<commit_message>
agregamos otras mejoras a la historia
</commit_message>
<xml_diff>
--- a/los dias oscuros mejoras.docx
+++ b/los dias oscuros mejoras.docx
@@ -3020,25 +3020,7 @@
           <w:sz w:val="24"/>
           <w:szCs w:val="24"/>
         </w:rPr>
-        <w:t xml:space="preserve">Continuaron la búsqueda en aquellos libros, la mayoría se veían muy interesantes, pero no respondían la pregunta principal que habían llegado a buscar, Óscar encontró un libro con el seudónimo </w:t>
-      </w:r>
-      <w:proofErr w:type="spellStart"/>
-      <w:r>
-        <w:rPr>
-          <w:rFonts w:ascii="Times New Roman" w:hAnsi="Times New Roman" w:cs="Times New Roman"/>
-          <w:sz w:val="24"/>
-          <w:szCs w:val="24"/>
-        </w:rPr>
-        <w:t>Lw</w:t>
-      </w:r>
-      <w:proofErr w:type="spellEnd"/>
-      <w:r>
-        <w:rPr>
-          <w:rFonts w:ascii="Times New Roman" w:hAnsi="Times New Roman" w:cs="Times New Roman"/>
-          <w:sz w:val="24"/>
-          <w:szCs w:val="24"/>
-        </w:rPr>
-        <w:t xml:space="preserve"> y  de título “Experimentos trascendentales”, aquel libro mostraba muchas cosas parecidas al libro anterior pero con una gran mejora, en aquel libro se mostraban muchos de los experimentos realizados en la colmena, los cuales iban de los más tontos hasta los considerados de elite.</w:t>
+        <w:t>Continuaron la búsqueda en aquellos libros, la mayoría se veían muy interesantes, pero no respondían la pregunta principal que habían llegado a buscar, Óscar encontró un libro con el seudónimo Lw y  de título “Experimentos trascendentales”, aquel libro mostraba muchas cosas parecidas al libro anterior pero con una gran mejora, en aquel libro se mostraban muchos de los experimentos realizados en la colmena, los cuales iban de los más tontos hasta los considerados de elite.</w:t>
       </w:r>
     </w:p>
     <w:p>
@@ -4066,25 +4048,7 @@
           <w:sz w:val="24"/>
           <w:szCs w:val="24"/>
         </w:rPr>
-        <w:t xml:space="preserve">Los ojos de aquel hombre se llenaron de lágrimas, sus manos las </w:t>
-      </w:r>
-      <w:proofErr w:type="gramStart"/>
-      <w:r>
-        <w:rPr>
-          <w:rFonts w:ascii="Times New Roman" w:hAnsi="Times New Roman" w:cs="Times New Roman"/>
-          <w:sz w:val="24"/>
-          <w:szCs w:val="24"/>
-        </w:rPr>
-        <w:t>mantenía</w:t>
-      </w:r>
-      <w:proofErr w:type="gramEnd"/>
-      <w:r>
-        <w:rPr>
-          <w:rFonts w:ascii="Times New Roman" w:hAnsi="Times New Roman" w:cs="Times New Roman"/>
-          <w:sz w:val="24"/>
-          <w:szCs w:val="24"/>
-        </w:rPr>
-        <w:t xml:space="preserve"> empuñadas con fuerza, dio un sorbo a su cerveza y continúo.</w:t>
+        <w:t>Los ojos de aquel hombre se llenaron de lágrimas, sus manos las mantenía empuñadas con fuerza, dio un sorbo a su cerveza y continúo.</w:t>
       </w:r>
     </w:p>
     <w:p>
@@ -7911,23 +7875,13 @@
           <w:szCs w:val="24"/>
         </w:rPr>
       </w:pPr>
-      <w:proofErr w:type="gramStart"/>
-      <w:r>
-        <w:rPr>
-          <w:rFonts w:ascii="Times New Roman" w:hAnsi="Times New Roman" w:cs="Times New Roman"/>
-          <w:sz w:val="24"/>
-          <w:szCs w:val="24"/>
-        </w:rPr>
-        <w:t>¡</w:t>
-      </w:r>
-      <w:proofErr w:type="gramEnd"/>
-      <w:r>
-        <w:rPr>
-          <w:rFonts w:ascii="Times New Roman" w:hAnsi="Times New Roman" w:cs="Times New Roman"/>
-          <w:sz w:val="24"/>
-          <w:szCs w:val="24"/>
-        </w:rPr>
-        <w:t xml:space="preserve">¿Qué? ¿Cómo se puede ir </w:t>
+      <w:r>
+        <w:rPr>
+          <w:rFonts w:ascii="Times New Roman" w:hAnsi="Times New Roman" w:cs="Times New Roman"/>
+          <w:sz w:val="24"/>
+          <w:szCs w:val="24"/>
+        </w:rPr>
+        <w:t xml:space="preserve">¡¿Qué? ¿Cómo se puede ir </w:t>
       </w:r>
       <w:r>
         <w:rPr>
@@ -7943,18 +7897,8 @@
           <w:sz w:val="24"/>
           <w:szCs w:val="24"/>
         </w:rPr>
-        <w:t xml:space="preserve"> y dejarnos con la duda?</w:t>
-      </w:r>
-      <w:proofErr w:type="gramStart"/>
-      <w:r>
-        <w:rPr>
-          <w:rFonts w:ascii="Times New Roman" w:hAnsi="Times New Roman" w:cs="Times New Roman"/>
-          <w:sz w:val="24"/>
-          <w:szCs w:val="24"/>
-        </w:rPr>
-        <w:t>!</w:t>
-      </w:r>
-      <w:proofErr w:type="gramEnd"/>
+        <w:t xml:space="preserve"> y dejarnos con la duda?!</w:t>
+      </w:r>
       <w:r>
         <w:rPr>
           <w:rFonts w:ascii="Times New Roman" w:hAnsi="Times New Roman" w:cs="Times New Roman"/>
@@ -8044,25 +7988,7 @@
           <w:sz w:val="24"/>
           <w:szCs w:val="24"/>
         </w:rPr>
-        <w:t>, dando por nombre al proyecto “</w:t>
-      </w:r>
-      <w:proofErr w:type="spellStart"/>
-      <w:r>
-        <w:rPr>
-          <w:rFonts w:ascii="Times New Roman" w:hAnsi="Times New Roman" w:cs="Times New Roman"/>
-          <w:sz w:val="24"/>
-          <w:szCs w:val="24"/>
-        </w:rPr>
-        <w:t>Elit</w:t>
-      </w:r>
-      <w:proofErr w:type="spellEnd"/>
-      <w:r>
-        <w:rPr>
-          <w:rFonts w:ascii="Times New Roman" w:hAnsi="Times New Roman" w:cs="Times New Roman"/>
-          <w:sz w:val="24"/>
-          <w:szCs w:val="24"/>
-        </w:rPr>
-        <w:t>”</w:t>
+        <w:t>, dando por nombre al proyecto “Elit”</w:t>
       </w:r>
       <w:r>
         <w:rPr>
@@ -8105,18 +8031,8 @@
           <w:sz w:val="24"/>
           <w:szCs w:val="24"/>
         </w:rPr>
-        <w:t xml:space="preserve"> </w:t>
-      </w:r>
-      <w:proofErr w:type="spellStart"/>
-      <w:r>
-        <w:rPr>
-          <w:rFonts w:ascii="Times New Roman" w:hAnsi="Times New Roman" w:cs="Times New Roman"/>
-          <w:sz w:val="24"/>
-          <w:szCs w:val="24"/>
-        </w:rPr>
-        <w:t>elit</w:t>
-      </w:r>
-      <w:proofErr w:type="spellEnd"/>
+        <w:t xml:space="preserve"> elit</w:t>
+      </w:r>
       <w:r>
         <w:rPr>
           <w:rFonts w:ascii="Times New Roman" w:hAnsi="Times New Roman" w:cs="Times New Roman"/>
@@ -8151,23 +8067,13 @@
         </w:rPr>
         <w:t xml:space="preserve">Pero no podían decir nada de lo que había ocurrido con ellos, era de suma confidencialidad el proyecto </w:t>
       </w:r>
-      <w:proofErr w:type="spellStart"/>
-      <w:r>
-        <w:rPr>
-          <w:rFonts w:ascii="Times New Roman" w:hAnsi="Times New Roman" w:cs="Times New Roman"/>
-          <w:sz w:val="24"/>
-          <w:szCs w:val="24"/>
-        </w:rPr>
-        <w:t>elit</w:t>
-      </w:r>
-      <w:proofErr w:type="spellEnd"/>
-      <w:r>
-        <w:rPr>
-          <w:rFonts w:ascii="Times New Roman" w:hAnsi="Times New Roman" w:cs="Times New Roman"/>
-          <w:sz w:val="24"/>
-          <w:szCs w:val="24"/>
-        </w:rPr>
-        <w:t xml:space="preserve">. Aquellos jóvenes no conocían a nadie más que al sus entrenadores, científicos y compañeros, formando amistades más estrechas con sus compañeros de equipo, fueron seleccionado de tres en tres cada equipo. </w:t>
+      <w:r>
+        <w:rPr>
+          <w:rFonts w:ascii="Times New Roman" w:hAnsi="Times New Roman" w:cs="Times New Roman"/>
+          <w:sz w:val="24"/>
+          <w:szCs w:val="24"/>
+        </w:rPr>
+        <w:t xml:space="preserve">elit. Aquellos jóvenes no conocían a nadie más que al sus entrenadores, científicos y compañeros, formando amistades más estrechas con sus compañeros de equipo, fueron seleccionado de tres en tres cada equipo. </w:t>
       </w:r>
     </w:p>
     <w:p>
@@ -8410,25 +8316,7 @@
           <w:sz w:val="24"/>
           <w:szCs w:val="24"/>
         </w:rPr>
-        <w:t xml:space="preserve">Las personas tenían conocimiento de las fuerzas especiales, era claro que si en algún momento en la actualidad veían movilización de fuerzas especiales era porque algo estaba realmente mal. Esta información les hacía ver a los tres lo bien oculto que estaba el proyecto </w:t>
-      </w:r>
-      <w:proofErr w:type="spellStart"/>
-      <w:r>
-        <w:rPr>
-          <w:rFonts w:ascii="Times New Roman" w:hAnsi="Times New Roman" w:cs="Times New Roman"/>
-          <w:sz w:val="24"/>
-          <w:szCs w:val="24"/>
-        </w:rPr>
-        <w:t>elit</w:t>
-      </w:r>
-      <w:proofErr w:type="spellEnd"/>
-      <w:r>
-        <w:rPr>
-          <w:rFonts w:ascii="Times New Roman" w:hAnsi="Times New Roman" w:cs="Times New Roman"/>
-          <w:sz w:val="24"/>
-          <w:szCs w:val="24"/>
-        </w:rPr>
-        <w:t>.</w:t>
+        <w:t>Las personas tenían conocimiento de las fuerzas especiales, era claro que si en algún momento en la actualidad veían movilización de fuerzas especiales era porque algo estaba realmente mal. Esta información les hacía ver a los tres lo bien oculto que estaba el proyecto elit.</w:t>
       </w:r>
     </w:p>
     <w:p>
@@ -8451,25 +8339,7 @@
           <w:sz w:val="24"/>
           <w:szCs w:val="24"/>
         </w:rPr>
-        <w:t xml:space="preserve">Es algo obvio que nadie tenga conocimiento del proyecto </w:t>
-      </w:r>
-      <w:proofErr w:type="spellStart"/>
-      <w:r>
-        <w:rPr>
-          <w:rFonts w:ascii="Times New Roman" w:hAnsi="Times New Roman" w:cs="Times New Roman"/>
-          <w:sz w:val="24"/>
-          <w:szCs w:val="24"/>
-        </w:rPr>
-        <w:t>elit</w:t>
-      </w:r>
-      <w:proofErr w:type="spellEnd"/>
-      <w:r>
-        <w:rPr>
-          <w:rFonts w:ascii="Times New Roman" w:hAnsi="Times New Roman" w:cs="Times New Roman"/>
-          <w:sz w:val="24"/>
-          <w:szCs w:val="24"/>
-        </w:rPr>
-        <w:t>, ¿no? –comento Benjamín.</w:t>
+        <w:t>Es algo obvio que nadie tenga conocimiento del proyecto elit, ¿no? –comento Benjamín.</w:t>
       </w:r>
     </w:p>
     <w:p>
@@ -9760,25 +9630,7 @@
           <w:sz w:val="24"/>
           <w:szCs w:val="24"/>
         </w:rPr>
-        <w:t xml:space="preserve">Benjamín llego a un edificio con aspecto muy elegante, cada parte del edificio estaba hecho en vidrio </w:t>
-      </w:r>
-      <w:proofErr w:type="spellStart"/>
-      <w:r>
-        <w:rPr>
-          <w:rFonts w:ascii="Times New Roman" w:hAnsi="Times New Roman" w:cs="Times New Roman"/>
-          <w:sz w:val="24"/>
-          <w:szCs w:val="24"/>
-        </w:rPr>
-        <w:t>semi</w:t>
-      </w:r>
-      <w:proofErr w:type="spellEnd"/>
-      <w:r>
-        <w:rPr>
-          <w:rFonts w:ascii="Times New Roman" w:hAnsi="Times New Roman" w:cs="Times New Roman"/>
-          <w:sz w:val="24"/>
-          <w:szCs w:val="24"/>
-        </w:rPr>
-        <w:t>-oscuro, al entrar en él pudo observar a muchas personas vestidas de blanco, algo contrastante con la aparecía del edificio.</w:t>
+        <w:t>Benjamín llego a un edificio con aspecto muy elegante, cada parte del edificio estaba hecho en vidrio semi-oscuro, al entrar en él pudo observar a muchas personas vestidas de blanco, algo contrastante con la aparecía del edificio.</w:t>
       </w:r>
     </w:p>
     <w:p>
@@ -9907,23 +9759,13 @@
         </w:rPr>
         <w:t xml:space="preserve">Benjamín se dirigió a uno de los cubículos, cuando entro observo una pantalla </w:t>
       </w:r>
-      <w:proofErr w:type="spellStart"/>
-      <w:r>
-        <w:rPr>
-          <w:rFonts w:ascii="Times New Roman" w:hAnsi="Times New Roman" w:cs="Times New Roman"/>
-          <w:sz w:val="24"/>
-          <w:szCs w:val="24"/>
-        </w:rPr>
-        <w:t>touch</w:t>
-      </w:r>
-      <w:proofErr w:type="spellEnd"/>
-      <w:r>
-        <w:rPr>
-          <w:rFonts w:ascii="Times New Roman" w:hAnsi="Times New Roman" w:cs="Times New Roman"/>
-          <w:sz w:val="24"/>
-          <w:szCs w:val="24"/>
-        </w:rPr>
-        <w:t>, comenzó la búsqueda de las personas que habían llegado a la zona CA-1 durante el último año, la cantidad de personas era demasiado grande,  la zona CA-1 era mucho más habitada que antes de los días oscuros. Más de tres mil personas habían entrado en los últimos cuatro meses, tenía que ser más específico en la búsqueda, logro buscar a todas las personas de nombre Xavi de entre esas más de tres mil</w:t>
+      <w:r>
+        <w:rPr>
+          <w:rFonts w:ascii="Times New Roman" w:hAnsi="Times New Roman" w:cs="Times New Roman"/>
+          <w:sz w:val="24"/>
+          <w:szCs w:val="24"/>
+        </w:rPr>
+        <w:t>touch, comenzó la búsqueda de las personas que habían llegado a la zona CA-1 durante el último año, la cantidad de personas era demasiado grande,  la zona CA-1 era mucho más habitada que antes de los días oscuros. Más de tres mil personas habían entrado en los últimos cuatro meses, tenía que ser más específico en la búsqueda, logro buscar a todas las personas de nombre Xavi de entre esas más de tres mil</w:t>
       </w:r>
       <w:r>
         <w:rPr>
@@ -9950,25 +9792,7 @@
           <w:sz w:val="24"/>
           <w:szCs w:val="24"/>
         </w:rPr>
-        <w:t xml:space="preserve">Benjamín tenía una idea para lograr encontrar al Xavi indicado, todos los resultados deberían de tener el lugar del cual llegaron aquellas personas, Xavi perteneció a las fuerzas especiales, lo cual hacia que no tuviese un lugar del cual provenir. Busco cada uno de los resultados y encontró uno que el lugar del cual provenía decía </w:t>
-      </w:r>
-      <w:proofErr w:type="spellStart"/>
-      <w:r>
-        <w:rPr>
-          <w:rFonts w:ascii="Times New Roman" w:hAnsi="Times New Roman" w:cs="Times New Roman"/>
-          <w:sz w:val="24"/>
-          <w:szCs w:val="24"/>
-        </w:rPr>
-        <w:t>undefinide</w:t>
-      </w:r>
-      <w:proofErr w:type="spellEnd"/>
-      <w:r>
-        <w:rPr>
-          <w:rFonts w:ascii="Times New Roman" w:hAnsi="Times New Roman" w:cs="Times New Roman"/>
-          <w:sz w:val="24"/>
-          <w:szCs w:val="24"/>
-        </w:rPr>
-        <w:t>.</w:t>
+        <w:t>Benjamín tenía una idea para lograr encontrar al Xavi indicado, todos los resultados deberían de tener el lugar del cual llegaron aquellas personas, Xavi perteneció a las fuerzas especiales, lo cual hacia que no tuviese un lugar del cual provenir. Busco cada uno de los resultados y encontró uno que el lugar del cual provenía decía undefinide.</w:t>
       </w:r>
     </w:p>
     <w:p>
@@ -11794,25 +11618,7 @@
           <w:sz w:val="24"/>
           <w:szCs w:val="24"/>
         </w:rPr>
-        <w:t xml:space="preserve">Fue un largo tiempo, aun no podíamos ir a luchar contra Ratmok, para nuestra suerte el ataque tras los ocho meses de cero ataques, comenzó en Estados unidos, gracias a su fuerza militar Ratmok tardo seis meses en tomar el poder de aquel país, el momento en que se declaró Estados unidos bajo el mando de Ratmok, fue cuando </w:t>
-      </w:r>
-      <w:proofErr w:type="spellStart"/>
-      <w:r>
-        <w:rPr>
-          <w:rFonts w:ascii="Times New Roman" w:hAnsi="Times New Roman" w:cs="Times New Roman"/>
-          <w:sz w:val="24"/>
-          <w:szCs w:val="24"/>
-        </w:rPr>
-        <w:t>hakeo</w:t>
-      </w:r>
-      <w:proofErr w:type="spellEnd"/>
-      <w:r>
-        <w:rPr>
-          <w:rFonts w:ascii="Times New Roman" w:hAnsi="Times New Roman" w:cs="Times New Roman"/>
-          <w:sz w:val="24"/>
-          <w:szCs w:val="24"/>
-        </w:rPr>
-        <w:t xml:space="preserve"> el pentágono y tomo el control total.</w:t>
+        <w:t>Fue un largo tiempo, aun no podíamos ir a luchar contra Ratmok, para nuestra suerte el ataque tras los ocho meses de cero ataques, comenzó en Estados unidos, gracias a su fuerza militar Ratmok tardo seis meses en tomar el poder de aquel país, el momento en que se declaró Estados unidos bajo el mando de Ratmok, fue cuando hakeo el pentágono y tomo el control total.</w:t>
       </w:r>
     </w:p>
     <w:p>
@@ -13374,25 +13180,7 @@
           <w:sz w:val="24"/>
           <w:szCs w:val="24"/>
         </w:rPr>
-        <w:t xml:space="preserve"> reunir a </w:t>
-      </w:r>
-      <w:proofErr w:type="gramStart"/>
-      <w:r>
-        <w:rPr>
-          <w:rFonts w:ascii="Times New Roman" w:hAnsi="Times New Roman" w:cs="Times New Roman"/>
-          <w:sz w:val="24"/>
-          <w:szCs w:val="24"/>
-        </w:rPr>
-        <w:t>los</w:t>
-      </w:r>
-      <w:proofErr w:type="gramEnd"/>
-      <w:r>
-        <w:rPr>
-          <w:rFonts w:ascii="Times New Roman" w:hAnsi="Times New Roman" w:cs="Times New Roman"/>
-          <w:sz w:val="24"/>
-          <w:szCs w:val="24"/>
-        </w:rPr>
-        <w:t xml:space="preserve"> elites, ya lo han hecho por nosotros</w:t>
+        <w:t xml:space="preserve"> reunir a los elites, ya lo han hecho por nosotros</w:t>
       </w:r>
       <w:r>
         <w:rPr>
@@ -15809,25 +15597,7 @@
           <w:sz w:val="24"/>
           <w:szCs w:val="24"/>
         </w:rPr>
-        <w:t xml:space="preserve">¿A </w:t>
-      </w:r>
-      <w:proofErr w:type="spellStart"/>
-      <w:r>
-        <w:rPr>
-          <w:rFonts w:ascii="Times New Roman" w:hAnsi="Times New Roman" w:cs="Times New Roman"/>
-          <w:sz w:val="24"/>
-          <w:szCs w:val="24"/>
-        </w:rPr>
-        <w:t>que</w:t>
-      </w:r>
-      <w:proofErr w:type="spellEnd"/>
-      <w:r>
-        <w:rPr>
-          <w:rFonts w:ascii="Times New Roman" w:hAnsi="Times New Roman" w:cs="Times New Roman"/>
-          <w:sz w:val="24"/>
-          <w:szCs w:val="24"/>
-        </w:rPr>
-        <w:t xml:space="preserve"> te refieres con eso?</w:t>
+        <w:t>¿A que te refieres con eso?</w:t>
       </w:r>
     </w:p>
     <w:p>
@@ -16758,25 +16528,7 @@
           <w:sz w:val="24"/>
           <w:szCs w:val="24"/>
         </w:rPr>
-        <w:t xml:space="preserve">La parte donde bajaron era un gran prado libre de basura en la que aún había pasto verde, </w:t>
-      </w:r>
-      <w:proofErr w:type="spellStart"/>
-      <w:r>
-        <w:rPr>
-          <w:rFonts w:ascii="Times New Roman" w:hAnsi="Times New Roman" w:cs="Times New Roman"/>
-          <w:sz w:val="24"/>
-          <w:szCs w:val="24"/>
-        </w:rPr>
-        <w:t>mas</w:t>
-      </w:r>
-      <w:proofErr w:type="spellEnd"/>
-      <w:r>
-        <w:rPr>
-          <w:rFonts w:ascii="Times New Roman" w:hAnsi="Times New Roman" w:cs="Times New Roman"/>
-          <w:sz w:val="24"/>
-          <w:szCs w:val="24"/>
-        </w:rPr>
-        <w:t xml:space="preserve"> naves junto a ellos aterrizaron y de ellas bajaron soldados especiales, todos estarían bajo el mando de Alex.</w:t>
+        <w:t>La parte donde bajaron era un gran prado libre de basura en la que aún había pasto verde, mas naves junto a ellos aterrizaron y de ellas bajaron soldados especiales, todos estarían bajo el mando de Alex.</w:t>
       </w:r>
     </w:p>
     <w:p>
@@ -18516,25 +18268,7 @@
           <w:sz w:val="24"/>
           <w:szCs w:val="24"/>
         </w:rPr>
-        <w:t xml:space="preserve">Aquella noche apenas y pudieron dormir al pensar cómo podría atacar esa nueva amenaza, a la mañana siguiente y un poco desvelados los tres fueron a la cafetería por un café y después pasarían unos minutos en el domo del área verde. Unos minutos después llego Karen a donde ellos, saludando a los tres, ella se </w:t>
-      </w:r>
-      <w:proofErr w:type="gramStart"/>
-      <w:r>
-        <w:rPr>
-          <w:rFonts w:ascii="Times New Roman" w:hAnsi="Times New Roman" w:cs="Times New Roman"/>
-          <w:sz w:val="24"/>
-          <w:szCs w:val="24"/>
-        </w:rPr>
-        <w:t>sentó</w:t>
-      </w:r>
-      <w:proofErr w:type="gramEnd"/>
-      <w:r>
-        <w:rPr>
-          <w:rFonts w:ascii="Times New Roman" w:hAnsi="Times New Roman" w:cs="Times New Roman"/>
-          <w:sz w:val="24"/>
-          <w:szCs w:val="24"/>
-        </w:rPr>
-        <w:t xml:space="preserve"> junto a Benjamín. Christian miro la forma en la que Karen saludo a Benjamín, lo cual hizo que sonriera.</w:t>
+        <w:t>Aquella noche apenas y pudieron dormir al pensar cómo podría atacar esa nueva amenaza, a la mañana siguiente y un poco desvelados los tres fueron a la cafetería por un café y después pasarían unos minutos en el domo del área verde. Unos minutos después llego Karen a donde ellos, saludando a los tres, ella se sentó junto a Benjamín. Christian miro la forma en la que Karen saludo a Benjamín, lo cual hizo que sonriera.</w:t>
       </w:r>
     </w:p>
     <w:p>
@@ -23424,61 +23158,7 @@
           <w:sz w:val="24"/>
           <w:szCs w:val="24"/>
         </w:rPr>
-        <w:t>te rodearían los zombis, yo vi la serie “</w:t>
-      </w:r>
-      <w:proofErr w:type="spellStart"/>
-      <w:r>
-        <w:rPr>
-          <w:rFonts w:ascii="Times New Roman" w:hAnsi="Times New Roman" w:cs="Times New Roman"/>
-          <w:sz w:val="24"/>
-          <w:szCs w:val="24"/>
-        </w:rPr>
-        <w:t>The</w:t>
-      </w:r>
-      <w:proofErr w:type="spellEnd"/>
-      <w:r>
-        <w:rPr>
-          <w:rFonts w:ascii="Times New Roman" w:hAnsi="Times New Roman" w:cs="Times New Roman"/>
-          <w:sz w:val="24"/>
-          <w:szCs w:val="24"/>
-        </w:rPr>
-        <w:t xml:space="preserve"> </w:t>
-      </w:r>
-      <w:proofErr w:type="spellStart"/>
-      <w:r>
-        <w:rPr>
-          <w:rFonts w:ascii="Times New Roman" w:hAnsi="Times New Roman" w:cs="Times New Roman"/>
-          <w:sz w:val="24"/>
-          <w:szCs w:val="24"/>
-        </w:rPr>
-        <w:t>walking</w:t>
-      </w:r>
-      <w:proofErr w:type="spellEnd"/>
-      <w:r>
-        <w:rPr>
-          <w:rFonts w:ascii="Times New Roman" w:hAnsi="Times New Roman" w:cs="Times New Roman"/>
-          <w:sz w:val="24"/>
-          <w:szCs w:val="24"/>
-        </w:rPr>
-        <w:t xml:space="preserve"> </w:t>
-      </w:r>
-      <w:proofErr w:type="spellStart"/>
-      <w:r>
-        <w:rPr>
-          <w:rFonts w:ascii="Times New Roman" w:hAnsi="Times New Roman" w:cs="Times New Roman"/>
-          <w:sz w:val="24"/>
-          <w:szCs w:val="24"/>
-        </w:rPr>
-        <w:t>dead</w:t>
-      </w:r>
-      <w:proofErr w:type="spellEnd"/>
-      <w:r>
-        <w:rPr>
-          <w:rFonts w:ascii="Times New Roman" w:hAnsi="Times New Roman" w:cs="Times New Roman"/>
-          <w:sz w:val="24"/>
-          <w:szCs w:val="24"/>
-        </w:rPr>
-        <w:t xml:space="preserve">” y las veces que estuvieron en los bosques fueron atacador por cientos de zombis. Para mí la mejor  </w:t>
+        <w:t xml:space="preserve">te rodearían los zombis, yo vi la serie “The walking dead” y las veces que estuvieron en los bosques fueron atacador por cientos de zombis. Para mí la mejor  </w:t>
       </w:r>
       <w:r>
         <w:rPr>
@@ -23787,25 +23467,7 @@
           <w:sz w:val="24"/>
           <w:szCs w:val="24"/>
         </w:rPr>
-        <w:t xml:space="preserve">Al instante un ser de esos salía de la casa lanzándose sobre Lastra y derribándolo, ni Alex ni Ferwhite </w:t>
-      </w:r>
-      <w:proofErr w:type="gramStart"/>
-      <w:r>
-        <w:rPr>
-          <w:rFonts w:ascii="Times New Roman" w:hAnsi="Times New Roman" w:cs="Times New Roman"/>
-          <w:sz w:val="24"/>
-          <w:szCs w:val="24"/>
-        </w:rPr>
-        <w:t>podían</w:t>
-      </w:r>
-      <w:proofErr w:type="gramEnd"/>
-      <w:r>
-        <w:rPr>
-          <w:rFonts w:ascii="Times New Roman" w:hAnsi="Times New Roman" w:cs="Times New Roman"/>
-          <w:sz w:val="24"/>
-          <w:szCs w:val="24"/>
-        </w:rPr>
-        <w:t xml:space="preserve"> disparar pues podían herir o matar a Lastra. Ferwhite activo los puños eléctricos de su traje, tomo impulso y golpeo aquella cosa tan fuerte como puedo, haciendo que se estrellase contra la pared de la casa, liberando así a Lastra. Aquella cosa quedó inmóvil, Alex se acercó lentamente a ella y alumbro con la linterna de su arma, de pronto aquella cosa reacciono lanzándose esta vez contra Alex, quien esquivo las garras de aquella cosa por centímetros.</w:t>
+        <w:t>Al instante un ser de esos salía de la casa lanzándose sobre Lastra y derribándolo, ni Alex ni Ferwhite podían disparar pues podían herir o matar a Lastra. Ferwhite activo los puños eléctricos de su traje, tomo impulso y golpeo aquella cosa tan fuerte como puedo, haciendo que se estrellase contra la pared de la casa, liberando así a Lastra. Aquella cosa quedó inmóvil, Alex se acercó lentamente a ella y alumbro con la linterna de su arma, de pronto aquella cosa reacciono lanzándose esta vez contra Alex, quien esquivo las garras de aquella cosa por centímetros.</w:t>
       </w:r>
     </w:p>
     <w:p>
@@ -26344,194 +26006,241 @@
         </w:rPr>
         <w:t>exclamo Lastra.</w:t>
       </w:r>
+    </w:p>
+    <w:p>
+      <w:pPr>
+        <w:pStyle w:val="Prrafodelista"/>
+        <w:numPr>
+          <w:ilvl w:val="0"/>
+          <w:numId w:val="2"/>
+        </w:numPr>
+        <w:spacing w:line="256" w:lineRule="auto"/>
+        <w:jc w:val="both"/>
+        <w:rPr>
+          <w:rFonts w:ascii="Times New Roman" w:hAnsi="Times New Roman" w:cs="Times New Roman"/>
+          <w:sz w:val="24"/>
+          <w:szCs w:val="24"/>
+        </w:rPr>
+      </w:pPr>
+      <w:r>
+        <w:rPr>
+          <w:rFonts w:ascii="Times New Roman" w:hAnsi="Times New Roman" w:cs="Times New Roman"/>
+          <w:sz w:val="24"/>
+          <w:szCs w:val="24"/>
+        </w:rPr>
+        <w:t xml:space="preserve">Óscar tiene razón </w:t>
+      </w:r>
+      <w:r>
+        <w:rPr>
+          <w:rFonts w:ascii="Times New Roman" w:hAnsi="Times New Roman" w:cs="Times New Roman"/>
+          <w:sz w:val="24"/>
+          <w:szCs w:val="24"/>
+        </w:rPr>
+        <w:t>–</w:t>
+      </w:r>
+      <w:r>
+        <w:rPr>
+          <w:rFonts w:ascii="Times New Roman" w:hAnsi="Times New Roman" w:cs="Times New Roman"/>
+          <w:sz w:val="24"/>
+          <w:szCs w:val="24"/>
+        </w:rPr>
+        <w:t xml:space="preserve">dijo Benjamín mientras pensaba </w:t>
+      </w:r>
+      <w:r>
+        <w:rPr>
+          <w:rFonts w:ascii="Times New Roman" w:hAnsi="Times New Roman" w:cs="Times New Roman"/>
+          <w:sz w:val="24"/>
+          <w:szCs w:val="24"/>
+        </w:rPr>
+        <w:t>–</w:t>
+      </w:r>
+      <w:r>
+        <w:rPr>
+          <w:rFonts w:ascii="Times New Roman" w:hAnsi="Times New Roman" w:cs="Times New Roman"/>
+          <w:sz w:val="24"/>
+          <w:szCs w:val="24"/>
+        </w:rPr>
+        <w:t>, si recuerdan dijo que los conoció, además sabe mucho de ellos.</w:t>
+      </w:r>
+    </w:p>
+    <w:p>
+      <w:pPr>
+        <w:pStyle w:val="Prrafodelista"/>
+        <w:numPr>
+          <w:ilvl w:val="0"/>
+          <w:numId w:val="2"/>
+        </w:numPr>
+        <w:spacing w:line="256" w:lineRule="auto"/>
+        <w:jc w:val="both"/>
+        <w:rPr>
+          <w:rFonts w:ascii="Times New Roman" w:hAnsi="Times New Roman" w:cs="Times New Roman"/>
+          <w:sz w:val="24"/>
+          <w:szCs w:val="24"/>
+        </w:rPr>
+      </w:pPr>
+      <w:r>
+        <w:rPr>
+          <w:rFonts w:ascii="Times New Roman" w:hAnsi="Times New Roman" w:cs="Times New Roman"/>
+          <w:sz w:val="24"/>
+          <w:szCs w:val="24"/>
+        </w:rPr>
+        <w:t xml:space="preserve">Eso no dice nada </w:t>
+      </w:r>
+      <w:r>
+        <w:rPr>
+          <w:rFonts w:ascii="Times New Roman" w:hAnsi="Times New Roman" w:cs="Times New Roman"/>
+          <w:sz w:val="24"/>
+          <w:szCs w:val="24"/>
+        </w:rPr>
+        <w:t>–</w:t>
+      </w:r>
+      <w:r>
+        <w:rPr>
+          <w:rFonts w:ascii="Times New Roman" w:hAnsi="Times New Roman" w:cs="Times New Roman"/>
+          <w:sz w:val="24"/>
+          <w:szCs w:val="24"/>
+        </w:rPr>
+        <w:t xml:space="preserve">respondió </w:t>
+      </w:r>
+      <w:r>
+        <w:rPr>
+          <w:rFonts w:ascii="Times New Roman" w:hAnsi="Times New Roman" w:cs="Times New Roman"/>
+          <w:sz w:val="24"/>
+          <w:szCs w:val="24"/>
+        </w:rPr>
+        <w:t>Lastra ante las palabras de Benjamín</w:t>
+      </w:r>
+      <w:r>
+        <w:rPr>
+          <w:rFonts w:ascii="Times New Roman" w:hAnsi="Times New Roman" w:cs="Times New Roman"/>
+          <w:sz w:val="24"/>
+          <w:szCs w:val="24"/>
+        </w:rPr>
+        <w:t>–</w:t>
+      </w:r>
+      <w:r>
+        <w:rPr>
+          <w:rFonts w:ascii="Times New Roman" w:hAnsi="Times New Roman" w:cs="Times New Roman"/>
+          <w:sz w:val="24"/>
+          <w:szCs w:val="24"/>
+        </w:rPr>
+        <w:t>, puedes conocer a una persona por la televisión o porque alguien más te hable de esa persona, además si eres el líder de una organización poderosa como ORE, debe saber todo lo necesario de las cosas que aquejaron y aquejan al mundo.</w:t>
+      </w:r>
+    </w:p>
+    <w:p>
+      <w:pPr>
+        <w:pStyle w:val="Prrafodelista"/>
+        <w:numPr>
+          <w:ilvl w:val="0"/>
+          <w:numId w:val="2"/>
+        </w:numPr>
+        <w:spacing w:line="256" w:lineRule="auto"/>
+        <w:jc w:val="both"/>
+        <w:rPr>
+          <w:rFonts w:ascii="Times New Roman" w:hAnsi="Times New Roman" w:cs="Times New Roman"/>
+          <w:sz w:val="24"/>
+          <w:szCs w:val="24"/>
+        </w:rPr>
+      </w:pPr>
+      <w:r>
+        <w:rPr>
+          <w:rFonts w:ascii="Times New Roman" w:hAnsi="Times New Roman" w:cs="Times New Roman"/>
+          <w:sz w:val="24"/>
+          <w:szCs w:val="24"/>
+        </w:rPr>
+        <w:t>Puede ser así, pero por la manera en la que se expresó pareciese que si los conoció, por mucho que alguien te hable de alguna persona, no quiere decir que las conozcas tan bien.</w:t>
+      </w:r>
+    </w:p>
+    <w:p>
+      <w:pPr>
+        <w:pStyle w:val="Prrafodelista"/>
+        <w:numPr>
+          <w:ilvl w:val="0"/>
+          <w:numId w:val="2"/>
+        </w:numPr>
+        <w:spacing w:line="256" w:lineRule="auto"/>
+        <w:jc w:val="both"/>
+        <w:rPr>
+          <w:rFonts w:ascii="Times New Roman" w:hAnsi="Times New Roman" w:cs="Times New Roman"/>
+          <w:sz w:val="24"/>
+          <w:szCs w:val="24"/>
+        </w:rPr>
+      </w:pPr>
+      <w:r>
+        <w:rPr>
+          <w:rFonts w:ascii="Times New Roman" w:hAnsi="Times New Roman" w:cs="Times New Roman"/>
+          <w:sz w:val="24"/>
+          <w:szCs w:val="24"/>
+        </w:rPr>
+        <w:t>¡Claro que se puede, Jexma tiene que estudiar muy bien a sus enemigos, casi como si los conociese!</w:t>
+      </w:r>
+    </w:p>
+    <w:p>
+      <w:pPr>
+        <w:spacing w:line="256" w:lineRule="auto"/>
+        <w:jc w:val="both"/>
+        <w:rPr>
+          <w:rFonts w:ascii="Times New Roman" w:hAnsi="Times New Roman" w:cs="Times New Roman"/>
+          <w:sz w:val="24"/>
+          <w:szCs w:val="24"/>
+        </w:rPr>
+      </w:pPr>
+      <w:r>
+        <w:rPr>
+          <w:rFonts w:ascii="Times New Roman" w:hAnsi="Times New Roman" w:cs="Times New Roman"/>
+          <w:sz w:val="24"/>
+          <w:szCs w:val="24"/>
+        </w:rPr>
+        <w:t>Las palabras de Lastra quien era callado, fueron muy convincentes, B</w:t>
+      </w:r>
+      <w:r>
+        <w:rPr>
+          <w:rFonts w:ascii="Times New Roman" w:hAnsi="Times New Roman" w:cs="Times New Roman"/>
+          <w:sz w:val="24"/>
+          <w:szCs w:val="24"/>
+        </w:rPr>
+        <w:t>enjamín se quedó sin argumentos, los demás creyeron lo mismo que Lastra, al final aquel día había sido muy estresante, decidieron ir a dormir a excepción de Christian quien se dirigió al comedor.</w:t>
+      </w:r>
+    </w:p>
+    <w:p>
+      <w:pPr>
+        <w:spacing w:line="256" w:lineRule="auto"/>
+        <w:jc w:val="both"/>
+        <w:rPr>
+          <w:rFonts w:ascii="Times New Roman" w:hAnsi="Times New Roman" w:cs="Times New Roman"/>
+          <w:sz w:val="24"/>
+          <w:szCs w:val="24"/>
+        </w:rPr>
+      </w:pPr>
+    </w:p>
+    <w:p>
+      <w:pPr>
+        <w:spacing w:line="256" w:lineRule="auto"/>
+        <w:jc w:val="both"/>
+        <w:rPr>
+          <w:rFonts w:ascii="Times New Roman" w:hAnsi="Times New Roman" w:cs="Times New Roman"/>
+          <w:sz w:val="24"/>
+          <w:szCs w:val="24"/>
+        </w:rPr>
+      </w:pPr>
+      <w:r>
+        <w:rPr>
+          <w:rFonts w:ascii="Times New Roman" w:hAnsi="Times New Roman" w:cs="Times New Roman"/>
+          <w:sz w:val="24"/>
+          <w:szCs w:val="24"/>
+        </w:rPr>
+        <w:lastRenderedPageBreak/>
+        <w:t>/**************************************Nuevo*****************************</w:t>
+      </w:r>
       <w:bookmarkStart w:id="0" w:name="_GoBack"/>
       <w:bookmarkEnd w:id="0"/>
-    </w:p>
-    <w:p>
-      <w:pPr>
-        <w:pStyle w:val="Prrafodelista"/>
-        <w:numPr>
-          <w:ilvl w:val="0"/>
-          <w:numId w:val="2"/>
-        </w:numPr>
-        <w:spacing w:line="256" w:lineRule="auto"/>
-        <w:jc w:val="both"/>
-        <w:rPr>
-          <w:rFonts w:ascii="Times New Roman" w:hAnsi="Times New Roman" w:cs="Times New Roman"/>
-          <w:sz w:val="24"/>
-          <w:szCs w:val="24"/>
-        </w:rPr>
-      </w:pPr>
-      <w:r>
-        <w:rPr>
-          <w:rFonts w:ascii="Times New Roman" w:hAnsi="Times New Roman" w:cs="Times New Roman"/>
-          <w:sz w:val="24"/>
-          <w:szCs w:val="24"/>
-        </w:rPr>
-        <w:t xml:space="preserve">Óscar tiene razón </w:t>
-      </w:r>
-      <w:r>
-        <w:rPr>
-          <w:rFonts w:ascii="Times New Roman" w:hAnsi="Times New Roman" w:cs="Times New Roman"/>
-          <w:sz w:val="24"/>
-          <w:szCs w:val="24"/>
-        </w:rPr>
-        <w:t>–</w:t>
-      </w:r>
-      <w:r>
-        <w:rPr>
-          <w:rFonts w:ascii="Times New Roman" w:hAnsi="Times New Roman" w:cs="Times New Roman"/>
-          <w:sz w:val="24"/>
-          <w:szCs w:val="24"/>
-        </w:rPr>
-        <w:t xml:space="preserve">dijo Benjamín mientras pensaba </w:t>
-      </w:r>
-      <w:r>
-        <w:rPr>
-          <w:rFonts w:ascii="Times New Roman" w:hAnsi="Times New Roman" w:cs="Times New Roman"/>
-          <w:sz w:val="24"/>
-          <w:szCs w:val="24"/>
-        </w:rPr>
-        <w:t>–</w:t>
-      </w:r>
-      <w:r>
-        <w:rPr>
-          <w:rFonts w:ascii="Times New Roman" w:hAnsi="Times New Roman" w:cs="Times New Roman"/>
-          <w:sz w:val="24"/>
-          <w:szCs w:val="24"/>
-        </w:rPr>
-        <w:t>, si recuerdan dijo que los conoció, además sabe mucho de ellos.</w:t>
-      </w:r>
-    </w:p>
-    <w:p>
-      <w:pPr>
-        <w:pStyle w:val="Prrafodelista"/>
-        <w:numPr>
-          <w:ilvl w:val="0"/>
-          <w:numId w:val="2"/>
-        </w:numPr>
-        <w:spacing w:line="256" w:lineRule="auto"/>
-        <w:jc w:val="both"/>
-        <w:rPr>
-          <w:rFonts w:ascii="Times New Roman" w:hAnsi="Times New Roman" w:cs="Times New Roman"/>
-          <w:sz w:val="24"/>
-          <w:szCs w:val="24"/>
-        </w:rPr>
-      </w:pPr>
-      <w:r>
-        <w:rPr>
-          <w:rFonts w:ascii="Times New Roman" w:hAnsi="Times New Roman" w:cs="Times New Roman"/>
-          <w:sz w:val="24"/>
-          <w:szCs w:val="24"/>
-        </w:rPr>
-        <w:t xml:space="preserve">Eso no dice nada </w:t>
-      </w:r>
-      <w:r>
-        <w:rPr>
-          <w:rFonts w:ascii="Times New Roman" w:hAnsi="Times New Roman" w:cs="Times New Roman"/>
-          <w:sz w:val="24"/>
-          <w:szCs w:val="24"/>
-        </w:rPr>
-        <w:t>–</w:t>
-      </w:r>
-      <w:r>
-        <w:rPr>
-          <w:rFonts w:ascii="Times New Roman" w:hAnsi="Times New Roman" w:cs="Times New Roman"/>
-          <w:sz w:val="24"/>
-          <w:szCs w:val="24"/>
-        </w:rPr>
-        <w:t xml:space="preserve">respondió </w:t>
-      </w:r>
-      <w:r>
-        <w:rPr>
-          <w:rFonts w:ascii="Times New Roman" w:hAnsi="Times New Roman" w:cs="Times New Roman"/>
-          <w:sz w:val="24"/>
-          <w:szCs w:val="24"/>
-        </w:rPr>
-        <w:t>Lastra ante las palabras de Benjamín</w:t>
-      </w:r>
-      <w:r>
-        <w:rPr>
-          <w:rFonts w:ascii="Times New Roman" w:hAnsi="Times New Roman" w:cs="Times New Roman"/>
-          <w:sz w:val="24"/>
-          <w:szCs w:val="24"/>
-        </w:rPr>
-        <w:t>–</w:t>
-      </w:r>
-      <w:r>
-        <w:rPr>
-          <w:rFonts w:ascii="Times New Roman" w:hAnsi="Times New Roman" w:cs="Times New Roman"/>
-          <w:sz w:val="24"/>
-          <w:szCs w:val="24"/>
-        </w:rPr>
-        <w:t>, puedes conocer a una persona por la televisión o porque alguien más te hable de esa persona, además si eres el líder de una organización poderosa como ORE, debe saber todo lo necesario de las cosas que aquejaron y aquejan al mundo.</w:t>
-      </w:r>
-    </w:p>
-    <w:p>
-      <w:pPr>
-        <w:pStyle w:val="Prrafodelista"/>
-        <w:numPr>
-          <w:ilvl w:val="0"/>
-          <w:numId w:val="2"/>
-        </w:numPr>
-        <w:spacing w:line="256" w:lineRule="auto"/>
-        <w:jc w:val="both"/>
-        <w:rPr>
-          <w:rFonts w:ascii="Times New Roman" w:hAnsi="Times New Roman" w:cs="Times New Roman"/>
-          <w:sz w:val="24"/>
-          <w:szCs w:val="24"/>
-        </w:rPr>
-      </w:pPr>
-      <w:r>
-        <w:rPr>
-          <w:rFonts w:ascii="Times New Roman" w:hAnsi="Times New Roman" w:cs="Times New Roman"/>
-          <w:sz w:val="24"/>
-          <w:szCs w:val="24"/>
-        </w:rPr>
-        <w:t>Puede ser así, pero por la manera en la que se expresó pareciese que si los conoció, por mucho que alguien te hable de alguna persona, no quiere decir que las conozcas tan bien.</w:t>
-      </w:r>
-    </w:p>
-    <w:p>
-      <w:pPr>
-        <w:pStyle w:val="Prrafodelista"/>
-        <w:numPr>
-          <w:ilvl w:val="0"/>
-          <w:numId w:val="2"/>
-        </w:numPr>
-        <w:spacing w:line="256" w:lineRule="auto"/>
-        <w:jc w:val="both"/>
-        <w:rPr>
-          <w:rFonts w:ascii="Times New Roman" w:hAnsi="Times New Roman" w:cs="Times New Roman"/>
-          <w:sz w:val="24"/>
-          <w:szCs w:val="24"/>
-        </w:rPr>
-      </w:pPr>
-      <w:r>
-        <w:rPr>
-          <w:rFonts w:ascii="Times New Roman" w:hAnsi="Times New Roman" w:cs="Times New Roman"/>
-          <w:sz w:val="24"/>
-          <w:szCs w:val="24"/>
-        </w:rPr>
-        <w:t>¡Claro que se puede, Jexma tiene que estudiar muy bien a sus enemigos, casi como si los conociese!</w:t>
-      </w:r>
-    </w:p>
-    <w:p>
-      <w:pPr>
-        <w:spacing w:line="256" w:lineRule="auto"/>
-        <w:jc w:val="both"/>
-        <w:rPr>
-          <w:rFonts w:ascii="Times New Roman" w:hAnsi="Times New Roman" w:cs="Times New Roman"/>
-          <w:sz w:val="24"/>
-          <w:szCs w:val="24"/>
-        </w:rPr>
-      </w:pPr>
-      <w:r>
-        <w:rPr>
-          <w:rFonts w:ascii="Times New Roman" w:hAnsi="Times New Roman" w:cs="Times New Roman"/>
-          <w:sz w:val="24"/>
-          <w:szCs w:val="24"/>
-        </w:rPr>
-        <w:t xml:space="preserve">Las palabras de Lastra quien era callado, fueron muy convincentes, Benjamín se quedó sin argumentos </w:t>
+      <w:r>
+        <w:rPr>
+          <w:rFonts w:ascii="Times New Roman" w:hAnsi="Times New Roman" w:cs="Times New Roman"/>
+          <w:sz w:val="24"/>
+          <w:szCs w:val="24"/>
+        </w:rPr>
+        <w:t>/</w:t>
       </w:r>
     </w:p>
     <w:sectPr>

</xml_diff>

<commit_message>
Agregamos muchas nuevas mejoras en la historia y la mayor parte esta rescrita en los dias oscuros mejoras.docx
</commit_message>
<xml_diff>
--- a/los dias oscuros mejoras.docx
+++ b/los dias oscuros mejoras.docx
@@ -1600,7 +1600,39 @@
           <w:rFonts w:ascii="Times New Roman" w:hAnsi="Times New Roman" w:cs="Times New Roman"/>
           <w:sz w:val="24"/>
         </w:rPr>
-        <w:t>¿Cuál era el mejor lugar para hacer una búsqueda?, claro estaba, internet. Pero después de todo el tiempo que pasaron buscando a André no habían encontrado ni un solo cibercafé como antes existía, había unos lugares muy raros llamados centros Copap, investigando un poco descubrieron que era el nuevo internet, el cual se llamaba Copap.</w:t>
+        <w:t xml:space="preserve">¿Cuál era el mejor lugar para hacer una búsqueda?, claro estaba, internet. Pero después de todo el tiempo que pasaron buscando a André no habían encontrado ni un solo cibercafé como antes existía, había unos lugares muy raros llamados centros </w:t>
+      </w:r>
+      <w:proofErr w:type="spellStart"/>
+      <w:r>
+        <w:rPr>
+          <w:rFonts w:ascii="Times New Roman" w:hAnsi="Times New Roman" w:cs="Times New Roman"/>
+          <w:sz w:val="24"/>
+        </w:rPr>
+        <w:t>Copap</w:t>
+      </w:r>
+      <w:proofErr w:type="spellEnd"/>
+      <w:r>
+        <w:rPr>
+          <w:rFonts w:ascii="Times New Roman" w:hAnsi="Times New Roman" w:cs="Times New Roman"/>
+          <w:sz w:val="24"/>
+        </w:rPr>
+        <w:t xml:space="preserve">, investigando un poco descubrieron que era el nuevo internet, el cual se llamaba </w:t>
+      </w:r>
+      <w:proofErr w:type="spellStart"/>
+      <w:r>
+        <w:rPr>
+          <w:rFonts w:ascii="Times New Roman" w:hAnsi="Times New Roman" w:cs="Times New Roman"/>
+          <w:sz w:val="24"/>
+        </w:rPr>
+        <w:t>Copap</w:t>
+      </w:r>
+      <w:proofErr w:type="spellEnd"/>
+      <w:r>
+        <w:rPr>
+          <w:rFonts w:ascii="Times New Roman" w:hAnsi="Times New Roman" w:cs="Times New Roman"/>
+          <w:sz w:val="24"/>
+        </w:rPr>
+        <w:t>.</w:t>
       </w:r>
     </w:p>
     <w:p>
@@ -3020,7 +3052,25 @@
           <w:sz w:val="24"/>
           <w:szCs w:val="24"/>
         </w:rPr>
-        <w:t>Continuaron la búsqueda en aquellos libros, la mayoría se veían muy interesantes, pero no respondían la pregunta principal que habían llegado a buscar, Óscar encontró un libro con el seudónimo Lw y  de título “Experimentos trascendentales”, aquel libro mostraba muchas cosas parecidas al libro anterior pero con una gran mejora, en aquel libro se mostraban muchos de los experimentos realizados en la colmena, los cuales iban de los más tontos hasta los considerados de elite.</w:t>
+        <w:t xml:space="preserve">Continuaron la búsqueda en aquellos libros, la mayoría se veían muy interesantes, pero no respondían la pregunta principal que habían llegado a buscar, Óscar encontró un libro con el seudónimo </w:t>
+      </w:r>
+      <w:proofErr w:type="spellStart"/>
+      <w:r>
+        <w:rPr>
+          <w:rFonts w:ascii="Times New Roman" w:hAnsi="Times New Roman" w:cs="Times New Roman"/>
+          <w:sz w:val="24"/>
+          <w:szCs w:val="24"/>
+        </w:rPr>
+        <w:t>Lw</w:t>
+      </w:r>
+      <w:proofErr w:type="spellEnd"/>
+      <w:r>
+        <w:rPr>
+          <w:rFonts w:ascii="Times New Roman" w:hAnsi="Times New Roman" w:cs="Times New Roman"/>
+          <w:sz w:val="24"/>
+          <w:szCs w:val="24"/>
+        </w:rPr>
+        <w:t xml:space="preserve"> y  de título “Experimentos trascendentales”, aquel libro mostraba muchas cosas parecidas al libro anterior pero con una gran mejora, en aquel libro se mostraban muchos de los experimentos realizados en la colmena, los cuales iban de los más tontos hasta los considerados de elite.</w:t>
       </w:r>
     </w:p>
     <w:p>
@@ -4048,7 +4098,25 @@
           <w:sz w:val="24"/>
           <w:szCs w:val="24"/>
         </w:rPr>
-        <w:t>Los ojos de aquel hombre se llenaron de lágrimas, sus manos las mantenía empuñadas con fuerza, dio un sorbo a su cerveza y continúo.</w:t>
+        <w:t xml:space="preserve">Los ojos de aquel hombre se llenaron de lágrimas, sus manos las </w:t>
+      </w:r>
+      <w:proofErr w:type="gramStart"/>
+      <w:r>
+        <w:rPr>
+          <w:rFonts w:ascii="Times New Roman" w:hAnsi="Times New Roman" w:cs="Times New Roman"/>
+          <w:sz w:val="24"/>
+          <w:szCs w:val="24"/>
+        </w:rPr>
+        <w:t>mantenía</w:t>
+      </w:r>
+      <w:proofErr w:type="gramEnd"/>
+      <w:r>
+        <w:rPr>
+          <w:rFonts w:ascii="Times New Roman" w:hAnsi="Times New Roman" w:cs="Times New Roman"/>
+          <w:sz w:val="24"/>
+          <w:szCs w:val="24"/>
+        </w:rPr>
+        <w:t xml:space="preserve"> empuñadas con fuerza, dio un sorbo a su cerveza y continúo.</w:t>
       </w:r>
     </w:p>
     <w:p>
@@ -7286,7 +7354,25 @@
           <w:sz w:val="24"/>
           <w:szCs w:val="24"/>
         </w:rPr>
-        <w:t>, talvez a ellos tres y aquel hombre los había descubierto.</w:t>
+        <w:t xml:space="preserve">, </w:t>
+      </w:r>
+      <w:proofErr w:type="spellStart"/>
+      <w:r>
+        <w:rPr>
+          <w:rFonts w:ascii="Times New Roman" w:hAnsi="Times New Roman" w:cs="Times New Roman"/>
+          <w:sz w:val="24"/>
+          <w:szCs w:val="24"/>
+        </w:rPr>
+        <w:t>talvez</w:t>
+      </w:r>
+      <w:proofErr w:type="spellEnd"/>
+      <w:r>
+        <w:rPr>
+          <w:rFonts w:ascii="Times New Roman" w:hAnsi="Times New Roman" w:cs="Times New Roman"/>
+          <w:sz w:val="24"/>
+          <w:szCs w:val="24"/>
+        </w:rPr>
+        <w:t xml:space="preserve"> a ellos tres y aquel hombre los había descubierto.</w:t>
       </w:r>
     </w:p>
     <w:p>
@@ -7875,13 +7961,23 @@
           <w:szCs w:val="24"/>
         </w:rPr>
       </w:pPr>
-      <w:r>
-        <w:rPr>
-          <w:rFonts w:ascii="Times New Roman" w:hAnsi="Times New Roman" w:cs="Times New Roman"/>
-          <w:sz w:val="24"/>
-          <w:szCs w:val="24"/>
-        </w:rPr>
-        <w:t xml:space="preserve">¡¿Qué? ¿Cómo se puede ir </w:t>
+      <w:proofErr w:type="gramStart"/>
+      <w:r>
+        <w:rPr>
+          <w:rFonts w:ascii="Times New Roman" w:hAnsi="Times New Roman" w:cs="Times New Roman"/>
+          <w:sz w:val="24"/>
+          <w:szCs w:val="24"/>
+        </w:rPr>
+        <w:t>¡</w:t>
+      </w:r>
+      <w:proofErr w:type="gramEnd"/>
+      <w:r>
+        <w:rPr>
+          <w:rFonts w:ascii="Times New Roman" w:hAnsi="Times New Roman" w:cs="Times New Roman"/>
+          <w:sz w:val="24"/>
+          <w:szCs w:val="24"/>
+        </w:rPr>
+        <w:t xml:space="preserve">¿Qué? ¿Cómo se puede ir </w:t>
       </w:r>
       <w:r>
         <w:rPr>
@@ -7897,8 +7993,18 @@
           <w:sz w:val="24"/>
           <w:szCs w:val="24"/>
         </w:rPr>
-        <w:t xml:space="preserve"> y dejarnos con la duda?!</w:t>
-      </w:r>
+        <w:t xml:space="preserve"> y dejarnos con la duda?</w:t>
+      </w:r>
+      <w:proofErr w:type="gramStart"/>
+      <w:r>
+        <w:rPr>
+          <w:rFonts w:ascii="Times New Roman" w:hAnsi="Times New Roman" w:cs="Times New Roman"/>
+          <w:sz w:val="24"/>
+          <w:szCs w:val="24"/>
+        </w:rPr>
+        <w:t>!</w:t>
+      </w:r>
+      <w:proofErr w:type="gramEnd"/>
       <w:r>
         <w:rPr>
           <w:rFonts w:ascii="Times New Roman" w:hAnsi="Times New Roman" w:cs="Times New Roman"/>
@@ -9630,7 +9736,25 @@
           <w:sz w:val="24"/>
           <w:szCs w:val="24"/>
         </w:rPr>
-        <w:t>Benjamín llego a un edificio con aspecto muy elegante, cada parte del edificio estaba hecho en vidrio semi-oscuro, al entrar en él pudo observar a muchas personas vestidas de blanco, algo contrastante con la aparecía del edificio.</w:t>
+        <w:t xml:space="preserve">Benjamín llego a un edificio con aspecto muy elegante, cada parte del edificio estaba hecho en vidrio </w:t>
+      </w:r>
+      <w:proofErr w:type="spellStart"/>
+      <w:r>
+        <w:rPr>
+          <w:rFonts w:ascii="Times New Roman" w:hAnsi="Times New Roman" w:cs="Times New Roman"/>
+          <w:sz w:val="24"/>
+          <w:szCs w:val="24"/>
+        </w:rPr>
+        <w:t>semi</w:t>
+      </w:r>
+      <w:proofErr w:type="spellEnd"/>
+      <w:r>
+        <w:rPr>
+          <w:rFonts w:ascii="Times New Roman" w:hAnsi="Times New Roman" w:cs="Times New Roman"/>
+          <w:sz w:val="24"/>
+          <w:szCs w:val="24"/>
+        </w:rPr>
+        <w:t>-oscuro, al entrar en él pudo observar a muchas personas vestidas de blanco, algo contrastante con la aparecía del edificio.</w:t>
       </w:r>
     </w:p>
     <w:p>
@@ -9759,13 +9883,23 @@
         </w:rPr>
         <w:t xml:space="preserve">Benjamín se dirigió a uno de los cubículos, cuando entro observo una pantalla </w:t>
       </w:r>
-      <w:r>
-        <w:rPr>
-          <w:rFonts w:ascii="Times New Roman" w:hAnsi="Times New Roman" w:cs="Times New Roman"/>
-          <w:sz w:val="24"/>
-          <w:szCs w:val="24"/>
-        </w:rPr>
-        <w:t>touch, comenzó la búsqueda de las personas que habían llegado a la zona CA-1 durante el último año, la cantidad de personas era demasiado grande,  la zona CA-1 era mucho más habitada que antes de los días oscuros. Más de tres mil personas habían entrado en los últimos cuatro meses, tenía que ser más específico en la búsqueda, logro buscar a todas las personas de nombre Xavi de entre esas más de tres mil</w:t>
+      <w:proofErr w:type="spellStart"/>
+      <w:r>
+        <w:rPr>
+          <w:rFonts w:ascii="Times New Roman" w:hAnsi="Times New Roman" w:cs="Times New Roman"/>
+          <w:sz w:val="24"/>
+          <w:szCs w:val="24"/>
+        </w:rPr>
+        <w:t>touch</w:t>
+      </w:r>
+      <w:proofErr w:type="spellEnd"/>
+      <w:r>
+        <w:rPr>
+          <w:rFonts w:ascii="Times New Roman" w:hAnsi="Times New Roman" w:cs="Times New Roman"/>
+          <w:sz w:val="24"/>
+          <w:szCs w:val="24"/>
+        </w:rPr>
+        <w:t>, comenzó la búsqueda de las personas que habían llegado a la zona CA-1 durante el último año, la cantidad de personas era demasiado grande,  la zona CA-1 era mucho más habitada que antes de los días oscuros. Más de tres mil personas habían entrado en los últimos cuatro meses, tenía que ser más específico en la búsqueda, logro buscar a todas las personas de nombre Xavi de entre esas más de tres mil</w:t>
       </w:r>
       <w:r>
         <w:rPr>
@@ -9792,7 +9926,25 @@
           <w:sz w:val="24"/>
           <w:szCs w:val="24"/>
         </w:rPr>
-        <w:t>Benjamín tenía una idea para lograr encontrar al Xavi indicado, todos los resultados deberían de tener el lugar del cual llegaron aquellas personas, Xavi perteneció a las fuerzas especiales, lo cual hacia que no tuviese un lugar del cual provenir. Busco cada uno de los resultados y encontró uno que el lugar del cual provenía decía undefinide.</w:t>
+        <w:t xml:space="preserve">Benjamín tenía una idea para lograr encontrar al Xavi indicado, todos los resultados deberían de tener el lugar del cual llegaron aquellas personas, Xavi perteneció a las fuerzas especiales, lo cual hacia que no tuviese un lugar del cual provenir. Busco cada uno de los resultados y encontró uno que el lugar del cual provenía decía </w:t>
+      </w:r>
+      <w:proofErr w:type="spellStart"/>
+      <w:r>
+        <w:rPr>
+          <w:rFonts w:ascii="Times New Roman" w:hAnsi="Times New Roman" w:cs="Times New Roman"/>
+          <w:sz w:val="24"/>
+          <w:szCs w:val="24"/>
+        </w:rPr>
+        <w:t>undefinide</w:t>
+      </w:r>
+      <w:proofErr w:type="spellEnd"/>
+      <w:r>
+        <w:rPr>
+          <w:rFonts w:ascii="Times New Roman" w:hAnsi="Times New Roman" w:cs="Times New Roman"/>
+          <w:sz w:val="24"/>
+          <w:szCs w:val="24"/>
+        </w:rPr>
+        <w:t>.</w:t>
       </w:r>
     </w:p>
     <w:p>
@@ -11618,7 +11770,25 @@
           <w:sz w:val="24"/>
           <w:szCs w:val="24"/>
         </w:rPr>
-        <w:t>Fue un largo tiempo, aun no podíamos ir a luchar contra Ratmok, para nuestra suerte el ataque tras los ocho meses de cero ataques, comenzó en Estados unidos, gracias a su fuerza militar Ratmok tardo seis meses en tomar el poder de aquel país, el momento en que se declaró Estados unidos bajo el mando de Ratmok, fue cuando hakeo el pentágono y tomo el control total.</w:t>
+        <w:t xml:space="preserve">Fue un largo tiempo, aun no podíamos ir a luchar contra Ratmok, para nuestra suerte el ataque tras los ocho meses de cero ataques, comenzó en Estados unidos, gracias a su fuerza militar Ratmok tardo seis meses en tomar el poder de aquel país, el momento en que se declaró Estados unidos bajo el mando de Ratmok, fue cuando </w:t>
+      </w:r>
+      <w:proofErr w:type="spellStart"/>
+      <w:r>
+        <w:rPr>
+          <w:rFonts w:ascii="Times New Roman" w:hAnsi="Times New Roman" w:cs="Times New Roman"/>
+          <w:sz w:val="24"/>
+          <w:szCs w:val="24"/>
+        </w:rPr>
+        <w:t>hakeo</w:t>
+      </w:r>
+      <w:proofErr w:type="spellEnd"/>
+      <w:r>
+        <w:rPr>
+          <w:rFonts w:ascii="Times New Roman" w:hAnsi="Times New Roman" w:cs="Times New Roman"/>
+          <w:sz w:val="24"/>
+          <w:szCs w:val="24"/>
+        </w:rPr>
+        <w:t xml:space="preserve"> el pentágono y tomo el control total.</w:t>
       </w:r>
     </w:p>
     <w:p>
@@ -13180,7 +13350,25 @@
           <w:sz w:val="24"/>
           <w:szCs w:val="24"/>
         </w:rPr>
-        <w:t xml:space="preserve"> reunir a los elites, ya lo han hecho por nosotros</w:t>
+        <w:t xml:space="preserve"> reunir a </w:t>
+      </w:r>
+      <w:proofErr w:type="gramStart"/>
+      <w:r>
+        <w:rPr>
+          <w:rFonts w:ascii="Times New Roman" w:hAnsi="Times New Roman" w:cs="Times New Roman"/>
+          <w:sz w:val="24"/>
+          <w:szCs w:val="24"/>
+        </w:rPr>
+        <w:t>los</w:t>
+      </w:r>
+      <w:proofErr w:type="gramEnd"/>
+      <w:r>
+        <w:rPr>
+          <w:rFonts w:ascii="Times New Roman" w:hAnsi="Times New Roman" w:cs="Times New Roman"/>
+          <w:sz w:val="24"/>
+          <w:szCs w:val="24"/>
+        </w:rPr>
+        <w:t xml:space="preserve"> elites, ya lo han hecho por nosotros</w:t>
       </w:r>
       <w:r>
         <w:rPr>
@@ -15597,7 +15785,25 @@
           <w:sz w:val="24"/>
           <w:szCs w:val="24"/>
         </w:rPr>
-        <w:t>¿A que te refieres con eso?</w:t>
+        <w:t xml:space="preserve">¿A </w:t>
+      </w:r>
+      <w:proofErr w:type="spellStart"/>
+      <w:r>
+        <w:rPr>
+          <w:rFonts w:ascii="Times New Roman" w:hAnsi="Times New Roman" w:cs="Times New Roman"/>
+          <w:sz w:val="24"/>
+          <w:szCs w:val="24"/>
+        </w:rPr>
+        <w:t>que</w:t>
+      </w:r>
+      <w:proofErr w:type="spellEnd"/>
+      <w:r>
+        <w:rPr>
+          <w:rFonts w:ascii="Times New Roman" w:hAnsi="Times New Roman" w:cs="Times New Roman"/>
+          <w:sz w:val="24"/>
+          <w:szCs w:val="24"/>
+        </w:rPr>
+        <w:t xml:space="preserve"> te refieres con eso?</w:t>
       </w:r>
     </w:p>
     <w:p>
@@ -18162,7 +18368,25 @@
           <w:sz w:val="24"/>
           <w:szCs w:val="24"/>
         </w:rPr>
-        <w:t>¿Y eso que?</w:t>
+        <w:t xml:space="preserve">¿Y eso </w:t>
+      </w:r>
+      <w:proofErr w:type="spellStart"/>
+      <w:r>
+        <w:rPr>
+          <w:rFonts w:ascii="Times New Roman" w:hAnsi="Times New Roman" w:cs="Times New Roman"/>
+          <w:sz w:val="24"/>
+          <w:szCs w:val="24"/>
+        </w:rPr>
+        <w:t>que</w:t>
+      </w:r>
+      <w:proofErr w:type="spellEnd"/>
+      <w:r>
+        <w:rPr>
+          <w:rFonts w:ascii="Times New Roman" w:hAnsi="Times New Roman" w:cs="Times New Roman"/>
+          <w:sz w:val="24"/>
+          <w:szCs w:val="24"/>
+        </w:rPr>
+        <w:t>?</w:t>
       </w:r>
     </w:p>
     <w:p>
@@ -18268,7 +18492,25 @@
           <w:sz w:val="24"/>
           <w:szCs w:val="24"/>
         </w:rPr>
-        <w:t>Aquella noche apenas y pudieron dormir al pensar cómo podría atacar esa nueva amenaza, a la mañana siguiente y un poco desvelados los tres fueron a la cafetería por un café y después pasarían unos minutos en el domo del área verde. Unos minutos después llego Karen a donde ellos, saludando a los tres, ella se sentó junto a Benjamín. Christian miro la forma en la que Karen saludo a Benjamín, lo cual hizo que sonriera.</w:t>
+        <w:t xml:space="preserve">Aquella noche apenas y pudieron dormir al pensar cómo podría atacar esa nueva amenaza, a la mañana siguiente y un poco desvelados los tres fueron a la cafetería por un café y después pasarían unos minutos en el domo del área verde. Unos minutos después llego Karen a donde ellos, saludando a los tres, ella se </w:t>
+      </w:r>
+      <w:proofErr w:type="gramStart"/>
+      <w:r>
+        <w:rPr>
+          <w:rFonts w:ascii="Times New Roman" w:hAnsi="Times New Roman" w:cs="Times New Roman"/>
+          <w:sz w:val="24"/>
+          <w:szCs w:val="24"/>
+        </w:rPr>
+        <w:t>sentó</w:t>
+      </w:r>
+      <w:proofErr w:type="gramEnd"/>
+      <w:r>
+        <w:rPr>
+          <w:rFonts w:ascii="Times New Roman" w:hAnsi="Times New Roman" w:cs="Times New Roman"/>
+          <w:sz w:val="24"/>
+          <w:szCs w:val="24"/>
+        </w:rPr>
+        <w:t xml:space="preserve"> junto a Benjamín. Christian miro la forma en la que Karen saludo a Benjamín, lo cual hizo que sonriera.</w:t>
       </w:r>
     </w:p>
     <w:p>
@@ -23158,7 +23400,61 @@
           <w:sz w:val="24"/>
           <w:szCs w:val="24"/>
         </w:rPr>
-        <w:t xml:space="preserve">te rodearían los zombis, yo vi la serie “The walking dead” y las veces que estuvieron en los bosques fueron atacador por cientos de zombis. Para mí la mejor  </w:t>
+        <w:t>te rodearían los zombis, yo vi la serie “</w:t>
+      </w:r>
+      <w:proofErr w:type="spellStart"/>
+      <w:r>
+        <w:rPr>
+          <w:rFonts w:ascii="Times New Roman" w:hAnsi="Times New Roman" w:cs="Times New Roman"/>
+          <w:sz w:val="24"/>
+          <w:szCs w:val="24"/>
+        </w:rPr>
+        <w:t>The</w:t>
+      </w:r>
+      <w:proofErr w:type="spellEnd"/>
+      <w:r>
+        <w:rPr>
+          <w:rFonts w:ascii="Times New Roman" w:hAnsi="Times New Roman" w:cs="Times New Roman"/>
+          <w:sz w:val="24"/>
+          <w:szCs w:val="24"/>
+        </w:rPr>
+        <w:t xml:space="preserve"> </w:t>
+      </w:r>
+      <w:proofErr w:type="spellStart"/>
+      <w:r>
+        <w:rPr>
+          <w:rFonts w:ascii="Times New Roman" w:hAnsi="Times New Roman" w:cs="Times New Roman"/>
+          <w:sz w:val="24"/>
+          <w:szCs w:val="24"/>
+        </w:rPr>
+        <w:t>walking</w:t>
+      </w:r>
+      <w:proofErr w:type="spellEnd"/>
+      <w:r>
+        <w:rPr>
+          <w:rFonts w:ascii="Times New Roman" w:hAnsi="Times New Roman" w:cs="Times New Roman"/>
+          <w:sz w:val="24"/>
+          <w:szCs w:val="24"/>
+        </w:rPr>
+        <w:t xml:space="preserve"> </w:t>
+      </w:r>
+      <w:proofErr w:type="spellStart"/>
+      <w:r>
+        <w:rPr>
+          <w:rFonts w:ascii="Times New Roman" w:hAnsi="Times New Roman" w:cs="Times New Roman"/>
+          <w:sz w:val="24"/>
+          <w:szCs w:val="24"/>
+        </w:rPr>
+        <w:t>dead</w:t>
+      </w:r>
+      <w:proofErr w:type="spellEnd"/>
+      <w:r>
+        <w:rPr>
+          <w:rFonts w:ascii="Times New Roman" w:hAnsi="Times New Roman" w:cs="Times New Roman"/>
+          <w:sz w:val="24"/>
+          <w:szCs w:val="24"/>
+        </w:rPr>
+        <w:t xml:space="preserve">” y las veces que estuvieron en los bosques fueron atacador por cientos de zombis. Para mí la mejor  </w:t>
       </w:r>
       <w:r>
         <w:rPr>
@@ -23467,7 +23763,25 @@
           <w:sz w:val="24"/>
           <w:szCs w:val="24"/>
         </w:rPr>
-        <w:t>Al instante un ser de esos salía de la casa lanzándose sobre Lastra y derribándolo, ni Alex ni Ferwhite podían disparar pues podían herir o matar a Lastra. Ferwhite activo los puños eléctricos de su traje, tomo impulso y golpeo aquella cosa tan fuerte como puedo, haciendo que se estrellase contra la pared de la casa, liberando así a Lastra. Aquella cosa quedó inmóvil, Alex se acercó lentamente a ella y alumbro con la linterna de su arma, de pronto aquella cosa reacciono lanzándose esta vez contra Alex, quien esquivo las garras de aquella cosa por centímetros.</w:t>
+        <w:t xml:space="preserve">Al instante un ser de esos salía de la casa lanzándose sobre Lastra y derribándolo, ni Alex ni Ferwhite </w:t>
+      </w:r>
+      <w:proofErr w:type="gramStart"/>
+      <w:r>
+        <w:rPr>
+          <w:rFonts w:ascii="Times New Roman" w:hAnsi="Times New Roman" w:cs="Times New Roman"/>
+          <w:sz w:val="24"/>
+          <w:szCs w:val="24"/>
+        </w:rPr>
+        <w:t>podían</w:t>
+      </w:r>
+      <w:proofErr w:type="gramEnd"/>
+      <w:r>
+        <w:rPr>
+          <w:rFonts w:ascii="Times New Roman" w:hAnsi="Times New Roman" w:cs="Times New Roman"/>
+          <w:sz w:val="24"/>
+          <w:szCs w:val="24"/>
+        </w:rPr>
+        <w:t xml:space="preserve"> disparar pues podían herir o matar a Lastra. Ferwhite activo los puños eléctricos de su traje, tomo impulso y golpeo aquella cosa tan fuerte como puedo, haciendo que se estrellase contra la pared de la casa, liberando así a Lastra. Aquella cosa quedó inmóvil, Alex se acercó lentamente a ella y alumbro con la linterna de su arma, de pronto aquella cosa reacciono lanzándose esta vez contra Alex, quien esquivo las garras de aquella cosa por centímetros.</w:t>
       </w:r>
     </w:p>
     <w:p>
@@ -26492,7 +26806,25 @@
           <w:sz w:val="24"/>
           <w:szCs w:val="24"/>
         </w:rPr>
-        <w:t xml:space="preserve">cerré el navegador y me puse a jugar un juego que había descargado de steam, fue en ese momento cuando mi madre entro en el cuarto con cara de terror mientras me gritaba “!TENEMOS QUE SALIR DE AQUÍ RAPIDO!” – pateo el balón de nuevo, mientras Alex estaba en la portería al haber fallado el tiro –, pensé que estaba loca. Pero no tenía otra opción más que hacer lo que ella me </w:t>
+        <w:t xml:space="preserve">cerré el navegador y me puse a jugar un juego que había descargado de </w:t>
+      </w:r>
+      <w:proofErr w:type="spellStart"/>
+      <w:r>
+        <w:rPr>
+          <w:rFonts w:ascii="Times New Roman" w:hAnsi="Times New Roman" w:cs="Times New Roman"/>
+          <w:sz w:val="24"/>
+          <w:szCs w:val="24"/>
+        </w:rPr>
+        <w:t>steam</w:t>
+      </w:r>
+      <w:proofErr w:type="spellEnd"/>
+      <w:r>
+        <w:rPr>
+          <w:rFonts w:ascii="Times New Roman" w:hAnsi="Times New Roman" w:cs="Times New Roman"/>
+          <w:sz w:val="24"/>
+          <w:szCs w:val="24"/>
+        </w:rPr>
+        <w:t xml:space="preserve">, fue en ese momento cuando mi madre entro en el cuarto con cara de terror mientras me gritaba “!TENEMOS QUE SALIR DE AQUÍ RAPIDO!” – pateo el balón de nuevo, mientras Alex estaba en la portería al haber fallado el tiro –, pensé que estaba loca. Pero no tenía otra opción más que hacer lo que ella me </w:t>
       </w:r>
       <w:r>
         <w:rPr>
@@ -27271,7 +27603,25 @@
           <w:sz w:val="24"/>
           <w:szCs w:val="24"/>
         </w:rPr>
-        <w:t>No dije nada, veo que estas muy ocupado, no te molesto más.</w:t>
+        <w:t xml:space="preserve">No dije nada, veo que </w:t>
+      </w:r>
+      <w:proofErr w:type="gramStart"/>
+      <w:r>
+        <w:rPr>
+          <w:rFonts w:ascii="Times New Roman" w:hAnsi="Times New Roman" w:cs="Times New Roman"/>
+          <w:sz w:val="24"/>
+          <w:szCs w:val="24"/>
+        </w:rPr>
+        <w:t>estas</w:t>
+      </w:r>
+      <w:proofErr w:type="gramEnd"/>
+      <w:r>
+        <w:rPr>
+          <w:rFonts w:ascii="Times New Roman" w:hAnsi="Times New Roman" w:cs="Times New Roman"/>
+          <w:sz w:val="24"/>
+          <w:szCs w:val="24"/>
+        </w:rPr>
+        <w:t xml:space="preserve"> muy ocupado, no te molesto más.</w:t>
       </w:r>
     </w:p>
     <w:p>
@@ -30163,23 +30513,7 @@
           <w:sz w:val="24"/>
           <w:szCs w:val="24"/>
         </w:rPr>
-        <w:t xml:space="preserve">Es momento de avanzar, atentos, no sabemos que podemos encontrar más adelante </w:t>
-      </w:r>
-      <w:r>
-        <w:rPr>
-          <w:rFonts w:ascii="Times New Roman" w:hAnsi="Times New Roman" w:cs="Times New Roman"/>
-          <w:sz w:val="24"/>
-          <w:szCs w:val="24"/>
-        </w:rPr>
-        <w:t>–</w:t>
-      </w:r>
-      <w:r>
-        <w:rPr>
-          <w:rFonts w:ascii="Times New Roman" w:hAnsi="Times New Roman" w:cs="Times New Roman"/>
-          <w:sz w:val="24"/>
-          <w:szCs w:val="24"/>
-        </w:rPr>
-        <w:t>dijo Alex tomando la delantera.</w:t>
+        <w:t>Es momento de avanzar, atentos, no sabemos que podemos encontrar más adelante –dijo Alex tomando la delantera.</w:t>
       </w:r>
     </w:p>
     <w:p>
@@ -30230,103 +30564,55 @@
           <w:sz w:val="24"/>
           <w:szCs w:val="24"/>
         </w:rPr>
-        <w:t xml:space="preserve">¿Qué significa esto? </w:t>
-      </w:r>
-      <w:r>
-        <w:rPr>
-          <w:rFonts w:ascii="Times New Roman" w:hAnsi="Times New Roman" w:cs="Times New Roman"/>
-          <w:sz w:val="24"/>
-          <w:szCs w:val="24"/>
-        </w:rPr>
-        <w:t>–</w:t>
-      </w:r>
-      <w:r>
-        <w:rPr>
-          <w:rFonts w:ascii="Times New Roman" w:hAnsi="Times New Roman" w:cs="Times New Roman"/>
-          <w:sz w:val="24"/>
-          <w:szCs w:val="24"/>
-        </w:rPr>
-        <w:t>pregunto Óscar desconcertado.</w:t>
-      </w:r>
-    </w:p>
-    <w:p>
-      <w:pPr>
-        <w:pStyle w:val="Prrafodelista"/>
-        <w:numPr>
-          <w:ilvl w:val="0"/>
-          <w:numId w:val="2"/>
-        </w:numPr>
-        <w:spacing w:line="256" w:lineRule="auto"/>
-        <w:jc w:val="both"/>
-        <w:rPr>
-          <w:rFonts w:ascii="Times New Roman" w:hAnsi="Times New Roman" w:cs="Times New Roman"/>
-          <w:sz w:val="24"/>
-          <w:szCs w:val="24"/>
-        </w:rPr>
-      </w:pPr>
-      <w:r>
-        <w:rPr>
-          <w:rFonts w:ascii="Times New Roman" w:hAnsi="Times New Roman" w:cs="Times New Roman"/>
-          <w:sz w:val="24"/>
-          <w:szCs w:val="24"/>
-        </w:rPr>
-        <w:t xml:space="preserve">Esto no es más que una trampa </w:t>
-      </w:r>
-      <w:r>
-        <w:rPr>
-          <w:rFonts w:ascii="Times New Roman" w:hAnsi="Times New Roman" w:cs="Times New Roman"/>
-          <w:sz w:val="24"/>
-          <w:szCs w:val="24"/>
-        </w:rPr>
-        <w:t>–</w:t>
-      </w:r>
-      <w:r>
-        <w:rPr>
-          <w:rFonts w:ascii="Times New Roman" w:hAnsi="Times New Roman" w:cs="Times New Roman"/>
-          <w:sz w:val="24"/>
-          <w:szCs w:val="24"/>
-        </w:rPr>
-        <w:t>exclamo Lastra.</w:t>
-      </w:r>
-    </w:p>
-    <w:p>
-      <w:pPr>
-        <w:pStyle w:val="Prrafodelista"/>
-        <w:numPr>
-          <w:ilvl w:val="0"/>
-          <w:numId w:val="2"/>
-        </w:numPr>
-        <w:spacing w:line="256" w:lineRule="auto"/>
-        <w:jc w:val="both"/>
-        <w:rPr>
-          <w:rFonts w:ascii="Times New Roman" w:hAnsi="Times New Roman" w:cs="Times New Roman"/>
-          <w:sz w:val="24"/>
-          <w:szCs w:val="24"/>
-        </w:rPr>
-      </w:pPr>
-      <w:r>
-        <w:rPr>
-          <w:rFonts w:ascii="Times New Roman" w:hAnsi="Times New Roman" w:cs="Times New Roman"/>
-          <w:sz w:val="24"/>
-          <w:szCs w:val="24"/>
-        </w:rPr>
-        <w:t xml:space="preserve">No creo, en esta casa debe de haber algo </w:t>
-      </w:r>
-      <w:r>
-        <w:rPr>
-          <w:rFonts w:ascii="Times New Roman" w:hAnsi="Times New Roman" w:cs="Times New Roman"/>
-          <w:sz w:val="24"/>
-          <w:szCs w:val="24"/>
-        </w:rPr>
-        <w:t>–</w:t>
-      </w:r>
-      <w:r>
-        <w:rPr>
-          <w:rFonts w:ascii="Times New Roman" w:hAnsi="Times New Roman" w:cs="Times New Roman"/>
-          <w:sz w:val="24"/>
-          <w:szCs w:val="24"/>
-        </w:rPr>
-        <w:t>dijo Ferwhite mirando cada rincón de la pequeña casa.</w:t>
+        <w:t>¿Qué significa esto? –pregunto Óscar desconcertado.</w:t>
+      </w:r>
+    </w:p>
+    <w:p>
+      <w:pPr>
+        <w:pStyle w:val="Prrafodelista"/>
+        <w:numPr>
+          <w:ilvl w:val="0"/>
+          <w:numId w:val="2"/>
+        </w:numPr>
+        <w:spacing w:line="256" w:lineRule="auto"/>
+        <w:jc w:val="both"/>
+        <w:rPr>
+          <w:rFonts w:ascii="Times New Roman" w:hAnsi="Times New Roman" w:cs="Times New Roman"/>
+          <w:sz w:val="24"/>
+          <w:szCs w:val="24"/>
+        </w:rPr>
+      </w:pPr>
+      <w:r>
+        <w:rPr>
+          <w:rFonts w:ascii="Times New Roman" w:hAnsi="Times New Roman" w:cs="Times New Roman"/>
+          <w:sz w:val="24"/>
+          <w:szCs w:val="24"/>
+        </w:rPr>
+        <w:t>Esto no es más que una trampa –exclamo Lastra.</w:t>
+      </w:r>
+    </w:p>
+    <w:p>
+      <w:pPr>
+        <w:pStyle w:val="Prrafodelista"/>
+        <w:numPr>
+          <w:ilvl w:val="0"/>
+          <w:numId w:val="2"/>
+        </w:numPr>
+        <w:spacing w:line="256" w:lineRule="auto"/>
+        <w:jc w:val="both"/>
+        <w:rPr>
+          <w:rFonts w:ascii="Times New Roman" w:hAnsi="Times New Roman" w:cs="Times New Roman"/>
+          <w:sz w:val="24"/>
+          <w:szCs w:val="24"/>
+        </w:rPr>
+      </w:pPr>
+      <w:r>
+        <w:rPr>
+          <w:rFonts w:ascii="Times New Roman" w:hAnsi="Times New Roman" w:cs="Times New Roman"/>
+          <w:sz w:val="24"/>
+          <w:szCs w:val="24"/>
+        </w:rPr>
+        <w:t>No creo, en esta casa debe de haber algo –dijo Ferwhite mirando cada rincón de la pequeña casa.</w:t>
       </w:r>
     </w:p>
     <w:p>
@@ -30369,79 +30655,31 @@
           <w:sz w:val="24"/>
           <w:szCs w:val="24"/>
         </w:rPr>
-        <w:t xml:space="preserve">Lo sabía, esto solo era una fachada </w:t>
-      </w:r>
-      <w:r>
-        <w:rPr>
-          <w:rFonts w:ascii="Times New Roman" w:hAnsi="Times New Roman" w:cs="Times New Roman"/>
-          <w:sz w:val="24"/>
-          <w:szCs w:val="24"/>
-        </w:rPr>
-        <w:t>–</w:t>
-      </w:r>
-      <w:r>
-        <w:rPr>
-          <w:rFonts w:ascii="Times New Roman" w:hAnsi="Times New Roman" w:cs="Times New Roman"/>
-          <w:sz w:val="24"/>
-          <w:szCs w:val="24"/>
-        </w:rPr>
-        <w:t>dijo Christian sonriendo.</w:t>
-      </w:r>
-    </w:p>
-    <w:p>
-      <w:pPr>
-        <w:pStyle w:val="Prrafodelista"/>
-        <w:numPr>
-          <w:ilvl w:val="0"/>
-          <w:numId w:val="2"/>
-        </w:numPr>
-        <w:spacing w:line="256" w:lineRule="auto"/>
-        <w:jc w:val="both"/>
-        <w:rPr>
-          <w:rFonts w:ascii="Times New Roman" w:hAnsi="Times New Roman" w:cs="Times New Roman"/>
-          <w:sz w:val="24"/>
-          <w:szCs w:val="24"/>
-        </w:rPr>
-      </w:pPr>
-      <w:r>
-        <w:rPr>
-          <w:rFonts w:ascii="Times New Roman" w:hAnsi="Times New Roman" w:cs="Times New Roman"/>
-          <w:sz w:val="24"/>
-          <w:szCs w:val="24"/>
-        </w:rPr>
-        <w:t xml:space="preserve">Si claro </w:t>
-      </w:r>
-      <w:r>
-        <w:rPr>
-          <w:rFonts w:ascii="Times New Roman" w:hAnsi="Times New Roman" w:cs="Times New Roman"/>
-          <w:sz w:val="24"/>
-          <w:szCs w:val="24"/>
-        </w:rPr>
-        <w:t>–</w:t>
-      </w:r>
-      <w:r>
-        <w:rPr>
-          <w:rFonts w:ascii="Times New Roman" w:hAnsi="Times New Roman" w:cs="Times New Roman"/>
-          <w:sz w:val="24"/>
-          <w:szCs w:val="24"/>
-        </w:rPr>
-        <w:t xml:space="preserve">dijo Lastra con ironía </w:t>
-      </w:r>
-      <w:r>
-        <w:rPr>
-          <w:rFonts w:ascii="Times New Roman" w:hAnsi="Times New Roman" w:cs="Times New Roman"/>
-          <w:sz w:val="24"/>
-          <w:szCs w:val="24"/>
-        </w:rPr>
-        <w:t>–</w:t>
-      </w:r>
-      <w:r>
-        <w:rPr>
-          <w:rFonts w:ascii="Times New Roman" w:hAnsi="Times New Roman" w:cs="Times New Roman"/>
-          <w:sz w:val="24"/>
-          <w:szCs w:val="24"/>
-        </w:rPr>
-        <w:t>, era tan obvio.</w:t>
+        <w:t>Lo sabía, esto solo era una fachada –dijo Christian sonriendo.</w:t>
+      </w:r>
+    </w:p>
+    <w:p>
+      <w:pPr>
+        <w:pStyle w:val="Prrafodelista"/>
+        <w:numPr>
+          <w:ilvl w:val="0"/>
+          <w:numId w:val="2"/>
+        </w:numPr>
+        <w:spacing w:line="256" w:lineRule="auto"/>
+        <w:jc w:val="both"/>
+        <w:rPr>
+          <w:rFonts w:ascii="Times New Roman" w:hAnsi="Times New Roman" w:cs="Times New Roman"/>
+          <w:sz w:val="24"/>
+          <w:szCs w:val="24"/>
+        </w:rPr>
+      </w:pPr>
+      <w:r>
+        <w:rPr>
+          <w:rFonts w:ascii="Times New Roman" w:hAnsi="Times New Roman" w:cs="Times New Roman"/>
+          <w:sz w:val="24"/>
+          <w:szCs w:val="24"/>
+        </w:rPr>
+        <w:t>Si claro –dijo Lastra con ironía –, era tan obvio.</w:t>
       </w:r>
     </w:p>
     <w:p>
@@ -30531,23 +30769,7 @@
           <w:sz w:val="24"/>
           <w:szCs w:val="24"/>
         </w:rPr>
-        <w:t xml:space="preserve">Te gusta pensar mirando la oscuridad </w:t>
-      </w:r>
-      <w:r>
-        <w:rPr>
-          <w:rFonts w:ascii="Times New Roman" w:hAnsi="Times New Roman" w:cs="Times New Roman"/>
-          <w:sz w:val="24"/>
-          <w:szCs w:val="24"/>
-        </w:rPr>
-        <w:t>–</w:t>
-      </w:r>
-      <w:r>
-        <w:rPr>
-          <w:rFonts w:ascii="Times New Roman" w:hAnsi="Times New Roman" w:cs="Times New Roman"/>
-          <w:sz w:val="24"/>
-          <w:szCs w:val="24"/>
-        </w:rPr>
-        <w:t>dijo Christian parándose al lado de Óscar.</w:t>
+        <w:t>Te gusta pensar mirando la oscuridad –dijo Christian parándose al lado de Óscar.</w:t>
       </w:r>
     </w:p>
     <w:p>
@@ -30619,23 +30841,7 @@
           <w:sz w:val="24"/>
           <w:szCs w:val="24"/>
         </w:rPr>
-        <w:t xml:space="preserve">No creo que podamos encontrar algo en este basurero </w:t>
-      </w:r>
-      <w:r>
-        <w:rPr>
-          <w:rFonts w:ascii="Times New Roman" w:hAnsi="Times New Roman" w:cs="Times New Roman"/>
-          <w:sz w:val="24"/>
-          <w:szCs w:val="24"/>
-        </w:rPr>
-        <w:t>–</w:t>
-      </w:r>
-      <w:r>
-        <w:rPr>
-          <w:rFonts w:ascii="Times New Roman" w:hAnsi="Times New Roman" w:cs="Times New Roman"/>
-          <w:sz w:val="24"/>
-          <w:szCs w:val="24"/>
-        </w:rPr>
-        <w:t>dijo Óscar con desdén.</w:t>
+        <w:t>No creo que podamos encontrar algo en este basurero –dijo Óscar con desdén.</w:t>
       </w:r>
     </w:p>
     <w:p>
@@ -30977,23 +31183,7 @@
           <w:sz w:val="24"/>
           <w:szCs w:val="24"/>
         </w:rPr>
-        <w:t xml:space="preserve">¿Qué ocurre? </w:t>
-      </w:r>
-      <w:r>
-        <w:rPr>
-          <w:rFonts w:ascii="Times New Roman" w:hAnsi="Times New Roman" w:cs="Times New Roman"/>
-          <w:sz w:val="24"/>
-          <w:szCs w:val="24"/>
-        </w:rPr>
-        <w:t>–</w:t>
-      </w:r>
-      <w:r>
-        <w:rPr>
-          <w:rFonts w:ascii="Times New Roman" w:hAnsi="Times New Roman" w:cs="Times New Roman"/>
-          <w:sz w:val="24"/>
-          <w:szCs w:val="24"/>
-        </w:rPr>
-        <w:t>pregunto Karen apresuradamente.</w:t>
+        <w:t>¿Qué ocurre? –pregunto Karen apresuradamente.</w:t>
       </w:r>
     </w:p>
     <w:p>
@@ -31110,103 +31300,55 @@
           <w:sz w:val="24"/>
           <w:szCs w:val="24"/>
         </w:rPr>
-        <w:t xml:space="preserve">Están creando un ejecito </w:t>
-      </w:r>
-      <w:r>
-        <w:rPr>
-          <w:rFonts w:ascii="Times New Roman" w:hAnsi="Times New Roman" w:cs="Times New Roman"/>
-          <w:sz w:val="24"/>
-          <w:szCs w:val="24"/>
-        </w:rPr>
-        <w:t>–</w:t>
-      </w:r>
-      <w:r>
-        <w:rPr>
-          <w:rFonts w:ascii="Times New Roman" w:hAnsi="Times New Roman" w:cs="Times New Roman"/>
-          <w:sz w:val="24"/>
-          <w:szCs w:val="24"/>
-        </w:rPr>
-        <w:t>dijo Benjamín mirando todos esos tubos.</w:t>
-      </w:r>
-    </w:p>
-    <w:p>
-      <w:pPr>
-        <w:pStyle w:val="Prrafodelista"/>
-        <w:numPr>
-          <w:ilvl w:val="0"/>
-          <w:numId w:val="2"/>
-        </w:numPr>
-        <w:spacing w:line="256" w:lineRule="auto"/>
-        <w:jc w:val="both"/>
-        <w:rPr>
-          <w:rFonts w:ascii="Times New Roman" w:hAnsi="Times New Roman" w:cs="Times New Roman"/>
-          <w:sz w:val="24"/>
-          <w:szCs w:val="24"/>
-        </w:rPr>
-      </w:pPr>
-      <w:r>
-        <w:rPr>
-          <w:rFonts w:ascii="Times New Roman" w:hAnsi="Times New Roman" w:cs="Times New Roman"/>
-          <w:sz w:val="24"/>
-          <w:szCs w:val="24"/>
-        </w:rPr>
-        <w:t xml:space="preserve">Armen Golding está dispuesto a regresar a Ratmok al poder </w:t>
-      </w:r>
-      <w:r>
-        <w:rPr>
-          <w:rFonts w:ascii="Times New Roman" w:hAnsi="Times New Roman" w:cs="Times New Roman"/>
-          <w:sz w:val="24"/>
-          <w:szCs w:val="24"/>
-        </w:rPr>
-        <w:t>–</w:t>
-      </w:r>
-      <w:r>
-        <w:rPr>
-          <w:rFonts w:ascii="Times New Roman" w:hAnsi="Times New Roman" w:cs="Times New Roman"/>
-          <w:sz w:val="24"/>
-          <w:szCs w:val="24"/>
-        </w:rPr>
-        <w:t>comento Karen aun impresionada.</w:t>
-      </w:r>
-    </w:p>
-    <w:p>
-      <w:pPr>
-        <w:pStyle w:val="Prrafodelista"/>
-        <w:numPr>
-          <w:ilvl w:val="0"/>
-          <w:numId w:val="2"/>
-        </w:numPr>
-        <w:spacing w:line="256" w:lineRule="auto"/>
-        <w:jc w:val="both"/>
-        <w:rPr>
-          <w:rFonts w:ascii="Times New Roman" w:hAnsi="Times New Roman" w:cs="Times New Roman"/>
-          <w:sz w:val="24"/>
-          <w:szCs w:val="24"/>
-        </w:rPr>
-      </w:pPr>
-      <w:r>
-        <w:rPr>
-          <w:rFonts w:ascii="Times New Roman" w:hAnsi="Times New Roman" w:cs="Times New Roman"/>
-          <w:sz w:val="24"/>
-          <w:szCs w:val="24"/>
-        </w:rPr>
-        <w:t xml:space="preserve">Tal vez ya no confía en los señores oscuros para llevar a cabo sus planes </w:t>
-      </w:r>
-      <w:r>
-        <w:rPr>
-          <w:rFonts w:ascii="Times New Roman" w:hAnsi="Times New Roman" w:cs="Times New Roman"/>
-          <w:sz w:val="24"/>
-          <w:szCs w:val="24"/>
-        </w:rPr>
-        <w:t>–</w:t>
-      </w:r>
-      <w:r>
-        <w:rPr>
-          <w:rFonts w:ascii="Times New Roman" w:hAnsi="Times New Roman" w:cs="Times New Roman"/>
-          <w:sz w:val="24"/>
-          <w:szCs w:val="24"/>
-        </w:rPr>
-        <w:t>dijo Ferwhite.</w:t>
+        <w:t>Están creando un ejecito –dijo Benjamín mirando todos esos tubos.</w:t>
+      </w:r>
+    </w:p>
+    <w:p>
+      <w:pPr>
+        <w:pStyle w:val="Prrafodelista"/>
+        <w:numPr>
+          <w:ilvl w:val="0"/>
+          <w:numId w:val="2"/>
+        </w:numPr>
+        <w:spacing w:line="256" w:lineRule="auto"/>
+        <w:jc w:val="both"/>
+        <w:rPr>
+          <w:rFonts w:ascii="Times New Roman" w:hAnsi="Times New Roman" w:cs="Times New Roman"/>
+          <w:sz w:val="24"/>
+          <w:szCs w:val="24"/>
+        </w:rPr>
+      </w:pPr>
+      <w:r>
+        <w:rPr>
+          <w:rFonts w:ascii="Times New Roman" w:hAnsi="Times New Roman" w:cs="Times New Roman"/>
+          <w:sz w:val="24"/>
+          <w:szCs w:val="24"/>
+        </w:rPr>
+        <w:t>Armen Golding está dispuesto a regresar a Ratmok al poder –comento Karen aun impresionada.</w:t>
+      </w:r>
+    </w:p>
+    <w:p>
+      <w:pPr>
+        <w:pStyle w:val="Prrafodelista"/>
+        <w:numPr>
+          <w:ilvl w:val="0"/>
+          <w:numId w:val="2"/>
+        </w:numPr>
+        <w:spacing w:line="256" w:lineRule="auto"/>
+        <w:jc w:val="both"/>
+        <w:rPr>
+          <w:rFonts w:ascii="Times New Roman" w:hAnsi="Times New Roman" w:cs="Times New Roman"/>
+          <w:sz w:val="24"/>
+          <w:szCs w:val="24"/>
+        </w:rPr>
+      </w:pPr>
+      <w:r>
+        <w:rPr>
+          <w:rFonts w:ascii="Times New Roman" w:hAnsi="Times New Roman" w:cs="Times New Roman"/>
+          <w:sz w:val="24"/>
+          <w:szCs w:val="24"/>
+        </w:rPr>
+        <w:t>Tal vez ya no confía en los señores oscuros para llevar a cabo sus planes –dijo Ferwhite.</w:t>
       </w:r>
     </w:p>
     <w:p>
@@ -31289,207 +31431,79 @@
           <w:sz w:val="24"/>
           <w:szCs w:val="24"/>
         </w:rPr>
-        <w:t xml:space="preserve">¿Destruimos el contenedor? </w:t>
-      </w:r>
-      <w:r>
-        <w:rPr>
-          <w:rFonts w:ascii="Times New Roman" w:hAnsi="Times New Roman" w:cs="Times New Roman"/>
-          <w:sz w:val="24"/>
-          <w:szCs w:val="24"/>
-        </w:rPr>
-        <w:t>–</w:t>
-      </w:r>
-      <w:r>
-        <w:rPr>
-          <w:rFonts w:ascii="Times New Roman" w:hAnsi="Times New Roman" w:cs="Times New Roman"/>
-          <w:sz w:val="24"/>
-          <w:szCs w:val="24"/>
-        </w:rPr>
-        <w:t>pregunto Benjamín.</w:t>
-      </w:r>
-    </w:p>
-    <w:p>
-      <w:pPr>
-        <w:pStyle w:val="Prrafodelista"/>
-        <w:numPr>
-          <w:ilvl w:val="0"/>
-          <w:numId w:val="2"/>
-        </w:numPr>
-        <w:spacing w:line="256" w:lineRule="auto"/>
-        <w:jc w:val="both"/>
-        <w:rPr>
-          <w:rFonts w:ascii="Times New Roman" w:hAnsi="Times New Roman" w:cs="Times New Roman"/>
-          <w:sz w:val="24"/>
-          <w:szCs w:val="24"/>
-        </w:rPr>
-      </w:pPr>
-      <w:r>
-        <w:rPr>
-          <w:rFonts w:ascii="Times New Roman" w:hAnsi="Times New Roman" w:cs="Times New Roman"/>
-          <w:sz w:val="24"/>
-          <w:szCs w:val="24"/>
-        </w:rPr>
-        <w:t xml:space="preserve">No </w:t>
-      </w:r>
-      <w:r>
-        <w:rPr>
-          <w:rFonts w:ascii="Times New Roman" w:hAnsi="Times New Roman" w:cs="Times New Roman"/>
-          <w:sz w:val="24"/>
-          <w:szCs w:val="24"/>
-        </w:rPr>
-        <w:t>–</w:t>
-      </w:r>
-      <w:r>
-        <w:rPr>
-          <w:rFonts w:ascii="Times New Roman" w:hAnsi="Times New Roman" w:cs="Times New Roman"/>
-          <w:sz w:val="24"/>
-          <w:szCs w:val="24"/>
-        </w:rPr>
-        <w:t xml:space="preserve">respondió Alex </w:t>
-      </w:r>
-      <w:r>
-        <w:rPr>
-          <w:rFonts w:ascii="Times New Roman" w:hAnsi="Times New Roman" w:cs="Times New Roman"/>
-          <w:sz w:val="24"/>
-          <w:szCs w:val="24"/>
-        </w:rPr>
-        <w:t>–</w:t>
-      </w:r>
-      <w:r>
-        <w:rPr>
-          <w:rFonts w:ascii="Times New Roman" w:hAnsi="Times New Roman" w:cs="Times New Roman"/>
-          <w:sz w:val="24"/>
-          <w:szCs w:val="24"/>
-        </w:rPr>
-        <w:t>, antes se debe sacar uno de los tubos.</w:t>
-      </w:r>
-    </w:p>
-    <w:p>
-      <w:pPr>
-        <w:pStyle w:val="Prrafodelista"/>
-        <w:numPr>
-          <w:ilvl w:val="0"/>
-          <w:numId w:val="2"/>
-        </w:numPr>
-        <w:spacing w:line="256" w:lineRule="auto"/>
-        <w:jc w:val="both"/>
-        <w:rPr>
-          <w:rFonts w:ascii="Times New Roman" w:hAnsi="Times New Roman" w:cs="Times New Roman"/>
-          <w:sz w:val="24"/>
-          <w:szCs w:val="24"/>
-        </w:rPr>
-      </w:pPr>
-      <w:r>
-        <w:rPr>
-          <w:rFonts w:ascii="Times New Roman" w:hAnsi="Times New Roman" w:cs="Times New Roman"/>
-          <w:sz w:val="24"/>
-          <w:szCs w:val="24"/>
-        </w:rPr>
-        <w:t xml:space="preserve">Si en los papeles no aparece este nuevo espécimen debe ser porque aún no lo tenían registrado </w:t>
-      </w:r>
-      <w:r>
-        <w:rPr>
-          <w:rFonts w:ascii="Times New Roman" w:hAnsi="Times New Roman" w:cs="Times New Roman"/>
-          <w:sz w:val="24"/>
-          <w:szCs w:val="24"/>
-        </w:rPr>
-        <w:t>–</w:t>
-      </w:r>
-      <w:r>
-        <w:rPr>
-          <w:rFonts w:ascii="Times New Roman" w:hAnsi="Times New Roman" w:cs="Times New Roman"/>
-          <w:sz w:val="24"/>
-          <w:szCs w:val="24"/>
-        </w:rPr>
-        <w:t xml:space="preserve">comento Karen </w:t>
-      </w:r>
-      <w:r>
-        <w:rPr>
-          <w:rFonts w:ascii="Times New Roman" w:hAnsi="Times New Roman" w:cs="Times New Roman"/>
-          <w:sz w:val="24"/>
-          <w:szCs w:val="24"/>
-        </w:rPr>
-        <w:t>–</w:t>
-      </w:r>
-      <w:r>
-        <w:rPr>
-          <w:rFonts w:ascii="Times New Roman" w:hAnsi="Times New Roman" w:cs="Times New Roman"/>
-          <w:sz w:val="24"/>
-          <w:szCs w:val="24"/>
-        </w:rPr>
-        <w:t>, es posible que aquí sea el único laboratorio en el que se encuentra.</w:t>
-      </w:r>
-    </w:p>
-    <w:p>
-      <w:pPr>
-        <w:pStyle w:val="Prrafodelista"/>
-        <w:numPr>
-          <w:ilvl w:val="0"/>
-          <w:numId w:val="2"/>
-        </w:numPr>
-        <w:spacing w:line="256" w:lineRule="auto"/>
-        <w:jc w:val="both"/>
-        <w:rPr>
-          <w:rFonts w:ascii="Times New Roman" w:hAnsi="Times New Roman" w:cs="Times New Roman"/>
-          <w:sz w:val="24"/>
-          <w:szCs w:val="24"/>
-        </w:rPr>
-      </w:pPr>
-      <w:r>
-        <w:rPr>
-          <w:rFonts w:ascii="Times New Roman" w:hAnsi="Times New Roman" w:cs="Times New Roman"/>
-          <w:sz w:val="24"/>
-          <w:szCs w:val="24"/>
-        </w:rPr>
-        <w:t xml:space="preserve">Recuerdan las palabras de Jexma </w:t>
-      </w:r>
-      <w:r>
-        <w:rPr>
-          <w:rFonts w:ascii="Times New Roman" w:hAnsi="Times New Roman" w:cs="Times New Roman"/>
-          <w:sz w:val="24"/>
-          <w:szCs w:val="24"/>
-        </w:rPr>
-        <w:t>–</w:t>
-      </w:r>
-      <w:r>
-        <w:rPr>
-          <w:rFonts w:ascii="Times New Roman" w:hAnsi="Times New Roman" w:cs="Times New Roman"/>
-          <w:sz w:val="24"/>
-          <w:szCs w:val="24"/>
-        </w:rPr>
-        <w:t xml:space="preserve">dijo Alex de forma metódica </w:t>
-      </w:r>
-      <w:r>
-        <w:rPr>
-          <w:rFonts w:ascii="Times New Roman" w:hAnsi="Times New Roman" w:cs="Times New Roman"/>
-          <w:sz w:val="24"/>
-          <w:szCs w:val="24"/>
-        </w:rPr>
-        <w:t>–</w:t>
-      </w:r>
-      <w:r>
-        <w:rPr>
-          <w:rFonts w:ascii="Times New Roman" w:hAnsi="Times New Roman" w:cs="Times New Roman"/>
-          <w:sz w:val="24"/>
-          <w:szCs w:val="24"/>
-        </w:rPr>
-        <w:t xml:space="preserve">, cuando hablo de Armen Golding y Leiv Winderhost, eran parte de los mejores científicos del mundo, no serían tan tontos para tener un nuevo experimento exitoso en un solo laboratorio con poca seguridad </w:t>
-      </w:r>
-      <w:r>
-        <w:rPr>
-          <w:rFonts w:ascii="Times New Roman" w:hAnsi="Times New Roman" w:cs="Times New Roman"/>
-          <w:sz w:val="24"/>
-          <w:szCs w:val="24"/>
-        </w:rPr>
-        <w:t>–</w:t>
-      </w:r>
-      <w:r>
-        <w:rPr>
-          <w:rFonts w:ascii="Times New Roman" w:hAnsi="Times New Roman" w:cs="Times New Roman"/>
-          <w:sz w:val="24"/>
-          <w:szCs w:val="24"/>
-        </w:rPr>
-        <w:t xml:space="preserve"> en ese momento Alex se dio cuenta de sus propias palabras, </w:t>
+        <w:t>¿Destruimos el contenedor? –pregunto Benjamín.</w:t>
+      </w:r>
+    </w:p>
+    <w:p>
+      <w:pPr>
+        <w:pStyle w:val="Prrafodelista"/>
+        <w:numPr>
+          <w:ilvl w:val="0"/>
+          <w:numId w:val="2"/>
+        </w:numPr>
+        <w:spacing w:line="256" w:lineRule="auto"/>
+        <w:jc w:val="both"/>
+        <w:rPr>
+          <w:rFonts w:ascii="Times New Roman" w:hAnsi="Times New Roman" w:cs="Times New Roman"/>
+          <w:sz w:val="24"/>
+          <w:szCs w:val="24"/>
+        </w:rPr>
+      </w:pPr>
+      <w:r>
+        <w:rPr>
+          <w:rFonts w:ascii="Times New Roman" w:hAnsi="Times New Roman" w:cs="Times New Roman"/>
+          <w:sz w:val="24"/>
+          <w:szCs w:val="24"/>
+        </w:rPr>
+        <w:t>No –respondió Alex –, antes se debe sacar uno de los tubos.</w:t>
+      </w:r>
+    </w:p>
+    <w:p>
+      <w:pPr>
+        <w:pStyle w:val="Prrafodelista"/>
+        <w:numPr>
+          <w:ilvl w:val="0"/>
+          <w:numId w:val="2"/>
+        </w:numPr>
+        <w:spacing w:line="256" w:lineRule="auto"/>
+        <w:jc w:val="both"/>
+        <w:rPr>
+          <w:rFonts w:ascii="Times New Roman" w:hAnsi="Times New Roman" w:cs="Times New Roman"/>
+          <w:sz w:val="24"/>
+          <w:szCs w:val="24"/>
+        </w:rPr>
+      </w:pPr>
+      <w:r>
+        <w:rPr>
+          <w:rFonts w:ascii="Times New Roman" w:hAnsi="Times New Roman" w:cs="Times New Roman"/>
+          <w:sz w:val="24"/>
+          <w:szCs w:val="24"/>
+        </w:rPr>
+        <w:t>Si en los papeles no aparece este nuevo espécimen debe ser porque aún no lo tenían registrado –comento Karen –, es posible que aquí sea el único laboratorio en el que se encuentra.</w:t>
+      </w:r>
+    </w:p>
+    <w:p>
+      <w:pPr>
+        <w:pStyle w:val="Prrafodelista"/>
+        <w:numPr>
+          <w:ilvl w:val="0"/>
+          <w:numId w:val="2"/>
+        </w:numPr>
+        <w:spacing w:line="256" w:lineRule="auto"/>
+        <w:jc w:val="both"/>
+        <w:rPr>
+          <w:rFonts w:ascii="Times New Roman" w:hAnsi="Times New Roman" w:cs="Times New Roman"/>
+          <w:sz w:val="24"/>
+          <w:szCs w:val="24"/>
+        </w:rPr>
+      </w:pPr>
+      <w:r>
+        <w:rPr>
+          <w:rFonts w:ascii="Times New Roman" w:hAnsi="Times New Roman" w:cs="Times New Roman"/>
+          <w:sz w:val="24"/>
+          <w:szCs w:val="24"/>
+        </w:rPr>
+        <w:t xml:space="preserve">Recuerdan las palabras de Jexma –dijo Alex de forma metódica –, cuando hablo de Armen Golding y Leiv Winderhost, eran parte de los mejores científicos del mundo, no serían tan tontos para tener un nuevo experimento exitoso en un solo laboratorio con poca seguridad – en ese momento Alex se dio cuenta de sus propias palabras, </w:t>
       </w:r>
       <w:r>
         <w:rPr>
@@ -31555,23 +31569,87 @@
           <w:sz w:val="24"/>
           <w:szCs w:val="24"/>
         </w:rPr>
-        <w:t xml:space="preserve">La misión había sido un fracaso, alguien dentro de ORE les había traicionado y los había enviado a una trampa. Óscar callo en manos de siete </w:t>
-      </w:r>
-      <w:r>
-        <w:rPr>
-          <w:rFonts w:ascii="Times New Roman" w:hAnsi="Times New Roman" w:cs="Times New Roman"/>
-          <w:sz w:val="24"/>
-          <w:szCs w:val="24"/>
-        </w:rPr>
-        <w:t xml:space="preserve">Razor's que intentaban hacerlo pedazos, pero su fuerza junto a la que el traje le proporcionaba, le permitió  acabar con dos Razor's, un Razor logro penetrar la armadura con su garra incrustándola en uno de los brazos de Óscar haciéndole una profunda herida. Óscar </w:t>
-      </w:r>
-      <w:r>
-        <w:rPr>
-          <w:rFonts w:ascii="Times New Roman" w:hAnsi="Times New Roman" w:cs="Times New Roman"/>
-          <w:sz w:val="24"/>
-          <w:szCs w:val="24"/>
-        </w:rPr>
-        <w:t>tomo del brazo al Razor y arranco la mano y haciendo uso de la mano</w:t>
+        <w:t>La misión había sido un fracaso, alguien dentro d</w:t>
+      </w:r>
+      <w:r>
+        <w:rPr>
+          <w:rFonts w:ascii="Times New Roman" w:hAnsi="Times New Roman" w:cs="Times New Roman"/>
+          <w:sz w:val="24"/>
+          <w:szCs w:val="24"/>
+        </w:rPr>
+        <w:t xml:space="preserve">e ORE les había traicionado y </w:t>
+      </w:r>
+      <w:r>
+        <w:rPr>
+          <w:rFonts w:ascii="Times New Roman" w:hAnsi="Times New Roman" w:cs="Times New Roman"/>
+          <w:sz w:val="24"/>
+          <w:szCs w:val="24"/>
+        </w:rPr>
+        <w:t xml:space="preserve">enviado a una trampa. Óscar callo en manos de siete </w:t>
+      </w:r>
+      <w:r>
+        <w:rPr>
+          <w:rFonts w:ascii="Times New Roman" w:hAnsi="Times New Roman" w:cs="Times New Roman"/>
+          <w:sz w:val="24"/>
+          <w:szCs w:val="24"/>
+        </w:rPr>
+        <w:t xml:space="preserve">Razor's que intentaban hacerlo pedazos, pero su fuerza junto a la que el traje le proporcionaba, le permitió  acabar con dos </w:t>
+      </w:r>
+      <w:r>
+        <w:rPr>
+          <w:rFonts w:ascii="Times New Roman" w:hAnsi="Times New Roman" w:cs="Times New Roman"/>
+          <w:sz w:val="24"/>
+          <w:szCs w:val="24"/>
+        </w:rPr>
+        <w:t>de ellos</w:t>
+      </w:r>
+      <w:r>
+        <w:rPr>
+          <w:rFonts w:ascii="Times New Roman" w:hAnsi="Times New Roman" w:cs="Times New Roman"/>
+          <w:sz w:val="24"/>
+          <w:szCs w:val="24"/>
+        </w:rPr>
+        <w:t xml:space="preserve">, un Razor logro penetrar la armadura con su garra incrustándola en uno de los brazos de Óscar haciéndole una profunda herida. Óscar </w:t>
+      </w:r>
+      <w:r>
+        <w:rPr>
+          <w:rFonts w:ascii="Times New Roman" w:hAnsi="Times New Roman" w:cs="Times New Roman"/>
+          <w:sz w:val="24"/>
+          <w:szCs w:val="24"/>
+        </w:rPr>
+        <w:t xml:space="preserve">tomo del brazo al Razor y </w:t>
+      </w:r>
+      <w:r>
+        <w:rPr>
+          <w:rFonts w:ascii="Times New Roman" w:hAnsi="Times New Roman" w:cs="Times New Roman"/>
+          <w:sz w:val="24"/>
+          <w:szCs w:val="24"/>
+        </w:rPr>
+        <w:t xml:space="preserve">le </w:t>
+      </w:r>
+      <w:r>
+        <w:rPr>
+          <w:rFonts w:ascii="Times New Roman" w:hAnsi="Times New Roman" w:cs="Times New Roman"/>
+          <w:sz w:val="24"/>
+          <w:szCs w:val="24"/>
+        </w:rPr>
+        <w:t>arranco la</w:t>
+      </w:r>
+      <w:r>
+        <w:rPr>
+          <w:rFonts w:ascii="Times New Roman" w:hAnsi="Times New Roman" w:cs="Times New Roman"/>
+          <w:sz w:val="24"/>
+          <w:szCs w:val="24"/>
+        </w:rPr>
+        <w:t xml:space="preserve"> mano, </w:t>
+      </w:r>
+      <w:r>
+        <w:rPr>
+          <w:rFonts w:ascii="Times New Roman" w:hAnsi="Times New Roman" w:cs="Times New Roman"/>
+          <w:sz w:val="24"/>
+          <w:szCs w:val="24"/>
+        </w:rPr>
+        <w:t>haciendo uso de la mano</w:t>
       </w:r>
       <w:r>
         <w:rPr>
@@ -31595,7 +31673,23 @@
           <w:sz w:val="24"/>
           <w:szCs w:val="24"/>
         </w:rPr>
-        <w:t xml:space="preserve"> la cabeza, hizo lo mismo con los otros dos que aun intentaban matarlo, se puso en pie, seguía matando Razor´s </w:t>
+        <w:t xml:space="preserve"> la ca</w:t>
+      </w:r>
+      <w:r>
+        <w:rPr>
+          <w:rFonts w:ascii="Times New Roman" w:hAnsi="Times New Roman" w:cs="Times New Roman"/>
+          <w:sz w:val="24"/>
+          <w:szCs w:val="24"/>
+        </w:rPr>
+        <w:t>beza, hizo lo mismo con los</w:t>
+      </w:r>
+      <w:r>
+        <w:rPr>
+          <w:rFonts w:ascii="Times New Roman" w:hAnsi="Times New Roman" w:cs="Times New Roman"/>
+          <w:sz w:val="24"/>
+          <w:szCs w:val="24"/>
+        </w:rPr>
+        <w:t xml:space="preserve"> dos que aun intentaban matarlo, se puso en pie, seguía matando Razor´s </w:t>
       </w:r>
       <w:r>
         <w:rPr>
@@ -31604,9 +31698,2087 @@
           <w:szCs w:val="24"/>
         </w:rPr>
         <w:t>con la garra.</w:t>
+      </w:r>
+    </w:p>
+    <w:p>
+      <w:pPr>
+        <w:spacing w:line="256" w:lineRule="auto"/>
+        <w:jc w:val="both"/>
+        <w:rPr>
+          <w:rFonts w:ascii="Times New Roman" w:hAnsi="Times New Roman" w:cs="Times New Roman"/>
+          <w:sz w:val="24"/>
+          <w:szCs w:val="24"/>
+        </w:rPr>
+      </w:pPr>
+      <w:r>
+        <w:rPr>
+          <w:rFonts w:ascii="Times New Roman" w:hAnsi="Times New Roman" w:cs="Times New Roman"/>
+          <w:sz w:val="24"/>
+          <w:szCs w:val="24"/>
+        </w:rPr>
+        <w:t>Karen hizo caer a más Razor´s que los demás, usando su espada de forma efectiva salvo a dos soldados quienes ya hacían inconscientes. Ferwhite recibió un disparo que le hizo caer, algunos Razor's se lanzaron contra él, Alex quien estaba cerca de Ferwhite se apresuró a ayudarle, disparo su arma contra los Razor's haciéndolos pedazos, pero tan rápido como cayeron comenzaron a regenerarse.</w:t>
+      </w:r>
+    </w:p>
+    <w:p>
+      <w:pPr>
+        <w:pStyle w:val="Prrafodelista"/>
+        <w:numPr>
+          <w:ilvl w:val="0"/>
+          <w:numId w:val="2"/>
+        </w:numPr>
+        <w:spacing w:line="256" w:lineRule="auto"/>
+        <w:jc w:val="both"/>
+        <w:rPr>
+          <w:rFonts w:ascii="Times New Roman" w:hAnsi="Times New Roman" w:cs="Times New Roman"/>
+          <w:sz w:val="24"/>
+          <w:szCs w:val="24"/>
+        </w:rPr>
+      </w:pPr>
+      <w:r>
+        <w:rPr>
+          <w:rFonts w:ascii="Times New Roman" w:hAnsi="Times New Roman" w:cs="Times New Roman"/>
+          <w:sz w:val="24"/>
+          <w:szCs w:val="24"/>
+        </w:rPr>
+        <w:t xml:space="preserve">¡Gracias! –dijo Ferwhite agitado – creí que </w:t>
+      </w:r>
+      <w:r>
+        <w:rPr>
+          <w:rFonts w:ascii="Times New Roman" w:hAnsi="Times New Roman" w:cs="Times New Roman"/>
+          <w:sz w:val="24"/>
+          <w:szCs w:val="24"/>
+        </w:rPr>
+        <w:t>tardaría más tiempo en acabar con ellos.</w:t>
+      </w:r>
+    </w:p>
+    <w:p>
+      <w:pPr>
+        <w:pStyle w:val="Prrafodelista"/>
+        <w:numPr>
+          <w:ilvl w:val="0"/>
+          <w:numId w:val="2"/>
+        </w:numPr>
+        <w:spacing w:line="256" w:lineRule="auto"/>
+        <w:jc w:val="both"/>
+        <w:rPr>
+          <w:rFonts w:ascii="Times New Roman" w:hAnsi="Times New Roman" w:cs="Times New Roman"/>
+          <w:sz w:val="24"/>
+          <w:szCs w:val="24"/>
+        </w:rPr>
+      </w:pPr>
+      <w:r>
+        <w:rPr>
+          <w:rFonts w:ascii="Times New Roman" w:hAnsi="Times New Roman" w:cs="Times New Roman"/>
+          <w:sz w:val="24"/>
+          <w:szCs w:val="24"/>
+        </w:rPr>
+        <w:t>Claro amigo –respondió Alex con sarcasmo.</w:t>
+      </w:r>
+    </w:p>
+    <w:p>
+      <w:pPr>
+        <w:spacing w:line="256" w:lineRule="auto"/>
+        <w:jc w:val="both"/>
+        <w:rPr>
+          <w:rFonts w:ascii="Times New Roman" w:hAnsi="Times New Roman" w:cs="Times New Roman"/>
+          <w:sz w:val="24"/>
+          <w:szCs w:val="24"/>
+        </w:rPr>
+      </w:pPr>
+      <w:r>
+        <w:rPr>
+          <w:rFonts w:ascii="Times New Roman" w:hAnsi="Times New Roman" w:cs="Times New Roman"/>
+          <w:sz w:val="24"/>
+          <w:szCs w:val="24"/>
+        </w:rPr>
+        <w:t>Al igual que Ferwhite Christian cayó por un disparo, Óscar le ayudo para que no fuese atacado por los Razor's.</w:t>
+      </w:r>
+    </w:p>
+    <w:p>
+      <w:pPr>
+        <w:pStyle w:val="Prrafodelista"/>
+        <w:numPr>
+          <w:ilvl w:val="0"/>
+          <w:numId w:val="2"/>
+        </w:numPr>
+        <w:spacing w:line="256" w:lineRule="auto"/>
+        <w:jc w:val="both"/>
+        <w:rPr>
+          <w:rFonts w:ascii="Times New Roman" w:hAnsi="Times New Roman" w:cs="Times New Roman"/>
+          <w:sz w:val="24"/>
+          <w:szCs w:val="24"/>
+        </w:rPr>
+      </w:pPr>
+      <w:r>
+        <w:rPr>
+          <w:rFonts w:ascii="Times New Roman" w:hAnsi="Times New Roman" w:cs="Times New Roman"/>
+          <w:sz w:val="24"/>
+          <w:szCs w:val="24"/>
+        </w:rPr>
+        <w:t>¡Alguien nos está disparando! –exclamo Óscar.</w:t>
+      </w:r>
+    </w:p>
+    <w:p>
+      <w:pPr>
+        <w:spacing w:line="256" w:lineRule="auto"/>
+        <w:jc w:val="both"/>
+        <w:rPr>
+          <w:rFonts w:ascii="Times New Roman" w:hAnsi="Times New Roman" w:cs="Times New Roman"/>
+          <w:sz w:val="24"/>
+          <w:szCs w:val="24"/>
+        </w:rPr>
+      </w:pPr>
+      <w:r>
+        <w:rPr>
+          <w:rFonts w:ascii="Times New Roman" w:hAnsi="Times New Roman" w:cs="Times New Roman"/>
+          <w:sz w:val="24"/>
+          <w:szCs w:val="24"/>
+        </w:rPr>
+        <w:t>Alex al igual que Óscar se dio cuenta de los que ocurría.</w:t>
+      </w:r>
+    </w:p>
+    <w:p>
+      <w:pPr>
+        <w:pStyle w:val="Prrafodelista"/>
+        <w:numPr>
+          <w:ilvl w:val="0"/>
+          <w:numId w:val="2"/>
+        </w:numPr>
+        <w:tabs>
+          <w:tab w:val="left" w:pos="3810"/>
+        </w:tabs>
+        <w:rPr>
+          <w:rFonts w:ascii="Times New Roman" w:hAnsi="Times New Roman" w:cs="Times New Roman"/>
+          <w:sz w:val="24"/>
+          <w:szCs w:val="24"/>
+        </w:rPr>
+      </w:pPr>
+      <w:r>
+        <w:rPr>
+          <w:rFonts w:ascii="Times New Roman" w:hAnsi="Times New Roman" w:cs="Times New Roman"/>
+          <w:sz w:val="24"/>
+          <w:szCs w:val="24"/>
+        </w:rPr>
+        <w:t>Benjamín entra en la casa y busca desde allí quien nos ataca.</w:t>
+      </w:r>
+    </w:p>
+    <w:p>
+      <w:pPr>
+        <w:tabs>
+          <w:tab w:val="left" w:pos="3810"/>
+        </w:tabs>
+        <w:jc w:val="both"/>
+        <w:rPr>
+          <w:rFonts w:ascii="Times New Roman" w:hAnsi="Times New Roman" w:cs="Times New Roman"/>
+          <w:sz w:val="24"/>
+          <w:szCs w:val="24"/>
+        </w:rPr>
+      </w:pPr>
+      <w:r>
+        <w:rPr>
+          <w:rFonts w:ascii="Times New Roman" w:hAnsi="Times New Roman" w:cs="Times New Roman"/>
+          <w:sz w:val="24"/>
+          <w:szCs w:val="24"/>
+        </w:rPr>
+        <w:t>Benjamín entro a la pequeña casa, tomo su EX–09 y comenzó a buscar el lugar del cual provenían los disparos, se escucharon otros disparos lejanos, Benjamín pudo detectar quien hacia los disparos, para su sorpresa quien estaba en la colina lejana era un soldado de las fuerzas especiales, tenía un arma muy diferente a todas las que ellos usaban. Respiro y con gran tranquilidad apunto su mira a la cabeza de aquel soldado, oprimió el gatillo de su EX–09, en pocos segundos aquel soldado había caído muerto.</w:t>
+      </w:r>
+    </w:p>
+    <w:p>
+      <w:pPr>
+        <w:pStyle w:val="Prrafodelista"/>
+        <w:numPr>
+          <w:ilvl w:val="0"/>
+          <w:numId w:val="2"/>
+        </w:numPr>
+        <w:tabs>
+          <w:tab w:val="left" w:pos="3810"/>
+        </w:tabs>
+        <w:jc w:val="both"/>
+        <w:rPr>
+          <w:rFonts w:ascii="Times New Roman" w:hAnsi="Times New Roman" w:cs="Times New Roman"/>
+          <w:sz w:val="24"/>
+          <w:szCs w:val="24"/>
+        </w:rPr>
+      </w:pPr>
+      <w:r>
+        <w:rPr>
+          <w:rFonts w:ascii="Times New Roman" w:hAnsi="Times New Roman" w:cs="Times New Roman"/>
+          <w:sz w:val="24"/>
+          <w:szCs w:val="24"/>
+        </w:rPr>
+        <w:t>Era un soldado de las fuerzas especiales –informo Benjamín –, tenía un arma muy extraña.</w:t>
+      </w:r>
+    </w:p>
+    <w:p>
+      <w:pPr>
+        <w:tabs>
+          <w:tab w:val="left" w:pos="3810"/>
+        </w:tabs>
+        <w:jc w:val="both"/>
+        <w:rPr>
+          <w:rFonts w:ascii="Times New Roman" w:hAnsi="Times New Roman" w:cs="Times New Roman"/>
+          <w:sz w:val="24"/>
+          <w:szCs w:val="24"/>
+        </w:rPr>
+      </w:pPr>
+      <w:r>
+        <w:rPr>
+          <w:rFonts w:ascii="Times New Roman" w:hAnsi="Times New Roman" w:cs="Times New Roman"/>
+          <w:sz w:val="24"/>
+          <w:szCs w:val="24"/>
+        </w:rPr>
+        <w:t>Alex confirmaba la traición de alguien dentro de ORE. Las hordas de Razor´s avanzaban sin cesar.</w:t>
+      </w:r>
+    </w:p>
+    <w:p>
+      <w:pPr>
+        <w:pStyle w:val="Prrafodelista"/>
+        <w:numPr>
+          <w:ilvl w:val="0"/>
+          <w:numId w:val="2"/>
+        </w:numPr>
+        <w:tabs>
+          <w:tab w:val="left" w:pos="3810"/>
+        </w:tabs>
+        <w:jc w:val="both"/>
+        <w:rPr>
+          <w:rFonts w:ascii="Times New Roman" w:hAnsi="Times New Roman" w:cs="Times New Roman"/>
+          <w:sz w:val="24"/>
+          <w:szCs w:val="24"/>
+        </w:rPr>
+      </w:pPr>
+      <w:r>
+        <w:rPr>
+          <w:rFonts w:ascii="Times New Roman" w:hAnsi="Times New Roman" w:cs="Times New Roman"/>
+          <w:sz w:val="24"/>
+          <w:szCs w:val="24"/>
+        </w:rPr>
+        <w:t>Repliéguense –ordeno Alex.</w:t>
+      </w:r>
+    </w:p>
+    <w:p>
+      <w:pPr>
+        <w:pStyle w:val="Prrafodelista"/>
+        <w:numPr>
+          <w:ilvl w:val="0"/>
+          <w:numId w:val="2"/>
+        </w:numPr>
+        <w:tabs>
+          <w:tab w:val="left" w:pos="3810"/>
+        </w:tabs>
+        <w:jc w:val="both"/>
+        <w:rPr>
+          <w:rFonts w:ascii="Times New Roman" w:hAnsi="Times New Roman" w:cs="Times New Roman"/>
+          <w:sz w:val="24"/>
+          <w:szCs w:val="24"/>
+        </w:rPr>
+      </w:pPr>
+      <w:r>
+        <w:rPr>
+          <w:rFonts w:ascii="Times New Roman" w:hAnsi="Times New Roman" w:cs="Times New Roman"/>
+          <w:sz w:val="24"/>
+          <w:szCs w:val="24"/>
+        </w:rPr>
+        <w:t>Son demasiados, no podemos con todos –exclamo Karen.</w:t>
+      </w:r>
+    </w:p>
+    <w:p>
+      <w:pPr>
+        <w:tabs>
+          <w:tab w:val="left" w:pos="3810"/>
+        </w:tabs>
+        <w:jc w:val="both"/>
+        <w:rPr>
+          <w:rFonts w:ascii="Times New Roman" w:hAnsi="Times New Roman" w:cs="Times New Roman"/>
+          <w:sz w:val="24"/>
+          <w:szCs w:val="24"/>
+        </w:rPr>
+      </w:pPr>
+      <w:r>
+        <w:rPr>
+          <w:rFonts w:ascii="Times New Roman" w:hAnsi="Times New Roman" w:cs="Times New Roman"/>
+          <w:sz w:val="24"/>
+          <w:szCs w:val="24"/>
+        </w:rPr>
+        <w:lastRenderedPageBreak/>
+        <w:t xml:space="preserve">En el cielo aparecieron luces, eran naves de ORE, comenzaron a descender cientos de soldados de las fuerzas elite, una nave más grande hizo su aparición, de ella descendieron siete soldados, cayeron al lado de Alex. Estos </w:t>
+      </w:r>
+      <w:r>
+        <w:rPr>
+          <w:rFonts w:ascii="Times New Roman" w:hAnsi="Times New Roman" w:cs="Times New Roman"/>
+          <w:sz w:val="24"/>
+          <w:szCs w:val="24"/>
+        </w:rPr>
+        <w:t>no eran soldados especiales, la insignia era distintiva, eran soldados de las fuerzas elite. Con su apoyo y el de los demás soldados especiales lograron diezmar las grandes cantidades de Razor's, mas naves de ORE aparecieron, de ella descendieron aún más soldados de las fuerzas especiales, después de una hora los Razor's habían dejado de aparecer.</w:t>
+      </w:r>
+    </w:p>
+    <w:p>
+      <w:pPr>
+        <w:tabs>
+          <w:tab w:val="left" w:pos="3810"/>
+        </w:tabs>
+        <w:jc w:val="both"/>
+        <w:rPr>
+          <w:rFonts w:ascii="Times New Roman" w:hAnsi="Times New Roman" w:cs="Times New Roman"/>
+          <w:sz w:val="24"/>
+          <w:szCs w:val="24"/>
+        </w:rPr>
+      </w:pPr>
+      <w:r>
+        <w:rPr>
+          <w:rFonts w:ascii="Times New Roman" w:hAnsi="Times New Roman" w:cs="Times New Roman"/>
+          <w:sz w:val="24"/>
+          <w:szCs w:val="24"/>
+        </w:rPr>
+        <w:t>Estaban completamente exhaustos después de todo lo que habían pasado.</w:t>
+      </w:r>
+    </w:p>
+    <w:p>
+      <w:pPr>
+        <w:pStyle w:val="Prrafodelista"/>
+        <w:numPr>
+          <w:ilvl w:val="0"/>
+          <w:numId w:val="2"/>
+        </w:numPr>
+        <w:tabs>
+          <w:tab w:val="left" w:pos="3810"/>
+        </w:tabs>
+        <w:jc w:val="both"/>
+        <w:rPr>
+          <w:rFonts w:ascii="Times New Roman" w:hAnsi="Times New Roman" w:cs="Times New Roman"/>
+          <w:sz w:val="24"/>
+          <w:szCs w:val="24"/>
+        </w:rPr>
+      </w:pPr>
+      <w:r>
+        <w:rPr>
+          <w:rFonts w:ascii="Times New Roman" w:hAnsi="Times New Roman" w:cs="Times New Roman"/>
+          <w:sz w:val="24"/>
+          <w:szCs w:val="24"/>
+        </w:rPr>
+        <w:t>¿Dónde está Lastra? –pregunto Ferwhite.</w:t>
+      </w:r>
+    </w:p>
+    <w:p>
+      <w:pPr>
+        <w:pStyle w:val="Prrafodelista"/>
+        <w:numPr>
+          <w:ilvl w:val="0"/>
+          <w:numId w:val="2"/>
+        </w:numPr>
+        <w:tabs>
+          <w:tab w:val="left" w:pos="3810"/>
+        </w:tabs>
+        <w:jc w:val="both"/>
+        <w:rPr>
+          <w:rFonts w:ascii="Times New Roman" w:hAnsi="Times New Roman" w:cs="Times New Roman"/>
+          <w:sz w:val="24"/>
+          <w:szCs w:val="24"/>
+        </w:rPr>
+      </w:pPr>
+      <w:r>
+        <w:rPr>
+          <w:rFonts w:ascii="Times New Roman" w:hAnsi="Times New Roman" w:cs="Times New Roman"/>
+          <w:sz w:val="24"/>
+          <w:szCs w:val="24"/>
+        </w:rPr>
+        <w:t>No lo he visto desde el inicio de la lucha –comento Karen.</w:t>
+      </w:r>
+    </w:p>
+    <w:p>
+      <w:pPr>
+        <w:tabs>
+          <w:tab w:val="left" w:pos="3810"/>
+        </w:tabs>
+        <w:jc w:val="both"/>
+        <w:rPr>
+          <w:rFonts w:ascii="Times New Roman" w:hAnsi="Times New Roman" w:cs="Times New Roman"/>
+          <w:sz w:val="24"/>
+          <w:szCs w:val="24"/>
+        </w:rPr>
+      </w:pPr>
+      <w:r>
+        <w:rPr>
+          <w:rFonts w:ascii="Times New Roman" w:hAnsi="Times New Roman" w:cs="Times New Roman"/>
+          <w:sz w:val="24"/>
+          <w:szCs w:val="24"/>
+        </w:rPr>
+        <w:t>Los demás movieron la cabeza en forma de negación, pensaron que pudo haber caído en manos de los Razor´s.</w:t>
+      </w:r>
+    </w:p>
+    <w:p>
+      <w:pPr>
+        <w:pStyle w:val="Prrafodelista"/>
+        <w:numPr>
+          <w:ilvl w:val="0"/>
+          <w:numId w:val="2"/>
+        </w:numPr>
+        <w:tabs>
+          <w:tab w:val="left" w:pos="3810"/>
+        </w:tabs>
+        <w:jc w:val="both"/>
+        <w:rPr>
+          <w:rFonts w:ascii="Times New Roman" w:hAnsi="Times New Roman" w:cs="Times New Roman"/>
+          <w:sz w:val="24"/>
+          <w:szCs w:val="24"/>
+        </w:rPr>
+      </w:pPr>
+      <w:r>
+        <w:rPr>
+          <w:rFonts w:ascii="Times New Roman" w:hAnsi="Times New Roman" w:cs="Times New Roman"/>
+          <w:sz w:val="24"/>
+          <w:szCs w:val="24"/>
+        </w:rPr>
+        <w:t>No se preocupen por él –dijo una voz –, está bien, ya está en la nave que los llevara de regreso a ORE.</w:t>
+      </w:r>
+    </w:p>
+    <w:p>
+      <w:pPr>
+        <w:tabs>
+          <w:tab w:val="left" w:pos="3810"/>
+        </w:tabs>
+        <w:jc w:val="both"/>
+        <w:rPr>
+          <w:rFonts w:ascii="Times New Roman" w:hAnsi="Times New Roman" w:cs="Times New Roman"/>
+          <w:sz w:val="24"/>
+          <w:szCs w:val="24"/>
+        </w:rPr>
+      </w:pPr>
+      <w:r>
+        <w:rPr>
+          <w:rFonts w:ascii="Times New Roman" w:hAnsi="Times New Roman" w:cs="Times New Roman"/>
+          <w:sz w:val="24"/>
+          <w:szCs w:val="24"/>
+        </w:rPr>
+        <w:t xml:space="preserve">De la oscuridad salió uno de los soldados del equipo elite que había llegado a ayudarles, era alto, su cara estaba cubierta por un casco de última generación, su traje era de color negro, su arma </w:t>
+      </w:r>
+      <w:r>
+        <w:rPr>
+          <w:rFonts w:ascii="Times New Roman" w:hAnsi="Times New Roman" w:cs="Times New Roman"/>
+          <w:sz w:val="24"/>
+          <w:szCs w:val="24"/>
+        </w:rPr>
+        <w:t>tenía</w:t>
+      </w:r>
+      <w:r>
+        <w:rPr>
+          <w:rFonts w:ascii="Times New Roman" w:hAnsi="Times New Roman" w:cs="Times New Roman"/>
+          <w:sz w:val="24"/>
+          <w:szCs w:val="24"/>
+        </w:rPr>
+        <w:t xml:space="preserve"> aspecto de ser una </w:t>
+      </w:r>
+      <w:r>
+        <w:rPr>
+          <w:rFonts w:ascii="Times New Roman" w:hAnsi="Times New Roman" w:cs="Times New Roman"/>
+          <w:sz w:val="24"/>
+          <w:szCs w:val="24"/>
+        </w:rPr>
+        <w:t xml:space="preserve">Dulg con </w:t>
+      </w:r>
+      <w:r>
+        <w:rPr>
+          <w:rFonts w:ascii="Times New Roman" w:hAnsi="Times New Roman" w:cs="Times New Roman"/>
+          <w:sz w:val="24"/>
+          <w:szCs w:val="24"/>
+        </w:rPr>
+        <w:t>dispositivos de EX–09.</w:t>
+      </w:r>
+    </w:p>
+    <w:p>
+      <w:pPr>
+        <w:pStyle w:val="Prrafodelista"/>
+        <w:numPr>
+          <w:ilvl w:val="0"/>
+          <w:numId w:val="2"/>
+        </w:numPr>
+        <w:tabs>
+          <w:tab w:val="left" w:pos="3810"/>
+        </w:tabs>
+        <w:jc w:val="both"/>
+        <w:rPr>
+          <w:rFonts w:ascii="Times New Roman" w:hAnsi="Times New Roman" w:cs="Times New Roman"/>
+          <w:sz w:val="24"/>
+          <w:szCs w:val="24"/>
+        </w:rPr>
+      </w:pPr>
+      <w:r>
+        <w:rPr>
+          <w:rFonts w:ascii="Times New Roman" w:hAnsi="Times New Roman" w:cs="Times New Roman"/>
+          <w:sz w:val="24"/>
+          <w:szCs w:val="24"/>
+        </w:rPr>
+        <w:t>¿Quién eres? –pregunto Alex.</w:t>
+      </w:r>
+    </w:p>
+    <w:p>
+      <w:pPr>
+        <w:tabs>
+          <w:tab w:val="left" w:pos="3810"/>
+        </w:tabs>
+        <w:jc w:val="both"/>
+        <w:rPr>
+          <w:rFonts w:ascii="Times New Roman" w:hAnsi="Times New Roman" w:cs="Times New Roman"/>
+          <w:sz w:val="24"/>
+          <w:szCs w:val="24"/>
+        </w:rPr>
+      </w:pPr>
+      <w:r>
+        <w:rPr>
+          <w:rFonts w:ascii="Times New Roman" w:hAnsi="Times New Roman" w:cs="Times New Roman"/>
+          <w:sz w:val="24"/>
+          <w:szCs w:val="24"/>
+        </w:rPr>
+        <w:t>Aquel soldado sin decir una palabra se retiró frente de ellos. El equipo tomo sus armas y subieron a la nave, allí estaba Lastra con los ojos cerrados.</w:t>
+      </w:r>
+    </w:p>
+    <w:p>
+      <w:pPr>
+        <w:pStyle w:val="Prrafodelista"/>
+        <w:numPr>
+          <w:ilvl w:val="0"/>
+          <w:numId w:val="2"/>
+        </w:numPr>
+        <w:tabs>
+          <w:tab w:val="left" w:pos="3810"/>
+        </w:tabs>
+        <w:jc w:val="both"/>
+        <w:rPr>
+          <w:rFonts w:ascii="Times New Roman" w:hAnsi="Times New Roman" w:cs="Times New Roman"/>
+          <w:sz w:val="24"/>
+          <w:szCs w:val="24"/>
+        </w:rPr>
+      </w:pPr>
+      <w:r>
+        <w:rPr>
+          <w:rFonts w:ascii="Times New Roman" w:hAnsi="Times New Roman" w:cs="Times New Roman"/>
+          <w:sz w:val="24"/>
+          <w:szCs w:val="24"/>
+        </w:rPr>
+        <w:t>¿Dónde estabas? –pregunto Alex.</w:t>
+      </w:r>
+    </w:p>
+    <w:p>
+      <w:pPr>
+        <w:pStyle w:val="Prrafodelista"/>
+        <w:numPr>
+          <w:ilvl w:val="0"/>
+          <w:numId w:val="2"/>
+        </w:numPr>
+        <w:tabs>
+          <w:tab w:val="left" w:pos="3810"/>
+        </w:tabs>
+        <w:jc w:val="both"/>
+        <w:rPr>
+          <w:rFonts w:ascii="Times New Roman" w:hAnsi="Times New Roman" w:cs="Times New Roman"/>
+          <w:sz w:val="24"/>
+          <w:szCs w:val="24"/>
+        </w:rPr>
+      </w:pPr>
+      <w:r>
+        <w:rPr>
+          <w:rFonts w:ascii="Times New Roman" w:hAnsi="Times New Roman" w:cs="Times New Roman"/>
+          <w:sz w:val="24"/>
+          <w:szCs w:val="24"/>
+        </w:rPr>
+        <w:t>¿QUÉ PASA CONTIGO?</w:t>
+      </w:r>
+      <w:r>
+        <w:rPr>
+          <w:rFonts w:ascii="Times New Roman" w:hAnsi="Times New Roman" w:cs="Times New Roman"/>
+          <w:sz w:val="24"/>
+          <w:szCs w:val="24"/>
+        </w:rPr>
+        <w:t xml:space="preserve"> </w:t>
+      </w:r>
+      <w:r>
+        <w:rPr>
+          <w:rFonts w:ascii="Times New Roman" w:hAnsi="Times New Roman" w:cs="Times New Roman"/>
+          <w:sz w:val="24"/>
+          <w:szCs w:val="24"/>
+        </w:rPr>
+        <w:t>–pregunto Ferwhite con gran enojo.</w:t>
+      </w:r>
+    </w:p>
+    <w:p>
+      <w:pPr>
+        <w:pStyle w:val="Prrafodelista"/>
+        <w:numPr>
+          <w:ilvl w:val="0"/>
+          <w:numId w:val="2"/>
+        </w:numPr>
+        <w:tabs>
+          <w:tab w:val="left" w:pos="3810"/>
+        </w:tabs>
+        <w:jc w:val="both"/>
+        <w:rPr>
+          <w:rFonts w:ascii="Times New Roman" w:hAnsi="Times New Roman" w:cs="Times New Roman"/>
+          <w:sz w:val="24"/>
+          <w:szCs w:val="24"/>
+        </w:rPr>
+      </w:pPr>
+      <w:r>
+        <w:rPr>
+          <w:rFonts w:ascii="Times New Roman" w:hAnsi="Times New Roman" w:cs="Times New Roman"/>
+          <w:sz w:val="24"/>
+          <w:szCs w:val="24"/>
+        </w:rPr>
+        <w:t>Estuve matando Razor´s –respondió Lastra con calma.</w:t>
+      </w:r>
+    </w:p>
+    <w:p>
+      <w:pPr>
+        <w:tabs>
+          <w:tab w:val="left" w:pos="3810"/>
+        </w:tabs>
+        <w:jc w:val="both"/>
+        <w:rPr>
+          <w:rFonts w:ascii="Times New Roman" w:hAnsi="Times New Roman" w:cs="Times New Roman"/>
+          <w:sz w:val="24"/>
+          <w:szCs w:val="24"/>
+        </w:rPr>
+      </w:pPr>
+      <w:r>
+        <w:rPr>
+          <w:rFonts w:ascii="Times New Roman" w:hAnsi="Times New Roman" w:cs="Times New Roman"/>
+          <w:sz w:val="24"/>
+          <w:szCs w:val="24"/>
+        </w:rPr>
+        <w:t>Karen se acercó a Ferwhite para tranquilizarlo. Después de que Ferwhite se tranquilizó todos tomaron sus lugares en la nave. El hecho de haber fallado la misión ponía a Ferwhite furioso, no menciono ni una sola palabra durante todo el vuelo de regreso. Christian y Óscar intentaban tranquilizarse haciendo chistes de lo ocurrido.</w:t>
+      </w:r>
+    </w:p>
+    <w:p>
+      <w:pPr>
+        <w:tabs>
+          <w:tab w:val="left" w:pos="3810"/>
+        </w:tabs>
+        <w:jc w:val="both"/>
+        <w:rPr>
+          <w:rFonts w:ascii="Times New Roman" w:hAnsi="Times New Roman" w:cs="Times New Roman"/>
+          <w:sz w:val="24"/>
+          <w:szCs w:val="24"/>
+        </w:rPr>
+      </w:pPr>
+      <w:r>
+        <w:rPr>
+          <w:rFonts w:ascii="Times New Roman" w:hAnsi="Times New Roman" w:cs="Times New Roman"/>
+          <w:sz w:val="24"/>
+          <w:szCs w:val="24"/>
+        </w:rPr>
+        <w:t>Al llegar a ORE Ferwhite se apresuró a bajar de la nave, los demás bajaron tras él, entraron a las instalaciones, allí un soldado se acercó a ellos.</w:t>
+      </w:r>
+    </w:p>
+    <w:p>
+      <w:pPr>
+        <w:pStyle w:val="Prrafodelista"/>
+        <w:numPr>
+          <w:ilvl w:val="0"/>
+          <w:numId w:val="2"/>
+        </w:numPr>
+        <w:tabs>
+          <w:tab w:val="left" w:pos="3810"/>
+        </w:tabs>
+        <w:jc w:val="both"/>
+        <w:rPr>
+          <w:rFonts w:ascii="Times New Roman" w:hAnsi="Times New Roman" w:cs="Times New Roman"/>
+          <w:sz w:val="24"/>
+          <w:szCs w:val="24"/>
+        </w:rPr>
+      </w:pPr>
+      <w:r>
+        <w:rPr>
+          <w:rFonts w:ascii="Times New Roman" w:hAnsi="Times New Roman" w:cs="Times New Roman"/>
+          <w:sz w:val="24"/>
+          <w:szCs w:val="24"/>
+        </w:rPr>
+        <w:t xml:space="preserve">El mariscal </w:t>
+      </w:r>
+      <w:r>
+        <w:rPr>
+          <w:rFonts w:ascii="Times New Roman" w:hAnsi="Times New Roman" w:cs="Times New Roman"/>
+          <w:sz w:val="24"/>
+          <w:szCs w:val="24"/>
+        </w:rPr>
+        <w:t>Jexma les espera en la sala de juntas.</w:t>
+      </w:r>
+    </w:p>
+    <w:p>
+      <w:pPr>
+        <w:pStyle w:val="Prrafodelista"/>
+        <w:numPr>
+          <w:ilvl w:val="0"/>
+          <w:numId w:val="2"/>
+        </w:numPr>
+        <w:tabs>
+          <w:tab w:val="left" w:pos="3810"/>
+        </w:tabs>
+        <w:jc w:val="both"/>
+        <w:rPr>
+          <w:rFonts w:ascii="Times New Roman" w:hAnsi="Times New Roman" w:cs="Times New Roman"/>
+          <w:sz w:val="24"/>
+          <w:szCs w:val="24"/>
+        </w:rPr>
+      </w:pPr>
+      <w:r>
+        <w:rPr>
+          <w:rFonts w:ascii="Times New Roman" w:hAnsi="Times New Roman" w:cs="Times New Roman"/>
+          <w:sz w:val="24"/>
+          <w:szCs w:val="24"/>
+        </w:rPr>
+        <w:t>¡Eso es lo que yo quería! –exclamo Ferwhite apresurando el paso hacia la sala de juntas.</w:t>
+      </w:r>
+    </w:p>
+    <w:p>
+      <w:pPr>
+        <w:tabs>
+          <w:tab w:val="left" w:pos="3810"/>
+        </w:tabs>
+        <w:jc w:val="both"/>
+        <w:rPr>
+          <w:rFonts w:ascii="Times New Roman" w:hAnsi="Times New Roman" w:cs="Times New Roman"/>
+          <w:sz w:val="24"/>
+          <w:szCs w:val="24"/>
+        </w:rPr>
+      </w:pPr>
+      <w:r>
+        <w:rPr>
+          <w:rFonts w:ascii="Times New Roman" w:hAnsi="Times New Roman" w:cs="Times New Roman"/>
+          <w:sz w:val="24"/>
+          <w:szCs w:val="24"/>
+        </w:rPr>
+        <w:t>A Karen le preocupaba que Ferwhite cometiera una locura en las condiciones emocionales en las que se encontraba.</w:t>
+      </w:r>
+      <w:r>
+        <w:rPr>
+          <w:rFonts w:ascii="Times New Roman" w:hAnsi="Times New Roman" w:cs="Times New Roman"/>
+          <w:sz w:val="24"/>
+          <w:szCs w:val="24"/>
+        </w:rPr>
+        <w:t xml:space="preserve"> Entraron en la sala de juntas, allí se encontraban los mismos oficiales de alto rango que les habían asignado la misión.</w:t>
+      </w:r>
+    </w:p>
+    <w:p>
+      <w:pPr>
+        <w:pStyle w:val="Prrafodelista"/>
+        <w:numPr>
+          <w:ilvl w:val="0"/>
+          <w:numId w:val="2"/>
+        </w:numPr>
+        <w:tabs>
+          <w:tab w:val="left" w:pos="3810"/>
+        </w:tabs>
+        <w:jc w:val="both"/>
+        <w:rPr>
+          <w:rFonts w:ascii="Times New Roman" w:hAnsi="Times New Roman" w:cs="Times New Roman"/>
+          <w:sz w:val="24"/>
+          <w:szCs w:val="24"/>
+        </w:rPr>
+      </w:pPr>
+      <w:r>
+        <w:rPr>
+          <w:rFonts w:ascii="Times New Roman" w:hAnsi="Times New Roman" w:cs="Times New Roman"/>
+          <w:sz w:val="24"/>
+          <w:szCs w:val="24"/>
+        </w:rPr>
+        <w:lastRenderedPageBreak/>
+        <w:t>Ustedes son un fracaso, no merecen ser llamados equipo elite –dijo el general Heinz Stinger apoyándose sobre la mesa.</w:t>
+      </w:r>
+    </w:p>
+    <w:p>
+      <w:pPr>
+        <w:tabs>
+          <w:tab w:val="left" w:pos="3810"/>
+        </w:tabs>
+        <w:jc w:val="both"/>
+        <w:rPr>
+          <w:rFonts w:ascii="Times New Roman" w:hAnsi="Times New Roman" w:cs="Times New Roman"/>
+          <w:sz w:val="24"/>
+          <w:szCs w:val="24"/>
+        </w:rPr>
+      </w:pPr>
+      <w:r>
+        <w:rPr>
+          <w:rFonts w:ascii="Times New Roman" w:hAnsi="Times New Roman" w:cs="Times New Roman"/>
+          <w:sz w:val="24"/>
+          <w:szCs w:val="24"/>
+        </w:rPr>
+        <w:t>Aquellas palabras enfurecieron aún más a Ferwhite.</w:t>
+      </w:r>
+    </w:p>
+    <w:p>
+      <w:pPr>
+        <w:pStyle w:val="Prrafodelista"/>
+        <w:numPr>
+          <w:ilvl w:val="0"/>
+          <w:numId w:val="2"/>
+        </w:numPr>
+        <w:tabs>
+          <w:tab w:val="left" w:pos="3810"/>
+        </w:tabs>
+        <w:jc w:val="both"/>
+        <w:rPr>
+          <w:rFonts w:ascii="Times New Roman" w:hAnsi="Times New Roman" w:cs="Times New Roman"/>
+          <w:sz w:val="24"/>
+          <w:szCs w:val="24"/>
+        </w:rPr>
+      </w:pPr>
+      <w:r>
+        <w:rPr>
+          <w:rFonts w:ascii="Times New Roman" w:hAnsi="Times New Roman" w:cs="Times New Roman"/>
+          <w:sz w:val="24"/>
+          <w:szCs w:val="24"/>
+        </w:rPr>
+        <w:t>¡USTED NO ES QUIEN ESTUVO APUNTO DE MORIR EN EL CAMPO DE BATALLA!</w:t>
+      </w:r>
+    </w:p>
+    <w:p>
+      <w:pPr>
+        <w:pStyle w:val="Prrafodelista"/>
+        <w:numPr>
+          <w:ilvl w:val="0"/>
+          <w:numId w:val="2"/>
+        </w:numPr>
+        <w:tabs>
+          <w:tab w:val="left" w:pos="3810"/>
+        </w:tabs>
+        <w:jc w:val="both"/>
+        <w:rPr>
+          <w:rFonts w:ascii="Times New Roman" w:hAnsi="Times New Roman" w:cs="Times New Roman"/>
+          <w:sz w:val="24"/>
+          <w:szCs w:val="24"/>
+        </w:rPr>
+      </w:pPr>
+      <w:r>
+        <w:rPr>
+          <w:rFonts w:ascii="Times New Roman" w:hAnsi="Times New Roman" w:cs="Times New Roman"/>
+          <w:sz w:val="24"/>
+          <w:szCs w:val="24"/>
+        </w:rPr>
+        <w:t>¿Qué tan difícil pudo ser esa misión? –replico el general Heinz Stinger con ironía.</w:t>
+      </w:r>
+    </w:p>
+    <w:p>
+      <w:pPr>
+        <w:pStyle w:val="Prrafodelista"/>
+        <w:numPr>
+          <w:ilvl w:val="0"/>
+          <w:numId w:val="2"/>
+        </w:numPr>
+        <w:tabs>
+          <w:tab w:val="left" w:pos="3810"/>
+        </w:tabs>
+        <w:jc w:val="both"/>
+        <w:rPr>
+          <w:rFonts w:ascii="Times New Roman" w:hAnsi="Times New Roman" w:cs="Times New Roman"/>
+          <w:sz w:val="24"/>
+          <w:szCs w:val="24"/>
+        </w:rPr>
+      </w:pPr>
+      <w:proofErr w:type="gramStart"/>
+      <w:r>
+        <w:rPr>
+          <w:rFonts w:ascii="Times New Roman" w:hAnsi="Times New Roman" w:cs="Times New Roman"/>
+          <w:sz w:val="24"/>
+          <w:szCs w:val="24"/>
+        </w:rPr>
+        <w:t>¡</w:t>
+      </w:r>
+      <w:proofErr w:type="gramEnd"/>
+      <w:r>
+        <w:rPr>
+          <w:rFonts w:ascii="Times New Roman" w:hAnsi="Times New Roman" w:cs="Times New Roman"/>
+          <w:sz w:val="24"/>
+          <w:szCs w:val="24"/>
+        </w:rPr>
+        <w:t>NO ES LO MISMO ESTAR DETRÁS DE UN ESCRITORIO, QUE ESTAR EN EL CAMPO DE BATALLA. SI PUDIESE LO LLEVARIA Y LO MATARIA CON MIS PROPIAS MANOS.</w:t>
+      </w:r>
+    </w:p>
+    <w:p>
+      <w:pPr>
+        <w:tabs>
+          <w:tab w:val="left" w:pos="3810"/>
+        </w:tabs>
+        <w:jc w:val="both"/>
+        <w:rPr>
+          <w:rFonts w:ascii="Times New Roman" w:hAnsi="Times New Roman" w:cs="Times New Roman"/>
+          <w:sz w:val="24"/>
+          <w:szCs w:val="24"/>
+        </w:rPr>
+      </w:pPr>
+      <w:r>
+        <w:rPr>
+          <w:rFonts w:ascii="Times New Roman" w:hAnsi="Times New Roman" w:cs="Times New Roman"/>
+          <w:sz w:val="24"/>
+          <w:szCs w:val="24"/>
+        </w:rPr>
+        <w:t>El ambiente se había tornado tenso, Jexma se levantó de su asiento.</w:t>
+      </w:r>
+    </w:p>
+    <w:p>
+      <w:pPr>
+        <w:pStyle w:val="Prrafodelista"/>
+        <w:numPr>
+          <w:ilvl w:val="0"/>
+          <w:numId w:val="2"/>
+        </w:numPr>
+        <w:tabs>
+          <w:tab w:val="left" w:pos="3810"/>
+        </w:tabs>
+        <w:jc w:val="both"/>
+        <w:rPr>
+          <w:rFonts w:ascii="Times New Roman" w:hAnsi="Times New Roman" w:cs="Times New Roman"/>
+          <w:sz w:val="24"/>
+          <w:szCs w:val="24"/>
+        </w:rPr>
+      </w:pPr>
+      <w:r>
+        <w:rPr>
+          <w:rFonts w:ascii="Times New Roman" w:hAnsi="Times New Roman" w:cs="Times New Roman"/>
+          <w:sz w:val="24"/>
+          <w:szCs w:val="24"/>
+        </w:rPr>
+        <w:t>¡BASTA!</w:t>
+      </w:r>
+      <w:r>
+        <w:rPr>
+          <w:rFonts w:ascii="Times New Roman" w:hAnsi="Times New Roman" w:cs="Times New Roman"/>
+          <w:sz w:val="24"/>
+          <w:szCs w:val="24"/>
+        </w:rPr>
+        <w:t xml:space="preserve"> </w:t>
+      </w:r>
+      <w:r>
+        <w:rPr>
+          <w:rFonts w:ascii="Times New Roman" w:hAnsi="Times New Roman" w:cs="Times New Roman"/>
+          <w:sz w:val="24"/>
+          <w:szCs w:val="24"/>
+        </w:rPr>
+        <w:t xml:space="preserve">–grito Ferwhite, haciendo así que Ferwhite se callara – </w:t>
+      </w:r>
+      <w:proofErr w:type="gramStart"/>
+      <w:r>
+        <w:rPr>
+          <w:rFonts w:ascii="Times New Roman" w:hAnsi="Times New Roman" w:cs="Times New Roman"/>
+          <w:sz w:val="24"/>
+          <w:szCs w:val="24"/>
+        </w:rPr>
+        <w:t>¡</w:t>
+      </w:r>
+      <w:proofErr w:type="gramEnd"/>
+      <w:r>
+        <w:rPr>
+          <w:rFonts w:ascii="Times New Roman" w:hAnsi="Times New Roman" w:cs="Times New Roman"/>
+          <w:sz w:val="24"/>
+          <w:szCs w:val="24"/>
+        </w:rPr>
+        <w:t>no debes faltar al respeto a tus superiores</w:t>
+      </w:r>
+      <w:r>
+        <w:rPr>
+          <w:rFonts w:ascii="Times New Roman" w:hAnsi="Times New Roman" w:cs="Times New Roman"/>
+          <w:sz w:val="24"/>
+          <w:szCs w:val="24"/>
+        </w:rPr>
+        <w:t>, que quede entendido Ferwhite – Ferwhite afirmo –ahora díganme que salió mal.</w:t>
+      </w:r>
+    </w:p>
+    <w:p>
+      <w:pPr>
+        <w:tabs>
+          <w:tab w:val="left" w:pos="3810"/>
+        </w:tabs>
+        <w:jc w:val="both"/>
+        <w:rPr>
+          <w:rFonts w:ascii="Times New Roman" w:hAnsi="Times New Roman" w:cs="Times New Roman"/>
+          <w:sz w:val="24"/>
+          <w:szCs w:val="24"/>
+        </w:rPr>
+      </w:pPr>
+      <w:r>
+        <w:rPr>
+          <w:rFonts w:ascii="Times New Roman" w:hAnsi="Times New Roman" w:cs="Times New Roman"/>
+          <w:sz w:val="24"/>
+          <w:szCs w:val="24"/>
+        </w:rPr>
+        <w:t>Sin embargo quien se apresuró a hablar fue el general Heinz Stinger.</w:t>
+      </w:r>
+    </w:p>
+    <w:p>
+      <w:pPr>
+        <w:pStyle w:val="Prrafodelista"/>
+        <w:numPr>
+          <w:ilvl w:val="0"/>
+          <w:numId w:val="2"/>
+        </w:numPr>
+        <w:tabs>
+          <w:tab w:val="left" w:pos="3810"/>
+        </w:tabs>
+        <w:jc w:val="both"/>
+        <w:rPr>
+          <w:rFonts w:ascii="Times New Roman" w:hAnsi="Times New Roman" w:cs="Times New Roman"/>
+          <w:sz w:val="24"/>
+          <w:szCs w:val="24"/>
+        </w:rPr>
+      </w:pPr>
+      <w:r>
+        <w:rPr>
+          <w:rFonts w:ascii="Times New Roman" w:hAnsi="Times New Roman" w:cs="Times New Roman"/>
+          <w:sz w:val="24"/>
+          <w:szCs w:val="24"/>
+        </w:rPr>
+        <w:t>Lo que salió mal fue que dejaste que estos ineptos a cargo de esta misión.</w:t>
+      </w:r>
+    </w:p>
+    <w:p>
+      <w:pPr>
+        <w:tabs>
+          <w:tab w:val="left" w:pos="3810"/>
+        </w:tabs>
+        <w:jc w:val="both"/>
+        <w:rPr>
+          <w:rFonts w:ascii="Times New Roman" w:hAnsi="Times New Roman" w:cs="Times New Roman"/>
+          <w:sz w:val="24"/>
+          <w:szCs w:val="24"/>
+        </w:rPr>
+      </w:pPr>
+      <w:r>
+        <w:rPr>
+          <w:rFonts w:ascii="Times New Roman" w:hAnsi="Times New Roman" w:cs="Times New Roman"/>
+          <w:sz w:val="24"/>
+          <w:szCs w:val="24"/>
+        </w:rPr>
+        <w:t>Ferwhite se puso colorado del coraje.</w:t>
+      </w:r>
+    </w:p>
+    <w:p>
+      <w:pPr>
+        <w:pStyle w:val="Prrafodelista"/>
+        <w:numPr>
+          <w:ilvl w:val="0"/>
+          <w:numId w:val="2"/>
+        </w:numPr>
+        <w:tabs>
+          <w:tab w:val="left" w:pos="3810"/>
+        </w:tabs>
+        <w:jc w:val="both"/>
+        <w:rPr>
+          <w:rFonts w:ascii="Times New Roman" w:hAnsi="Times New Roman" w:cs="Times New Roman"/>
+          <w:sz w:val="24"/>
+          <w:szCs w:val="24"/>
+        </w:rPr>
+      </w:pPr>
+      <w:r>
+        <w:rPr>
+          <w:rFonts w:ascii="Times New Roman" w:hAnsi="Times New Roman" w:cs="Times New Roman"/>
+          <w:sz w:val="24"/>
+          <w:szCs w:val="24"/>
+        </w:rPr>
+        <w:t>Alguien de inteligencia nos ha traicionado, señor. –expreso Alex con tranquilidad – todo en aquel lugar era una trampa.</w:t>
+      </w:r>
+    </w:p>
+    <w:p>
+      <w:pPr>
+        <w:tabs>
+          <w:tab w:val="left" w:pos="3810"/>
+        </w:tabs>
+        <w:jc w:val="both"/>
+        <w:rPr>
+          <w:rFonts w:ascii="Times New Roman" w:hAnsi="Times New Roman" w:cs="Times New Roman"/>
+          <w:sz w:val="24"/>
+          <w:szCs w:val="24"/>
+        </w:rPr>
+      </w:pPr>
+      <w:r>
+        <w:rPr>
+          <w:rFonts w:ascii="Times New Roman" w:hAnsi="Times New Roman" w:cs="Times New Roman"/>
+          <w:sz w:val="24"/>
+          <w:szCs w:val="24"/>
+        </w:rPr>
+        <w:t>Al instante el general Stinger alzo la voz.</w:t>
+      </w:r>
+    </w:p>
+    <w:p>
+      <w:pPr>
+        <w:pStyle w:val="Prrafodelista"/>
+        <w:numPr>
+          <w:ilvl w:val="0"/>
+          <w:numId w:val="2"/>
+        </w:numPr>
+        <w:tabs>
+          <w:tab w:val="left" w:pos="3810"/>
+        </w:tabs>
+        <w:jc w:val="both"/>
+        <w:rPr>
+          <w:rFonts w:ascii="Times New Roman" w:hAnsi="Times New Roman" w:cs="Times New Roman"/>
+          <w:sz w:val="24"/>
+          <w:szCs w:val="24"/>
+        </w:rPr>
+      </w:pPr>
+      <w:r>
+        <w:rPr>
+          <w:rFonts w:ascii="Times New Roman" w:hAnsi="Times New Roman" w:cs="Times New Roman"/>
+          <w:sz w:val="24"/>
+          <w:szCs w:val="24"/>
+        </w:rPr>
+        <w:t>No culpen a inteligencia por su falta de eficacia.</w:t>
+      </w:r>
+    </w:p>
+    <w:p>
+      <w:pPr>
+        <w:pStyle w:val="Prrafodelista"/>
+        <w:numPr>
+          <w:ilvl w:val="0"/>
+          <w:numId w:val="2"/>
+        </w:numPr>
+        <w:tabs>
+          <w:tab w:val="left" w:pos="3810"/>
+        </w:tabs>
+        <w:jc w:val="both"/>
+        <w:rPr>
+          <w:rFonts w:ascii="Times New Roman" w:hAnsi="Times New Roman" w:cs="Times New Roman"/>
+          <w:sz w:val="24"/>
+          <w:szCs w:val="24"/>
+        </w:rPr>
+      </w:pPr>
+      <w:r>
+        <w:rPr>
+          <w:rFonts w:ascii="Times New Roman" w:hAnsi="Times New Roman" w:cs="Times New Roman"/>
+          <w:sz w:val="24"/>
+          <w:szCs w:val="24"/>
+        </w:rPr>
+        <w:t>No puede ser que tengamos un infiltrado dentro de ORE –dijo el mariscal Jexma.</w:t>
+      </w:r>
+    </w:p>
+    <w:p>
+      <w:pPr>
+        <w:pStyle w:val="Prrafodelista"/>
+        <w:numPr>
+          <w:ilvl w:val="0"/>
+          <w:numId w:val="2"/>
+        </w:numPr>
+        <w:tabs>
+          <w:tab w:val="left" w:pos="3810"/>
+        </w:tabs>
+        <w:jc w:val="both"/>
+        <w:rPr>
+          <w:rFonts w:ascii="Times New Roman" w:hAnsi="Times New Roman" w:cs="Times New Roman"/>
+          <w:sz w:val="24"/>
+          <w:szCs w:val="24"/>
+        </w:rPr>
+      </w:pPr>
+      <w:r>
+        <w:rPr>
+          <w:rFonts w:ascii="Times New Roman" w:hAnsi="Times New Roman" w:cs="Times New Roman"/>
+          <w:sz w:val="24"/>
+          <w:szCs w:val="24"/>
+        </w:rPr>
+        <w:t>Ellos mienten, tratan de cubrir su poca capacidad.</w:t>
+      </w:r>
+    </w:p>
+    <w:p>
+      <w:pPr>
+        <w:tabs>
+          <w:tab w:val="left" w:pos="3810"/>
+        </w:tabs>
+        <w:jc w:val="both"/>
+        <w:rPr>
+          <w:rFonts w:ascii="Times New Roman" w:hAnsi="Times New Roman" w:cs="Times New Roman"/>
+          <w:sz w:val="24"/>
+          <w:szCs w:val="24"/>
+        </w:rPr>
+      </w:pPr>
+      <w:r>
+        <w:rPr>
+          <w:rFonts w:ascii="Times New Roman" w:hAnsi="Times New Roman" w:cs="Times New Roman"/>
+          <w:sz w:val="24"/>
+          <w:szCs w:val="24"/>
+        </w:rPr>
+        <w:t>Ante eso, Ferwhite volvió a hablar, esta vez con mucha calma.</w:t>
+      </w:r>
+    </w:p>
+    <w:p>
+      <w:pPr>
+        <w:pStyle w:val="Prrafodelista"/>
+        <w:numPr>
+          <w:ilvl w:val="0"/>
+          <w:numId w:val="2"/>
+        </w:numPr>
+        <w:tabs>
+          <w:tab w:val="left" w:pos="3810"/>
+        </w:tabs>
+        <w:jc w:val="both"/>
+        <w:rPr>
+          <w:rFonts w:ascii="Times New Roman" w:hAnsi="Times New Roman" w:cs="Times New Roman"/>
+          <w:sz w:val="24"/>
+          <w:szCs w:val="24"/>
+        </w:rPr>
+      </w:pPr>
+      <w:r>
+        <w:rPr>
+          <w:rFonts w:ascii="Times New Roman" w:hAnsi="Times New Roman" w:cs="Times New Roman"/>
+          <w:sz w:val="24"/>
+          <w:szCs w:val="24"/>
+        </w:rPr>
+        <w:t>Usted no estuvo allí, no puede decir que nuestras palabras son mentira</w:t>
+      </w:r>
+      <w:r>
+        <w:rPr>
+          <w:rFonts w:ascii="Times New Roman" w:hAnsi="Times New Roman" w:cs="Times New Roman"/>
+          <w:sz w:val="24"/>
+          <w:szCs w:val="24"/>
+        </w:rPr>
+        <w:t>.</w:t>
+      </w:r>
+    </w:p>
+    <w:p>
+      <w:pPr>
+        <w:tabs>
+          <w:tab w:val="left" w:pos="3810"/>
+        </w:tabs>
+        <w:jc w:val="both"/>
+        <w:rPr>
+          <w:rFonts w:ascii="Times New Roman" w:hAnsi="Times New Roman" w:cs="Times New Roman"/>
+          <w:sz w:val="24"/>
+          <w:szCs w:val="24"/>
+        </w:rPr>
+      </w:pPr>
+      <w:r>
+        <w:rPr>
+          <w:rFonts w:ascii="Times New Roman" w:hAnsi="Times New Roman" w:cs="Times New Roman"/>
+          <w:sz w:val="24"/>
+          <w:szCs w:val="24"/>
+        </w:rPr>
+        <w:t>El general Stinger no dio respuesta a las palabras de Ferwhite, Alex continuo con la información de la misión.</w:t>
+      </w:r>
+    </w:p>
+    <w:p>
+      <w:pPr>
+        <w:pStyle w:val="Prrafodelista"/>
+        <w:numPr>
+          <w:ilvl w:val="0"/>
+          <w:numId w:val="2"/>
+        </w:numPr>
+        <w:tabs>
+          <w:tab w:val="left" w:pos="3810"/>
+        </w:tabs>
+        <w:jc w:val="both"/>
+        <w:rPr>
+          <w:rFonts w:ascii="Times New Roman" w:hAnsi="Times New Roman" w:cs="Times New Roman"/>
+          <w:sz w:val="24"/>
+          <w:szCs w:val="24"/>
+        </w:rPr>
+      </w:pPr>
+      <w:r>
+        <w:rPr>
+          <w:rFonts w:ascii="Times New Roman" w:hAnsi="Times New Roman" w:cs="Times New Roman"/>
+          <w:sz w:val="24"/>
+          <w:szCs w:val="24"/>
+        </w:rPr>
+        <w:t>Un soldado de las fuerzas especiales nos atacó a distancia, intentando derribarnos durante la batalla contra los Razor's.</w:t>
+      </w:r>
+    </w:p>
+    <w:p>
+      <w:pPr>
+        <w:pStyle w:val="Prrafodelista"/>
+        <w:numPr>
+          <w:ilvl w:val="0"/>
+          <w:numId w:val="2"/>
+        </w:numPr>
+        <w:tabs>
+          <w:tab w:val="left" w:pos="3810"/>
+        </w:tabs>
+        <w:jc w:val="both"/>
+        <w:rPr>
+          <w:rFonts w:ascii="Times New Roman" w:hAnsi="Times New Roman" w:cs="Times New Roman"/>
+          <w:sz w:val="24"/>
+          <w:szCs w:val="24"/>
+        </w:rPr>
+      </w:pPr>
+      <w:r>
+        <w:rPr>
+          <w:rFonts w:ascii="Times New Roman" w:hAnsi="Times New Roman" w:cs="Times New Roman"/>
+          <w:sz w:val="24"/>
+          <w:szCs w:val="24"/>
+        </w:rPr>
+        <w:t>Haremos una revisión completa de todos los soldados pertenecientes a ORE  y CRE –comento Jexma.</w:t>
+      </w:r>
+    </w:p>
+    <w:p>
+      <w:pPr>
+        <w:pStyle w:val="Prrafodelista"/>
+        <w:numPr>
+          <w:ilvl w:val="0"/>
+          <w:numId w:val="2"/>
+        </w:numPr>
+        <w:tabs>
+          <w:tab w:val="left" w:pos="3810"/>
+        </w:tabs>
+        <w:jc w:val="both"/>
+        <w:rPr>
+          <w:rFonts w:ascii="Times New Roman" w:hAnsi="Times New Roman" w:cs="Times New Roman"/>
+          <w:sz w:val="24"/>
+          <w:szCs w:val="24"/>
+        </w:rPr>
+      </w:pPr>
+      <w:r>
+        <w:rPr>
+          <w:rFonts w:ascii="Times New Roman" w:hAnsi="Times New Roman" w:cs="Times New Roman"/>
+          <w:sz w:val="24"/>
+          <w:szCs w:val="24"/>
+        </w:rPr>
+        <w:t>También deberían de poner atención a inteligencia –comento Alex.</w:t>
+      </w:r>
+    </w:p>
+    <w:p>
+      <w:pPr>
+        <w:pStyle w:val="Prrafodelista"/>
+        <w:numPr>
+          <w:ilvl w:val="0"/>
+          <w:numId w:val="2"/>
+        </w:numPr>
+        <w:tabs>
+          <w:tab w:val="left" w:pos="3810"/>
+        </w:tabs>
+        <w:jc w:val="both"/>
+        <w:rPr>
+          <w:rFonts w:ascii="Times New Roman" w:hAnsi="Times New Roman" w:cs="Times New Roman"/>
+          <w:sz w:val="24"/>
+          <w:szCs w:val="24"/>
+        </w:rPr>
+      </w:pPr>
+      <w:r>
+        <w:rPr>
+          <w:rFonts w:ascii="Times New Roman" w:hAnsi="Times New Roman" w:cs="Times New Roman"/>
+          <w:sz w:val="24"/>
+          <w:szCs w:val="24"/>
+        </w:rPr>
+        <w:t>Claro, no podemos permitir que esto suceda nuevamente</w:t>
+      </w:r>
+      <w:r>
+        <w:rPr>
+          <w:rFonts w:ascii="Times New Roman" w:hAnsi="Times New Roman" w:cs="Times New Roman"/>
+          <w:sz w:val="24"/>
+          <w:szCs w:val="24"/>
+        </w:rPr>
+        <w:t xml:space="preserve"> –dijo Jexma mirando al general Stinger</w:t>
+      </w:r>
+      <w:r>
+        <w:rPr>
+          <w:rFonts w:ascii="Times New Roman" w:hAnsi="Times New Roman" w:cs="Times New Roman"/>
+          <w:sz w:val="24"/>
+          <w:szCs w:val="24"/>
+        </w:rPr>
+        <w:t>.</w:t>
+      </w:r>
+    </w:p>
+    <w:p>
+      <w:pPr>
+        <w:pStyle w:val="Prrafodelista"/>
+        <w:numPr>
+          <w:ilvl w:val="0"/>
+          <w:numId w:val="2"/>
+        </w:numPr>
+        <w:tabs>
+          <w:tab w:val="left" w:pos="3810"/>
+        </w:tabs>
+        <w:jc w:val="both"/>
+        <w:rPr>
+          <w:rFonts w:ascii="Times New Roman" w:hAnsi="Times New Roman" w:cs="Times New Roman"/>
+          <w:sz w:val="24"/>
+          <w:szCs w:val="24"/>
+        </w:rPr>
+      </w:pPr>
+      <w:r>
+        <w:rPr>
+          <w:rFonts w:ascii="Times New Roman" w:hAnsi="Times New Roman" w:cs="Times New Roman"/>
+          <w:sz w:val="24"/>
+          <w:szCs w:val="24"/>
+        </w:rPr>
+        <w:t xml:space="preserve">Señor –dijo Alex muy pensativo </w:t>
+      </w:r>
+      <w:r>
+        <w:rPr>
+          <w:rFonts w:ascii="Times New Roman" w:hAnsi="Times New Roman" w:cs="Times New Roman"/>
+          <w:sz w:val="24"/>
+          <w:szCs w:val="24"/>
+        </w:rPr>
+        <w:t>–</w:t>
+      </w:r>
+      <w:r>
+        <w:rPr>
+          <w:rFonts w:ascii="Times New Roman" w:hAnsi="Times New Roman" w:cs="Times New Roman"/>
+          <w:sz w:val="24"/>
+          <w:szCs w:val="24"/>
+        </w:rPr>
+        <w:t>, mientras luchábamos, un equipo elite llego a ayudarnos; solo que sus trajes y armas eran distintas a las nuestras.</w:t>
+      </w:r>
+    </w:p>
+    <w:p>
+      <w:pPr>
+        <w:tabs>
+          <w:tab w:val="left" w:pos="3810"/>
+        </w:tabs>
+        <w:jc w:val="both"/>
+        <w:rPr>
+          <w:rFonts w:ascii="Times New Roman" w:hAnsi="Times New Roman" w:cs="Times New Roman"/>
+          <w:sz w:val="24"/>
+          <w:szCs w:val="24"/>
+        </w:rPr>
+      </w:pPr>
+      <w:r>
+        <w:rPr>
+          <w:rFonts w:ascii="Times New Roman" w:hAnsi="Times New Roman" w:cs="Times New Roman"/>
+          <w:sz w:val="24"/>
+          <w:szCs w:val="24"/>
+        </w:rPr>
+        <w:lastRenderedPageBreak/>
+        <w:t>El general Stinger cruzado de brazos comenzó a reír al escuchar a Alex.</w:t>
+      </w:r>
+    </w:p>
+    <w:p>
+      <w:pPr>
+        <w:pStyle w:val="Prrafodelista"/>
+        <w:numPr>
+          <w:ilvl w:val="0"/>
+          <w:numId w:val="2"/>
+        </w:numPr>
+        <w:tabs>
+          <w:tab w:val="left" w:pos="3810"/>
+        </w:tabs>
+        <w:jc w:val="both"/>
+        <w:rPr>
+          <w:rFonts w:ascii="Times New Roman" w:hAnsi="Times New Roman" w:cs="Times New Roman"/>
+          <w:sz w:val="24"/>
+          <w:szCs w:val="24"/>
+        </w:rPr>
+      </w:pPr>
+      <w:r>
+        <w:rPr>
+          <w:rFonts w:ascii="Times New Roman" w:hAnsi="Times New Roman" w:cs="Times New Roman"/>
+          <w:sz w:val="24"/>
+          <w:szCs w:val="24"/>
+        </w:rPr>
+        <w:t>Ellos son mis soldados</w:t>
+      </w:r>
+      <w:r>
+        <w:rPr>
+          <w:rFonts w:ascii="Times New Roman" w:hAnsi="Times New Roman" w:cs="Times New Roman"/>
+          <w:sz w:val="24"/>
+          <w:szCs w:val="24"/>
+        </w:rPr>
+        <w:t>, los mejores de toda la elit, preparados para cualquier misión.</w:t>
+      </w:r>
+    </w:p>
+    <w:p>
+      <w:pPr>
+        <w:tabs>
+          <w:tab w:val="left" w:pos="3810"/>
+        </w:tabs>
+        <w:jc w:val="both"/>
+        <w:rPr>
+          <w:rFonts w:ascii="Times New Roman" w:hAnsi="Times New Roman" w:cs="Times New Roman"/>
+          <w:sz w:val="24"/>
+          <w:szCs w:val="24"/>
+        </w:rPr>
+      </w:pPr>
+      <w:r>
+        <w:rPr>
+          <w:rFonts w:ascii="Times New Roman" w:hAnsi="Times New Roman" w:cs="Times New Roman"/>
+          <w:sz w:val="24"/>
+          <w:szCs w:val="24"/>
+        </w:rPr>
+        <w:t>Aquello dejo muy pensativo al equipo completo, aquellos eran de los cuales el general se había jactado, las reacciones eran más evidentes al no haber demostrado lo contrario a las palabras del general Stinger al inicio de la misión.</w:t>
+      </w:r>
+    </w:p>
+    <w:p>
+      <w:pPr>
+        <w:pStyle w:val="Prrafodelista"/>
+        <w:numPr>
+          <w:ilvl w:val="0"/>
+          <w:numId w:val="2"/>
+        </w:numPr>
+        <w:tabs>
+          <w:tab w:val="left" w:pos="3810"/>
+        </w:tabs>
+        <w:jc w:val="both"/>
+        <w:rPr>
+          <w:rFonts w:ascii="Times New Roman" w:hAnsi="Times New Roman" w:cs="Times New Roman"/>
+          <w:sz w:val="24"/>
+          <w:szCs w:val="24"/>
+        </w:rPr>
+      </w:pPr>
+      <w:r>
+        <w:rPr>
+          <w:rFonts w:ascii="Times New Roman" w:hAnsi="Times New Roman" w:cs="Times New Roman"/>
+          <w:sz w:val="24"/>
+          <w:szCs w:val="24"/>
+        </w:rPr>
+        <w:t>Señor ¿Por qué ellos tienen mejores trajes y armamento? –pregunto Óscar algo molesto.</w:t>
+      </w:r>
+    </w:p>
+    <w:p>
+      <w:pPr>
+        <w:pStyle w:val="Prrafodelista"/>
+        <w:numPr>
+          <w:ilvl w:val="0"/>
+          <w:numId w:val="2"/>
+        </w:numPr>
+        <w:tabs>
+          <w:tab w:val="left" w:pos="3810"/>
+        </w:tabs>
+        <w:jc w:val="both"/>
+        <w:rPr>
+          <w:rFonts w:ascii="Times New Roman" w:hAnsi="Times New Roman" w:cs="Times New Roman"/>
+          <w:sz w:val="24"/>
+          <w:szCs w:val="24"/>
+        </w:rPr>
+      </w:pPr>
+      <w:r>
+        <w:rPr>
+          <w:rFonts w:ascii="Times New Roman" w:hAnsi="Times New Roman" w:cs="Times New Roman"/>
+          <w:sz w:val="24"/>
+          <w:szCs w:val="24"/>
+        </w:rPr>
+        <w:t>Ellos no pertenecen a ORE, su organización es CRE (Corporación de Recuperación Elite). El general Stinger es el segundo al mando de CRE, además de ser CRE una de las organizaciones que colaboran con ORE.</w:t>
+      </w:r>
+    </w:p>
+    <w:p>
+      <w:pPr>
+        <w:tabs>
+          <w:tab w:val="left" w:pos="3810"/>
+        </w:tabs>
+        <w:jc w:val="both"/>
+        <w:rPr>
+          <w:rFonts w:ascii="Times New Roman" w:hAnsi="Times New Roman" w:cs="Times New Roman"/>
+          <w:sz w:val="24"/>
+          <w:szCs w:val="24"/>
+        </w:rPr>
+      </w:pPr>
+      <w:r>
+        <w:rPr>
+          <w:rFonts w:ascii="Times New Roman" w:hAnsi="Times New Roman" w:cs="Times New Roman"/>
+          <w:sz w:val="24"/>
+          <w:szCs w:val="24"/>
+        </w:rPr>
+        <w:t>Óscar se sentía engañado consigo mismo pues creía que ORE era la única y mejor organización existente.</w:t>
+      </w:r>
+    </w:p>
+    <w:p>
+      <w:pPr>
+        <w:tabs>
+          <w:tab w:val="left" w:pos="3810"/>
+        </w:tabs>
+        <w:jc w:val="both"/>
+        <w:rPr>
+          <w:rFonts w:ascii="Times New Roman" w:hAnsi="Times New Roman" w:cs="Times New Roman"/>
+          <w:sz w:val="24"/>
+          <w:szCs w:val="24"/>
+        </w:rPr>
+      </w:pPr>
+      <w:r>
+        <w:rPr>
+          <w:rFonts w:ascii="Times New Roman" w:hAnsi="Times New Roman" w:cs="Times New Roman"/>
+          <w:sz w:val="24"/>
+          <w:szCs w:val="24"/>
+        </w:rPr>
+        <w:t>Los demás tomaron poca importancia a ese hecho, pues al final todos ellos menos Óscar; creían que habían más organizaciones como ORE.</w:t>
+      </w:r>
+    </w:p>
+    <w:p>
+      <w:pPr>
+        <w:tabs>
+          <w:tab w:val="left" w:pos="3810"/>
+        </w:tabs>
+        <w:jc w:val="both"/>
+        <w:rPr>
+          <w:rFonts w:ascii="Times New Roman" w:hAnsi="Times New Roman" w:cs="Times New Roman"/>
+          <w:sz w:val="24"/>
+          <w:szCs w:val="24"/>
+        </w:rPr>
+      </w:pPr>
+      <w:r>
+        <w:rPr>
+          <w:rFonts w:ascii="Times New Roman" w:hAnsi="Times New Roman" w:cs="Times New Roman"/>
+          <w:sz w:val="24"/>
+          <w:szCs w:val="24"/>
+        </w:rPr>
+        <w:t>El general Stinger se levantó de su silla y se dirigió hacia el equipo, miro detenidamente a cada uno de ellos después miro a Jexma.</w:t>
+      </w:r>
+    </w:p>
+    <w:p>
+      <w:pPr>
+        <w:pStyle w:val="Prrafodelista"/>
+        <w:numPr>
+          <w:ilvl w:val="0"/>
+          <w:numId w:val="2"/>
+        </w:numPr>
+        <w:tabs>
+          <w:tab w:val="left" w:pos="3810"/>
+        </w:tabs>
+        <w:jc w:val="both"/>
+        <w:rPr>
+          <w:rFonts w:ascii="Times New Roman" w:hAnsi="Times New Roman" w:cs="Times New Roman"/>
+          <w:sz w:val="24"/>
+          <w:szCs w:val="24"/>
+        </w:rPr>
+      </w:pPr>
+      <w:r>
+        <w:rPr>
+          <w:rFonts w:ascii="Times New Roman" w:hAnsi="Times New Roman" w:cs="Times New Roman"/>
+          <w:sz w:val="24"/>
+          <w:szCs w:val="24"/>
+        </w:rPr>
+        <w:t>¿De verdad esto es lo mejor que tienes?</w:t>
+      </w:r>
+    </w:p>
+    <w:p>
+      <w:pPr>
+        <w:pStyle w:val="Prrafodelista"/>
+        <w:numPr>
+          <w:ilvl w:val="0"/>
+          <w:numId w:val="2"/>
+        </w:numPr>
+        <w:tabs>
+          <w:tab w:val="left" w:pos="3810"/>
+        </w:tabs>
+        <w:jc w:val="both"/>
+        <w:rPr>
+          <w:rFonts w:ascii="Times New Roman" w:hAnsi="Times New Roman" w:cs="Times New Roman"/>
+          <w:sz w:val="24"/>
+          <w:szCs w:val="24"/>
+        </w:rPr>
+      </w:pPr>
+      <w:r>
+        <w:rPr>
+          <w:rFonts w:ascii="Times New Roman" w:hAnsi="Times New Roman" w:cs="Times New Roman"/>
+          <w:sz w:val="24"/>
+          <w:szCs w:val="24"/>
+        </w:rPr>
+        <w:t>Son lo mejor de ORE –respondió Jexma muy seguro de sus palabras.</w:t>
+      </w:r>
+    </w:p>
+    <w:p>
+      <w:pPr>
+        <w:tabs>
+          <w:tab w:val="left" w:pos="3810"/>
+        </w:tabs>
+        <w:jc w:val="both"/>
+        <w:rPr>
+          <w:rFonts w:ascii="Times New Roman" w:hAnsi="Times New Roman" w:cs="Times New Roman"/>
+          <w:sz w:val="24"/>
+          <w:szCs w:val="24"/>
+        </w:rPr>
+      </w:pPr>
+      <w:r>
+        <w:rPr>
+          <w:rFonts w:ascii="Times New Roman" w:hAnsi="Times New Roman" w:cs="Times New Roman"/>
+          <w:sz w:val="24"/>
+          <w:szCs w:val="24"/>
+        </w:rPr>
+        <w:t>La cara del general Stinger dibujo lo que parecía el intento de una sonrisa.</w:t>
+      </w:r>
+    </w:p>
+    <w:p>
+      <w:pPr>
+        <w:pStyle w:val="Prrafodelista"/>
+        <w:numPr>
+          <w:ilvl w:val="0"/>
+          <w:numId w:val="2"/>
+        </w:numPr>
+        <w:tabs>
+          <w:tab w:val="left" w:pos="3810"/>
+        </w:tabs>
+        <w:jc w:val="both"/>
+        <w:rPr>
+          <w:rFonts w:ascii="Times New Roman" w:hAnsi="Times New Roman" w:cs="Times New Roman"/>
+          <w:sz w:val="24"/>
+          <w:szCs w:val="24"/>
+        </w:rPr>
+      </w:pPr>
+      <w:r>
+        <w:rPr>
+          <w:rFonts w:ascii="Times New Roman" w:hAnsi="Times New Roman" w:cs="Times New Roman"/>
+          <w:sz w:val="24"/>
+          <w:szCs w:val="24"/>
+        </w:rPr>
+        <w:t>Equipo Delta –dijo el general Stinger.</w:t>
+      </w:r>
+    </w:p>
+    <w:p>
+      <w:pPr>
+        <w:tabs>
+          <w:tab w:val="left" w:pos="3810"/>
+        </w:tabs>
+        <w:jc w:val="both"/>
+        <w:rPr>
+          <w:rFonts w:ascii="Times New Roman" w:hAnsi="Times New Roman" w:cs="Times New Roman"/>
+          <w:sz w:val="24"/>
+          <w:szCs w:val="24"/>
+        </w:rPr>
+      </w:pPr>
+      <w:r>
+        <w:rPr>
+          <w:rFonts w:ascii="Times New Roman" w:hAnsi="Times New Roman" w:cs="Times New Roman"/>
+          <w:sz w:val="24"/>
+          <w:szCs w:val="24"/>
+        </w:rPr>
+        <w:t>Al</w:t>
+      </w:r>
+      <w:r>
+        <w:rPr>
+          <w:rFonts w:ascii="Times New Roman" w:hAnsi="Times New Roman" w:cs="Times New Roman"/>
+          <w:sz w:val="24"/>
+          <w:szCs w:val="24"/>
+        </w:rPr>
+        <w:t xml:space="preserve"> instante entro un grupo de soldados, todos con trajes negros y cascos del mismo color, sostenían cada quien su arma.</w:t>
+      </w:r>
+    </w:p>
+    <w:p>
+      <w:pPr>
+        <w:pStyle w:val="Prrafodelista"/>
+        <w:numPr>
+          <w:ilvl w:val="0"/>
+          <w:numId w:val="2"/>
+        </w:numPr>
+        <w:tabs>
+          <w:tab w:val="left" w:pos="3810"/>
+        </w:tabs>
+        <w:jc w:val="both"/>
+        <w:rPr>
+          <w:rFonts w:ascii="Times New Roman" w:hAnsi="Times New Roman" w:cs="Times New Roman"/>
+          <w:sz w:val="24"/>
+          <w:szCs w:val="24"/>
+        </w:rPr>
+      </w:pPr>
+      <w:r>
+        <w:rPr>
+          <w:rFonts w:ascii="Times New Roman" w:hAnsi="Times New Roman" w:cs="Times New Roman"/>
+          <w:sz w:val="24"/>
+          <w:szCs w:val="24"/>
+        </w:rPr>
+        <w:t>Esto es un verdadero equipo elite –exclamo el general Stinger orgulloso de su equipo.</w:t>
+      </w:r>
+    </w:p>
+    <w:p>
+      <w:pPr>
+        <w:tabs>
+          <w:tab w:val="left" w:pos="3810"/>
+        </w:tabs>
+        <w:jc w:val="both"/>
+        <w:rPr>
+          <w:rFonts w:ascii="Times New Roman" w:hAnsi="Times New Roman" w:cs="Times New Roman"/>
+          <w:sz w:val="24"/>
+          <w:szCs w:val="24"/>
+        </w:rPr>
+      </w:pPr>
+      <w:r>
+        <w:rPr>
+          <w:rFonts w:ascii="Times New Roman" w:hAnsi="Times New Roman" w:cs="Times New Roman"/>
+          <w:sz w:val="24"/>
+          <w:szCs w:val="24"/>
+        </w:rPr>
+        <w:t xml:space="preserve">La mirada del general volvió a donde el equipo </w:t>
+      </w:r>
+      <w:r>
+        <w:rPr>
+          <w:rFonts w:ascii="Times New Roman" w:hAnsi="Times New Roman" w:cs="Times New Roman"/>
+          <w:sz w:val="24"/>
+          <w:szCs w:val="24"/>
+        </w:rPr>
+        <w:t>Beta</w:t>
+      </w:r>
+      <w:r>
+        <w:rPr>
+          <w:rFonts w:ascii="Times New Roman" w:hAnsi="Times New Roman" w:cs="Times New Roman"/>
+          <w:sz w:val="24"/>
+          <w:szCs w:val="24"/>
+        </w:rPr>
+        <w:t>.</w:t>
+      </w:r>
+    </w:p>
+    <w:p>
+      <w:pPr>
+        <w:pStyle w:val="Prrafodelista"/>
+        <w:numPr>
+          <w:ilvl w:val="0"/>
+          <w:numId w:val="2"/>
+        </w:numPr>
+        <w:tabs>
+          <w:tab w:val="left" w:pos="3810"/>
+        </w:tabs>
+        <w:jc w:val="both"/>
+        <w:rPr>
+          <w:rFonts w:ascii="Times New Roman" w:hAnsi="Times New Roman" w:cs="Times New Roman"/>
+          <w:sz w:val="24"/>
+          <w:szCs w:val="24"/>
+        </w:rPr>
+      </w:pPr>
+      <w:r>
+        <w:rPr>
+          <w:rFonts w:ascii="Times New Roman" w:hAnsi="Times New Roman" w:cs="Times New Roman"/>
+          <w:sz w:val="24"/>
+          <w:szCs w:val="24"/>
+        </w:rPr>
+        <w:t>Estos son verdaderos soldados y no un grupo de niños.</w:t>
+      </w:r>
+    </w:p>
+    <w:p>
+      <w:pPr>
+        <w:tabs>
+          <w:tab w:val="left" w:pos="3810"/>
+        </w:tabs>
+        <w:jc w:val="both"/>
+        <w:rPr>
+          <w:rFonts w:ascii="Times New Roman" w:hAnsi="Times New Roman" w:cs="Times New Roman"/>
+          <w:sz w:val="24"/>
+          <w:szCs w:val="24"/>
+        </w:rPr>
+      </w:pPr>
+      <w:r>
+        <w:rPr>
+          <w:rFonts w:ascii="Times New Roman" w:hAnsi="Times New Roman" w:cs="Times New Roman"/>
+          <w:sz w:val="24"/>
+          <w:szCs w:val="24"/>
+        </w:rPr>
+        <w:t>Aquellas palabras del general Stinger hacían que el enojo de Ferwhite aumentara, su rostro estaba colorado del enojo. No era el único Óscar, Benjamín y Christian compartían el enojo.</w:t>
+      </w:r>
+    </w:p>
+    <w:p>
+      <w:pPr>
+        <w:tabs>
+          <w:tab w:val="left" w:pos="3810"/>
+        </w:tabs>
+        <w:jc w:val="both"/>
+        <w:rPr>
+          <w:rFonts w:ascii="Times New Roman" w:hAnsi="Times New Roman" w:cs="Times New Roman"/>
+          <w:sz w:val="24"/>
+          <w:szCs w:val="24"/>
+        </w:rPr>
+      </w:pPr>
+      <w:r>
+        <w:rPr>
+          <w:rFonts w:ascii="Times New Roman" w:hAnsi="Times New Roman" w:cs="Times New Roman"/>
+          <w:sz w:val="24"/>
+          <w:szCs w:val="24"/>
+        </w:rPr>
+        <w:t>Los soldados del equipo Delta se quitaron los cascos, el general Stinger comenzó a presentarlos.</w:t>
+      </w:r>
+    </w:p>
+    <w:p>
+      <w:pPr>
+        <w:pStyle w:val="Prrafodelista"/>
+        <w:numPr>
+          <w:ilvl w:val="0"/>
+          <w:numId w:val="2"/>
+        </w:numPr>
+        <w:tabs>
+          <w:tab w:val="left" w:pos="3810"/>
+        </w:tabs>
+        <w:jc w:val="both"/>
+        <w:rPr>
+          <w:rFonts w:ascii="Times New Roman" w:hAnsi="Times New Roman" w:cs="Times New Roman"/>
+          <w:sz w:val="24"/>
+          <w:szCs w:val="24"/>
+        </w:rPr>
+      </w:pPr>
+      <w:r>
+        <w:rPr>
+          <w:rFonts w:ascii="Times New Roman" w:hAnsi="Times New Roman" w:cs="Times New Roman"/>
+          <w:sz w:val="24"/>
+          <w:szCs w:val="24"/>
+        </w:rPr>
+        <w:t xml:space="preserve">Él es Andrés </w:t>
+      </w:r>
+      <w:r>
+        <w:rPr>
+          <w:rFonts w:ascii="Times New Roman" w:hAnsi="Times New Roman" w:cs="Times New Roman"/>
+          <w:sz w:val="24"/>
+          <w:szCs w:val="24"/>
+        </w:rPr>
+        <w:t xml:space="preserve">Itzigo </w:t>
+      </w:r>
+      <w:r>
+        <w:rPr>
+          <w:rFonts w:ascii="Times New Roman" w:hAnsi="Times New Roman" w:cs="Times New Roman"/>
+          <w:sz w:val="24"/>
+          <w:szCs w:val="24"/>
+        </w:rPr>
+        <w:t>–</w:t>
+      </w:r>
+      <w:r>
+        <w:rPr>
+          <w:rFonts w:ascii="Times New Roman" w:hAnsi="Times New Roman" w:cs="Times New Roman"/>
+          <w:sz w:val="24"/>
+          <w:szCs w:val="24"/>
+        </w:rPr>
+        <w:t xml:space="preserve">Andrés es alto de piel clara </w:t>
+      </w:r>
+      <w:r>
+        <w:rPr>
+          <w:rFonts w:ascii="Times New Roman" w:hAnsi="Times New Roman" w:cs="Times New Roman"/>
+          <w:sz w:val="24"/>
+          <w:szCs w:val="24"/>
+        </w:rPr>
+        <w:t>–</w:t>
+      </w:r>
+      <w:r>
+        <w:rPr>
+          <w:rFonts w:ascii="Times New Roman" w:hAnsi="Times New Roman" w:cs="Times New Roman"/>
+          <w:sz w:val="24"/>
+          <w:szCs w:val="24"/>
+        </w:rPr>
+        <w:t xml:space="preserve"> el líder del equipo Delta.</w:t>
+      </w:r>
+    </w:p>
+    <w:p>
+      <w:pPr>
+        <w:tabs>
+          <w:tab w:val="left" w:pos="3810"/>
+        </w:tabs>
+        <w:jc w:val="both"/>
+        <w:rPr>
+          <w:rFonts w:ascii="Times New Roman" w:hAnsi="Times New Roman" w:cs="Times New Roman"/>
+          <w:sz w:val="24"/>
+          <w:szCs w:val="24"/>
+        </w:rPr>
+      </w:pPr>
+      <w:r>
+        <w:rPr>
+          <w:rFonts w:ascii="Times New Roman" w:hAnsi="Times New Roman" w:cs="Times New Roman"/>
+          <w:sz w:val="24"/>
+          <w:szCs w:val="24"/>
+        </w:rPr>
+        <w:t>Andrés miro al equipo Beta y les saludo desde su lugar.</w:t>
+      </w:r>
+    </w:p>
+    <w:p>
+      <w:pPr>
+        <w:pStyle w:val="Prrafodelista"/>
+        <w:numPr>
+          <w:ilvl w:val="0"/>
+          <w:numId w:val="2"/>
+        </w:numPr>
+        <w:tabs>
+          <w:tab w:val="left" w:pos="3810"/>
+        </w:tabs>
+        <w:jc w:val="both"/>
+        <w:rPr>
+          <w:rFonts w:ascii="Times New Roman" w:hAnsi="Times New Roman" w:cs="Times New Roman"/>
+          <w:sz w:val="24"/>
+          <w:szCs w:val="24"/>
+        </w:rPr>
+      </w:pPr>
+      <w:r>
+        <w:rPr>
+          <w:rFonts w:ascii="Times New Roman" w:hAnsi="Times New Roman" w:cs="Times New Roman"/>
+          <w:sz w:val="24"/>
+          <w:szCs w:val="24"/>
+        </w:rPr>
+        <w:t xml:space="preserve">Un gusto haberles salvado </w:t>
+      </w:r>
+      <w:r>
+        <w:rPr>
+          <w:rFonts w:ascii="Times New Roman" w:hAnsi="Times New Roman" w:cs="Times New Roman"/>
+          <w:sz w:val="24"/>
+          <w:szCs w:val="24"/>
+        </w:rPr>
+        <w:t>–</w:t>
+      </w:r>
+      <w:r>
+        <w:rPr>
+          <w:rFonts w:ascii="Times New Roman" w:hAnsi="Times New Roman" w:cs="Times New Roman"/>
+          <w:sz w:val="24"/>
+          <w:szCs w:val="24"/>
+        </w:rPr>
+        <w:t>exclamo Andrés con una gran sonrisa en su rostro.</w:t>
+      </w:r>
+    </w:p>
+    <w:p>
+      <w:pPr>
+        <w:tabs>
+          <w:tab w:val="left" w:pos="3810"/>
+        </w:tabs>
+        <w:jc w:val="both"/>
+        <w:rPr>
+          <w:rFonts w:ascii="Times New Roman" w:hAnsi="Times New Roman" w:cs="Times New Roman"/>
+          <w:sz w:val="24"/>
+          <w:szCs w:val="24"/>
+        </w:rPr>
+      </w:pPr>
+      <w:r>
+        <w:rPr>
+          <w:rFonts w:ascii="Times New Roman" w:hAnsi="Times New Roman" w:cs="Times New Roman"/>
+          <w:sz w:val="24"/>
+          <w:szCs w:val="24"/>
+        </w:rPr>
+        <w:lastRenderedPageBreak/>
+        <w:t>Al instante Ferwhite respondió.</w:t>
+      </w:r>
+    </w:p>
+    <w:p>
+      <w:pPr>
+        <w:pStyle w:val="Prrafodelista"/>
+        <w:numPr>
+          <w:ilvl w:val="0"/>
+          <w:numId w:val="2"/>
+        </w:numPr>
+        <w:tabs>
+          <w:tab w:val="left" w:pos="3810"/>
+        </w:tabs>
+        <w:jc w:val="both"/>
+        <w:rPr>
+          <w:rFonts w:ascii="Times New Roman" w:hAnsi="Times New Roman" w:cs="Times New Roman"/>
+          <w:sz w:val="24"/>
+          <w:szCs w:val="24"/>
+        </w:rPr>
+      </w:pPr>
+      <w:r>
+        <w:rPr>
+          <w:rFonts w:ascii="Times New Roman" w:hAnsi="Times New Roman" w:cs="Times New Roman"/>
+          <w:sz w:val="24"/>
+          <w:szCs w:val="24"/>
+        </w:rPr>
+        <w:t>¡Ustedes no nos salvaron! ¡Nosotros podíamos acabar con todos esos Low’s!</w:t>
+      </w:r>
+    </w:p>
+    <w:p>
+      <w:pPr>
+        <w:tabs>
+          <w:tab w:val="left" w:pos="3810"/>
+        </w:tabs>
+        <w:jc w:val="both"/>
+        <w:rPr>
+          <w:rFonts w:ascii="Times New Roman" w:hAnsi="Times New Roman" w:cs="Times New Roman"/>
+          <w:sz w:val="24"/>
+          <w:szCs w:val="24"/>
+        </w:rPr>
+      </w:pPr>
+      <w:r>
+        <w:rPr>
+          <w:rFonts w:ascii="Times New Roman" w:hAnsi="Times New Roman" w:cs="Times New Roman"/>
+          <w:sz w:val="24"/>
+          <w:szCs w:val="24"/>
+        </w:rPr>
+        <w:t xml:space="preserve">El general Stinger </w:t>
       </w:r>
       <w:bookmarkStart w:id="0" w:name="_GoBack"/>
       <w:bookmarkEnd w:id="0"/>
+      <w:r>
+        <w:rPr>
+          <w:rFonts w:ascii="Times New Roman" w:hAnsi="Times New Roman" w:cs="Times New Roman"/>
+          <w:sz w:val="24"/>
+          <w:szCs w:val="24"/>
+        </w:rPr>
+        <w:t>continúo</w:t>
+      </w:r>
+      <w:r>
+        <w:rPr>
+          <w:rFonts w:ascii="Times New Roman" w:hAnsi="Times New Roman" w:cs="Times New Roman"/>
+          <w:sz w:val="24"/>
+          <w:szCs w:val="24"/>
+        </w:rPr>
+        <w:t xml:space="preserve"> presentando a los demás miembros del equipo Delta.</w:t>
+      </w:r>
     </w:p>
     <w:sectPr>
       <w:pgSz w:w="12240" w:h="15840"/>

</xml_diff>

<commit_message>
Se ha avanzado mucho en la historia
</commit_message>
<xml_diff>
--- a/los dias oscuros mejoras.docx
+++ b/los dias oscuros mejoras.docx
@@ -1600,39 +1600,7 @@
           <w:rFonts w:ascii="Times New Roman" w:hAnsi="Times New Roman" w:cs="Times New Roman"/>
           <w:sz w:val="24"/>
         </w:rPr>
-        <w:t xml:space="preserve">¿Cuál era el mejor lugar para hacer una búsqueda?, claro estaba, internet. Pero después de todo el tiempo que pasaron buscando a André no habían encontrado ni un solo cibercafé como antes existía, había unos lugares muy raros llamados centros </w:t>
-      </w:r>
-      <w:proofErr w:type="spellStart"/>
-      <w:r>
-        <w:rPr>
-          <w:rFonts w:ascii="Times New Roman" w:hAnsi="Times New Roman" w:cs="Times New Roman"/>
-          <w:sz w:val="24"/>
-        </w:rPr>
-        <w:t>Copap</w:t>
-      </w:r>
-      <w:proofErr w:type="spellEnd"/>
-      <w:r>
-        <w:rPr>
-          <w:rFonts w:ascii="Times New Roman" w:hAnsi="Times New Roman" w:cs="Times New Roman"/>
-          <w:sz w:val="24"/>
-        </w:rPr>
-        <w:t xml:space="preserve">, investigando un poco descubrieron que era el nuevo internet, el cual se llamaba </w:t>
-      </w:r>
-      <w:proofErr w:type="spellStart"/>
-      <w:r>
-        <w:rPr>
-          <w:rFonts w:ascii="Times New Roman" w:hAnsi="Times New Roman" w:cs="Times New Roman"/>
-          <w:sz w:val="24"/>
-        </w:rPr>
-        <w:t>Copap</w:t>
-      </w:r>
-      <w:proofErr w:type="spellEnd"/>
-      <w:r>
-        <w:rPr>
-          <w:rFonts w:ascii="Times New Roman" w:hAnsi="Times New Roman" w:cs="Times New Roman"/>
-          <w:sz w:val="24"/>
-        </w:rPr>
-        <w:t>.</w:t>
+        <w:t>¿Cuál era el mejor lugar para hacer una búsqueda?, claro estaba, internet. Pero después de todo el tiempo que pasaron buscando a André no habían encontrado ni un solo cibercafé como antes existía, había unos lugares muy raros llamados centros Copap, investigando un poco descubrieron que era el nuevo internet, el cual se llamaba Copap.</w:t>
       </w:r>
     </w:p>
     <w:p>
@@ -3052,25 +3020,7 @@
           <w:sz w:val="24"/>
           <w:szCs w:val="24"/>
         </w:rPr>
-        <w:t xml:space="preserve">Continuaron la búsqueda en aquellos libros, la mayoría se veían muy interesantes, pero no respondían la pregunta principal que habían llegado a buscar, Óscar encontró un libro con el seudónimo </w:t>
-      </w:r>
-      <w:proofErr w:type="spellStart"/>
-      <w:r>
-        <w:rPr>
-          <w:rFonts w:ascii="Times New Roman" w:hAnsi="Times New Roman" w:cs="Times New Roman"/>
-          <w:sz w:val="24"/>
-          <w:szCs w:val="24"/>
-        </w:rPr>
-        <w:t>Lw</w:t>
-      </w:r>
-      <w:proofErr w:type="spellEnd"/>
-      <w:r>
-        <w:rPr>
-          <w:rFonts w:ascii="Times New Roman" w:hAnsi="Times New Roman" w:cs="Times New Roman"/>
-          <w:sz w:val="24"/>
-          <w:szCs w:val="24"/>
-        </w:rPr>
-        <w:t xml:space="preserve"> y  de título “Experimentos trascendentales”, aquel libro mostraba muchas cosas parecidas al libro anterior pero con una gran mejora, en aquel libro se mostraban muchos de los experimentos realizados en la colmena, los cuales iban de los más tontos hasta los considerados de elite.</w:t>
+        <w:t>Continuaron la búsqueda en aquellos libros, la mayoría se veían muy interesantes, pero no respondían la pregunta principal que habían llegado a buscar, Óscar encontró un libro con el seudónimo Lw y  de título “Experimentos trascendentales”, aquel libro mostraba muchas cosas parecidas al libro anterior pero con una gran mejora, en aquel libro se mostraban muchos de los experimentos realizados en la colmena, los cuales iban de los más tontos hasta los considerados de elite.</w:t>
       </w:r>
     </w:p>
     <w:p>
@@ -4098,25 +4048,7 @@
           <w:sz w:val="24"/>
           <w:szCs w:val="24"/>
         </w:rPr>
-        <w:t xml:space="preserve">Los ojos de aquel hombre se llenaron de lágrimas, sus manos las </w:t>
-      </w:r>
-      <w:proofErr w:type="gramStart"/>
-      <w:r>
-        <w:rPr>
-          <w:rFonts w:ascii="Times New Roman" w:hAnsi="Times New Roman" w:cs="Times New Roman"/>
-          <w:sz w:val="24"/>
-          <w:szCs w:val="24"/>
-        </w:rPr>
-        <w:t>mantenía</w:t>
-      </w:r>
-      <w:proofErr w:type="gramEnd"/>
-      <w:r>
-        <w:rPr>
-          <w:rFonts w:ascii="Times New Roman" w:hAnsi="Times New Roman" w:cs="Times New Roman"/>
-          <w:sz w:val="24"/>
-          <w:szCs w:val="24"/>
-        </w:rPr>
-        <w:t xml:space="preserve"> empuñadas con fuerza, dio un sorbo a su cerveza y continúo.</w:t>
+        <w:t>Los ojos de aquel hombre se llenaron de lágrimas, sus manos las mantenía empuñadas con fuerza, dio un sorbo a su cerveza y continúo.</w:t>
       </w:r>
     </w:p>
     <w:p>
@@ -7354,25 +7286,7 @@
           <w:sz w:val="24"/>
           <w:szCs w:val="24"/>
         </w:rPr>
-        <w:t xml:space="preserve">, </w:t>
-      </w:r>
-      <w:proofErr w:type="spellStart"/>
-      <w:r>
-        <w:rPr>
-          <w:rFonts w:ascii="Times New Roman" w:hAnsi="Times New Roman" w:cs="Times New Roman"/>
-          <w:sz w:val="24"/>
-          <w:szCs w:val="24"/>
-        </w:rPr>
-        <w:t>talvez</w:t>
-      </w:r>
-      <w:proofErr w:type="spellEnd"/>
-      <w:r>
-        <w:rPr>
-          <w:rFonts w:ascii="Times New Roman" w:hAnsi="Times New Roman" w:cs="Times New Roman"/>
-          <w:sz w:val="24"/>
-          <w:szCs w:val="24"/>
-        </w:rPr>
-        <w:t xml:space="preserve"> a ellos tres y aquel hombre los había descubierto.</w:t>
+        <w:t>, talvez a ellos tres y aquel hombre los había descubierto.</w:t>
       </w:r>
     </w:p>
     <w:p>
@@ -7961,23 +7875,13 @@
           <w:szCs w:val="24"/>
         </w:rPr>
       </w:pPr>
-      <w:proofErr w:type="gramStart"/>
-      <w:r>
-        <w:rPr>
-          <w:rFonts w:ascii="Times New Roman" w:hAnsi="Times New Roman" w:cs="Times New Roman"/>
-          <w:sz w:val="24"/>
-          <w:szCs w:val="24"/>
-        </w:rPr>
-        <w:t>¡</w:t>
-      </w:r>
-      <w:proofErr w:type="gramEnd"/>
-      <w:r>
-        <w:rPr>
-          <w:rFonts w:ascii="Times New Roman" w:hAnsi="Times New Roman" w:cs="Times New Roman"/>
-          <w:sz w:val="24"/>
-          <w:szCs w:val="24"/>
-        </w:rPr>
-        <w:t xml:space="preserve">¿Qué? ¿Cómo se puede ir </w:t>
+      <w:r>
+        <w:rPr>
+          <w:rFonts w:ascii="Times New Roman" w:hAnsi="Times New Roman" w:cs="Times New Roman"/>
+          <w:sz w:val="24"/>
+          <w:szCs w:val="24"/>
+        </w:rPr>
+        <w:t xml:space="preserve">¡¿Qué? ¿Cómo se puede ir </w:t>
       </w:r>
       <w:r>
         <w:rPr>
@@ -7993,18 +7897,8 @@
           <w:sz w:val="24"/>
           <w:szCs w:val="24"/>
         </w:rPr>
-        <w:t xml:space="preserve"> y dejarnos con la duda?</w:t>
-      </w:r>
-      <w:proofErr w:type="gramStart"/>
-      <w:r>
-        <w:rPr>
-          <w:rFonts w:ascii="Times New Roman" w:hAnsi="Times New Roman" w:cs="Times New Roman"/>
-          <w:sz w:val="24"/>
-          <w:szCs w:val="24"/>
-        </w:rPr>
-        <w:t>!</w:t>
-      </w:r>
-      <w:proofErr w:type="gramEnd"/>
+        <w:t xml:space="preserve"> y dejarnos con la duda?!</w:t>
+      </w:r>
       <w:r>
         <w:rPr>
           <w:rFonts w:ascii="Times New Roman" w:hAnsi="Times New Roman" w:cs="Times New Roman"/>
@@ -9736,25 +9630,7 @@
           <w:sz w:val="24"/>
           <w:szCs w:val="24"/>
         </w:rPr>
-        <w:t xml:space="preserve">Benjamín llego a un edificio con aspecto muy elegante, cada parte del edificio estaba hecho en vidrio </w:t>
-      </w:r>
-      <w:proofErr w:type="spellStart"/>
-      <w:r>
-        <w:rPr>
-          <w:rFonts w:ascii="Times New Roman" w:hAnsi="Times New Roman" w:cs="Times New Roman"/>
-          <w:sz w:val="24"/>
-          <w:szCs w:val="24"/>
-        </w:rPr>
-        <w:t>semi</w:t>
-      </w:r>
-      <w:proofErr w:type="spellEnd"/>
-      <w:r>
-        <w:rPr>
-          <w:rFonts w:ascii="Times New Roman" w:hAnsi="Times New Roman" w:cs="Times New Roman"/>
-          <w:sz w:val="24"/>
-          <w:szCs w:val="24"/>
-        </w:rPr>
-        <w:t>-oscuro, al entrar en él pudo observar a muchas personas vestidas de blanco, algo contrastante con la aparecía del edificio.</w:t>
+        <w:t>Benjamín llego a un edificio con aspecto muy elegante, cada parte del edificio estaba hecho en vidrio semi-oscuro, al entrar en él pudo observar a muchas personas vestidas de blanco, algo contrastante con la aparecía del edificio.</w:t>
       </w:r>
     </w:p>
     <w:p>
@@ -9883,23 +9759,13 @@
         </w:rPr>
         <w:t xml:space="preserve">Benjamín se dirigió a uno de los cubículos, cuando entro observo una pantalla </w:t>
       </w:r>
-      <w:proofErr w:type="spellStart"/>
-      <w:r>
-        <w:rPr>
-          <w:rFonts w:ascii="Times New Roman" w:hAnsi="Times New Roman" w:cs="Times New Roman"/>
-          <w:sz w:val="24"/>
-          <w:szCs w:val="24"/>
-        </w:rPr>
-        <w:t>touch</w:t>
-      </w:r>
-      <w:proofErr w:type="spellEnd"/>
-      <w:r>
-        <w:rPr>
-          <w:rFonts w:ascii="Times New Roman" w:hAnsi="Times New Roman" w:cs="Times New Roman"/>
-          <w:sz w:val="24"/>
-          <w:szCs w:val="24"/>
-        </w:rPr>
-        <w:t>, comenzó la búsqueda de las personas que habían llegado a la zona CA-1 durante el último año, la cantidad de personas era demasiado grande,  la zona CA-1 era mucho más habitada que antes de los días oscuros. Más de tres mil personas habían entrado en los últimos cuatro meses, tenía que ser más específico en la búsqueda, logro buscar a todas las personas de nombre Xavi de entre esas más de tres mil</w:t>
+      <w:r>
+        <w:rPr>
+          <w:rFonts w:ascii="Times New Roman" w:hAnsi="Times New Roman" w:cs="Times New Roman"/>
+          <w:sz w:val="24"/>
+          <w:szCs w:val="24"/>
+        </w:rPr>
+        <w:t>touch, comenzó la búsqueda de las personas que habían llegado a la zona CA-1 durante el último año, la cantidad de personas era demasiado grande,  la zona CA-1 era mucho más habitada que antes de los días oscuros. Más de tres mil personas habían entrado en los últimos cuatro meses, tenía que ser más específico en la búsqueda, logro buscar a todas las personas de nombre Xavi de entre esas más de tres mil</w:t>
       </w:r>
       <w:r>
         <w:rPr>
@@ -9926,25 +9792,7 @@
           <w:sz w:val="24"/>
           <w:szCs w:val="24"/>
         </w:rPr>
-        <w:t xml:space="preserve">Benjamín tenía una idea para lograr encontrar al Xavi indicado, todos los resultados deberían de tener el lugar del cual llegaron aquellas personas, Xavi perteneció a las fuerzas especiales, lo cual hacia que no tuviese un lugar del cual provenir. Busco cada uno de los resultados y encontró uno que el lugar del cual provenía decía </w:t>
-      </w:r>
-      <w:proofErr w:type="spellStart"/>
-      <w:r>
-        <w:rPr>
-          <w:rFonts w:ascii="Times New Roman" w:hAnsi="Times New Roman" w:cs="Times New Roman"/>
-          <w:sz w:val="24"/>
-          <w:szCs w:val="24"/>
-        </w:rPr>
-        <w:t>undefinide</w:t>
-      </w:r>
-      <w:proofErr w:type="spellEnd"/>
-      <w:r>
-        <w:rPr>
-          <w:rFonts w:ascii="Times New Roman" w:hAnsi="Times New Roman" w:cs="Times New Roman"/>
-          <w:sz w:val="24"/>
-          <w:szCs w:val="24"/>
-        </w:rPr>
-        <w:t>.</w:t>
+        <w:t>Benjamín tenía una idea para lograr encontrar al Xavi indicado, todos los resultados deberían de tener el lugar del cual llegaron aquellas personas, Xavi perteneció a las fuerzas especiales, lo cual hacia que no tuviese un lugar del cual provenir. Busco cada uno de los resultados y encontró uno que el lugar del cual provenía decía undefinide.</w:t>
       </w:r>
     </w:p>
     <w:p>
@@ -11770,25 +11618,7 @@
           <w:sz w:val="24"/>
           <w:szCs w:val="24"/>
         </w:rPr>
-        <w:t xml:space="preserve">Fue un largo tiempo, aun no podíamos ir a luchar contra Ratmok, para nuestra suerte el ataque tras los ocho meses de cero ataques, comenzó en Estados unidos, gracias a su fuerza militar Ratmok tardo seis meses en tomar el poder de aquel país, el momento en que se declaró Estados unidos bajo el mando de Ratmok, fue cuando </w:t>
-      </w:r>
-      <w:proofErr w:type="spellStart"/>
-      <w:r>
-        <w:rPr>
-          <w:rFonts w:ascii="Times New Roman" w:hAnsi="Times New Roman" w:cs="Times New Roman"/>
-          <w:sz w:val="24"/>
-          <w:szCs w:val="24"/>
-        </w:rPr>
-        <w:t>hakeo</w:t>
-      </w:r>
-      <w:proofErr w:type="spellEnd"/>
-      <w:r>
-        <w:rPr>
-          <w:rFonts w:ascii="Times New Roman" w:hAnsi="Times New Roman" w:cs="Times New Roman"/>
-          <w:sz w:val="24"/>
-          <w:szCs w:val="24"/>
-        </w:rPr>
-        <w:t xml:space="preserve"> el pentágono y tomo el control total.</w:t>
+        <w:t>Fue un largo tiempo, aun no podíamos ir a luchar contra Ratmok, para nuestra suerte el ataque tras los ocho meses de cero ataques, comenzó en Estados unidos, gracias a su fuerza militar Ratmok tardo seis meses en tomar el poder de aquel país, el momento en que se declaró Estados unidos bajo el mando de Ratmok, fue cuando hakeo el pentágono y tomo el control total.</w:t>
       </w:r>
     </w:p>
     <w:p>
@@ -13350,25 +13180,7 @@
           <w:sz w:val="24"/>
           <w:szCs w:val="24"/>
         </w:rPr>
-        <w:t xml:space="preserve"> reunir a </w:t>
-      </w:r>
-      <w:proofErr w:type="gramStart"/>
-      <w:r>
-        <w:rPr>
-          <w:rFonts w:ascii="Times New Roman" w:hAnsi="Times New Roman" w:cs="Times New Roman"/>
-          <w:sz w:val="24"/>
-          <w:szCs w:val="24"/>
-        </w:rPr>
-        <w:t>los</w:t>
-      </w:r>
-      <w:proofErr w:type="gramEnd"/>
-      <w:r>
-        <w:rPr>
-          <w:rFonts w:ascii="Times New Roman" w:hAnsi="Times New Roman" w:cs="Times New Roman"/>
-          <w:sz w:val="24"/>
-          <w:szCs w:val="24"/>
-        </w:rPr>
-        <w:t xml:space="preserve"> elites, ya lo han hecho por nosotros</w:t>
+        <w:t xml:space="preserve"> reunir a los elites, ya lo han hecho por nosotros</w:t>
       </w:r>
       <w:r>
         <w:rPr>
@@ -15785,25 +15597,7 @@
           <w:sz w:val="24"/>
           <w:szCs w:val="24"/>
         </w:rPr>
-        <w:t xml:space="preserve">¿A </w:t>
-      </w:r>
-      <w:proofErr w:type="spellStart"/>
-      <w:r>
-        <w:rPr>
-          <w:rFonts w:ascii="Times New Roman" w:hAnsi="Times New Roman" w:cs="Times New Roman"/>
-          <w:sz w:val="24"/>
-          <w:szCs w:val="24"/>
-        </w:rPr>
-        <w:t>que</w:t>
-      </w:r>
-      <w:proofErr w:type="spellEnd"/>
-      <w:r>
-        <w:rPr>
-          <w:rFonts w:ascii="Times New Roman" w:hAnsi="Times New Roman" w:cs="Times New Roman"/>
-          <w:sz w:val="24"/>
-          <w:szCs w:val="24"/>
-        </w:rPr>
-        <w:t xml:space="preserve"> te refieres con eso?</w:t>
+        <w:t>¿A que te refieres con eso?</w:t>
       </w:r>
     </w:p>
     <w:p>
@@ -18368,25 +18162,7 @@
           <w:sz w:val="24"/>
           <w:szCs w:val="24"/>
         </w:rPr>
-        <w:t xml:space="preserve">¿Y eso </w:t>
-      </w:r>
-      <w:proofErr w:type="spellStart"/>
-      <w:r>
-        <w:rPr>
-          <w:rFonts w:ascii="Times New Roman" w:hAnsi="Times New Roman" w:cs="Times New Roman"/>
-          <w:sz w:val="24"/>
-          <w:szCs w:val="24"/>
-        </w:rPr>
-        <w:t>que</w:t>
-      </w:r>
-      <w:proofErr w:type="spellEnd"/>
-      <w:r>
-        <w:rPr>
-          <w:rFonts w:ascii="Times New Roman" w:hAnsi="Times New Roman" w:cs="Times New Roman"/>
-          <w:sz w:val="24"/>
-          <w:szCs w:val="24"/>
-        </w:rPr>
-        <w:t>?</w:t>
+        <w:t>¿Y eso que?</w:t>
       </w:r>
     </w:p>
     <w:p>
@@ -18492,25 +18268,7 @@
           <w:sz w:val="24"/>
           <w:szCs w:val="24"/>
         </w:rPr>
-        <w:t xml:space="preserve">Aquella noche apenas y pudieron dormir al pensar cómo podría atacar esa nueva amenaza, a la mañana siguiente y un poco desvelados los tres fueron a la cafetería por un café y después pasarían unos minutos en el domo del área verde. Unos minutos después llego Karen a donde ellos, saludando a los tres, ella se </w:t>
-      </w:r>
-      <w:proofErr w:type="gramStart"/>
-      <w:r>
-        <w:rPr>
-          <w:rFonts w:ascii="Times New Roman" w:hAnsi="Times New Roman" w:cs="Times New Roman"/>
-          <w:sz w:val="24"/>
-          <w:szCs w:val="24"/>
-        </w:rPr>
-        <w:t>sentó</w:t>
-      </w:r>
-      <w:proofErr w:type="gramEnd"/>
-      <w:r>
-        <w:rPr>
-          <w:rFonts w:ascii="Times New Roman" w:hAnsi="Times New Roman" w:cs="Times New Roman"/>
-          <w:sz w:val="24"/>
-          <w:szCs w:val="24"/>
-        </w:rPr>
-        <w:t xml:space="preserve"> junto a Benjamín. Christian miro la forma en la que Karen saludo a Benjamín, lo cual hizo que sonriera.</w:t>
+        <w:t>Aquella noche apenas y pudieron dormir al pensar cómo podría atacar esa nueva amenaza, a la mañana siguiente y un poco desvelados los tres fueron a la cafetería por un café y después pasarían unos minutos en el domo del área verde. Unos minutos después llego Karen a donde ellos, saludando a los tres, ella se sentó junto a Benjamín. Christian miro la forma en la que Karen saludo a Benjamín, lo cual hizo que sonriera.</w:t>
       </w:r>
     </w:p>
     <w:p>
@@ -23400,61 +23158,7 @@
           <w:sz w:val="24"/>
           <w:szCs w:val="24"/>
         </w:rPr>
-        <w:t>te rodearían los zombis, yo vi la serie “</w:t>
-      </w:r>
-      <w:proofErr w:type="spellStart"/>
-      <w:r>
-        <w:rPr>
-          <w:rFonts w:ascii="Times New Roman" w:hAnsi="Times New Roman" w:cs="Times New Roman"/>
-          <w:sz w:val="24"/>
-          <w:szCs w:val="24"/>
-        </w:rPr>
-        <w:t>The</w:t>
-      </w:r>
-      <w:proofErr w:type="spellEnd"/>
-      <w:r>
-        <w:rPr>
-          <w:rFonts w:ascii="Times New Roman" w:hAnsi="Times New Roman" w:cs="Times New Roman"/>
-          <w:sz w:val="24"/>
-          <w:szCs w:val="24"/>
-        </w:rPr>
-        <w:t xml:space="preserve"> </w:t>
-      </w:r>
-      <w:proofErr w:type="spellStart"/>
-      <w:r>
-        <w:rPr>
-          <w:rFonts w:ascii="Times New Roman" w:hAnsi="Times New Roman" w:cs="Times New Roman"/>
-          <w:sz w:val="24"/>
-          <w:szCs w:val="24"/>
-        </w:rPr>
-        <w:t>walking</w:t>
-      </w:r>
-      <w:proofErr w:type="spellEnd"/>
-      <w:r>
-        <w:rPr>
-          <w:rFonts w:ascii="Times New Roman" w:hAnsi="Times New Roman" w:cs="Times New Roman"/>
-          <w:sz w:val="24"/>
-          <w:szCs w:val="24"/>
-        </w:rPr>
-        <w:t xml:space="preserve"> </w:t>
-      </w:r>
-      <w:proofErr w:type="spellStart"/>
-      <w:r>
-        <w:rPr>
-          <w:rFonts w:ascii="Times New Roman" w:hAnsi="Times New Roman" w:cs="Times New Roman"/>
-          <w:sz w:val="24"/>
-          <w:szCs w:val="24"/>
-        </w:rPr>
-        <w:t>dead</w:t>
-      </w:r>
-      <w:proofErr w:type="spellEnd"/>
-      <w:r>
-        <w:rPr>
-          <w:rFonts w:ascii="Times New Roman" w:hAnsi="Times New Roman" w:cs="Times New Roman"/>
-          <w:sz w:val="24"/>
-          <w:szCs w:val="24"/>
-        </w:rPr>
-        <w:t xml:space="preserve">” y las veces que estuvieron en los bosques fueron atacador por cientos de zombis. Para mí la mejor  </w:t>
+        <w:t xml:space="preserve">te rodearían los zombis, yo vi la serie “The walking dead” y las veces que estuvieron en los bosques fueron atacador por cientos de zombis. Para mí la mejor  </w:t>
       </w:r>
       <w:r>
         <w:rPr>
@@ -23763,25 +23467,7 @@
           <w:sz w:val="24"/>
           <w:szCs w:val="24"/>
         </w:rPr>
-        <w:t xml:space="preserve">Al instante un ser de esos salía de la casa lanzándose sobre Lastra y derribándolo, ni Alex ni Ferwhite </w:t>
-      </w:r>
-      <w:proofErr w:type="gramStart"/>
-      <w:r>
-        <w:rPr>
-          <w:rFonts w:ascii="Times New Roman" w:hAnsi="Times New Roman" w:cs="Times New Roman"/>
-          <w:sz w:val="24"/>
-          <w:szCs w:val="24"/>
-        </w:rPr>
-        <w:t>podían</w:t>
-      </w:r>
-      <w:proofErr w:type="gramEnd"/>
-      <w:r>
-        <w:rPr>
-          <w:rFonts w:ascii="Times New Roman" w:hAnsi="Times New Roman" w:cs="Times New Roman"/>
-          <w:sz w:val="24"/>
-          <w:szCs w:val="24"/>
-        </w:rPr>
-        <w:t xml:space="preserve"> disparar pues podían herir o matar a Lastra. Ferwhite activo los puños eléctricos de su traje, tomo impulso y golpeo aquella cosa tan fuerte como puedo, haciendo que se estrellase contra la pared de la casa, liberando así a Lastra. Aquella cosa quedó inmóvil, Alex se acercó lentamente a ella y alumbro con la linterna de su arma, de pronto aquella cosa reacciono lanzándose esta vez contra Alex, quien esquivo las garras de aquella cosa por centímetros.</w:t>
+        <w:t>Al instante un ser de esos salía de la casa lanzándose sobre Lastra y derribándolo, ni Alex ni Ferwhite podían disparar pues podían herir o matar a Lastra. Ferwhite activo los puños eléctricos de su traje, tomo impulso y golpeo aquella cosa tan fuerte como puedo, haciendo que se estrellase contra la pared de la casa, liberando así a Lastra. Aquella cosa quedó inmóvil, Alex se acercó lentamente a ella y alumbro con la linterna de su arma, de pronto aquella cosa reacciono lanzándose esta vez contra Alex, quien esquivo las garras de aquella cosa por centímetros.</w:t>
       </w:r>
     </w:p>
     <w:p>
@@ -26806,25 +26492,7 @@
           <w:sz w:val="24"/>
           <w:szCs w:val="24"/>
         </w:rPr>
-        <w:t xml:space="preserve">cerré el navegador y me puse a jugar un juego que había descargado de </w:t>
-      </w:r>
-      <w:proofErr w:type="spellStart"/>
-      <w:r>
-        <w:rPr>
-          <w:rFonts w:ascii="Times New Roman" w:hAnsi="Times New Roman" w:cs="Times New Roman"/>
-          <w:sz w:val="24"/>
-          <w:szCs w:val="24"/>
-        </w:rPr>
-        <w:t>steam</w:t>
-      </w:r>
-      <w:proofErr w:type="spellEnd"/>
-      <w:r>
-        <w:rPr>
-          <w:rFonts w:ascii="Times New Roman" w:hAnsi="Times New Roman" w:cs="Times New Roman"/>
-          <w:sz w:val="24"/>
-          <w:szCs w:val="24"/>
-        </w:rPr>
-        <w:t xml:space="preserve">, fue en ese momento cuando mi madre entro en el cuarto con cara de terror mientras me gritaba “!TENEMOS QUE SALIR DE AQUÍ RAPIDO!” – pateo el balón de nuevo, mientras Alex estaba en la portería al haber fallado el tiro –, pensé que estaba loca. Pero no tenía otra opción más que hacer lo que ella me </w:t>
+        <w:t xml:space="preserve">cerré el navegador y me puse a jugar un juego que había descargado de steam, fue en ese momento cuando mi madre entro en el cuarto con cara de terror mientras me gritaba “!TENEMOS QUE SALIR DE AQUÍ RAPIDO!” – pateo el balón de nuevo, mientras Alex estaba en la portería al haber fallado el tiro –, pensé que estaba loca. Pero no tenía otra opción más que hacer lo que ella me </w:t>
       </w:r>
       <w:r>
         <w:rPr>
@@ -27603,25 +27271,7 @@
           <w:sz w:val="24"/>
           <w:szCs w:val="24"/>
         </w:rPr>
-        <w:t xml:space="preserve">No dije nada, veo que </w:t>
-      </w:r>
-      <w:proofErr w:type="gramStart"/>
-      <w:r>
-        <w:rPr>
-          <w:rFonts w:ascii="Times New Roman" w:hAnsi="Times New Roman" w:cs="Times New Roman"/>
-          <w:sz w:val="24"/>
-          <w:szCs w:val="24"/>
-        </w:rPr>
-        <w:t>estas</w:t>
-      </w:r>
-      <w:proofErr w:type="gramEnd"/>
-      <w:r>
-        <w:rPr>
-          <w:rFonts w:ascii="Times New Roman" w:hAnsi="Times New Roman" w:cs="Times New Roman"/>
-          <w:sz w:val="24"/>
-          <w:szCs w:val="24"/>
-        </w:rPr>
-        <w:t xml:space="preserve"> muy ocupado, no te molesto más.</w:t>
+        <w:t>No dije nada, veo que estas muy ocupado, no te molesto más.</w:t>
       </w:r>
     </w:p>
     <w:p>
@@ -32574,23 +32224,13 @@
           <w:szCs w:val="24"/>
         </w:rPr>
       </w:pPr>
-      <w:proofErr w:type="gramStart"/>
-      <w:r>
-        <w:rPr>
-          <w:rFonts w:ascii="Times New Roman" w:hAnsi="Times New Roman" w:cs="Times New Roman"/>
-          <w:sz w:val="24"/>
-          <w:szCs w:val="24"/>
-        </w:rPr>
-        <w:t>¡</w:t>
-      </w:r>
-      <w:proofErr w:type="gramEnd"/>
-      <w:r>
-        <w:rPr>
-          <w:rFonts w:ascii="Times New Roman" w:hAnsi="Times New Roman" w:cs="Times New Roman"/>
-          <w:sz w:val="24"/>
-          <w:szCs w:val="24"/>
-        </w:rPr>
-        <w:t>NO ES LO MISMO ESTAR DETRÁS DE UN ESCRITORIO, QUE ESTAR EN EL CAMPO DE BATALLA. SI PUDIESE LO LLEVARIA Y LO MATARIA CON MIS PROPIAS MANOS.</w:t>
+      <w:r>
+        <w:rPr>
+          <w:rFonts w:ascii="Times New Roman" w:hAnsi="Times New Roman" w:cs="Times New Roman"/>
+          <w:sz w:val="24"/>
+          <w:szCs w:val="24"/>
+        </w:rPr>
+        <w:t>¡NO ES LO MISMO ESTAR DETRÁS DE UN ESCRITORIO, QUE ESTAR EN EL CAMPO DE BATALLA. SI PUDIESE LO LLEVARIA Y LO MATARIA CON MIS PROPIAS MANOS.</w:t>
       </w:r>
     </w:p>
     <w:p>
@@ -32653,25 +32293,7 @@
           <w:sz w:val="24"/>
           <w:szCs w:val="24"/>
         </w:rPr>
-        <w:t xml:space="preserve">–grito Ferwhite, haciendo así que Ferwhite se callara – </w:t>
-      </w:r>
-      <w:proofErr w:type="gramStart"/>
-      <w:r>
-        <w:rPr>
-          <w:rFonts w:ascii="Times New Roman" w:hAnsi="Times New Roman" w:cs="Times New Roman"/>
-          <w:sz w:val="24"/>
-          <w:szCs w:val="24"/>
-        </w:rPr>
-        <w:t>¡</w:t>
-      </w:r>
-      <w:proofErr w:type="gramEnd"/>
-      <w:r>
-        <w:rPr>
-          <w:rFonts w:ascii="Times New Roman" w:hAnsi="Times New Roman" w:cs="Times New Roman"/>
-          <w:sz w:val="24"/>
-          <w:szCs w:val="24"/>
-        </w:rPr>
-        <w:t>no debes faltar al respeto a tus superiores</w:t>
+        <w:t>–grito Ferwhite, haciendo así que Ferwhite se callara – ¡no debes faltar al respeto a tus superiores</w:t>
       </w:r>
       <w:r>
         <w:rPr>
@@ -33595,39 +33217,7 @@
           <w:sz w:val="24"/>
           <w:szCs w:val="24"/>
         </w:rPr>
-        <w:t xml:space="preserve">Itzigo </w:t>
-      </w:r>
-      <w:r>
-        <w:rPr>
-          <w:rFonts w:ascii="Times New Roman" w:hAnsi="Times New Roman" w:cs="Times New Roman"/>
-          <w:sz w:val="24"/>
-          <w:szCs w:val="24"/>
-        </w:rPr>
-        <w:t>–</w:t>
-      </w:r>
-      <w:r>
-        <w:rPr>
-          <w:rFonts w:ascii="Times New Roman" w:hAnsi="Times New Roman" w:cs="Times New Roman"/>
-          <w:sz w:val="24"/>
-          <w:szCs w:val="24"/>
-        </w:rPr>
-        <w:t xml:space="preserve">Andrés es alto de piel clara </w:t>
-      </w:r>
-      <w:r>
-        <w:rPr>
-          <w:rFonts w:ascii="Times New Roman" w:hAnsi="Times New Roman" w:cs="Times New Roman"/>
-          <w:sz w:val="24"/>
-          <w:szCs w:val="24"/>
-        </w:rPr>
-        <w:t>–</w:t>
-      </w:r>
-      <w:r>
-        <w:rPr>
-          <w:rFonts w:ascii="Times New Roman" w:hAnsi="Times New Roman" w:cs="Times New Roman"/>
-          <w:sz w:val="24"/>
-          <w:szCs w:val="24"/>
-        </w:rPr>
-        <w:t xml:space="preserve"> el líder del equipo Delta.</w:t>
+        <w:t>Itzigo –Andrés es alto de piel clara – el líder del equipo Delta.</w:t>
       </w:r>
     </w:p>
     <w:p>
@@ -33674,23 +33264,7 @@
           <w:sz w:val="24"/>
           <w:szCs w:val="24"/>
         </w:rPr>
-        <w:t xml:space="preserve">Un gusto haberles salvado </w:t>
-      </w:r>
-      <w:r>
-        <w:rPr>
-          <w:rFonts w:ascii="Times New Roman" w:hAnsi="Times New Roman" w:cs="Times New Roman"/>
-          <w:sz w:val="24"/>
-          <w:szCs w:val="24"/>
-        </w:rPr>
-        <w:t>–</w:t>
-      </w:r>
-      <w:r>
-        <w:rPr>
-          <w:rFonts w:ascii="Times New Roman" w:hAnsi="Times New Roman" w:cs="Times New Roman"/>
-          <w:sz w:val="24"/>
-          <w:szCs w:val="24"/>
-        </w:rPr>
-        <w:t>exclamo Andrés con una gran sonrisa en su rostro.</w:t>
+        <w:t>Un gusto haberles salvado –exclamo Andrés con una gran sonrisa en su rostro.</w:t>
       </w:r>
     </w:p>
     <w:p>
@@ -33761,24 +33335,1450 @@
         </w:rPr>
         <w:t xml:space="preserve">El general Stinger </w:t>
       </w:r>
+      <w:r>
+        <w:rPr>
+          <w:rFonts w:ascii="Times New Roman" w:hAnsi="Times New Roman" w:cs="Times New Roman"/>
+          <w:sz w:val="24"/>
+          <w:szCs w:val="24"/>
+        </w:rPr>
+        <w:t>continúo</w:t>
+      </w:r>
+      <w:r>
+        <w:rPr>
+          <w:rFonts w:ascii="Times New Roman" w:hAnsi="Times New Roman" w:cs="Times New Roman"/>
+          <w:sz w:val="24"/>
+          <w:szCs w:val="24"/>
+        </w:rPr>
+        <w:t xml:space="preserve"> presentando a los demás miembros del equipo Delta.</w:t>
+      </w:r>
+    </w:p>
+    <w:p>
+      <w:pPr>
+        <w:pStyle w:val="Prrafodelista"/>
+        <w:numPr>
+          <w:ilvl w:val="0"/>
+          <w:numId w:val="2"/>
+        </w:numPr>
+        <w:tabs>
+          <w:tab w:val="left" w:pos="3810"/>
+        </w:tabs>
+        <w:jc w:val="both"/>
+        <w:rPr>
+          <w:rFonts w:ascii="Times New Roman" w:hAnsi="Times New Roman" w:cs="Times New Roman"/>
+          <w:sz w:val="24"/>
+          <w:szCs w:val="24"/>
+        </w:rPr>
+      </w:pPr>
+      <w:r>
+        <w:rPr>
+          <w:rFonts w:ascii="Times New Roman" w:hAnsi="Times New Roman" w:cs="Times New Roman"/>
+          <w:sz w:val="24"/>
+          <w:szCs w:val="24"/>
+        </w:rPr>
+        <w:t>Adolf Sladden –Adolf se quitó el casco, él tenía la misma estatura que Andrés, si tono de piel era morena –, sublíder del equipo Delta, uno de los mejores francotiradores de CRE y sin duda mejor que cualquier francotirador de ORE.</w:t>
+      </w:r>
+    </w:p>
+    <w:p>
+      <w:pPr>
+        <w:tabs>
+          <w:tab w:val="left" w:pos="3810"/>
+        </w:tabs>
+        <w:jc w:val="both"/>
+        <w:rPr>
+          <w:rFonts w:ascii="Times New Roman" w:hAnsi="Times New Roman" w:cs="Times New Roman"/>
+          <w:sz w:val="24"/>
+          <w:szCs w:val="24"/>
+        </w:rPr>
+      </w:pPr>
+      <w:r>
+        <w:rPr>
+          <w:rFonts w:ascii="Times New Roman" w:hAnsi="Times New Roman" w:cs="Times New Roman"/>
+          <w:sz w:val="24"/>
+          <w:szCs w:val="24"/>
+        </w:rPr>
+        <w:t>Benjamín miro fijamente a Adolf pues no creía que fuese mejor.</w:t>
+      </w:r>
+    </w:p>
+    <w:p>
+      <w:pPr>
+        <w:pStyle w:val="Prrafodelista"/>
+        <w:numPr>
+          <w:ilvl w:val="0"/>
+          <w:numId w:val="2"/>
+        </w:numPr>
+        <w:tabs>
+          <w:tab w:val="left" w:pos="3810"/>
+        </w:tabs>
+        <w:jc w:val="both"/>
+        <w:rPr>
+          <w:rFonts w:ascii="Times New Roman" w:hAnsi="Times New Roman" w:cs="Times New Roman"/>
+          <w:sz w:val="24"/>
+          <w:szCs w:val="24"/>
+        </w:rPr>
+      </w:pPr>
+      <w:r>
+        <w:rPr>
+          <w:rFonts w:ascii="Times New Roman" w:hAnsi="Times New Roman" w:cs="Times New Roman"/>
+          <w:sz w:val="24"/>
+          <w:szCs w:val="24"/>
+        </w:rPr>
+        <w:t>Daniel Rayls – Daniel era bajo de estatura a comparación de Andrés y Adolf, su tono de piel era clara. Sin embargo su aspecto le hacía ver enfermo –, segundo francotirador del equipo Delta. Su precisión es de las mejores registradas.</w:t>
+      </w:r>
+    </w:p>
+    <w:p>
+      <w:pPr>
+        <w:tabs>
+          <w:tab w:val="left" w:pos="3810"/>
+        </w:tabs>
+        <w:jc w:val="both"/>
+        <w:rPr>
+          <w:rFonts w:ascii="Times New Roman" w:hAnsi="Times New Roman" w:cs="Times New Roman"/>
+          <w:sz w:val="24"/>
+          <w:szCs w:val="24"/>
+        </w:rPr>
+      </w:pPr>
+      <w:r>
+        <w:rPr>
+          <w:rFonts w:ascii="Times New Roman" w:hAnsi="Times New Roman" w:cs="Times New Roman"/>
+          <w:sz w:val="24"/>
+          <w:szCs w:val="24"/>
+        </w:rPr>
+        <w:t>Era obvio que el general Stinger quería</w:t>
+      </w:r>
+      <w:r>
+        <w:rPr>
+          <w:rFonts w:ascii="Times New Roman" w:hAnsi="Times New Roman" w:cs="Times New Roman"/>
+          <w:sz w:val="24"/>
+          <w:szCs w:val="24"/>
+        </w:rPr>
+        <w:t xml:space="preserve"> hacer ver inferior al equipo Beta, pues creía firme mente que no eran más que basura.</w:t>
+      </w:r>
+    </w:p>
+    <w:p>
+      <w:pPr>
+        <w:pStyle w:val="Prrafodelista"/>
+        <w:numPr>
+          <w:ilvl w:val="0"/>
+          <w:numId w:val="2"/>
+        </w:numPr>
+        <w:tabs>
+          <w:tab w:val="left" w:pos="3810"/>
+        </w:tabs>
+        <w:jc w:val="both"/>
+        <w:rPr>
+          <w:rFonts w:ascii="Times New Roman" w:hAnsi="Times New Roman" w:cs="Times New Roman"/>
+          <w:sz w:val="24"/>
+          <w:szCs w:val="24"/>
+        </w:rPr>
+      </w:pPr>
+      <w:r>
+        <w:rPr>
+          <w:rFonts w:ascii="Times New Roman" w:hAnsi="Times New Roman" w:cs="Times New Roman"/>
+          <w:sz w:val="24"/>
+          <w:szCs w:val="24"/>
+        </w:rPr>
+        <w:t>Ignacio Query – de la misma estatura que Daniel, su piel era de tez morena –, combate cuerpo a cuerpo, en el primer encuentro contra los Low´s mato a cinco sin necesidad de usar un arma.</w:t>
+      </w:r>
+    </w:p>
+    <w:p>
+      <w:pPr>
+        <w:tabs>
+          <w:tab w:val="left" w:pos="3810"/>
+        </w:tabs>
+        <w:jc w:val="both"/>
+        <w:rPr>
+          <w:rFonts w:ascii="Times New Roman" w:hAnsi="Times New Roman" w:cs="Times New Roman"/>
+          <w:sz w:val="24"/>
+          <w:szCs w:val="24"/>
+        </w:rPr>
+      </w:pPr>
+      <w:r>
+        <w:rPr>
+          <w:rFonts w:ascii="Times New Roman" w:hAnsi="Times New Roman" w:cs="Times New Roman"/>
+          <w:sz w:val="24"/>
+          <w:szCs w:val="24"/>
+        </w:rPr>
+        <w:t xml:space="preserve">Eso era un golpe directo a los combatientes cuerpo a cuerpo del equipo Beta, y aún más para Óscar quien había luchado contra un Low de la misma manera que Ignacio, sin embargo a él le había costado </w:t>
+      </w:r>
+      <w:r>
+        <w:rPr>
+          <w:rFonts w:ascii="Times New Roman" w:hAnsi="Times New Roman" w:cs="Times New Roman"/>
+          <w:sz w:val="24"/>
+          <w:szCs w:val="24"/>
+        </w:rPr>
+        <w:t>acabar con ese Low.</w:t>
+      </w:r>
+    </w:p>
+    <w:p>
+      <w:pPr>
+        <w:pStyle w:val="Prrafodelista"/>
+        <w:numPr>
+          <w:ilvl w:val="0"/>
+          <w:numId w:val="2"/>
+        </w:numPr>
+        <w:tabs>
+          <w:tab w:val="left" w:pos="3810"/>
+        </w:tabs>
+        <w:jc w:val="both"/>
+        <w:rPr>
+          <w:rFonts w:ascii="Times New Roman" w:hAnsi="Times New Roman" w:cs="Times New Roman"/>
+          <w:sz w:val="24"/>
+          <w:szCs w:val="24"/>
+        </w:rPr>
+      </w:pPr>
+      <w:r>
+        <w:rPr>
+          <w:rFonts w:ascii="Times New Roman" w:hAnsi="Times New Roman" w:cs="Times New Roman"/>
+          <w:sz w:val="24"/>
+          <w:szCs w:val="24"/>
+        </w:rPr>
+        <w:t>John Bryce – su estatura era similar a la de Andrés, su tono de piel era de tez morena, sus brazos mostraban músculos definidos–, combatiente cuerpo a cuerpo, de los más fuertes del CRE.</w:t>
+      </w:r>
+    </w:p>
+    <w:p>
+      <w:pPr>
+        <w:tabs>
+          <w:tab w:val="left" w:pos="3810"/>
+        </w:tabs>
+        <w:jc w:val="both"/>
+        <w:rPr>
+          <w:rFonts w:ascii="Times New Roman" w:hAnsi="Times New Roman" w:cs="Times New Roman"/>
+          <w:sz w:val="24"/>
+          <w:szCs w:val="24"/>
+        </w:rPr>
+      </w:pPr>
+      <w:r>
+        <w:rPr>
+          <w:rFonts w:ascii="Times New Roman" w:hAnsi="Times New Roman" w:cs="Times New Roman"/>
+          <w:sz w:val="24"/>
+          <w:szCs w:val="24"/>
+        </w:rPr>
+        <w:t>Jexma solo observaba las acciones de su equipo, esperaba no ver disgustos.</w:t>
+      </w:r>
+    </w:p>
+    <w:p>
+      <w:pPr>
+        <w:pStyle w:val="Prrafodelista"/>
+        <w:numPr>
+          <w:ilvl w:val="0"/>
+          <w:numId w:val="2"/>
+        </w:numPr>
+        <w:tabs>
+          <w:tab w:val="left" w:pos="3810"/>
+        </w:tabs>
+        <w:jc w:val="both"/>
+        <w:rPr>
+          <w:rFonts w:ascii="Times New Roman" w:hAnsi="Times New Roman" w:cs="Times New Roman"/>
+          <w:sz w:val="24"/>
+          <w:szCs w:val="24"/>
+        </w:rPr>
+      </w:pPr>
+      <w:r>
+        <w:rPr>
+          <w:rFonts w:ascii="Times New Roman" w:hAnsi="Times New Roman" w:cs="Times New Roman"/>
+          <w:sz w:val="24"/>
+          <w:szCs w:val="24"/>
+        </w:rPr>
+        <w:t>Gerard Vaio –Su complexión es robusta, su estatura era similar a la de Adolf, piel de tez clara–, la fuerza y la inteligencia lo distinguen, además de ser un gran estratega, algo que al parecer no existe en ORE</w:t>
+      </w:r>
+      <w:r>
+        <w:rPr>
+          <w:rFonts w:ascii="Times New Roman" w:hAnsi="Times New Roman" w:cs="Times New Roman"/>
+          <w:sz w:val="24"/>
+          <w:szCs w:val="24"/>
+        </w:rPr>
+        <w:t>.</w:t>
+      </w:r>
+    </w:p>
+    <w:p>
+      <w:pPr>
+        <w:pStyle w:val="Prrafodelista"/>
+        <w:numPr>
+          <w:ilvl w:val="0"/>
+          <w:numId w:val="2"/>
+        </w:numPr>
+        <w:tabs>
+          <w:tab w:val="left" w:pos="3810"/>
+        </w:tabs>
+        <w:jc w:val="both"/>
+        <w:rPr>
+          <w:rFonts w:ascii="Times New Roman" w:hAnsi="Times New Roman" w:cs="Times New Roman"/>
+          <w:sz w:val="24"/>
+          <w:szCs w:val="24"/>
+        </w:rPr>
+      </w:pPr>
+      <w:r>
+        <w:rPr>
+          <w:rFonts w:ascii="Times New Roman" w:hAnsi="Times New Roman" w:cs="Times New Roman"/>
+          <w:sz w:val="24"/>
+          <w:szCs w:val="24"/>
+        </w:rPr>
+        <w:t>Yesenia Brooks –al quitarse se casco dejo ver lo bonita que era, haciendo que el rostro de Ferwhite cambiara drásticamente, sus ojos de color miel, su largo cabello negro, piel de tez clara.</w:t>
+      </w:r>
+    </w:p>
+    <w:p>
+      <w:pPr>
+        <w:tabs>
+          <w:tab w:val="left" w:pos="3810"/>
+        </w:tabs>
+        <w:jc w:val="both"/>
+        <w:rPr>
+          <w:rFonts w:ascii="Times New Roman" w:hAnsi="Times New Roman" w:cs="Times New Roman"/>
+          <w:sz w:val="24"/>
+          <w:szCs w:val="24"/>
+        </w:rPr>
+      </w:pPr>
+      <w:r>
+        <w:rPr>
+          <w:rFonts w:ascii="Times New Roman" w:hAnsi="Times New Roman" w:cs="Times New Roman"/>
+          <w:sz w:val="24"/>
+          <w:szCs w:val="24"/>
+        </w:rPr>
+        <w:t>Karen parecía impresionada de ver a Yesenia.</w:t>
+      </w:r>
+    </w:p>
+    <w:p>
+      <w:pPr>
+        <w:pStyle w:val="Prrafodelista"/>
+        <w:numPr>
+          <w:ilvl w:val="0"/>
+          <w:numId w:val="2"/>
+        </w:numPr>
+        <w:tabs>
+          <w:tab w:val="left" w:pos="3810"/>
+        </w:tabs>
+        <w:jc w:val="both"/>
+        <w:rPr>
+          <w:rFonts w:ascii="Times New Roman" w:hAnsi="Times New Roman" w:cs="Times New Roman"/>
+          <w:sz w:val="24"/>
+          <w:szCs w:val="24"/>
+        </w:rPr>
+      </w:pPr>
+      <w:r>
+        <w:rPr>
+          <w:rFonts w:ascii="Times New Roman" w:hAnsi="Times New Roman" w:cs="Times New Roman"/>
+          <w:sz w:val="24"/>
+          <w:szCs w:val="24"/>
+        </w:rPr>
+        <w:t>Ellos también tienen una mujer en su equipo –dijo Karen en voz baja –, eso no puede ser esto parece una competencia.</w:t>
+      </w:r>
+    </w:p>
+    <w:p>
+      <w:pPr>
+        <w:tabs>
+          <w:tab w:val="left" w:pos="3810"/>
+        </w:tabs>
+        <w:jc w:val="both"/>
+        <w:rPr>
+          <w:rFonts w:ascii="Times New Roman" w:hAnsi="Times New Roman" w:cs="Times New Roman"/>
+          <w:sz w:val="24"/>
+          <w:szCs w:val="24"/>
+        </w:rPr>
+      </w:pPr>
+      <w:r>
+        <w:rPr>
+          <w:rFonts w:ascii="Times New Roman" w:hAnsi="Times New Roman" w:cs="Times New Roman"/>
+          <w:sz w:val="24"/>
+          <w:szCs w:val="24"/>
+        </w:rPr>
+        <w:t>La presentación del equipo Delta había finalizado más no las palabras de adulación por parte del general Stinger.</w:t>
+      </w:r>
+    </w:p>
+    <w:p>
+      <w:pPr>
+        <w:pStyle w:val="Prrafodelista"/>
+        <w:numPr>
+          <w:ilvl w:val="0"/>
+          <w:numId w:val="2"/>
+        </w:numPr>
+        <w:tabs>
+          <w:tab w:val="left" w:pos="3810"/>
+        </w:tabs>
+        <w:jc w:val="both"/>
+        <w:rPr>
+          <w:rFonts w:ascii="Times New Roman" w:hAnsi="Times New Roman" w:cs="Times New Roman"/>
+          <w:sz w:val="24"/>
+          <w:szCs w:val="24"/>
+        </w:rPr>
+      </w:pPr>
+      <w:r>
+        <w:rPr>
+          <w:rFonts w:ascii="Times New Roman" w:hAnsi="Times New Roman" w:cs="Times New Roman"/>
+          <w:sz w:val="24"/>
+          <w:szCs w:val="24"/>
+        </w:rPr>
+        <w:lastRenderedPageBreak/>
+        <w:t>Este es el mejor equipo elite que existe en las siete organizaciones. Es a ellos que deben elegir para las misiones más importantes, son los que debemos enviar y en quienes debemos confiar por completo, y no a tu grupo de niños, Jexma.</w:t>
+      </w:r>
+    </w:p>
+    <w:p>
+      <w:pPr>
+        <w:pStyle w:val="Prrafodelista"/>
+        <w:numPr>
+          <w:ilvl w:val="0"/>
+          <w:numId w:val="2"/>
+        </w:numPr>
+        <w:tabs>
+          <w:tab w:val="left" w:pos="3810"/>
+        </w:tabs>
+        <w:jc w:val="both"/>
+        <w:rPr>
+          <w:rFonts w:ascii="Times New Roman" w:hAnsi="Times New Roman" w:cs="Times New Roman"/>
+          <w:sz w:val="24"/>
+          <w:szCs w:val="24"/>
+        </w:rPr>
+      </w:pPr>
+      <w:r>
+        <w:rPr>
+          <w:rFonts w:ascii="Times New Roman" w:hAnsi="Times New Roman" w:cs="Times New Roman"/>
+          <w:sz w:val="24"/>
+          <w:szCs w:val="24"/>
+        </w:rPr>
+        <w:t xml:space="preserve">Debes saber </w:t>
+      </w:r>
+      <w:r>
+        <w:rPr>
+          <w:rFonts w:ascii="Times New Roman" w:hAnsi="Times New Roman" w:cs="Times New Roman"/>
+          <w:sz w:val="24"/>
+          <w:szCs w:val="24"/>
+        </w:rPr>
+        <w:t>dirigirte a mi persona,  general Stinger.</w:t>
+      </w:r>
+    </w:p>
+    <w:p>
+      <w:pPr>
+        <w:pStyle w:val="Prrafodelista"/>
+        <w:numPr>
+          <w:ilvl w:val="0"/>
+          <w:numId w:val="2"/>
+        </w:numPr>
+        <w:tabs>
+          <w:tab w:val="left" w:pos="3810"/>
+        </w:tabs>
+        <w:jc w:val="both"/>
+        <w:rPr>
+          <w:rFonts w:ascii="Times New Roman" w:hAnsi="Times New Roman" w:cs="Times New Roman"/>
+          <w:sz w:val="24"/>
+          <w:szCs w:val="24"/>
+        </w:rPr>
+      </w:pPr>
+      <w:r>
+        <w:rPr>
+          <w:rFonts w:ascii="Times New Roman" w:hAnsi="Times New Roman" w:cs="Times New Roman"/>
+          <w:sz w:val="24"/>
+          <w:szCs w:val="24"/>
+        </w:rPr>
+        <w:t>¿Saber dirigirme a ti? ¿Acaso es una broma? –la expresión del general Stinger era de sorpresa y burla – bien sabes Jexma, que no te debo ni el más mínimo respeto en nivel militar, pues no eres más que un civil.</w:t>
+      </w:r>
+    </w:p>
+    <w:p>
+      <w:pPr>
+        <w:pStyle w:val="Prrafodelista"/>
+        <w:numPr>
+          <w:ilvl w:val="0"/>
+          <w:numId w:val="2"/>
+        </w:numPr>
+        <w:tabs>
+          <w:tab w:val="left" w:pos="3810"/>
+        </w:tabs>
+        <w:jc w:val="both"/>
+        <w:rPr>
+          <w:rFonts w:ascii="Times New Roman" w:hAnsi="Times New Roman" w:cs="Times New Roman"/>
+          <w:sz w:val="24"/>
+          <w:szCs w:val="24"/>
+        </w:rPr>
+      </w:pPr>
+      <w:r>
+        <w:rPr>
+          <w:rFonts w:ascii="Times New Roman" w:hAnsi="Times New Roman" w:cs="Times New Roman"/>
+          <w:sz w:val="24"/>
+          <w:szCs w:val="24"/>
+        </w:rPr>
+        <w:t>No estés tan seguro de tus palabras general, bien sabes el poder que tengo en cualquier lugar.</w:t>
+      </w:r>
+    </w:p>
+    <w:p>
+      <w:pPr>
+        <w:tabs>
+          <w:tab w:val="left" w:pos="3810"/>
+        </w:tabs>
+        <w:jc w:val="both"/>
+        <w:rPr>
+          <w:rFonts w:ascii="Times New Roman" w:hAnsi="Times New Roman" w:cs="Times New Roman"/>
+          <w:sz w:val="24"/>
+          <w:szCs w:val="24"/>
+        </w:rPr>
+      </w:pPr>
+      <w:r>
+        <w:rPr>
+          <w:rFonts w:ascii="Times New Roman" w:hAnsi="Times New Roman" w:cs="Times New Roman"/>
+          <w:sz w:val="24"/>
+          <w:szCs w:val="24"/>
+        </w:rPr>
+        <w:t>El ambiente se había vuelto tenso, los demás oficiales sentados a la mesa no habían pronunciado ni una sola palabra.</w:t>
+      </w:r>
+    </w:p>
+    <w:p>
+      <w:pPr>
+        <w:pStyle w:val="Prrafodelista"/>
+        <w:numPr>
+          <w:ilvl w:val="0"/>
+          <w:numId w:val="2"/>
+        </w:numPr>
+        <w:tabs>
+          <w:tab w:val="left" w:pos="3810"/>
+        </w:tabs>
+        <w:jc w:val="both"/>
+        <w:rPr>
+          <w:rFonts w:ascii="Times New Roman" w:hAnsi="Times New Roman" w:cs="Times New Roman"/>
+          <w:sz w:val="24"/>
+          <w:szCs w:val="24"/>
+        </w:rPr>
+      </w:pPr>
+      <w:r>
+        <w:rPr>
+          <w:rFonts w:ascii="Times New Roman" w:hAnsi="Times New Roman" w:cs="Times New Roman"/>
+          <w:sz w:val="24"/>
+          <w:szCs w:val="24"/>
+        </w:rPr>
+        <w:t>General Stinger, usted tiene un grado de certeza en sus palabras –menciono uno de los oficiales –, lo ocurrido hoy da a conocer que el equipo Beta de ORE no es suficiente para las misiones, más sin embargo no creemos que el equipo Delta tenga más condiciones para afrontar el mismo problema.</w:t>
+      </w:r>
+    </w:p>
+    <w:p>
+      <w:pPr>
+        <w:tabs>
+          <w:tab w:val="left" w:pos="3810"/>
+        </w:tabs>
+        <w:jc w:val="both"/>
+        <w:rPr>
+          <w:rFonts w:ascii="Times New Roman" w:hAnsi="Times New Roman" w:cs="Times New Roman"/>
+          <w:sz w:val="24"/>
+          <w:szCs w:val="24"/>
+        </w:rPr>
+      </w:pPr>
+      <w:r>
+        <w:rPr>
+          <w:rFonts w:ascii="Times New Roman" w:hAnsi="Times New Roman" w:cs="Times New Roman"/>
+          <w:sz w:val="24"/>
+          <w:szCs w:val="24"/>
+        </w:rPr>
+        <w:t>Todos escucharon atentos las palabras de aquel oficial. Ferwhite sin importar lo que aquel oficial había dicho de ellos, sintió satisfacción al escuchar lo que había dicho del equipo Delta.</w:t>
+      </w:r>
+    </w:p>
+    <w:p>
+      <w:pPr>
+        <w:pStyle w:val="Prrafodelista"/>
+        <w:numPr>
+          <w:ilvl w:val="0"/>
+          <w:numId w:val="2"/>
+        </w:numPr>
+        <w:tabs>
+          <w:tab w:val="left" w:pos="3810"/>
+        </w:tabs>
+        <w:jc w:val="both"/>
+        <w:rPr>
+          <w:rFonts w:ascii="Times New Roman" w:hAnsi="Times New Roman" w:cs="Times New Roman"/>
+          <w:sz w:val="24"/>
+          <w:szCs w:val="24"/>
+        </w:rPr>
+      </w:pPr>
+      <w:r>
+        <w:rPr>
+          <w:rFonts w:ascii="Times New Roman" w:hAnsi="Times New Roman" w:cs="Times New Roman"/>
+          <w:sz w:val="24"/>
+          <w:szCs w:val="24"/>
+        </w:rPr>
+        <w:t>Por lo que hemos decidido los cinco generales que las misiones estarán a cargo de los dos equipos elite, ORE y CRE trabajaran juntos.</w:t>
+      </w:r>
+    </w:p>
+    <w:p>
+      <w:pPr>
+        <w:tabs>
+          <w:tab w:val="left" w:pos="3810"/>
+        </w:tabs>
+        <w:jc w:val="both"/>
+        <w:rPr>
+          <w:rFonts w:ascii="Times New Roman" w:hAnsi="Times New Roman" w:cs="Times New Roman"/>
+          <w:sz w:val="24"/>
+          <w:szCs w:val="24"/>
+        </w:rPr>
+      </w:pPr>
+      <w:r>
+        <w:rPr>
+          <w:rFonts w:ascii="Times New Roman" w:hAnsi="Times New Roman" w:cs="Times New Roman"/>
+          <w:sz w:val="24"/>
+          <w:szCs w:val="24"/>
+        </w:rPr>
+        <w:t>La mirada del general Stinger se llenó de furia y arremetió contra aquel oficial quien era un general.</w:t>
+      </w:r>
+    </w:p>
+    <w:p>
+      <w:pPr>
+        <w:pStyle w:val="Prrafodelista"/>
+        <w:numPr>
+          <w:ilvl w:val="0"/>
+          <w:numId w:val="2"/>
+        </w:numPr>
+        <w:tabs>
+          <w:tab w:val="left" w:pos="3810"/>
+        </w:tabs>
+        <w:jc w:val="both"/>
+        <w:rPr>
+          <w:rFonts w:ascii="Times New Roman" w:hAnsi="Times New Roman" w:cs="Times New Roman"/>
+          <w:sz w:val="24"/>
+          <w:szCs w:val="24"/>
+        </w:rPr>
+      </w:pPr>
+      <w:r>
+        <w:rPr>
+          <w:rFonts w:ascii="Times New Roman" w:hAnsi="Times New Roman" w:cs="Times New Roman"/>
+          <w:sz w:val="24"/>
+          <w:szCs w:val="24"/>
+        </w:rPr>
+        <w:t>¡Estoy totalmente en contra de esa decisión, no la apruebo!</w:t>
+      </w:r>
+    </w:p>
+    <w:p>
+      <w:pPr>
+        <w:pStyle w:val="Prrafodelista"/>
+        <w:numPr>
+          <w:ilvl w:val="0"/>
+          <w:numId w:val="2"/>
+        </w:numPr>
+        <w:tabs>
+          <w:tab w:val="left" w:pos="3810"/>
+        </w:tabs>
+        <w:jc w:val="both"/>
+        <w:rPr>
+          <w:rFonts w:ascii="Times New Roman" w:hAnsi="Times New Roman" w:cs="Times New Roman"/>
+          <w:sz w:val="24"/>
+          <w:szCs w:val="24"/>
+        </w:rPr>
+      </w:pPr>
+      <w:r>
+        <w:rPr>
+          <w:rFonts w:ascii="Times New Roman" w:hAnsi="Times New Roman" w:cs="Times New Roman"/>
+          <w:sz w:val="24"/>
+          <w:szCs w:val="24"/>
+        </w:rPr>
+        <w:t>Tu negativa ya no tiene sentido, bien sabes que las decisiones se toman por mayoría.</w:t>
+      </w:r>
+    </w:p>
+    <w:p>
+      <w:pPr>
+        <w:tabs>
+          <w:tab w:val="left" w:pos="3810"/>
+        </w:tabs>
+        <w:jc w:val="both"/>
+        <w:rPr>
+          <w:rFonts w:ascii="Times New Roman" w:hAnsi="Times New Roman" w:cs="Times New Roman"/>
+          <w:sz w:val="24"/>
+          <w:szCs w:val="24"/>
+        </w:rPr>
+      </w:pPr>
+      <w:r>
+        <w:rPr>
+          <w:rFonts w:ascii="Times New Roman" w:hAnsi="Times New Roman" w:cs="Times New Roman"/>
+          <w:sz w:val="24"/>
+          <w:szCs w:val="24"/>
+        </w:rPr>
+        <w:t>Jexma se mostró totalmente de acuerdo al tener que trabajar junto a CRE.</w:t>
+      </w:r>
+    </w:p>
+    <w:p>
+      <w:pPr>
+        <w:tabs>
+          <w:tab w:val="left" w:pos="3810"/>
+        </w:tabs>
+        <w:jc w:val="both"/>
+        <w:rPr>
+          <w:rFonts w:ascii="Times New Roman" w:hAnsi="Times New Roman" w:cs="Times New Roman"/>
+          <w:sz w:val="24"/>
+          <w:szCs w:val="24"/>
+        </w:rPr>
+      </w:pPr>
+      <w:r>
+        <w:rPr>
+          <w:rFonts w:ascii="Times New Roman" w:hAnsi="Times New Roman" w:cs="Times New Roman"/>
+          <w:sz w:val="24"/>
+          <w:szCs w:val="24"/>
+        </w:rPr>
+        <w:t>El general Stinger dio la orden a su equipo de retirarse, cuando salían Andrés se despidió de Ferwhite en tono de burla.</w:t>
+      </w:r>
+    </w:p>
+    <w:p>
+      <w:pPr>
+        <w:pStyle w:val="Prrafodelista"/>
+        <w:numPr>
+          <w:ilvl w:val="0"/>
+          <w:numId w:val="2"/>
+        </w:numPr>
+        <w:tabs>
+          <w:tab w:val="left" w:pos="3810"/>
+        </w:tabs>
+        <w:jc w:val="both"/>
+        <w:rPr>
+          <w:rFonts w:ascii="Times New Roman" w:hAnsi="Times New Roman" w:cs="Times New Roman"/>
+          <w:sz w:val="24"/>
+          <w:szCs w:val="24"/>
+        </w:rPr>
+      </w:pPr>
+      <w:r>
+        <w:rPr>
+          <w:rFonts w:ascii="Times New Roman" w:hAnsi="Times New Roman" w:cs="Times New Roman"/>
+          <w:sz w:val="24"/>
+          <w:szCs w:val="24"/>
+        </w:rPr>
+        <w:t>Nos vemos luego amigo.</w:t>
+      </w:r>
+    </w:p>
+    <w:p>
+      <w:pPr>
+        <w:tabs>
+          <w:tab w:val="left" w:pos="3810"/>
+        </w:tabs>
+        <w:jc w:val="both"/>
+        <w:rPr>
+          <w:rFonts w:ascii="Times New Roman" w:hAnsi="Times New Roman" w:cs="Times New Roman"/>
+          <w:sz w:val="24"/>
+          <w:szCs w:val="24"/>
+        </w:rPr>
+      </w:pPr>
+      <w:r>
+        <w:rPr>
+          <w:rFonts w:ascii="Times New Roman" w:hAnsi="Times New Roman" w:cs="Times New Roman"/>
+          <w:sz w:val="24"/>
+          <w:szCs w:val="24"/>
+        </w:rPr>
+        <w:t>Ferwhite tuvo que controlarse. Una vez todos los generales se habían retirado de la sala de juntas</w:t>
+      </w:r>
+      <w:r>
+        <w:rPr>
+          <w:rFonts w:ascii="Times New Roman" w:hAnsi="Times New Roman" w:cs="Times New Roman"/>
+          <w:sz w:val="24"/>
+          <w:szCs w:val="24"/>
+        </w:rPr>
+        <w:t xml:space="preserve"> Jexma</w:t>
+      </w:r>
+      <w:r>
+        <w:rPr>
+          <w:rFonts w:ascii="Times New Roman" w:hAnsi="Times New Roman" w:cs="Times New Roman"/>
+          <w:sz w:val="24"/>
+          <w:szCs w:val="24"/>
+        </w:rPr>
+        <w:t xml:space="preserve"> se dirigió al equipo Beta.</w:t>
+      </w:r>
+    </w:p>
+    <w:p>
+      <w:pPr>
+        <w:pStyle w:val="Prrafodelista"/>
+        <w:numPr>
+          <w:ilvl w:val="0"/>
+          <w:numId w:val="2"/>
+        </w:numPr>
+        <w:tabs>
+          <w:tab w:val="left" w:pos="3810"/>
+        </w:tabs>
+        <w:jc w:val="both"/>
+        <w:rPr>
+          <w:rFonts w:ascii="Times New Roman" w:hAnsi="Times New Roman" w:cs="Times New Roman"/>
+          <w:sz w:val="24"/>
+          <w:szCs w:val="24"/>
+        </w:rPr>
+      </w:pPr>
+      <w:r>
+        <w:rPr>
+          <w:rFonts w:ascii="Times New Roman" w:hAnsi="Times New Roman" w:cs="Times New Roman"/>
+          <w:sz w:val="24"/>
+          <w:szCs w:val="24"/>
+        </w:rPr>
+        <w:t>Lo que ocurrió hoy no se puede volver a repetir</w:t>
+      </w:r>
+      <w:r>
+        <w:rPr>
+          <w:rFonts w:ascii="Times New Roman" w:hAnsi="Times New Roman" w:cs="Times New Roman"/>
+          <w:sz w:val="24"/>
+          <w:szCs w:val="24"/>
+        </w:rPr>
+        <w:t xml:space="preserve"> –dijo con voz firme.</w:t>
+      </w:r>
+    </w:p>
+    <w:p>
+      <w:pPr>
+        <w:pStyle w:val="Prrafodelista"/>
+        <w:numPr>
+          <w:ilvl w:val="0"/>
+          <w:numId w:val="2"/>
+        </w:numPr>
+        <w:tabs>
+          <w:tab w:val="left" w:pos="3810"/>
+        </w:tabs>
+        <w:jc w:val="both"/>
+        <w:rPr>
+          <w:rFonts w:ascii="Times New Roman" w:hAnsi="Times New Roman" w:cs="Times New Roman"/>
+          <w:sz w:val="24"/>
+          <w:szCs w:val="24"/>
+        </w:rPr>
+      </w:pPr>
+      <w:r>
+        <w:rPr>
+          <w:rFonts w:ascii="Times New Roman" w:hAnsi="Times New Roman" w:cs="Times New Roman"/>
+          <w:sz w:val="24"/>
+          <w:szCs w:val="24"/>
+        </w:rPr>
+        <w:t>Exacto –contesto Ferwhite –, deben de poner más atención a la información que llega a sus manos.</w:t>
+      </w:r>
+    </w:p>
+    <w:p>
+      <w:pPr>
+        <w:pStyle w:val="Prrafodelista"/>
+        <w:numPr>
+          <w:ilvl w:val="0"/>
+          <w:numId w:val="2"/>
+        </w:numPr>
+        <w:tabs>
+          <w:tab w:val="left" w:pos="3810"/>
+        </w:tabs>
+        <w:jc w:val="both"/>
+        <w:rPr>
+          <w:rFonts w:ascii="Times New Roman" w:hAnsi="Times New Roman" w:cs="Times New Roman"/>
+          <w:sz w:val="24"/>
+          <w:szCs w:val="24"/>
+        </w:rPr>
+      </w:pPr>
+      <w:r>
+        <w:rPr>
+          <w:rFonts w:ascii="Times New Roman" w:hAnsi="Times New Roman" w:cs="Times New Roman"/>
+          <w:sz w:val="24"/>
+          <w:szCs w:val="24"/>
+        </w:rPr>
+        <w:t xml:space="preserve">Yo no hablo de eso –replico Jexma, dejando a Ferwhite y los demás con cara de asombro –, nunca vuelvas a alzar la voz a un superior, y no es solo para Ferwhite, </w:t>
+      </w:r>
+      <w:r>
+        <w:rPr>
+          <w:rFonts w:ascii="Times New Roman" w:hAnsi="Times New Roman" w:cs="Times New Roman"/>
+          <w:sz w:val="24"/>
+          <w:szCs w:val="24"/>
+        </w:rPr>
+        <w:lastRenderedPageBreak/>
+        <w:t>es una falta de respeto grave. No podemos dar una mala impresión de ORE frente a las demás organizaciones.</w:t>
+      </w:r>
+    </w:p>
+    <w:p>
+      <w:pPr>
+        <w:tabs>
+          <w:tab w:val="left" w:pos="3810"/>
+        </w:tabs>
+        <w:jc w:val="both"/>
+        <w:rPr>
+          <w:rFonts w:ascii="Times New Roman" w:hAnsi="Times New Roman" w:cs="Times New Roman"/>
+          <w:sz w:val="24"/>
+          <w:szCs w:val="24"/>
+        </w:rPr>
+      </w:pPr>
+    </w:p>
+    <w:p>
+      <w:pPr>
+        <w:tabs>
+          <w:tab w:val="left" w:pos="3810"/>
+        </w:tabs>
+        <w:jc w:val="both"/>
+        <w:rPr>
+          <w:rFonts w:ascii="Times New Roman" w:hAnsi="Times New Roman" w:cs="Times New Roman"/>
+          <w:sz w:val="24"/>
+          <w:szCs w:val="24"/>
+        </w:rPr>
+      </w:pPr>
+      <w:r>
+        <w:rPr>
+          <w:rFonts w:ascii="Times New Roman" w:hAnsi="Times New Roman" w:cs="Times New Roman"/>
+          <w:sz w:val="24"/>
+          <w:szCs w:val="24"/>
+        </w:rPr>
+        <w:t>Es algo increíble pensó Alex, Jexma se preocupaba por la imagen de ORE ante los demás en vez de la misión fallida por una mala información.</w:t>
+      </w:r>
+    </w:p>
+    <w:p>
+      <w:pPr>
+        <w:pStyle w:val="Prrafodelista"/>
+        <w:numPr>
+          <w:ilvl w:val="0"/>
+          <w:numId w:val="2"/>
+        </w:numPr>
+        <w:tabs>
+          <w:tab w:val="left" w:pos="3810"/>
+        </w:tabs>
+        <w:jc w:val="both"/>
+        <w:rPr>
+          <w:rFonts w:ascii="Times New Roman" w:hAnsi="Times New Roman" w:cs="Times New Roman"/>
+          <w:sz w:val="24"/>
+          <w:szCs w:val="24"/>
+        </w:rPr>
+      </w:pPr>
+      <w:r>
+        <w:rPr>
+          <w:rFonts w:ascii="Times New Roman" w:hAnsi="Times New Roman" w:cs="Times New Roman"/>
+          <w:sz w:val="24"/>
+          <w:szCs w:val="24"/>
+        </w:rPr>
+        <w:t xml:space="preserve">Quedo muy claro lo que ocurrió frente al equipo Delta –continuo Jexma –, ustedes no les agradan y ellos a ustedes tampoco. Sin embargo no quiero ningún tipo de problemas con ellos –esas palabras hacían sentir a Ferwhite </w:t>
+      </w:r>
+      <w:r>
+        <w:rPr>
+          <w:rFonts w:ascii="Times New Roman" w:hAnsi="Times New Roman" w:cs="Times New Roman"/>
+          <w:sz w:val="24"/>
+          <w:szCs w:val="24"/>
+        </w:rPr>
+        <w:t>incapaz de mantenerse sin problemas–. Si quieren hacerlos sentir inferiores, deben de dar lo mejor de sí.</w:t>
+      </w:r>
+    </w:p>
+    <w:p>
+      <w:pPr>
+        <w:tabs>
+          <w:tab w:val="left" w:pos="3810"/>
+        </w:tabs>
+        <w:jc w:val="both"/>
+        <w:rPr>
+          <w:rFonts w:ascii="Times New Roman" w:hAnsi="Times New Roman" w:cs="Times New Roman"/>
+          <w:sz w:val="24"/>
+          <w:szCs w:val="24"/>
+        </w:rPr>
+      </w:pPr>
+      <w:r>
+        <w:rPr>
+          <w:rFonts w:ascii="Times New Roman" w:hAnsi="Times New Roman" w:cs="Times New Roman"/>
+          <w:sz w:val="24"/>
+          <w:szCs w:val="24"/>
+        </w:rPr>
+        <w:t>Jexma salió de la sala de juntas, mientras tanto el equipo se quedó pensando en las palabras de Jexma.</w:t>
+      </w:r>
+    </w:p>
+    <w:p>
+      <w:pPr>
+        <w:pStyle w:val="Prrafodelista"/>
+        <w:numPr>
+          <w:ilvl w:val="0"/>
+          <w:numId w:val="2"/>
+        </w:numPr>
+        <w:tabs>
+          <w:tab w:val="left" w:pos="3810"/>
+        </w:tabs>
+        <w:jc w:val="both"/>
+        <w:rPr>
+          <w:rFonts w:ascii="Times New Roman" w:hAnsi="Times New Roman" w:cs="Times New Roman"/>
+          <w:sz w:val="24"/>
+          <w:szCs w:val="24"/>
+        </w:rPr>
+      </w:pPr>
+      <w:r>
+        <w:rPr>
+          <w:rFonts w:ascii="Times New Roman" w:hAnsi="Times New Roman" w:cs="Times New Roman"/>
+          <w:sz w:val="24"/>
+          <w:szCs w:val="24"/>
+        </w:rPr>
+        <w:t>No tengo nada que mostrarles a esos –dijo Ferwhite algo molesto y con aires de superioridad.</w:t>
+      </w:r>
+    </w:p>
+    <w:p>
+      <w:pPr>
+        <w:pStyle w:val="Prrafodelista"/>
+        <w:numPr>
+          <w:ilvl w:val="0"/>
+          <w:numId w:val="2"/>
+        </w:numPr>
+        <w:tabs>
+          <w:tab w:val="left" w:pos="3810"/>
+        </w:tabs>
+        <w:jc w:val="both"/>
+        <w:rPr>
+          <w:rFonts w:ascii="Times New Roman" w:hAnsi="Times New Roman" w:cs="Times New Roman"/>
+          <w:sz w:val="24"/>
+          <w:szCs w:val="24"/>
+        </w:rPr>
+      </w:pPr>
+      <w:r>
+        <w:rPr>
+          <w:rFonts w:ascii="Times New Roman" w:hAnsi="Times New Roman" w:cs="Times New Roman"/>
+          <w:sz w:val="24"/>
+          <w:szCs w:val="24"/>
+        </w:rPr>
+        <w:t>Jexma tiene razón –dijo Karen –,  la misión de hoy no termino tan bien como abríamos querido.</w:t>
+      </w:r>
+    </w:p>
+    <w:p>
+      <w:pPr>
+        <w:pStyle w:val="Prrafodelista"/>
+        <w:numPr>
+          <w:ilvl w:val="0"/>
+          <w:numId w:val="2"/>
+        </w:numPr>
+        <w:tabs>
+          <w:tab w:val="left" w:pos="3810"/>
+        </w:tabs>
+        <w:jc w:val="both"/>
+        <w:rPr>
+          <w:rFonts w:ascii="Times New Roman" w:hAnsi="Times New Roman" w:cs="Times New Roman"/>
+          <w:sz w:val="24"/>
+          <w:szCs w:val="24"/>
+        </w:rPr>
+      </w:pPr>
+      <w:r>
+        <w:rPr>
+          <w:rFonts w:ascii="Times New Roman" w:hAnsi="Times New Roman" w:cs="Times New Roman"/>
+          <w:sz w:val="24"/>
+          <w:szCs w:val="24"/>
+        </w:rPr>
+        <w:t>No fue culpa nuestra, hicimos más de lo requerido.</w:t>
+      </w:r>
+    </w:p>
+    <w:p>
+      <w:pPr>
+        <w:pStyle w:val="Prrafodelista"/>
+        <w:numPr>
+          <w:ilvl w:val="0"/>
+          <w:numId w:val="2"/>
+        </w:numPr>
+        <w:tabs>
+          <w:tab w:val="left" w:pos="3810"/>
+        </w:tabs>
+        <w:jc w:val="both"/>
+        <w:rPr>
+          <w:rFonts w:ascii="Times New Roman" w:hAnsi="Times New Roman" w:cs="Times New Roman"/>
+          <w:sz w:val="24"/>
+          <w:szCs w:val="24"/>
+        </w:rPr>
+      </w:pPr>
+      <w:r>
+        <w:rPr>
+          <w:rFonts w:ascii="Times New Roman" w:hAnsi="Times New Roman" w:cs="Times New Roman"/>
+          <w:sz w:val="24"/>
+          <w:szCs w:val="24"/>
+        </w:rPr>
+        <w:t xml:space="preserve">Sea como sea, para eso son los entrenamientos, </w:t>
+      </w:r>
+      <w:r>
+        <w:rPr>
+          <w:rFonts w:ascii="Times New Roman" w:hAnsi="Times New Roman" w:cs="Times New Roman"/>
+          <w:sz w:val="24"/>
+          <w:szCs w:val="24"/>
+        </w:rPr>
+        <w:t>no hay porque discutir el hecho de lo que haya pasado hoy.</w:t>
+      </w:r>
+    </w:p>
+    <w:p>
+      <w:pPr>
+        <w:pStyle w:val="Prrafodelista"/>
+        <w:numPr>
+          <w:ilvl w:val="0"/>
+          <w:numId w:val="2"/>
+        </w:numPr>
+        <w:tabs>
+          <w:tab w:val="left" w:pos="3810"/>
+        </w:tabs>
+        <w:jc w:val="both"/>
+        <w:rPr>
+          <w:rFonts w:ascii="Times New Roman" w:hAnsi="Times New Roman" w:cs="Times New Roman"/>
+          <w:sz w:val="24"/>
+          <w:szCs w:val="24"/>
+        </w:rPr>
+      </w:pPr>
+      <w:r>
+        <w:rPr>
+          <w:rFonts w:ascii="Times New Roman" w:hAnsi="Times New Roman" w:cs="Times New Roman"/>
+          <w:sz w:val="24"/>
+          <w:szCs w:val="24"/>
+        </w:rPr>
+        <w:t>No es tanto el discutir ese tema, el punto es la traición. Por tal motivo no tengo nada que mostrar.</w:t>
+      </w:r>
+    </w:p>
+    <w:p>
+      <w:pPr>
+        <w:pStyle w:val="Prrafodelista"/>
+        <w:numPr>
+          <w:ilvl w:val="0"/>
+          <w:numId w:val="2"/>
+        </w:numPr>
+        <w:tabs>
+          <w:tab w:val="left" w:pos="3810"/>
+        </w:tabs>
+        <w:jc w:val="both"/>
+        <w:rPr>
+          <w:rFonts w:ascii="Times New Roman" w:hAnsi="Times New Roman" w:cs="Times New Roman"/>
+          <w:sz w:val="24"/>
+          <w:szCs w:val="24"/>
+        </w:rPr>
+      </w:pPr>
+      <w:r>
+        <w:rPr>
+          <w:rFonts w:ascii="Times New Roman" w:hAnsi="Times New Roman" w:cs="Times New Roman"/>
+          <w:sz w:val="24"/>
+          <w:szCs w:val="24"/>
+        </w:rPr>
+        <w:t>Tranquilo Ferwhite – dijo Alex– sabemos lo que paso, pero aun así tenemos que obedecer las órdenes de Jexma.</w:t>
+      </w:r>
+    </w:p>
+    <w:p>
+      <w:pPr>
+        <w:pStyle w:val="Prrafodelista"/>
+        <w:numPr>
+          <w:ilvl w:val="0"/>
+          <w:numId w:val="2"/>
+        </w:numPr>
+        <w:tabs>
+          <w:tab w:val="left" w:pos="3810"/>
+        </w:tabs>
+        <w:jc w:val="both"/>
+        <w:rPr>
+          <w:rFonts w:ascii="Times New Roman" w:hAnsi="Times New Roman" w:cs="Times New Roman"/>
+          <w:sz w:val="24"/>
+          <w:szCs w:val="24"/>
+        </w:rPr>
+      </w:pPr>
+      <w:r>
+        <w:rPr>
+          <w:rFonts w:ascii="Times New Roman" w:hAnsi="Times New Roman" w:cs="Times New Roman"/>
+          <w:sz w:val="24"/>
+          <w:szCs w:val="24"/>
+        </w:rPr>
+        <w:t>No veo tan importantes las ordenes de Jexma ni si quiera es un verdadero mariscal.</w:t>
+      </w:r>
+    </w:p>
+    <w:p>
+      <w:pPr>
+        <w:pStyle w:val="Prrafodelista"/>
+        <w:numPr>
+          <w:ilvl w:val="0"/>
+          <w:numId w:val="2"/>
+        </w:numPr>
+        <w:tabs>
+          <w:tab w:val="left" w:pos="3810"/>
+        </w:tabs>
+        <w:jc w:val="both"/>
+        <w:rPr>
+          <w:rFonts w:ascii="Times New Roman" w:hAnsi="Times New Roman" w:cs="Times New Roman"/>
+          <w:sz w:val="24"/>
+          <w:szCs w:val="24"/>
+        </w:rPr>
+      </w:pPr>
+      <w:r>
+        <w:rPr>
+          <w:rFonts w:ascii="Times New Roman" w:hAnsi="Times New Roman" w:cs="Times New Roman"/>
+          <w:sz w:val="24"/>
+          <w:szCs w:val="24"/>
+        </w:rPr>
+        <w:t>Espera un momento, ¿crees en las palabras de Stinger?</w:t>
+      </w:r>
+    </w:p>
+    <w:p>
+      <w:pPr>
+        <w:pStyle w:val="Prrafodelista"/>
+        <w:numPr>
+          <w:ilvl w:val="0"/>
+          <w:numId w:val="2"/>
+        </w:numPr>
+        <w:tabs>
+          <w:tab w:val="left" w:pos="3810"/>
+        </w:tabs>
+        <w:jc w:val="both"/>
+        <w:rPr>
+          <w:rFonts w:ascii="Times New Roman" w:hAnsi="Times New Roman" w:cs="Times New Roman"/>
+          <w:sz w:val="24"/>
+          <w:szCs w:val="24"/>
+        </w:rPr>
+      </w:pPr>
+      <w:r>
+        <w:rPr>
+          <w:rFonts w:ascii="Times New Roman" w:hAnsi="Times New Roman" w:cs="Times New Roman"/>
+          <w:sz w:val="24"/>
+          <w:szCs w:val="24"/>
+        </w:rPr>
+        <w:t>Puede ser real.</w:t>
+      </w:r>
+    </w:p>
+    <w:p>
+      <w:pPr>
+        <w:pStyle w:val="Prrafodelista"/>
+        <w:numPr>
+          <w:ilvl w:val="0"/>
+          <w:numId w:val="2"/>
+        </w:numPr>
+        <w:tabs>
+          <w:tab w:val="left" w:pos="3810"/>
+        </w:tabs>
+        <w:jc w:val="both"/>
+        <w:rPr>
+          <w:rFonts w:ascii="Times New Roman" w:hAnsi="Times New Roman" w:cs="Times New Roman"/>
+          <w:sz w:val="24"/>
+          <w:szCs w:val="24"/>
+        </w:rPr>
+      </w:pPr>
+      <w:r>
+        <w:rPr>
+          <w:rFonts w:ascii="Times New Roman" w:hAnsi="Times New Roman" w:cs="Times New Roman"/>
+          <w:sz w:val="24"/>
+          <w:szCs w:val="24"/>
+        </w:rPr>
+        <w:t>Tan real como el hecho de que no somos más que niños jugando a la guerra.</w:t>
+      </w:r>
+    </w:p>
+    <w:p>
+      <w:pPr>
+        <w:tabs>
+          <w:tab w:val="left" w:pos="3810"/>
+        </w:tabs>
+        <w:jc w:val="both"/>
+        <w:rPr>
+          <w:rFonts w:ascii="Times New Roman" w:hAnsi="Times New Roman" w:cs="Times New Roman"/>
+          <w:sz w:val="24"/>
+          <w:szCs w:val="24"/>
+        </w:rPr>
+      </w:pPr>
+      <w:r>
+        <w:rPr>
+          <w:rFonts w:ascii="Times New Roman" w:hAnsi="Times New Roman" w:cs="Times New Roman"/>
+          <w:sz w:val="24"/>
+          <w:szCs w:val="24"/>
+        </w:rPr>
+        <w:t>Ante aquello Ferwhite no replico más.</w:t>
+      </w:r>
+    </w:p>
+    <w:p>
+      <w:pPr>
+        <w:pStyle w:val="Prrafodelista"/>
+        <w:numPr>
+          <w:ilvl w:val="0"/>
+          <w:numId w:val="2"/>
+        </w:numPr>
+        <w:tabs>
+          <w:tab w:val="left" w:pos="3810"/>
+        </w:tabs>
+        <w:jc w:val="both"/>
+        <w:rPr>
+          <w:rFonts w:ascii="Times New Roman" w:hAnsi="Times New Roman" w:cs="Times New Roman"/>
+          <w:sz w:val="24"/>
+          <w:szCs w:val="24"/>
+        </w:rPr>
+      </w:pPr>
+      <w:r>
+        <w:rPr>
+          <w:rFonts w:ascii="Times New Roman" w:hAnsi="Times New Roman" w:cs="Times New Roman"/>
+          <w:sz w:val="24"/>
+          <w:szCs w:val="24"/>
+        </w:rPr>
+        <w:t>Pero hay algo extraño en realidad –dijo Christian–, Jexma nunca menciono que Stinger no fuese general fuera de CRE.</w:t>
+      </w:r>
+    </w:p>
+    <w:p>
+      <w:pPr>
+        <w:pStyle w:val="Prrafodelista"/>
+        <w:numPr>
+          <w:ilvl w:val="0"/>
+          <w:numId w:val="2"/>
+        </w:numPr>
+        <w:tabs>
+          <w:tab w:val="left" w:pos="3810"/>
+        </w:tabs>
+        <w:jc w:val="both"/>
+        <w:rPr>
+          <w:rFonts w:ascii="Times New Roman" w:hAnsi="Times New Roman" w:cs="Times New Roman"/>
+          <w:sz w:val="24"/>
+          <w:szCs w:val="24"/>
+        </w:rPr>
+      </w:pPr>
+      <w:r>
+        <w:rPr>
+          <w:rFonts w:ascii="Times New Roman" w:hAnsi="Times New Roman" w:cs="Times New Roman"/>
+          <w:sz w:val="24"/>
+          <w:szCs w:val="24"/>
+        </w:rPr>
+        <w:t>Es cierto</w:t>
+      </w:r>
+      <w:r>
+        <w:rPr>
+          <w:rFonts w:ascii="Times New Roman" w:hAnsi="Times New Roman" w:cs="Times New Roman"/>
+          <w:sz w:val="24"/>
+          <w:szCs w:val="24"/>
+        </w:rPr>
+        <w:t xml:space="preserve"> –dijo Óscar–</w:t>
+      </w:r>
+      <w:r>
+        <w:rPr>
+          <w:rFonts w:ascii="Times New Roman" w:hAnsi="Times New Roman" w:cs="Times New Roman"/>
+          <w:sz w:val="24"/>
+          <w:szCs w:val="24"/>
+        </w:rPr>
+        <w:t xml:space="preserve">, eso significa que Jexma en realidad solo es mariscal dentro de ORE y </w:t>
+      </w:r>
+      <w:r>
+        <w:rPr>
+          <w:rFonts w:ascii="Times New Roman" w:hAnsi="Times New Roman" w:cs="Times New Roman"/>
+          <w:sz w:val="24"/>
+          <w:szCs w:val="24"/>
+        </w:rPr>
+        <w:t>Stinger si es general aun fuera de CRE.</w:t>
+      </w:r>
+    </w:p>
+    <w:p>
+      <w:pPr>
+        <w:pStyle w:val="Prrafodelista"/>
+        <w:numPr>
+          <w:ilvl w:val="0"/>
+          <w:numId w:val="2"/>
+        </w:numPr>
+        <w:tabs>
+          <w:tab w:val="left" w:pos="3810"/>
+        </w:tabs>
+        <w:jc w:val="both"/>
+        <w:rPr>
+          <w:rFonts w:ascii="Times New Roman" w:hAnsi="Times New Roman" w:cs="Times New Roman"/>
+          <w:sz w:val="24"/>
+          <w:szCs w:val="24"/>
+        </w:rPr>
+      </w:pPr>
+      <w:r>
+        <w:rPr>
+          <w:rFonts w:ascii="Times New Roman" w:hAnsi="Times New Roman" w:cs="Times New Roman"/>
+          <w:sz w:val="24"/>
+          <w:szCs w:val="24"/>
+        </w:rPr>
+        <w:t>Si es así, ¿cómo es que Jexma llego a tener un gran puesto en ORE?</w:t>
+      </w:r>
+    </w:p>
+    <w:p>
+      <w:pPr>
+        <w:pStyle w:val="Prrafodelista"/>
+        <w:numPr>
+          <w:ilvl w:val="0"/>
+          <w:numId w:val="2"/>
+        </w:numPr>
+        <w:tabs>
+          <w:tab w:val="left" w:pos="3810"/>
+        </w:tabs>
+        <w:jc w:val="both"/>
+        <w:rPr>
+          <w:rFonts w:ascii="Times New Roman" w:hAnsi="Times New Roman" w:cs="Times New Roman"/>
+          <w:sz w:val="24"/>
+          <w:szCs w:val="24"/>
+        </w:rPr>
+      </w:pPr>
+      <w:r>
+        <w:rPr>
+          <w:rFonts w:ascii="Times New Roman" w:hAnsi="Times New Roman" w:cs="Times New Roman"/>
+          <w:sz w:val="24"/>
+          <w:szCs w:val="24"/>
+        </w:rPr>
+        <w:t>¿No han pensado en la posibilidad de que Jexma haya fundado esta organización? –pregunto Karen.</w:t>
+      </w:r>
+    </w:p>
+    <w:p>
+      <w:pPr>
+        <w:pStyle w:val="Prrafodelista"/>
+        <w:numPr>
+          <w:ilvl w:val="0"/>
+          <w:numId w:val="2"/>
+        </w:numPr>
+        <w:tabs>
+          <w:tab w:val="left" w:pos="3810"/>
+        </w:tabs>
+        <w:jc w:val="both"/>
+        <w:rPr>
+          <w:rFonts w:ascii="Times New Roman" w:hAnsi="Times New Roman" w:cs="Times New Roman"/>
+          <w:sz w:val="24"/>
+          <w:szCs w:val="24"/>
+        </w:rPr>
+      </w:pPr>
+      <w:r>
+        <w:rPr>
+          <w:rFonts w:ascii="Times New Roman" w:hAnsi="Times New Roman" w:cs="Times New Roman"/>
+          <w:sz w:val="24"/>
+          <w:szCs w:val="24"/>
+        </w:rPr>
+        <w:t>Es posible, el punto es, como lo logro.</w:t>
+      </w:r>
+    </w:p>
+    <w:p>
+      <w:pPr>
+        <w:pStyle w:val="Prrafodelista"/>
+        <w:numPr>
+          <w:ilvl w:val="0"/>
+          <w:numId w:val="2"/>
+        </w:numPr>
+        <w:tabs>
+          <w:tab w:val="left" w:pos="3810"/>
+        </w:tabs>
+        <w:jc w:val="both"/>
+        <w:rPr>
+          <w:rFonts w:ascii="Times New Roman" w:hAnsi="Times New Roman" w:cs="Times New Roman"/>
+          <w:sz w:val="24"/>
+          <w:szCs w:val="24"/>
+        </w:rPr>
+      </w:pPr>
+      <w:r>
+        <w:rPr>
+          <w:rFonts w:ascii="Times New Roman" w:hAnsi="Times New Roman" w:cs="Times New Roman"/>
+          <w:sz w:val="24"/>
+          <w:szCs w:val="24"/>
+        </w:rPr>
+        <w:t>Imagino que estuvo en la resistencia y al finalizar los días oscuros era una de las personas de alto nivel en la resistencia –explico Benjamín.</w:t>
+      </w:r>
+    </w:p>
+    <w:p>
+      <w:pPr>
+        <w:pStyle w:val="Prrafodelista"/>
+        <w:numPr>
+          <w:ilvl w:val="0"/>
+          <w:numId w:val="2"/>
+        </w:numPr>
+        <w:tabs>
+          <w:tab w:val="left" w:pos="3810"/>
+        </w:tabs>
+        <w:jc w:val="both"/>
+        <w:rPr>
+          <w:rFonts w:ascii="Times New Roman" w:hAnsi="Times New Roman" w:cs="Times New Roman"/>
+          <w:sz w:val="24"/>
+          <w:szCs w:val="24"/>
+        </w:rPr>
+      </w:pPr>
+      <w:r>
+        <w:rPr>
+          <w:rFonts w:ascii="Times New Roman" w:hAnsi="Times New Roman" w:cs="Times New Roman"/>
+          <w:sz w:val="24"/>
+          <w:szCs w:val="24"/>
+        </w:rPr>
+        <w:lastRenderedPageBreak/>
+        <w:t>Con conjeturas no llegaremos a nada –dijo Alex –, este día ha sido muy estresante es mejor descansar.</w:t>
+      </w:r>
+    </w:p>
+    <w:p>
+      <w:pPr>
+        <w:tabs>
+          <w:tab w:val="left" w:pos="3810"/>
+        </w:tabs>
+        <w:jc w:val="both"/>
+        <w:rPr>
+          <w:rFonts w:ascii="Times New Roman" w:hAnsi="Times New Roman" w:cs="Times New Roman"/>
+          <w:sz w:val="24"/>
+          <w:szCs w:val="24"/>
+        </w:rPr>
+      </w:pPr>
+      <w:r>
+        <w:rPr>
+          <w:rFonts w:ascii="Times New Roman" w:hAnsi="Times New Roman" w:cs="Times New Roman"/>
+          <w:sz w:val="24"/>
+          <w:szCs w:val="24"/>
+        </w:rPr>
+        <w:t xml:space="preserve">Todos salieron de la </w:t>
+      </w:r>
+      <w:r>
+        <w:rPr>
+          <w:rFonts w:ascii="Times New Roman" w:hAnsi="Times New Roman" w:cs="Times New Roman"/>
+          <w:sz w:val="24"/>
+          <w:szCs w:val="24"/>
+        </w:rPr>
+        <w:t>sala de juntas, sin embargo Christian no fue a dormir, él quería leer como lo hacía todos los días, pensaba que podría encontrarse con julia en la biblioteca. Aunque era tarde la biblioteca estaba completamente llena, busco a Julissa pero no la encontró, sin lugar disponible para leer y sin Julissa, decidió hacer lo mismo que los demás del equipo he irse a dormir.</w:t>
+      </w:r>
       <w:bookmarkStart w:id="0" w:name="_GoBack"/>
       <w:bookmarkEnd w:id="0"/>
-      <w:r>
-        <w:rPr>
-          <w:rFonts w:ascii="Times New Roman" w:hAnsi="Times New Roman" w:cs="Times New Roman"/>
-          <w:sz w:val="24"/>
-          <w:szCs w:val="24"/>
-        </w:rPr>
-        <w:t>continúo</w:t>
-      </w:r>
-      <w:r>
-        <w:rPr>
-          <w:rFonts w:ascii="Times New Roman" w:hAnsi="Times New Roman" w:cs="Times New Roman"/>
-          <w:sz w:val="24"/>
-          <w:szCs w:val="24"/>
-        </w:rPr>
-        <w:t xml:space="preserve"> presentando a los demás miembros del equipo Delta.</w:t>
-      </w:r>
     </w:p>
     <w:sectPr>
       <w:pgSz w:w="12240" w:h="15840"/>

</xml_diff>

<commit_message>
La historia esta hasta la primera simulacion en las instalaciones de ORE
</commit_message>
<xml_diff>
--- a/los dias oscuros mejoras.docx
+++ b/los dias oscuros mejoras.docx
@@ -3020,7 +3020,25 @@
           <w:sz w:val="24"/>
           <w:szCs w:val="24"/>
         </w:rPr>
-        <w:t>Continuaron la búsqueda en aquellos libros, la mayoría se veían muy interesantes, pero no respondían la pregunta principal que habían llegado a buscar, Óscar encontró un libro con el seudónimo Lw y  de título “Experimentos trascendentales”, aquel libro mostraba muchas cosas parecidas al libro anterior pero con una gran mejora, en aquel libro se mostraban muchos de los experimentos realizados en la colmena, los cuales iban de los más tontos hasta los considerados de elite.</w:t>
+        <w:t xml:space="preserve">Continuaron la búsqueda en aquellos libros, la mayoría se veían muy interesantes, pero no respondían la pregunta principal que habían llegado a buscar, Óscar encontró un libro con el seudónimo </w:t>
+      </w:r>
+      <w:proofErr w:type="spellStart"/>
+      <w:r>
+        <w:rPr>
+          <w:rFonts w:ascii="Times New Roman" w:hAnsi="Times New Roman" w:cs="Times New Roman"/>
+          <w:sz w:val="24"/>
+          <w:szCs w:val="24"/>
+        </w:rPr>
+        <w:t>Lw</w:t>
+      </w:r>
+      <w:proofErr w:type="spellEnd"/>
+      <w:r>
+        <w:rPr>
+          <w:rFonts w:ascii="Times New Roman" w:hAnsi="Times New Roman" w:cs="Times New Roman"/>
+          <w:sz w:val="24"/>
+          <w:szCs w:val="24"/>
+        </w:rPr>
+        <w:t xml:space="preserve"> y  de título “Experimentos trascendentales”, aquel libro mostraba muchas cosas parecidas al libro anterior pero con una gran mejora, en aquel libro se mostraban muchos de los experimentos realizados en la colmena, los cuales iban de los más tontos hasta los considerados de elite.</w:t>
       </w:r>
     </w:p>
     <w:p>
@@ -4048,7 +4066,25 @@
           <w:sz w:val="24"/>
           <w:szCs w:val="24"/>
         </w:rPr>
-        <w:t>Los ojos de aquel hombre se llenaron de lágrimas, sus manos las mantenía empuñadas con fuerza, dio un sorbo a su cerveza y continúo.</w:t>
+        <w:t xml:space="preserve">Los ojos de aquel hombre se llenaron de lágrimas, sus manos las </w:t>
+      </w:r>
+      <w:proofErr w:type="gramStart"/>
+      <w:r>
+        <w:rPr>
+          <w:rFonts w:ascii="Times New Roman" w:hAnsi="Times New Roman" w:cs="Times New Roman"/>
+          <w:sz w:val="24"/>
+          <w:szCs w:val="24"/>
+        </w:rPr>
+        <w:t>mantenía</w:t>
+      </w:r>
+      <w:proofErr w:type="gramEnd"/>
+      <w:r>
+        <w:rPr>
+          <w:rFonts w:ascii="Times New Roman" w:hAnsi="Times New Roman" w:cs="Times New Roman"/>
+          <w:sz w:val="24"/>
+          <w:szCs w:val="24"/>
+        </w:rPr>
+        <w:t xml:space="preserve"> empuñadas con fuerza, dio un sorbo a su cerveza y continúo.</w:t>
       </w:r>
     </w:p>
     <w:p>
@@ -7875,13 +7911,23 @@
           <w:szCs w:val="24"/>
         </w:rPr>
       </w:pPr>
-      <w:r>
-        <w:rPr>
-          <w:rFonts w:ascii="Times New Roman" w:hAnsi="Times New Roman" w:cs="Times New Roman"/>
-          <w:sz w:val="24"/>
-          <w:szCs w:val="24"/>
-        </w:rPr>
-        <w:t xml:space="preserve">¡¿Qué? ¿Cómo se puede ir </w:t>
+      <w:proofErr w:type="gramStart"/>
+      <w:r>
+        <w:rPr>
+          <w:rFonts w:ascii="Times New Roman" w:hAnsi="Times New Roman" w:cs="Times New Roman"/>
+          <w:sz w:val="24"/>
+          <w:szCs w:val="24"/>
+        </w:rPr>
+        <w:t>¡</w:t>
+      </w:r>
+      <w:proofErr w:type="gramEnd"/>
+      <w:r>
+        <w:rPr>
+          <w:rFonts w:ascii="Times New Roman" w:hAnsi="Times New Roman" w:cs="Times New Roman"/>
+          <w:sz w:val="24"/>
+          <w:szCs w:val="24"/>
+        </w:rPr>
+        <w:t xml:space="preserve">¿Qué? ¿Cómo se puede ir </w:t>
       </w:r>
       <w:r>
         <w:rPr>
@@ -7897,8 +7943,18 @@
           <w:sz w:val="24"/>
           <w:szCs w:val="24"/>
         </w:rPr>
-        <w:t xml:space="preserve"> y dejarnos con la duda?!</w:t>
-      </w:r>
+        <w:t xml:space="preserve"> y dejarnos con la duda?</w:t>
+      </w:r>
+      <w:proofErr w:type="gramStart"/>
+      <w:r>
+        <w:rPr>
+          <w:rFonts w:ascii="Times New Roman" w:hAnsi="Times New Roman" w:cs="Times New Roman"/>
+          <w:sz w:val="24"/>
+          <w:szCs w:val="24"/>
+        </w:rPr>
+        <w:t>!</w:t>
+      </w:r>
+      <w:proofErr w:type="gramEnd"/>
       <w:r>
         <w:rPr>
           <w:rFonts w:ascii="Times New Roman" w:hAnsi="Times New Roman" w:cs="Times New Roman"/>
@@ -7988,7 +8044,25 @@
           <w:sz w:val="24"/>
           <w:szCs w:val="24"/>
         </w:rPr>
-        <w:t>, dando por nombre al proyecto “Elit”</w:t>
+        <w:t>, dando por nombre al proyecto “</w:t>
+      </w:r>
+      <w:proofErr w:type="spellStart"/>
+      <w:r>
+        <w:rPr>
+          <w:rFonts w:ascii="Times New Roman" w:hAnsi="Times New Roman" w:cs="Times New Roman"/>
+          <w:sz w:val="24"/>
+          <w:szCs w:val="24"/>
+        </w:rPr>
+        <w:t>Elit</w:t>
+      </w:r>
+      <w:proofErr w:type="spellEnd"/>
+      <w:r>
+        <w:rPr>
+          <w:rFonts w:ascii="Times New Roman" w:hAnsi="Times New Roman" w:cs="Times New Roman"/>
+          <w:sz w:val="24"/>
+          <w:szCs w:val="24"/>
+        </w:rPr>
+        <w:t>”</w:t>
       </w:r>
       <w:r>
         <w:rPr>
@@ -8031,8 +8105,18 @@
           <w:sz w:val="24"/>
           <w:szCs w:val="24"/>
         </w:rPr>
-        <w:t xml:space="preserve"> elit</w:t>
-      </w:r>
+        <w:t xml:space="preserve"> </w:t>
+      </w:r>
+      <w:proofErr w:type="spellStart"/>
+      <w:r>
+        <w:rPr>
+          <w:rFonts w:ascii="Times New Roman" w:hAnsi="Times New Roman" w:cs="Times New Roman"/>
+          <w:sz w:val="24"/>
+          <w:szCs w:val="24"/>
+        </w:rPr>
+        <w:t>elit</w:t>
+      </w:r>
+      <w:proofErr w:type="spellEnd"/>
       <w:r>
         <w:rPr>
           <w:rFonts w:ascii="Times New Roman" w:hAnsi="Times New Roman" w:cs="Times New Roman"/>
@@ -8067,13 +8151,23 @@
         </w:rPr>
         <w:t xml:space="preserve">Pero no podían decir nada de lo que había ocurrido con ellos, era de suma confidencialidad el proyecto </w:t>
       </w:r>
-      <w:r>
-        <w:rPr>
-          <w:rFonts w:ascii="Times New Roman" w:hAnsi="Times New Roman" w:cs="Times New Roman"/>
-          <w:sz w:val="24"/>
-          <w:szCs w:val="24"/>
-        </w:rPr>
-        <w:t xml:space="preserve">elit. Aquellos jóvenes no conocían a nadie más que al sus entrenadores, científicos y compañeros, formando amistades más estrechas con sus compañeros de equipo, fueron seleccionado de tres en tres cada equipo. </w:t>
+      <w:proofErr w:type="spellStart"/>
+      <w:r>
+        <w:rPr>
+          <w:rFonts w:ascii="Times New Roman" w:hAnsi="Times New Roman" w:cs="Times New Roman"/>
+          <w:sz w:val="24"/>
+          <w:szCs w:val="24"/>
+        </w:rPr>
+        <w:t>elit</w:t>
+      </w:r>
+      <w:proofErr w:type="spellEnd"/>
+      <w:r>
+        <w:rPr>
+          <w:rFonts w:ascii="Times New Roman" w:hAnsi="Times New Roman" w:cs="Times New Roman"/>
+          <w:sz w:val="24"/>
+          <w:szCs w:val="24"/>
+        </w:rPr>
+        <w:t xml:space="preserve">. Aquellos jóvenes no conocían a nadie más que al sus entrenadores, científicos y compañeros, formando amistades más estrechas con sus compañeros de equipo, fueron seleccionado de tres en tres cada equipo. </w:t>
       </w:r>
     </w:p>
     <w:p>
@@ -8316,7 +8410,25 @@
           <w:sz w:val="24"/>
           <w:szCs w:val="24"/>
         </w:rPr>
-        <w:t>Las personas tenían conocimiento de las fuerzas especiales, era claro que si en algún momento en la actualidad veían movilización de fuerzas especiales era porque algo estaba realmente mal. Esta información les hacía ver a los tres lo bien oculto que estaba el proyecto elit.</w:t>
+        <w:t xml:space="preserve">Las personas tenían conocimiento de las fuerzas especiales, era claro que si en algún momento en la actualidad veían movilización de fuerzas especiales era porque algo estaba realmente mal. Esta información les hacía ver a los tres lo bien oculto que estaba el proyecto </w:t>
+      </w:r>
+      <w:proofErr w:type="spellStart"/>
+      <w:r>
+        <w:rPr>
+          <w:rFonts w:ascii="Times New Roman" w:hAnsi="Times New Roman" w:cs="Times New Roman"/>
+          <w:sz w:val="24"/>
+          <w:szCs w:val="24"/>
+        </w:rPr>
+        <w:t>elit</w:t>
+      </w:r>
+      <w:proofErr w:type="spellEnd"/>
+      <w:r>
+        <w:rPr>
+          <w:rFonts w:ascii="Times New Roman" w:hAnsi="Times New Roman" w:cs="Times New Roman"/>
+          <w:sz w:val="24"/>
+          <w:szCs w:val="24"/>
+        </w:rPr>
+        <w:t>.</w:t>
       </w:r>
     </w:p>
     <w:p>
@@ -8339,7 +8451,25 @@
           <w:sz w:val="24"/>
           <w:szCs w:val="24"/>
         </w:rPr>
-        <w:t>Es algo obvio que nadie tenga conocimiento del proyecto elit, ¿no? –comento Benjamín.</w:t>
+        <w:t xml:space="preserve">Es algo obvio que nadie tenga conocimiento del proyecto </w:t>
+      </w:r>
+      <w:proofErr w:type="spellStart"/>
+      <w:r>
+        <w:rPr>
+          <w:rFonts w:ascii="Times New Roman" w:hAnsi="Times New Roman" w:cs="Times New Roman"/>
+          <w:sz w:val="24"/>
+          <w:szCs w:val="24"/>
+        </w:rPr>
+        <w:t>elit</w:t>
+      </w:r>
+      <w:proofErr w:type="spellEnd"/>
+      <w:r>
+        <w:rPr>
+          <w:rFonts w:ascii="Times New Roman" w:hAnsi="Times New Roman" w:cs="Times New Roman"/>
+          <w:sz w:val="24"/>
+          <w:szCs w:val="24"/>
+        </w:rPr>
+        <w:t>, ¿no? –comento Benjamín.</w:t>
       </w:r>
     </w:p>
     <w:p>
@@ -9630,7 +9760,25 @@
           <w:sz w:val="24"/>
           <w:szCs w:val="24"/>
         </w:rPr>
-        <w:t>Benjamín llego a un edificio con aspecto muy elegante, cada parte del edificio estaba hecho en vidrio semi-oscuro, al entrar en él pudo observar a muchas personas vestidas de blanco, algo contrastante con la aparecía del edificio.</w:t>
+        <w:t xml:space="preserve">Benjamín llego a un edificio con aspecto muy elegante, cada parte del edificio estaba hecho en vidrio </w:t>
+      </w:r>
+      <w:proofErr w:type="spellStart"/>
+      <w:r>
+        <w:rPr>
+          <w:rFonts w:ascii="Times New Roman" w:hAnsi="Times New Roman" w:cs="Times New Roman"/>
+          <w:sz w:val="24"/>
+          <w:szCs w:val="24"/>
+        </w:rPr>
+        <w:t>semi</w:t>
+      </w:r>
+      <w:proofErr w:type="spellEnd"/>
+      <w:r>
+        <w:rPr>
+          <w:rFonts w:ascii="Times New Roman" w:hAnsi="Times New Roman" w:cs="Times New Roman"/>
+          <w:sz w:val="24"/>
+          <w:szCs w:val="24"/>
+        </w:rPr>
+        <w:t>-oscuro, al entrar en él pudo observar a muchas personas vestidas de blanco, algo contrastante con la aparecía del edificio.</w:t>
       </w:r>
     </w:p>
     <w:p>
@@ -9759,13 +9907,23 @@
         </w:rPr>
         <w:t xml:space="preserve">Benjamín se dirigió a uno de los cubículos, cuando entro observo una pantalla </w:t>
       </w:r>
-      <w:r>
-        <w:rPr>
-          <w:rFonts w:ascii="Times New Roman" w:hAnsi="Times New Roman" w:cs="Times New Roman"/>
-          <w:sz w:val="24"/>
-          <w:szCs w:val="24"/>
-        </w:rPr>
-        <w:t>touch, comenzó la búsqueda de las personas que habían llegado a la zona CA-1 durante el último año, la cantidad de personas era demasiado grande,  la zona CA-1 era mucho más habitada que antes de los días oscuros. Más de tres mil personas habían entrado en los últimos cuatro meses, tenía que ser más específico en la búsqueda, logro buscar a todas las personas de nombre Xavi de entre esas más de tres mil</w:t>
+      <w:proofErr w:type="spellStart"/>
+      <w:r>
+        <w:rPr>
+          <w:rFonts w:ascii="Times New Roman" w:hAnsi="Times New Roman" w:cs="Times New Roman"/>
+          <w:sz w:val="24"/>
+          <w:szCs w:val="24"/>
+        </w:rPr>
+        <w:t>touch</w:t>
+      </w:r>
+      <w:proofErr w:type="spellEnd"/>
+      <w:r>
+        <w:rPr>
+          <w:rFonts w:ascii="Times New Roman" w:hAnsi="Times New Roman" w:cs="Times New Roman"/>
+          <w:sz w:val="24"/>
+          <w:szCs w:val="24"/>
+        </w:rPr>
+        <w:t>, comenzó la búsqueda de las personas que habían llegado a la zona CA-1 durante el último año, la cantidad de personas era demasiado grande,  la zona CA-1 era mucho más habitada que antes de los días oscuros. Más de tres mil personas habían entrado en los últimos cuatro meses, tenía que ser más específico en la búsqueda, logro buscar a todas las personas de nombre Xavi de entre esas más de tres mil</w:t>
       </w:r>
       <w:r>
         <w:rPr>
@@ -9792,7 +9950,25 @@
           <w:sz w:val="24"/>
           <w:szCs w:val="24"/>
         </w:rPr>
-        <w:t>Benjamín tenía una idea para lograr encontrar al Xavi indicado, todos los resultados deberían de tener el lugar del cual llegaron aquellas personas, Xavi perteneció a las fuerzas especiales, lo cual hacia que no tuviese un lugar del cual provenir. Busco cada uno de los resultados y encontró uno que el lugar del cual provenía decía undefinide.</w:t>
+        <w:t xml:space="preserve">Benjamín tenía una idea para lograr encontrar al Xavi indicado, todos los resultados deberían de tener el lugar del cual llegaron aquellas personas, Xavi perteneció a las fuerzas especiales, lo cual hacia que no tuviese un lugar del cual provenir. Busco cada uno de los resultados y encontró uno que el lugar del cual provenía decía </w:t>
+      </w:r>
+      <w:proofErr w:type="spellStart"/>
+      <w:r>
+        <w:rPr>
+          <w:rFonts w:ascii="Times New Roman" w:hAnsi="Times New Roman" w:cs="Times New Roman"/>
+          <w:sz w:val="24"/>
+          <w:szCs w:val="24"/>
+        </w:rPr>
+        <w:t>undefinide</w:t>
+      </w:r>
+      <w:proofErr w:type="spellEnd"/>
+      <w:r>
+        <w:rPr>
+          <w:rFonts w:ascii="Times New Roman" w:hAnsi="Times New Roman" w:cs="Times New Roman"/>
+          <w:sz w:val="24"/>
+          <w:szCs w:val="24"/>
+        </w:rPr>
+        <w:t>.</w:t>
       </w:r>
     </w:p>
     <w:p>
@@ -11618,7 +11794,25 @@
           <w:sz w:val="24"/>
           <w:szCs w:val="24"/>
         </w:rPr>
-        <w:t>Fue un largo tiempo, aun no podíamos ir a luchar contra Ratmok, para nuestra suerte el ataque tras los ocho meses de cero ataques, comenzó en Estados unidos, gracias a su fuerza militar Ratmok tardo seis meses en tomar el poder de aquel país, el momento en que se declaró Estados unidos bajo el mando de Ratmok, fue cuando hakeo el pentágono y tomo el control total.</w:t>
+        <w:t xml:space="preserve">Fue un largo tiempo, aun no podíamos ir a luchar contra Ratmok, para nuestra suerte el ataque tras los ocho meses de cero ataques, comenzó en Estados unidos, gracias a su fuerza militar Ratmok tardo seis meses en tomar el poder de aquel país, el momento en que se declaró Estados unidos bajo el mando de Ratmok, fue cuando </w:t>
+      </w:r>
+      <w:proofErr w:type="spellStart"/>
+      <w:r>
+        <w:rPr>
+          <w:rFonts w:ascii="Times New Roman" w:hAnsi="Times New Roman" w:cs="Times New Roman"/>
+          <w:sz w:val="24"/>
+          <w:szCs w:val="24"/>
+        </w:rPr>
+        <w:t>hakeo</w:t>
+      </w:r>
+      <w:proofErr w:type="spellEnd"/>
+      <w:r>
+        <w:rPr>
+          <w:rFonts w:ascii="Times New Roman" w:hAnsi="Times New Roman" w:cs="Times New Roman"/>
+          <w:sz w:val="24"/>
+          <w:szCs w:val="24"/>
+        </w:rPr>
+        <w:t xml:space="preserve"> el pentágono y tomo el control total.</w:t>
       </w:r>
     </w:p>
     <w:p>
@@ -13180,7 +13374,25 @@
           <w:sz w:val="24"/>
           <w:szCs w:val="24"/>
         </w:rPr>
-        <w:t xml:space="preserve"> reunir a los elites, ya lo han hecho por nosotros</w:t>
+        <w:t xml:space="preserve"> reunir a </w:t>
+      </w:r>
+      <w:proofErr w:type="gramStart"/>
+      <w:r>
+        <w:rPr>
+          <w:rFonts w:ascii="Times New Roman" w:hAnsi="Times New Roman" w:cs="Times New Roman"/>
+          <w:sz w:val="24"/>
+          <w:szCs w:val="24"/>
+        </w:rPr>
+        <w:t>los</w:t>
+      </w:r>
+      <w:proofErr w:type="gramEnd"/>
+      <w:r>
+        <w:rPr>
+          <w:rFonts w:ascii="Times New Roman" w:hAnsi="Times New Roman" w:cs="Times New Roman"/>
+          <w:sz w:val="24"/>
+          <w:szCs w:val="24"/>
+        </w:rPr>
+        <w:t xml:space="preserve"> elites, ya lo han hecho por nosotros</w:t>
       </w:r>
       <w:r>
         <w:rPr>
@@ -15597,7 +15809,25 @@
           <w:sz w:val="24"/>
           <w:szCs w:val="24"/>
         </w:rPr>
-        <w:t>¿A que te refieres con eso?</w:t>
+        <w:t xml:space="preserve">¿A </w:t>
+      </w:r>
+      <w:proofErr w:type="spellStart"/>
+      <w:r>
+        <w:rPr>
+          <w:rFonts w:ascii="Times New Roman" w:hAnsi="Times New Roman" w:cs="Times New Roman"/>
+          <w:sz w:val="24"/>
+          <w:szCs w:val="24"/>
+        </w:rPr>
+        <w:t>que</w:t>
+      </w:r>
+      <w:proofErr w:type="spellEnd"/>
+      <w:r>
+        <w:rPr>
+          <w:rFonts w:ascii="Times New Roman" w:hAnsi="Times New Roman" w:cs="Times New Roman"/>
+          <w:sz w:val="24"/>
+          <w:szCs w:val="24"/>
+        </w:rPr>
+        <w:t xml:space="preserve"> te refieres con eso?</w:t>
       </w:r>
     </w:p>
     <w:p>
@@ -18268,7 +18498,25 @@
           <w:sz w:val="24"/>
           <w:szCs w:val="24"/>
         </w:rPr>
-        <w:t>Aquella noche apenas y pudieron dormir al pensar cómo podría atacar esa nueva amenaza, a la mañana siguiente y un poco desvelados los tres fueron a la cafetería por un café y después pasarían unos minutos en el domo del área verde. Unos minutos después llego Karen a donde ellos, saludando a los tres, ella se sentó junto a Benjamín. Christian miro la forma en la que Karen saludo a Benjamín, lo cual hizo que sonriera.</w:t>
+        <w:t xml:space="preserve">Aquella noche apenas y pudieron dormir al pensar cómo podría atacar esa nueva amenaza, a la mañana siguiente y un poco desvelados los tres fueron a la cafetería por un café y después pasarían unos minutos en el domo del área verde. Unos minutos después llego Karen a donde ellos, saludando a los tres, ella se </w:t>
+      </w:r>
+      <w:proofErr w:type="gramStart"/>
+      <w:r>
+        <w:rPr>
+          <w:rFonts w:ascii="Times New Roman" w:hAnsi="Times New Roman" w:cs="Times New Roman"/>
+          <w:sz w:val="24"/>
+          <w:szCs w:val="24"/>
+        </w:rPr>
+        <w:t>sentó</w:t>
+      </w:r>
+      <w:proofErr w:type="gramEnd"/>
+      <w:r>
+        <w:rPr>
+          <w:rFonts w:ascii="Times New Roman" w:hAnsi="Times New Roman" w:cs="Times New Roman"/>
+          <w:sz w:val="24"/>
+          <w:szCs w:val="24"/>
+        </w:rPr>
+        <w:t xml:space="preserve"> junto a Benjamín. Christian miro la forma en la que Karen saludo a Benjamín, lo cual hizo que sonriera.</w:t>
       </w:r>
     </w:p>
     <w:p>
@@ -23158,7 +23406,61 @@
           <w:sz w:val="24"/>
           <w:szCs w:val="24"/>
         </w:rPr>
-        <w:t xml:space="preserve">te rodearían los zombis, yo vi la serie “The walking dead” y las veces que estuvieron en los bosques fueron atacador por cientos de zombis. Para mí la mejor  </w:t>
+        <w:t>te rodearían los zombis, yo vi la serie “</w:t>
+      </w:r>
+      <w:proofErr w:type="spellStart"/>
+      <w:r>
+        <w:rPr>
+          <w:rFonts w:ascii="Times New Roman" w:hAnsi="Times New Roman" w:cs="Times New Roman"/>
+          <w:sz w:val="24"/>
+          <w:szCs w:val="24"/>
+        </w:rPr>
+        <w:t>The</w:t>
+      </w:r>
+      <w:proofErr w:type="spellEnd"/>
+      <w:r>
+        <w:rPr>
+          <w:rFonts w:ascii="Times New Roman" w:hAnsi="Times New Roman" w:cs="Times New Roman"/>
+          <w:sz w:val="24"/>
+          <w:szCs w:val="24"/>
+        </w:rPr>
+        <w:t xml:space="preserve"> </w:t>
+      </w:r>
+      <w:proofErr w:type="spellStart"/>
+      <w:r>
+        <w:rPr>
+          <w:rFonts w:ascii="Times New Roman" w:hAnsi="Times New Roman" w:cs="Times New Roman"/>
+          <w:sz w:val="24"/>
+          <w:szCs w:val="24"/>
+        </w:rPr>
+        <w:t>walking</w:t>
+      </w:r>
+      <w:proofErr w:type="spellEnd"/>
+      <w:r>
+        <w:rPr>
+          <w:rFonts w:ascii="Times New Roman" w:hAnsi="Times New Roman" w:cs="Times New Roman"/>
+          <w:sz w:val="24"/>
+          <w:szCs w:val="24"/>
+        </w:rPr>
+        <w:t xml:space="preserve"> </w:t>
+      </w:r>
+      <w:proofErr w:type="spellStart"/>
+      <w:r>
+        <w:rPr>
+          <w:rFonts w:ascii="Times New Roman" w:hAnsi="Times New Roman" w:cs="Times New Roman"/>
+          <w:sz w:val="24"/>
+          <w:szCs w:val="24"/>
+        </w:rPr>
+        <w:t>dead</w:t>
+      </w:r>
+      <w:proofErr w:type="spellEnd"/>
+      <w:r>
+        <w:rPr>
+          <w:rFonts w:ascii="Times New Roman" w:hAnsi="Times New Roman" w:cs="Times New Roman"/>
+          <w:sz w:val="24"/>
+          <w:szCs w:val="24"/>
+        </w:rPr>
+        <w:t xml:space="preserve">” y las veces que estuvieron en los bosques fueron atacador por cientos de zombis. Para mí la mejor  </w:t>
       </w:r>
       <w:r>
         <w:rPr>
@@ -23467,7 +23769,25 @@
           <w:sz w:val="24"/>
           <w:szCs w:val="24"/>
         </w:rPr>
-        <w:t>Al instante un ser de esos salía de la casa lanzándose sobre Lastra y derribándolo, ni Alex ni Ferwhite podían disparar pues podían herir o matar a Lastra. Ferwhite activo los puños eléctricos de su traje, tomo impulso y golpeo aquella cosa tan fuerte como puedo, haciendo que se estrellase contra la pared de la casa, liberando así a Lastra. Aquella cosa quedó inmóvil, Alex se acercó lentamente a ella y alumbro con la linterna de su arma, de pronto aquella cosa reacciono lanzándose esta vez contra Alex, quien esquivo las garras de aquella cosa por centímetros.</w:t>
+        <w:t xml:space="preserve">Al instante un ser de esos salía de la casa lanzándose sobre Lastra y derribándolo, ni Alex ni Ferwhite </w:t>
+      </w:r>
+      <w:proofErr w:type="gramStart"/>
+      <w:r>
+        <w:rPr>
+          <w:rFonts w:ascii="Times New Roman" w:hAnsi="Times New Roman" w:cs="Times New Roman"/>
+          <w:sz w:val="24"/>
+          <w:szCs w:val="24"/>
+        </w:rPr>
+        <w:t>podían</w:t>
+      </w:r>
+      <w:proofErr w:type="gramEnd"/>
+      <w:r>
+        <w:rPr>
+          <w:rFonts w:ascii="Times New Roman" w:hAnsi="Times New Roman" w:cs="Times New Roman"/>
+          <w:sz w:val="24"/>
+          <w:szCs w:val="24"/>
+        </w:rPr>
+        <w:t xml:space="preserve"> disparar pues podían herir o matar a Lastra. Ferwhite activo los puños eléctricos de su traje, tomo impulso y golpeo aquella cosa tan fuerte como puedo, haciendo que se estrellase contra la pared de la casa, liberando así a Lastra. Aquella cosa quedó inmóvil, Alex se acercó lentamente a ella y alumbro con la linterna de su arma, de pronto aquella cosa reacciono lanzándose esta vez contra Alex, quien esquivo las garras de aquella cosa por centímetros.</w:t>
       </w:r>
     </w:p>
     <w:p>
@@ -25139,7 +25459,61 @@
           <w:sz w:val="24"/>
           <w:szCs w:val="24"/>
         </w:rPr>
-        <w:t>Ratmok, pero los principales señores oscuros eran los dos científicos más atroces de aquellos ocho, Armen Golding y Leiv Winderhost. Al final de los días oscuros, dos de los siete científicos habían muerto en una lucha contra las fuerzas especiales, el registro muestra que fueron Miguel Hertz y Luciano Gemer, tres más fueron enviados a la prisión de la isla palma, pero los otros dos, Armen Golding y Leiv Winderhost de nuevo se esfumaron.</w:t>
+        <w:t xml:space="preserve">Ratmok, pero los principales señores oscuros eran los dos científicos más atroces de aquellos ocho, Armen Golding y Leiv </w:t>
+      </w:r>
+      <w:proofErr w:type="spellStart"/>
+      <w:r>
+        <w:rPr>
+          <w:rFonts w:ascii="Times New Roman" w:hAnsi="Times New Roman" w:cs="Times New Roman"/>
+          <w:sz w:val="24"/>
+          <w:szCs w:val="24"/>
+        </w:rPr>
+        <w:t>Winderhost</w:t>
+      </w:r>
+      <w:proofErr w:type="spellEnd"/>
+      <w:r>
+        <w:rPr>
+          <w:rFonts w:ascii="Times New Roman" w:hAnsi="Times New Roman" w:cs="Times New Roman"/>
+          <w:sz w:val="24"/>
+          <w:szCs w:val="24"/>
+        </w:rPr>
+        <w:t xml:space="preserve">. Al final de los días oscuros, dos de los siete científicos habían muerto en una lucha contra las fuerzas especiales, el registro muestra que fueron Miguel Hertz y Luciano </w:t>
+      </w:r>
+      <w:proofErr w:type="spellStart"/>
+      <w:r>
+        <w:rPr>
+          <w:rFonts w:ascii="Times New Roman" w:hAnsi="Times New Roman" w:cs="Times New Roman"/>
+          <w:sz w:val="24"/>
+          <w:szCs w:val="24"/>
+        </w:rPr>
+        <w:t>Gemer</w:t>
+      </w:r>
+      <w:proofErr w:type="spellEnd"/>
+      <w:r>
+        <w:rPr>
+          <w:rFonts w:ascii="Times New Roman" w:hAnsi="Times New Roman" w:cs="Times New Roman"/>
+          <w:sz w:val="24"/>
+          <w:szCs w:val="24"/>
+        </w:rPr>
+        <w:t xml:space="preserve">, tres más fueron enviados a la prisión de la isla palma, pero los otros dos, Armen Golding y Leiv </w:t>
+      </w:r>
+      <w:proofErr w:type="spellStart"/>
+      <w:r>
+        <w:rPr>
+          <w:rFonts w:ascii="Times New Roman" w:hAnsi="Times New Roman" w:cs="Times New Roman"/>
+          <w:sz w:val="24"/>
+          <w:szCs w:val="24"/>
+        </w:rPr>
+        <w:t>Winderhost</w:t>
+      </w:r>
+      <w:proofErr w:type="spellEnd"/>
+      <w:r>
+        <w:rPr>
+          <w:rFonts w:ascii="Times New Roman" w:hAnsi="Times New Roman" w:cs="Times New Roman"/>
+          <w:sz w:val="24"/>
+          <w:szCs w:val="24"/>
+        </w:rPr>
+        <w:t xml:space="preserve"> de nuevo se esfumaron.</w:t>
       </w:r>
     </w:p>
     <w:p>
@@ -25278,7 +25652,25 @@
           <w:sz w:val="24"/>
           <w:szCs w:val="24"/>
         </w:rPr>
-        <w:t xml:space="preserve">Él era quien quería que todos fueran más animales que humanos, Leiv Winderhost tenía una idea diferente sobre quienes deberían tener el privilegio de ser así, </w:t>
+        <w:t xml:space="preserve">Él era quien quería que todos fueran más animales que humanos, Leiv </w:t>
+      </w:r>
+      <w:proofErr w:type="spellStart"/>
+      <w:r>
+        <w:rPr>
+          <w:rFonts w:ascii="Times New Roman" w:hAnsi="Times New Roman" w:cs="Times New Roman"/>
+          <w:sz w:val="24"/>
+          <w:szCs w:val="24"/>
+        </w:rPr>
+        <w:t>Winderhost</w:t>
+      </w:r>
+      <w:proofErr w:type="spellEnd"/>
+      <w:r>
+        <w:rPr>
+          <w:rFonts w:ascii="Times New Roman" w:hAnsi="Times New Roman" w:cs="Times New Roman"/>
+          <w:sz w:val="24"/>
+          <w:szCs w:val="24"/>
+        </w:rPr>
+        <w:t xml:space="preserve"> tenía una idea diferente sobre quienes deberían tener el privilegio de ser así, </w:t>
       </w:r>
       <w:r>
         <w:rPr>
@@ -26492,7 +26884,25 @@
           <w:sz w:val="24"/>
           <w:szCs w:val="24"/>
         </w:rPr>
-        <w:t xml:space="preserve">cerré el navegador y me puse a jugar un juego que había descargado de steam, fue en ese momento cuando mi madre entro en el cuarto con cara de terror mientras me gritaba “!TENEMOS QUE SALIR DE AQUÍ RAPIDO!” – pateo el balón de nuevo, mientras Alex estaba en la portería al haber fallado el tiro –, pensé que estaba loca. Pero no tenía otra opción más que hacer lo que ella me </w:t>
+        <w:t xml:space="preserve">cerré el navegador y me puse a jugar un juego que había descargado de </w:t>
+      </w:r>
+      <w:proofErr w:type="spellStart"/>
+      <w:r>
+        <w:rPr>
+          <w:rFonts w:ascii="Times New Roman" w:hAnsi="Times New Roman" w:cs="Times New Roman"/>
+          <w:sz w:val="24"/>
+          <w:szCs w:val="24"/>
+        </w:rPr>
+        <w:t>steam</w:t>
+      </w:r>
+      <w:proofErr w:type="spellEnd"/>
+      <w:r>
+        <w:rPr>
+          <w:rFonts w:ascii="Times New Roman" w:hAnsi="Times New Roman" w:cs="Times New Roman"/>
+          <w:sz w:val="24"/>
+          <w:szCs w:val="24"/>
+        </w:rPr>
+        <w:t xml:space="preserve">, fue en ese momento cuando mi madre entro en el cuarto con cara de terror mientras me gritaba “!TENEMOS QUE SALIR DE AQUÍ RAPIDO!” – pateo el balón de nuevo, mientras Alex estaba en la portería al haber fallado el tiro –, pensé que estaba loca. Pero no tenía otra opción más que hacer lo que ella me </w:t>
       </w:r>
       <w:r>
         <w:rPr>
@@ -27271,7 +27681,25 @@
           <w:sz w:val="24"/>
           <w:szCs w:val="24"/>
         </w:rPr>
-        <w:t>No dije nada, veo que estas muy ocupado, no te molesto más.</w:t>
+        <w:t xml:space="preserve">No dije nada, veo que </w:t>
+      </w:r>
+      <w:proofErr w:type="gramStart"/>
+      <w:r>
+        <w:rPr>
+          <w:rFonts w:ascii="Times New Roman" w:hAnsi="Times New Roman" w:cs="Times New Roman"/>
+          <w:sz w:val="24"/>
+          <w:szCs w:val="24"/>
+        </w:rPr>
+        <w:t>estas</w:t>
+      </w:r>
+      <w:proofErr w:type="gramEnd"/>
+      <w:r>
+        <w:rPr>
+          <w:rFonts w:ascii="Times New Roman" w:hAnsi="Times New Roman" w:cs="Times New Roman"/>
+          <w:sz w:val="24"/>
+          <w:szCs w:val="24"/>
+        </w:rPr>
+        <w:t xml:space="preserve"> muy ocupado, no te molesto más.</w:t>
       </w:r>
     </w:p>
     <w:p>
@@ -31153,7 +31581,25 @@
           <w:sz w:val="24"/>
           <w:szCs w:val="24"/>
         </w:rPr>
-        <w:t xml:space="preserve">Recuerdan las palabras de Jexma –dijo Alex de forma metódica –, cuando hablo de Armen Golding y Leiv Winderhost, eran parte de los mejores científicos del mundo, no serían tan tontos para tener un nuevo experimento exitoso en un solo laboratorio con poca seguridad – en ese momento Alex se dio cuenta de sus propias palabras, </w:t>
+        <w:t xml:space="preserve">Recuerdan las palabras de Jexma –dijo Alex de forma metódica –, cuando hablo de Armen Golding y Leiv </w:t>
+      </w:r>
+      <w:proofErr w:type="spellStart"/>
+      <w:r>
+        <w:rPr>
+          <w:rFonts w:ascii="Times New Roman" w:hAnsi="Times New Roman" w:cs="Times New Roman"/>
+          <w:sz w:val="24"/>
+          <w:szCs w:val="24"/>
+        </w:rPr>
+        <w:t>Winderhost</w:t>
+      </w:r>
+      <w:proofErr w:type="spellEnd"/>
+      <w:r>
+        <w:rPr>
+          <w:rFonts w:ascii="Times New Roman" w:hAnsi="Times New Roman" w:cs="Times New Roman"/>
+          <w:sz w:val="24"/>
+          <w:szCs w:val="24"/>
+        </w:rPr>
+        <w:t xml:space="preserve">, eran parte de los mejores científicos del mundo, no serían tan tontos para tener un nuevo experimento exitoso en un solo laboratorio con poca seguridad – en ese momento Alex se dio cuenta de sus propias palabras, </w:t>
       </w:r>
       <w:r>
         <w:rPr>
@@ -32224,13 +32670,23 @@
           <w:szCs w:val="24"/>
         </w:rPr>
       </w:pPr>
-      <w:r>
-        <w:rPr>
-          <w:rFonts w:ascii="Times New Roman" w:hAnsi="Times New Roman" w:cs="Times New Roman"/>
-          <w:sz w:val="24"/>
-          <w:szCs w:val="24"/>
-        </w:rPr>
-        <w:t>¡NO ES LO MISMO ESTAR DETRÁS DE UN ESCRITORIO, QUE ESTAR EN EL CAMPO DE BATALLA. SI PUDIESE LO LLEVARIA Y LO MATARIA CON MIS PROPIAS MANOS.</w:t>
+      <w:proofErr w:type="gramStart"/>
+      <w:r>
+        <w:rPr>
+          <w:rFonts w:ascii="Times New Roman" w:hAnsi="Times New Roman" w:cs="Times New Roman"/>
+          <w:sz w:val="24"/>
+          <w:szCs w:val="24"/>
+        </w:rPr>
+        <w:t>¡</w:t>
+      </w:r>
+      <w:proofErr w:type="gramEnd"/>
+      <w:r>
+        <w:rPr>
+          <w:rFonts w:ascii="Times New Roman" w:hAnsi="Times New Roman" w:cs="Times New Roman"/>
+          <w:sz w:val="24"/>
+          <w:szCs w:val="24"/>
+        </w:rPr>
+        <w:t>NO ES LO MISMO ESTAR DETRÁS DE UN ESCRITORIO, QUE ESTAR EN EL CAMPO DE BATALLA. SI PUDIESE LO LLEVARIA Y LO MATARIA CON MIS PROPIAS MANOS.</w:t>
       </w:r>
     </w:p>
     <w:p>
@@ -32293,7 +32749,25 @@
           <w:sz w:val="24"/>
           <w:szCs w:val="24"/>
         </w:rPr>
-        <w:t>–grito Ferwhite, haciendo así que Ferwhite se callara – ¡no debes faltar al respeto a tus superiores</w:t>
+        <w:t xml:space="preserve">–grito Ferwhite, haciendo así que Ferwhite se callara – </w:t>
+      </w:r>
+      <w:proofErr w:type="gramStart"/>
+      <w:r>
+        <w:rPr>
+          <w:rFonts w:ascii="Times New Roman" w:hAnsi="Times New Roman" w:cs="Times New Roman"/>
+          <w:sz w:val="24"/>
+          <w:szCs w:val="24"/>
+        </w:rPr>
+        <w:t>¡</w:t>
+      </w:r>
+      <w:proofErr w:type="gramEnd"/>
+      <w:r>
+        <w:rPr>
+          <w:rFonts w:ascii="Times New Roman" w:hAnsi="Times New Roman" w:cs="Times New Roman"/>
+          <w:sz w:val="24"/>
+          <w:szCs w:val="24"/>
+        </w:rPr>
+        <w:t>no debes faltar al respeto a tus superiores</w:t>
       </w:r>
       <w:r>
         <w:rPr>
@@ -32788,7 +33262,25 @@
           <w:sz w:val="24"/>
           <w:szCs w:val="24"/>
         </w:rPr>
-        <w:t>, los mejores de toda la elit, preparados para cualquier misión.</w:t>
+        <w:t xml:space="preserve">, los mejores de toda la </w:t>
+      </w:r>
+      <w:proofErr w:type="spellStart"/>
+      <w:r>
+        <w:rPr>
+          <w:rFonts w:ascii="Times New Roman" w:hAnsi="Times New Roman" w:cs="Times New Roman"/>
+          <w:sz w:val="24"/>
+          <w:szCs w:val="24"/>
+        </w:rPr>
+        <w:t>elit</w:t>
+      </w:r>
+      <w:proofErr w:type="spellEnd"/>
+      <w:r>
+        <w:rPr>
+          <w:rFonts w:ascii="Times New Roman" w:hAnsi="Times New Roman" w:cs="Times New Roman"/>
+          <w:sz w:val="24"/>
+          <w:szCs w:val="24"/>
+        </w:rPr>
+        <w:t>, preparados para cualquier misión.</w:t>
       </w:r>
     </w:p>
     <w:p>
@@ -34777,8 +35269,2034 @@
         </w:rPr>
         <w:t>sala de juntas, sin embargo Christian no fue a dormir, él quería leer como lo hacía todos los días, pensaba que podría encontrarse con julia en la biblioteca. Aunque era tarde la biblioteca estaba completamente llena, busco a Julissa pero no la encontró, sin lugar disponible para leer y sin Julissa, decidió hacer lo mismo que los demás del equipo he irse a dormir.</w:t>
       </w:r>
+    </w:p>
+    <w:p>
+      <w:pPr>
+        <w:tabs>
+          <w:tab w:val="left" w:pos="3810"/>
+        </w:tabs>
+        <w:jc w:val="both"/>
+        <w:rPr>
+          <w:rFonts w:ascii="Times New Roman" w:hAnsi="Times New Roman" w:cs="Times New Roman"/>
+          <w:sz w:val="24"/>
+          <w:szCs w:val="24"/>
+        </w:rPr>
+      </w:pPr>
+      <w:r>
+        <w:rPr>
+          <w:rFonts w:ascii="Times New Roman" w:hAnsi="Times New Roman" w:cs="Times New Roman"/>
+          <w:sz w:val="24"/>
+          <w:szCs w:val="24"/>
+        </w:rPr>
+        <w:t>Aquella noche les pareció muy corta, a las cinco am tendría entrenamiento. Todos llegaron puntual al simulador, allí los esperaba el mariscal Jexma con una noticia.</w:t>
+      </w:r>
+    </w:p>
+    <w:p>
+      <w:pPr>
+        <w:pStyle w:val="Prrafodelista"/>
+        <w:numPr>
+          <w:ilvl w:val="0"/>
+          <w:numId w:val="1"/>
+        </w:numPr>
+        <w:tabs>
+          <w:tab w:val="left" w:pos="3810"/>
+        </w:tabs>
+        <w:jc w:val="both"/>
+        <w:rPr>
+          <w:rFonts w:ascii="Times New Roman" w:hAnsi="Times New Roman" w:cs="Times New Roman"/>
+          <w:sz w:val="24"/>
+          <w:szCs w:val="24"/>
+        </w:rPr>
+      </w:pPr>
+      <w:r>
+        <w:rPr>
+          <w:rFonts w:ascii="Times New Roman" w:hAnsi="Times New Roman" w:cs="Times New Roman"/>
+          <w:sz w:val="24"/>
+          <w:szCs w:val="24"/>
+        </w:rPr>
+        <w:t>Este día no entrenaran en este simulador –Óscar pensó que ya era tiempo de cambiar un poco de ambiente –, por órdenes de la OE (Organización Elite); hoy entrenaran en el simulador de las instalaciones de CRE junto al equipo Delta.</w:t>
+      </w:r>
+    </w:p>
+    <w:p>
+      <w:pPr>
+        <w:tabs>
+          <w:tab w:val="left" w:pos="3810"/>
+        </w:tabs>
+        <w:jc w:val="both"/>
+        <w:rPr>
+          <w:rFonts w:ascii="Times New Roman" w:hAnsi="Times New Roman" w:cs="Times New Roman"/>
+          <w:sz w:val="24"/>
+          <w:szCs w:val="24"/>
+        </w:rPr>
+      </w:pPr>
+      <w:r>
+        <w:rPr>
+          <w:rFonts w:ascii="Times New Roman" w:hAnsi="Times New Roman" w:cs="Times New Roman"/>
+          <w:sz w:val="24"/>
+          <w:szCs w:val="24"/>
+        </w:rPr>
+        <w:t>La noticia le callo a Ferwhite como una bomba, para él no era la forma de comenzar el día, y menos con lo acontecido unas horas antes.</w:t>
+      </w:r>
+    </w:p>
+    <w:p>
+      <w:pPr>
+        <w:pStyle w:val="Prrafodelista"/>
+        <w:numPr>
+          <w:ilvl w:val="0"/>
+          <w:numId w:val="1"/>
+        </w:numPr>
+        <w:tabs>
+          <w:tab w:val="left" w:pos="3810"/>
+        </w:tabs>
+        <w:jc w:val="both"/>
+        <w:rPr>
+          <w:rFonts w:ascii="Times New Roman" w:hAnsi="Times New Roman" w:cs="Times New Roman"/>
+          <w:sz w:val="24"/>
+          <w:szCs w:val="24"/>
+        </w:rPr>
+      </w:pPr>
+      <w:r>
+        <w:rPr>
+          <w:rFonts w:ascii="Times New Roman" w:hAnsi="Times New Roman" w:cs="Times New Roman"/>
+          <w:sz w:val="24"/>
+          <w:szCs w:val="24"/>
+        </w:rPr>
+        <w:t>Tendrán que aprender a luchar junto al equipo Delta</w:t>
+      </w:r>
+      <w:r>
+        <w:rPr>
+          <w:rFonts w:ascii="Times New Roman" w:hAnsi="Times New Roman" w:cs="Times New Roman"/>
+          <w:sz w:val="24"/>
+          <w:szCs w:val="24"/>
+        </w:rPr>
+        <w:t>, se les ha asignado nombres generales a los equipos. Ellos seguirán siendo equipo Delta, ustedes serán equipo Gamma, deberán demostrar lo capaces que son al representar a ORE.</w:t>
+      </w:r>
+    </w:p>
+    <w:p>
+      <w:pPr>
+        <w:tabs>
+          <w:tab w:val="left" w:pos="3810"/>
+        </w:tabs>
+        <w:jc w:val="both"/>
+        <w:rPr>
+          <w:rFonts w:ascii="Times New Roman" w:hAnsi="Times New Roman" w:cs="Times New Roman"/>
+          <w:sz w:val="24"/>
+          <w:szCs w:val="24"/>
+        </w:rPr>
+      </w:pPr>
+      <w:r>
+        <w:rPr>
+          <w:rFonts w:ascii="Times New Roman" w:hAnsi="Times New Roman" w:cs="Times New Roman"/>
+          <w:sz w:val="24"/>
+          <w:szCs w:val="24"/>
+        </w:rPr>
+        <w:t>Jexma pasó a retirarse, sabían que tenían que abordar el avión de inmediato para ser enviados a las instalaciones de CRE.</w:t>
+      </w:r>
+    </w:p>
+    <w:p>
+      <w:pPr>
+        <w:pStyle w:val="Prrafodelista"/>
+        <w:numPr>
+          <w:ilvl w:val="0"/>
+          <w:numId w:val="1"/>
+        </w:numPr>
+        <w:tabs>
+          <w:tab w:val="left" w:pos="3810"/>
+        </w:tabs>
+        <w:jc w:val="both"/>
+        <w:rPr>
+          <w:rFonts w:ascii="Times New Roman" w:hAnsi="Times New Roman" w:cs="Times New Roman"/>
+          <w:sz w:val="24"/>
+          <w:szCs w:val="24"/>
+        </w:rPr>
+      </w:pPr>
+      <w:r>
+        <w:rPr>
+          <w:rFonts w:ascii="Times New Roman" w:hAnsi="Times New Roman" w:cs="Times New Roman"/>
+          <w:sz w:val="24"/>
+          <w:szCs w:val="24"/>
+        </w:rPr>
+        <w:t>¡Esto no puede ser! –exclamo Ferwhite algo enojado – ¡no tenemos que entrenar junto a ellos, y tampoco tengo nada que demostrarles!</w:t>
+      </w:r>
+    </w:p>
+    <w:p>
+      <w:pPr>
+        <w:pStyle w:val="Prrafodelista"/>
+        <w:numPr>
+          <w:ilvl w:val="0"/>
+          <w:numId w:val="1"/>
+        </w:numPr>
+        <w:tabs>
+          <w:tab w:val="left" w:pos="3810"/>
+        </w:tabs>
+        <w:jc w:val="both"/>
+        <w:rPr>
+          <w:rFonts w:ascii="Times New Roman" w:hAnsi="Times New Roman" w:cs="Times New Roman"/>
+          <w:sz w:val="24"/>
+          <w:szCs w:val="24"/>
+        </w:rPr>
+      </w:pPr>
+      <w:r>
+        <w:rPr>
+          <w:rFonts w:ascii="Times New Roman" w:hAnsi="Times New Roman" w:cs="Times New Roman"/>
+          <w:sz w:val="24"/>
+          <w:szCs w:val="24"/>
+        </w:rPr>
+        <w:t>Tranquilo Ferwhite –dijo Alex –, esto sirve para que comiencen a vernos con respeto.</w:t>
+      </w:r>
+    </w:p>
+    <w:p>
+      <w:pPr>
+        <w:pStyle w:val="Prrafodelista"/>
+        <w:numPr>
+          <w:ilvl w:val="0"/>
+          <w:numId w:val="1"/>
+        </w:numPr>
+        <w:tabs>
+          <w:tab w:val="left" w:pos="3810"/>
+        </w:tabs>
+        <w:jc w:val="both"/>
+        <w:rPr>
+          <w:rFonts w:ascii="Times New Roman" w:hAnsi="Times New Roman" w:cs="Times New Roman"/>
+          <w:sz w:val="24"/>
+          <w:szCs w:val="24"/>
+        </w:rPr>
+      </w:pPr>
+      <w:r>
+        <w:rPr>
+          <w:rFonts w:ascii="Times New Roman" w:hAnsi="Times New Roman" w:cs="Times New Roman"/>
+          <w:sz w:val="24"/>
+          <w:szCs w:val="24"/>
+        </w:rPr>
+        <w:t>¡Podemos ganar ese respeto en las misiones, no soportare pasar tanto tiempo con el de apellido estúpido, Itzigo!</w:t>
+      </w:r>
+    </w:p>
+    <w:p>
+      <w:pPr>
+        <w:tabs>
+          <w:tab w:val="left" w:pos="3810"/>
+        </w:tabs>
+        <w:jc w:val="both"/>
+        <w:rPr>
+          <w:rFonts w:ascii="Times New Roman" w:hAnsi="Times New Roman" w:cs="Times New Roman"/>
+          <w:sz w:val="24"/>
+          <w:szCs w:val="24"/>
+        </w:rPr>
+      </w:pPr>
+      <w:r>
+        <w:rPr>
+          <w:rFonts w:ascii="Times New Roman" w:hAnsi="Times New Roman" w:cs="Times New Roman"/>
+          <w:sz w:val="24"/>
+          <w:szCs w:val="24"/>
+        </w:rPr>
+        <w:t>Óscar y Christian reían al ver a Ferwhite tan enojado por aquel hecho, ellos dos simplemente no se molestaban por estar junto al equipo Delta, tampoco les importaba lo que opinaran de ellos, al fin de cuentas Óscar y Christian entraron a ORE no por competir con otras organizaciones sino para evitar otra catástrofe mundial.</w:t>
+      </w:r>
+    </w:p>
+    <w:p>
+      <w:pPr>
+        <w:pStyle w:val="Prrafodelista"/>
+        <w:numPr>
+          <w:ilvl w:val="0"/>
+          <w:numId w:val="1"/>
+        </w:numPr>
+        <w:tabs>
+          <w:tab w:val="left" w:pos="3810"/>
+        </w:tabs>
+        <w:jc w:val="both"/>
+        <w:rPr>
+          <w:rFonts w:ascii="Times New Roman" w:hAnsi="Times New Roman" w:cs="Times New Roman"/>
+          <w:sz w:val="24"/>
+          <w:szCs w:val="24"/>
+        </w:rPr>
+      </w:pPr>
+      <w:r>
+        <w:rPr>
+          <w:rFonts w:ascii="Times New Roman" w:hAnsi="Times New Roman" w:cs="Times New Roman"/>
+          <w:sz w:val="24"/>
+          <w:szCs w:val="24"/>
+        </w:rPr>
+        <w:t>Vamos Ferwhite, esto no puede ser tan malo –comento Christian,</w:t>
+      </w:r>
+    </w:p>
+    <w:p>
+      <w:pPr>
+        <w:tabs>
+          <w:tab w:val="left" w:pos="3810"/>
+        </w:tabs>
+        <w:jc w:val="both"/>
+        <w:rPr>
+          <w:rFonts w:ascii="Times New Roman" w:hAnsi="Times New Roman" w:cs="Times New Roman"/>
+          <w:sz w:val="24"/>
+          <w:szCs w:val="24"/>
+        </w:rPr>
+      </w:pPr>
+      <w:r>
+        <w:rPr>
+          <w:rFonts w:ascii="Times New Roman" w:hAnsi="Times New Roman" w:cs="Times New Roman"/>
+          <w:sz w:val="24"/>
+          <w:szCs w:val="24"/>
+        </w:rPr>
+        <w:t>Ferwhite lo miro severamente, lo que provoco que Christian no continuara con sus palabras, Óscar por no contener su risa, se retiró de allí y se dirigió al avión.</w:t>
+      </w:r>
+    </w:p>
+    <w:p>
+      <w:pPr>
+        <w:pStyle w:val="Prrafodelista"/>
+        <w:numPr>
+          <w:ilvl w:val="0"/>
+          <w:numId w:val="1"/>
+        </w:numPr>
+        <w:tabs>
+          <w:tab w:val="left" w:pos="3810"/>
+        </w:tabs>
+        <w:jc w:val="both"/>
+        <w:rPr>
+          <w:rFonts w:ascii="Times New Roman" w:hAnsi="Times New Roman" w:cs="Times New Roman"/>
+          <w:sz w:val="24"/>
+          <w:szCs w:val="24"/>
+        </w:rPr>
+      </w:pPr>
+      <w:r>
+        <w:rPr>
+          <w:rFonts w:ascii="Times New Roman" w:hAnsi="Times New Roman" w:cs="Times New Roman"/>
+          <w:sz w:val="24"/>
+          <w:szCs w:val="24"/>
+        </w:rPr>
+        <w:t xml:space="preserve">Vamos, </w:t>
+      </w:r>
+      <w:r>
+        <w:rPr>
+          <w:rFonts w:ascii="Times New Roman" w:hAnsi="Times New Roman" w:cs="Times New Roman"/>
+          <w:sz w:val="24"/>
+          <w:szCs w:val="24"/>
+        </w:rPr>
+        <w:t>ten</w:t>
+      </w:r>
+      <w:r>
+        <w:rPr>
+          <w:rFonts w:ascii="Times New Roman" w:hAnsi="Times New Roman" w:cs="Times New Roman"/>
+          <w:sz w:val="24"/>
+          <w:szCs w:val="24"/>
+        </w:rPr>
+        <w:t>emos</w:t>
+      </w:r>
+      <w:r>
+        <w:rPr>
+          <w:rFonts w:ascii="Times New Roman" w:hAnsi="Times New Roman" w:cs="Times New Roman"/>
+          <w:sz w:val="24"/>
+          <w:szCs w:val="24"/>
+        </w:rPr>
+        <w:t xml:space="preserve"> que apresurarnos –dijo Alex moviendo al equipo. </w:t>
+      </w:r>
+    </w:p>
+    <w:p>
+      <w:pPr>
+        <w:tabs>
+          <w:tab w:val="left" w:pos="3810"/>
+        </w:tabs>
+        <w:jc w:val="both"/>
+        <w:rPr>
+          <w:rFonts w:ascii="Times New Roman" w:hAnsi="Times New Roman" w:cs="Times New Roman"/>
+          <w:sz w:val="24"/>
+          <w:szCs w:val="24"/>
+        </w:rPr>
+      </w:pPr>
+      <w:r>
+        <w:rPr>
+          <w:rFonts w:ascii="Times New Roman" w:hAnsi="Times New Roman" w:cs="Times New Roman"/>
+          <w:sz w:val="24"/>
+          <w:szCs w:val="24"/>
+        </w:rPr>
+        <w:t>Subieron a la nave, tomaron sus lugares. Ferwhite saco un transmisor de una de sus bolsas y comenzó a buscar información de CRE y en especial de Andrés Itzigo.</w:t>
+      </w:r>
+    </w:p>
+    <w:p>
+      <w:pPr>
+        <w:pStyle w:val="Prrafodelista"/>
+        <w:numPr>
+          <w:ilvl w:val="0"/>
+          <w:numId w:val="1"/>
+        </w:numPr>
+        <w:tabs>
+          <w:tab w:val="left" w:pos="3810"/>
+        </w:tabs>
+        <w:jc w:val="both"/>
+        <w:rPr>
+          <w:rFonts w:ascii="Times New Roman" w:hAnsi="Times New Roman" w:cs="Times New Roman"/>
+          <w:sz w:val="24"/>
+          <w:szCs w:val="24"/>
+        </w:rPr>
+      </w:pPr>
+      <w:r>
+        <w:rPr>
+          <w:rFonts w:ascii="Times New Roman" w:hAnsi="Times New Roman" w:cs="Times New Roman"/>
+          <w:sz w:val="24"/>
+          <w:szCs w:val="24"/>
+        </w:rPr>
+        <w:t xml:space="preserve">Basta Fer </w:t>
+      </w:r>
+      <w:r>
+        <w:rPr>
+          <w:rFonts w:ascii="Times New Roman" w:hAnsi="Times New Roman" w:cs="Times New Roman"/>
+          <w:sz w:val="24"/>
+          <w:szCs w:val="24"/>
+        </w:rPr>
+        <w:t>–</w:t>
+      </w:r>
+      <w:r>
+        <w:rPr>
+          <w:rFonts w:ascii="Times New Roman" w:hAnsi="Times New Roman" w:cs="Times New Roman"/>
+          <w:sz w:val="24"/>
+          <w:szCs w:val="24"/>
+        </w:rPr>
+        <w:t xml:space="preserve">dijo Karen </w:t>
+      </w:r>
+      <w:r>
+        <w:rPr>
+          <w:rFonts w:ascii="Times New Roman" w:hAnsi="Times New Roman" w:cs="Times New Roman"/>
+          <w:sz w:val="24"/>
+          <w:szCs w:val="24"/>
+        </w:rPr>
+        <w:t>–</w:t>
+      </w:r>
+      <w:r>
+        <w:rPr>
+          <w:rFonts w:ascii="Times New Roman" w:hAnsi="Times New Roman" w:cs="Times New Roman"/>
+          <w:sz w:val="24"/>
+          <w:szCs w:val="24"/>
+        </w:rPr>
+        <w:t xml:space="preserve"> te estas obsesionando con eso.</w:t>
+      </w:r>
+    </w:p>
+    <w:p>
+      <w:pPr>
+        <w:tabs>
+          <w:tab w:val="left" w:pos="3810"/>
+        </w:tabs>
+        <w:jc w:val="both"/>
+        <w:rPr>
+          <w:rFonts w:ascii="Times New Roman" w:hAnsi="Times New Roman" w:cs="Times New Roman"/>
+          <w:sz w:val="24"/>
+          <w:szCs w:val="24"/>
+        </w:rPr>
+      </w:pPr>
+      <w:r>
+        <w:rPr>
+          <w:rFonts w:ascii="Times New Roman" w:hAnsi="Times New Roman" w:cs="Times New Roman"/>
+          <w:sz w:val="24"/>
+          <w:szCs w:val="24"/>
+        </w:rPr>
+        <w:lastRenderedPageBreak/>
+        <w:t>Ferwhite respiro hondo y cerró los ojos, trato de tranquilizarse. Comenzaron a llegar recuerdos a su mente, en ellos estaba su familia. Esos recuerdos le pegaron fuerte, le hicieron darse cuenta de los motivos por el cual había entrado a ORE, no estaba allí por competir contra otra organización sino para evitar que los días oscuros volviesen a repetirse y de esta forma vengar la muerte de su familia.</w:t>
+      </w:r>
+    </w:p>
+    <w:p>
+      <w:pPr>
+        <w:tabs>
+          <w:tab w:val="left" w:pos="3810"/>
+        </w:tabs>
+        <w:jc w:val="both"/>
+        <w:rPr>
+          <w:rFonts w:ascii="Times New Roman" w:hAnsi="Times New Roman" w:cs="Times New Roman"/>
+          <w:sz w:val="24"/>
+          <w:szCs w:val="24"/>
+        </w:rPr>
+      </w:pPr>
+      <w:r>
+        <w:rPr>
+          <w:rFonts w:ascii="Times New Roman" w:hAnsi="Times New Roman" w:cs="Times New Roman"/>
+          <w:sz w:val="24"/>
+          <w:szCs w:val="24"/>
+        </w:rPr>
+        <w:t>Ferwhite miro a Karen y le dijo:</w:t>
+      </w:r>
+    </w:p>
+    <w:p>
+      <w:pPr>
+        <w:pStyle w:val="Prrafodelista"/>
+        <w:numPr>
+          <w:ilvl w:val="0"/>
+          <w:numId w:val="1"/>
+        </w:numPr>
+        <w:tabs>
+          <w:tab w:val="left" w:pos="3810"/>
+        </w:tabs>
+        <w:jc w:val="both"/>
+        <w:rPr>
+          <w:rFonts w:ascii="Times New Roman" w:hAnsi="Times New Roman" w:cs="Times New Roman"/>
+          <w:sz w:val="24"/>
+          <w:szCs w:val="24"/>
+        </w:rPr>
+      </w:pPr>
+      <w:r>
+        <w:rPr>
+          <w:rFonts w:ascii="Times New Roman" w:hAnsi="Times New Roman" w:cs="Times New Roman"/>
+          <w:sz w:val="24"/>
+          <w:szCs w:val="24"/>
+        </w:rPr>
+        <w:t xml:space="preserve">Gracias por ayudarme </w:t>
+      </w:r>
+      <w:r>
+        <w:rPr>
+          <w:rFonts w:ascii="Times New Roman" w:hAnsi="Times New Roman" w:cs="Times New Roman"/>
+          <w:sz w:val="24"/>
+          <w:szCs w:val="24"/>
+        </w:rPr>
+        <w:t>–</w:t>
+      </w:r>
+      <w:r>
+        <w:rPr>
+          <w:rFonts w:ascii="Times New Roman" w:hAnsi="Times New Roman" w:cs="Times New Roman"/>
+          <w:sz w:val="24"/>
+          <w:szCs w:val="24"/>
+        </w:rPr>
+        <w:t>ella sonrió al ver que Ferwhite había reaccionado al fin.</w:t>
+      </w:r>
+    </w:p>
+    <w:p>
+      <w:pPr>
+        <w:tabs>
+          <w:tab w:val="left" w:pos="3810"/>
+        </w:tabs>
+        <w:jc w:val="both"/>
+        <w:rPr>
+          <w:rFonts w:ascii="Times New Roman" w:hAnsi="Times New Roman" w:cs="Times New Roman"/>
+          <w:sz w:val="24"/>
+          <w:szCs w:val="24"/>
+        </w:rPr>
+      </w:pPr>
+      <w:r>
+        <w:rPr>
+          <w:rFonts w:ascii="Times New Roman" w:hAnsi="Times New Roman" w:cs="Times New Roman"/>
+          <w:sz w:val="24"/>
+          <w:szCs w:val="24"/>
+        </w:rPr>
+        <w:t>Después de unos minutos de silencio como se hacía de costumbre en los viajes, Benjamín hablo.</w:t>
+      </w:r>
+    </w:p>
+    <w:p>
+      <w:pPr>
+        <w:pStyle w:val="Prrafodelista"/>
+        <w:numPr>
+          <w:ilvl w:val="0"/>
+          <w:numId w:val="1"/>
+        </w:numPr>
+        <w:tabs>
+          <w:tab w:val="left" w:pos="3810"/>
+        </w:tabs>
+        <w:jc w:val="both"/>
+        <w:rPr>
+          <w:rFonts w:ascii="Times New Roman" w:hAnsi="Times New Roman" w:cs="Times New Roman"/>
+          <w:sz w:val="24"/>
+          <w:szCs w:val="24"/>
+        </w:rPr>
+      </w:pPr>
+      <w:r>
+        <w:rPr>
+          <w:rFonts w:ascii="Times New Roman" w:hAnsi="Times New Roman" w:cs="Times New Roman"/>
+          <w:sz w:val="24"/>
+          <w:szCs w:val="24"/>
+        </w:rPr>
+        <w:t>¿Cómo creen que sea el entrenamiento en CRE?</w:t>
+      </w:r>
+    </w:p>
+    <w:p>
+      <w:pPr>
+        <w:pStyle w:val="Prrafodelista"/>
+        <w:numPr>
+          <w:ilvl w:val="0"/>
+          <w:numId w:val="1"/>
+        </w:numPr>
+        <w:tabs>
+          <w:tab w:val="left" w:pos="3810"/>
+        </w:tabs>
+        <w:jc w:val="both"/>
+        <w:rPr>
+          <w:rFonts w:ascii="Times New Roman" w:hAnsi="Times New Roman" w:cs="Times New Roman"/>
+          <w:sz w:val="24"/>
+          <w:szCs w:val="24"/>
+        </w:rPr>
+      </w:pPr>
+      <w:r>
+        <w:rPr>
+          <w:rFonts w:ascii="Times New Roman" w:hAnsi="Times New Roman" w:cs="Times New Roman"/>
+          <w:sz w:val="24"/>
+          <w:szCs w:val="24"/>
+        </w:rPr>
+        <w:t xml:space="preserve">Tal vez sea igual que en ORE </w:t>
+      </w:r>
+      <w:r>
+        <w:rPr>
+          <w:rFonts w:ascii="Times New Roman" w:hAnsi="Times New Roman" w:cs="Times New Roman"/>
+          <w:sz w:val="24"/>
+          <w:szCs w:val="24"/>
+        </w:rPr>
+        <w:t>–</w:t>
+      </w:r>
+      <w:r>
+        <w:rPr>
+          <w:rFonts w:ascii="Times New Roman" w:hAnsi="Times New Roman" w:cs="Times New Roman"/>
+          <w:sz w:val="24"/>
+          <w:szCs w:val="24"/>
+        </w:rPr>
+        <w:t>comento Christian.</w:t>
+      </w:r>
+    </w:p>
+    <w:p>
+      <w:pPr>
+        <w:pStyle w:val="Prrafodelista"/>
+        <w:numPr>
+          <w:ilvl w:val="0"/>
+          <w:numId w:val="1"/>
+        </w:numPr>
+        <w:tabs>
+          <w:tab w:val="left" w:pos="3810"/>
+        </w:tabs>
+        <w:jc w:val="both"/>
+        <w:rPr>
+          <w:rFonts w:ascii="Times New Roman" w:hAnsi="Times New Roman" w:cs="Times New Roman"/>
+          <w:sz w:val="24"/>
+          <w:szCs w:val="24"/>
+        </w:rPr>
+      </w:pPr>
+      <w:r>
+        <w:rPr>
+          <w:rFonts w:ascii="Times New Roman" w:hAnsi="Times New Roman" w:cs="Times New Roman"/>
+          <w:sz w:val="24"/>
+          <w:szCs w:val="24"/>
+        </w:rPr>
+        <w:t>Eso pero, porque no es mi idea volver a aprender una nueva técnica de disciplina, eso se vuelve fastidioso.</w:t>
+      </w:r>
+    </w:p>
+    <w:p>
+      <w:pPr>
+        <w:pStyle w:val="Prrafodelista"/>
+        <w:numPr>
+          <w:ilvl w:val="0"/>
+          <w:numId w:val="1"/>
+        </w:numPr>
+        <w:tabs>
+          <w:tab w:val="left" w:pos="3810"/>
+        </w:tabs>
+        <w:jc w:val="both"/>
+        <w:rPr>
+          <w:rFonts w:ascii="Times New Roman" w:hAnsi="Times New Roman" w:cs="Times New Roman"/>
+          <w:sz w:val="24"/>
+          <w:szCs w:val="24"/>
+        </w:rPr>
+      </w:pPr>
+      <w:r>
+        <w:rPr>
+          <w:rFonts w:ascii="Times New Roman" w:hAnsi="Times New Roman" w:cs="Times New Roman"/>
+          <w:sz w:val="24"/>
+          <w:szCs w:val="24"/>
+        </w:rPr>
+        <w:t xml:space="preserve">Ni que lo digas </w:t>
+      </w:r>
+      <w:r>
+        <w:rPr>
+          <w:rFonts w:ascii="Times New Roman" w:hAnsi="Times New Roman" w:cs="Times New Roman"/>
+          <w:sz w:val="24"/>
+          <w:szCs w:val="24"/>
+        </w:rPr>
+        <w:t>–</w:t>
+      </w:r>
+      <w:r>
+        <w:rPr>
+          <w:rFonts w:ascii="Times New Roman" w:hAnsi="Times New Roman" w:cs="Times New Roman"/>
+          <w:sz w:val="24"/>
+          <w:szCs w:val="24"/>
+        </w:rPr>
+        <w:t xml:space="preserve">dijo Óscar </w:t>
+      </w:r>
+      <w:r>
+        <w:rPr>
+          <w:rFonts w:ascii="Times New Roman" w:hAnsi="Times New Roman" w:cs="Times New Roman"/>
+          <w:sz w:val="24"/>
+          <w:szCs w:val="24"/>
+        </w:rPr>
+        <w:t>–</w:t>
+      </w:r>
+      <w:r>
+        <w:rPr>
+          <w:rFonts w:ascii="Times New Roman" w:hAnsi="Times New Roman" w:cs="Times New Roman"/>
+          <w:sz w:val="24"/>
+          <w:szCs w:val="24"/>
+        </w:rPr>
+        <w:t>. De tantas veces que nos han hecho el cambio de disciplina en ORE, da pereza volver a iniciar.</w:t>
+      </w:r>
+    </w:p>
+    <w:p>
+      <w:pPr>
+        <w:pStyle w:val="Prrafodelista"/>
+        <w:numPr>
+          <w:ilvl w:val="0"/>
+          <w:numId w:val="1"/>
+        </w:numPr>
+        <w:tabs>
+          <w:tab w:val="left" w:pos="3810"/>
+        </w:tabs>
+        <w:jc w:val="both"/>
+        <w:rPr>
+          <w:rFonts w:ascii="Times New Roman" w:hAnsi="Times New Roman" w:cs="Times New Roman"/>
+          <w:sz w:val="24"/>
+          <w:szCs w:val="24"/>
+        </w:rPr>
+      </w:pPr>
+      <w:r>
+        <w:rPr>
+          <w:rFonts w:ascii="Times New Roman" w:hAnsi="Times New Roman" w:cs="Times New Roman"/>
+          <w:sz w:val="24"/>
+          <w:szCs w:val="24"/>
+        </w:rPr>
+        <w:t xml:space="preserve">Que gran actitud equipo </w:t>
+      </w:r>
+      <w:r>
+        <w:rPr>
+          <w:rFonts w:ascii="Times New Roman" w:hAnsi="Times New Roman" w:cs="Times New Roman"/>
+          <w:sz w:val="24"/>
+          <w:szCs w:val="24"/>
+        </w:rPr>
+        <w:t>–</w:t>
+      </w:r>
+      <w:r>
+        <w:rPr>
+          <w:rFonts w:ascii="Times New Roman" w:hAnsi="Times New Roman" w:cs="Times New Roman"/>
+          <w:sz w:val="24"/>
+          <w:szCs w:val="24"/>
+        </w:rPr>
+        <w:t>dijo Lastra en tono de total desacuerdo.</w:t>
+      </w:r>
+    </w:p>
+    <w:p>
+      <w:pPr>
+        <w:pStyle w:val="Prrafodelista"/>
+        <w:numPr>
+          <w:ilvl w:val="0"/>
+          <w:numId w:val="1"/>
+        </w:numPr>
+        <w:tabs>
+          <w:tab w:val="left" w:pos="3810"/>
+        </w:tabs>
+        <w:jc w:val="both"/>
+        <w:rPr>
+          <w:rFonts w:ascii="Times New Roman" w:hAnsi="Times New Roman" w:cs="Times New Roman"/>
+          <w:sz w:val="24"/>
+          <w:szCs w:val="24"/>
+        </w:rPr>
+      </w:pPr>
+      <w:r>
+        <w:rPr>
+          <w:rFonts w:ascii="Times New Roman" w:hAnsi="Times New Roman" w:cs="Times New Roman"/>
+          <w:sz w:val="24"/>
+          <w:szCs w:val="24"/>
+        </w:rPr>
+        <w:t xml:space="preserve">Estoy de acuerdo con Lastra </w:t>
+      </w:r>
+      <w:r>
+        <w:rPr>
+          <w:rFonts w:ascii="Times New Roman" w:hAnsi="Times New Roman" w:cs="Times New Roman"/>
+          <w:sz w:val="24"/>
+          <w:szCs w:val="24"/>
+        </w:rPr>
+        <w:t>–</w:t>
+      </w:r>
+      <w:r>
+        <w:rPr>
+          <w:rFonts w:ascii="Times New Roman" w:hAnsi="Times New Roman" w:cs="Times New Roman"/>
+          <w:sz w:val="24"/>
+          <w:szCs w:val="24"/>
+        </w:rPr>
+        <w:t xml:space="preserve">dijo Karen sorpresivamente </w:t>
+      </w:r>
+      <w:r>
+        <w:rPr>
+          <w:rFonts w:ascii="Times New Roman" w:hAnsi="Times New Roman" w:cs="Times New Roman"/>
+          <w:sz w:val="24"/>
+          <w:szCs w:val="24"/>
+        </w:rPr>
+        <w:t>–</w:t>
+      </w:r>
+      <w:r>
+        <w:rPr>
+          <w:rFonts w:ascii="Times New Roman" w:hAnsi="Times New Roman" w:cs="Times New Roman"/>
+          <w:sz w:val="24"/>
+          <w:szCs w:val="24"/>
+        </w:rPr>
+        <w:t>, no dudo que llegue a ser fastidioso, pero nos hará mejores.</w:t>
+      </w:r>
+    </w:p>
+    <w:p>
+      <w:pPr>
+        <w:pStyle w:val="Prrafodelista"/>
+        <w:numPr>
+          <w:ilvl w:val="0"/>
+          <w:numId w:val="1"/>
+        </w:numPr>
+        <w:tabs>
+          <w:tab w:val="left" w:pos="3810"/>
+        </w:tabs>
+        <w:jc w:val="both"/>
+        <w:rPr>
+          <w:rFonts w:ascii="Times New Roman" w:hAnsi="Times New Roman" w:cs="Times New Roman"/>
+          <w:sz w:val="24"/>
+          <w:szCs w:val="24"/>
+        </w:rPr>
+      </w:pPr>
+      <w:r>
+        <w:rPr>
+          <w:rFonts w:ascii="Times New Roman" w:hAnsi="Times New Roman" w:cs="Times New Roman"/>
+          <w:sz w:val="24"/>
+          <w:szCs w:val="24"/>
+        </w:rPr>
+        <w:t xml:space="preserve">Al menos que nos paguen por este trabajo </w:t>
+      </w:r>
+      <w:r>
+        <w:rPr>
+          <w:rFonts w:ascii="Times New Roman" w:hAnsi="Times New Roman" w:cs="Times New Roman"/>
+          <w:sz w:val="24"/>
+          <w:szCs w:val="24"/>
+        </w:rPr>
+        <w:t>–</w:t>
+      </w:r>
+      <w:r>
+        <w:rPr>
+          <w:rFonts w:ascii="Times New Roman" w:hAnsi="Times New Roman" w:cs="Times New Roman"/>
+          <w:sz w:val="24"/>
+          <w:szCs w:val="24"/>
+        </w:rPr>
+        <w:t xml:space="preserve"> dijo Christian.</w:t>
+      </w:r>
+    </w:p>
+    <w:p>
+      <w:pPr>
+        <w:pStyle w:val="Prrafodelista"/>
+        <w:numPr>
+          <w:ilvl w:val="0"/>
+          <w:numId w:val="1"/>
+        </w:numPr>
+        <w:tabs>
+          <w:tab w:val="left" w:pos="3810"/>
+        </w:tabs>
+        <w:jc w:val="both"/>
+        <w:rPr>
+          <w:rFonts w:ascii="Times New Roman" w:hAnsi="Times New Roman" w:cs="Times New Roman"/>
+          <w:sz w:val="24"/>
+          <w:szCs w:val="24"/>
+        </w:rPr>
+      </w:pPr>
+      <w:r>
+        <w:rPr>
+          <w:rFonts w:ascii="Times New Roman" w:hAnsi="Times New Roman" w:cs="Times New Roman"/>
+          <w:sz w:val="24"/>
+          <w:szCs w:val="24"/>
+        </w:rPr>
+        <w:t xml:space="preserve">¿Qué trabajo? Esto es más como un servicio social </w:t>
+      </w:r>
+      <w:r>
+        <w:rPr>
+          <w:rFonts w:ascii="Times New Roman" w:hAnsi="Times New Roman" w:cs="Times New Roman"/>
+          <w:sz w:val="24"/>
+          <w:szCs w:val="24"/>
+        </w:rPr>
+        <w:t>–</w:t>
+      </w:r>
+      <w:r>
+        <w:rPr>
+          <w:rFonts w:ascii="Times New Roman" w:hAnsi="Times New Roman" w:cs="Times New Roman"/>
+          <w:sz w:val="24"/>
+          <w:szCs w:val="24"/>
+        </w:rPr>
+        <w:t>exclamo Óscar.</w:t>
+      </w:r>
+    </w:p>
+    <w:p>
+      <w:pPr>
+        <w:pStyle w:val="Prrafodelista"/>
+        <w:numPr>
+          <w:ilvl w:val="0"/>
+          <w:numId w:val="1"/>
+        </w:numPr>
+        <w:tabs>
+          <w:tab w:val="left" w:pos="3810"/>
+        </w:tabs>
+        <w:jc w:val="both"/>
+        <w:rPr>
+          <w:rFonts w:ascii="Times New Roman" w:hAnsi="Times New Roman" w:cs="Times New Roman"/>
+          <w:sz w:val="24"/>
+          <w:szCs w:val="24"/>
+        </w:rPr>
+      </w:pPr>
+      <w:r>
+        <w:rPr>
+          <w:rFonts w:ascii="Times New Roman" w:hAnsi="Times New Roman" w:cs="Times New Roman"/>
+          <w:sz w:val="24"/>
+          <w:szCs w:val="24"/>
+        </w:rPr>
+        <w:t>Cuando era pequeño quería ser mecánico automotriz, eso sí era un verdadero trabajo donde ganaría por lo que esforzaba.</w:t>
+      </w:r>
+    </w:p>
+    <w:p>
+      <w:pPr>
+        <w:tabs>
+          <w:tab w:val="left" w:pos="3810"/>
+        </w:tabs>
+        <w:jc w:val="both"/>
+        <w:rPr>
+          <w:rFonts w:ascii="Times New Roman" w:hAnsi="Times New Roman" w:cs="Times New Roman"/>
+          <w:sz w:val="24"/>
+          <w:szCs w:val="24"/>
+        </w:rPr>
+      </w:pPr>
+      <w:r>
+        <w:rPr>
+          <w:rFonts w:ascii="Times New Roman" w:hAnsi="Times New Roman" w:cs="Times New Roman"/>
+          <w:sz w:val="24"/>
+          <w:szCs w:val="24"/>
+        </w:rPr>
+        <w:t>Esa conversación se extendió durante un largo tiempo del viaje.</w:t>
+      </w:r>
+    </w:p>
+    <w:p>
+      <w:pPr>
+        <w:pStyle w:val="Prrafodelista"/>
+        <w:numPr>
+          <w:ilvl w:val="0"/>
+          <w:numId w:val="1"/>
+        </w:numPr>
+        <w:tabs>
+          <w:tab w:val="left" w:pos="3810"/>
+        </w:tabs>
+        <w:jc w:val="both"/>
+        <w:rPr>
+          <w:rFonts w:ascii="Times New Roman" w:hAnsi="Times New Roman" w:cs="Times New Roman"/>
+          <w:sz w:val="24"/>
+          <w:szCs w:val="24"/>
+        </w:rPr>
+      </w:pPr>
+      <w:r>
+        <w:rPr>
+          <w:rFonts w:ascii="Times New Roman" w:hAnsi="Times New Roman" w:cs="Times New Roman"/>
+          <w:sz w:val="24"/>
+          <w:szCs w:val="24"/>
+        </w:rPr>
+        <w:t xml:space="preserve">¿En qué parte del mundo esta ORE? </w:t>
+      </w:r>
+      <w:r>
+        <w:rPr>
+          <w:rFonts w:ascii="Times New Roman" w:hAnsi="Times New Roman" w:cs="Times New Roman"/>
+          <w:sz w:val="24"/>
+          <w:szCs w:val="24"/>
+        </w:rPr>
+        <w:t>–</w:t>
+      </w:r>
+      <w:r>
+        <w:rPr>
+          <w:rFonts w:ascii="Times New Roman" w:hAnsi="Times New Roman" w:cs="Times New Roman"/>
+          <w:sz w:val="24"/>
+          <w:szCs w:val="24"/>
+        </w:rPr>
+        <w:t>pregunto Lastra mientras miraba por la ventanilla.</w:t>
+      </w:r>
+    </w:p>
+    <w:p>
+      <w:pPr>
+        <w:pStyle w:val="Prrafodelista"/>
+        <w:numPr>
+          <w:ilvl w:val="0"/>
+          <w:numId w:val="1"/>
+        </w:numPr>
+        <w:tabs>
+          <w:tab w:val="left" w:pos="3810"/>
+        </w:tabs>
+        <w:jc w:val="both"/>
+        <w:rPr>
+          <w:rFonts w:ascii="Times New Roman" w:hAnsi="Times New Roman" w:cs="Times New Roman"/>
+          <w:sz w:val="24"/>
+          <w:szCs w:val="24"/>
+        </w:rPr>
+      </w:pPr>
+      <w:r>
+        <w:rPr>
+          <w:rFonts w:ascii="Times New Roman" w:hAnsi="Times New Roman" w:cs="Times New Roman"/>
+          <w:sz w:val="24"/>
+          <w:szCs w:val="24"/>
+        </w:rPr>
+        <w:t xml:space="preserve">Posiblemente en Alaska </w:t>
+      </w:r>
+      <w:r>
+        <w:rPr>
+          <w:rFonts w:ascii="Times New Roman" w:hAnsi="Times New Roman" w:cs="Times New Roman"/>
+          <w:sz w:val="24"/>
+          <w:szCs w:val="24"/>
+        </w:rPr>
+        <w:t>–</w:t>
+      </w:r>
+      <w:r>
+        <w:rPr>
+          <w:rFonts w:ascii="Times New Roman" w:hAnsi="Times New Roman" w:cs="Times New Roman"/>
+          <w:sz w:val="24"/>
+          <w:szCs w:val="24"/>
+        </w:rPr>
+        <w:t xml:space="preserve">respondió Óscar </w:t>
+      </w:r>
+      <w:r>
+        <w:rPr>
+          <w:rFonts w:ascii="Times New Roman" w:hAnsi="Times New Roman" w:cs="Times New Roman"/>
+          <w:sz w:val="24"/>
+          <w:szCs w:val="24"/>
+        </w:rPr>
+        <w:t>–</w:t>
+      </w:r>
+      <w:r>
+        <w:rPr>
+          <w:rFonts w:ascii="Times New Roman" w:hAnsi="Times New Roman" w:cs="Times New Roman"/>
+          <w:sz w:val="24"/>
+          <w:szCs w:val="24"/>
+        </w:rPr>
+        <w:t>, es uno de los lugares fríos que están cerca de CA1.</w:t>
+      </w:r>
+    </w:p>
+    <w:p>
+      <w:pPr>
+        <w:pStyle w:val="Prrafodelista"/>
+        <w:numPr>
+          <w:ilvl w:val="0"/>
+          <w:numId w:val="1"/>
+        </w:numPr>
+        <w:tabs>
+          <w:tab w:val="left" w:pos="3810"/>
+        </w:tabs>
+        <w:jc w:val="both"/>
+        <w:rPr>
+          <w:rFonts w:ascii="Times New Roman" w:hAnsi="Times New Roman" w:cs="Times New Roman"/>
+          <w:sz w:val="24"/>
+          <w:szCs w:val="24"/>
+        </w:rPr>
+      </w:pPr>
+      <w:r>
+        <w:rPr>
+          <w:rFonts w:ascii="Times New Roman" w:hAnsi="Times New Roman" w:cs="Times New Roman"/>
+          <w:sz w:val="24"/>
+          <w:szCs w:val="24"/>
+        </w:rPr>
+        <w:t xml:space="preserve">No creo, tal vez sea en la Antártida </w:t>
+      </w:r>
+      <w:r>
+        <w:rPr>
+          <w:rFonts w:ascii="Times New Roman" w:hAnsi="Times New Roman" w:cs="Times New Roman"/>
+          <w:sz w:val="24"/>
+          <w:szCs w:val="24"/>
+        </w:rPr>
+        <w:t>–</w:t>
+      </w:r>
+      <w:r>
+        <w:rPr>
+          <w:rFonts w:ascii="Times New Roman" w:hAnsi="Times New Roman" w:cs="Times New Roman"/>
+          <w:sz w:val="24"/>
+          <w:szCs w:val="24"/>
+        </w:rPr>
+        <w:t>comento Christian</w:t>
+      </w:r>
+      <w:r>
+        <w:rPr>
+          <w:rFonts w:ascii="Times New Roman" w:hAnsi="Times New Roman" w:cs="Times New Roman"/>
+          <w:sz w:val="24"/>
+          <w:szCs w:val="24"/>
+        </w:rPr>
+        <w:t>–</w:t>
+      </w:r>
+      <w:r>
+        <w:rPr>
+          <w:rFonts w:ascii="Times New Roman" w:hAnsi="Times New Roman" w:cs="Times New Roman"/>
+          <w:sz w:val="24"/>
+          <w:szCs w:val="24"/>
+        </w:rPr>
+        <w:t>. Ese es el único motivo por el cual siempre tardamos en llegar a los lugares a los que nos envían.</w:t>
+      </w:r>
+    </w:p>
+    <w:p>
+      <w:pPr>
+        <w:pStyle w:val="Prrafodelista"/>
+        <w:numPr>
+          <w:ilvl w:val="0"/>
+          <w:numId w:val="1"/>
+        </w:numPr>
+        <w:tabs>
+          <w:tab w:val="left" w:pos="3810"/>
+        </w:tabs>
+        <w:jc w:val="both"/>
+        <w:rPr>
+          <w:rFonts w:ascii="Times New Roman" w:hAnsi="Times New Roman" w:cs="Times New Roman"/>
+          <w:sz w:val="24"/>
+          <w:szCs w:val="24"/>
+        </w:rPr>
+      </w:pPr>
+      <w:r>
+        <w:rPr>
+          <w:rFonts w:ascii="Times New Roman" w:hAnsi="Times New Roman" w:cs="Times New Roman"/>
+          <w:sz w:val="24"/>
+          <w:szCs w:val="24"/>
+        </w:rPr>
+        <w:t xml:space="preserve">Tal vez, pero no estoy muy seguro que sea la Antártida </w:t>
+      </w:r>
+      <w:r>
+        <w:rPr>
+          <w:rFonts w:ascii="Times New Roman" w:hAnsi="Times New Roman" w:cs="Times New Roman"/>
+          <w:sz w:val="24"/>
+          <w:szCs w:val="24"/>
+        </w:rPr>
+        <w:t>–</w:t>
+      </w:r>
+      <w:r>
+        <w:rPr>
+          <w:rFonts w:ascii="Times New Roman" w:hAnsi="Times New Roman" w:cs="Times New Roman"/>
+          <w:sz w:val="24"/>
+          <w:szCs w:val="24"/>
+        </w:rPr>
+        <w:t>dijo Benjamín.</w:t>
+      </w:r>
+    </w:p>
+    <w:p>
+      <w:pPr>
+        <w:pStyle w:val="Prrafodelista"/>
+        <w:numPr>
+          <w:ilvl w:val="0"/>
+          <w:numId w:val="1"/>
+        </w:numPr>
+        <w:tabs>
+          <w:tab w:val="left" w:pos="3810"/>
+        </w:tabs>
+        <w:jc w:val="both"/>
+        <w:rPr>
+          <w:rFonts w:ascii="Times New Roman" w:hAnsi="Times New Roman" w:cs="Times New Roman"/>
+          <w:sz w:val="24"/>
+          <w:szCs w:val="24"/>
+        </w:rPr>
+      </w:pPr>
+      <w:r>
+        <w:rPr>
+          <w:rFonts w:ascii="Times New Roman" w:hAnsi="Times New Roman" w:cs="Times New Roman"/>
+          <w:sz w:val="24"/>
+          <w:szCs w:val="24"/>
+        </w:rPr>
+        <w:t xml:space="preserve">Lo más probable sea que CRE esté en un lugar más cálido </w:t>
+      </w:r>
+      <w:r>
+        <w:rPr>
+          <w:rFonts w:ascii="Times New Roman" w:hAnsi="Times New Roman" w:cs="Times New Roman"/>
+          <w:sz w:val="24"/>
+          <w:szCs w:val="24"/>
+        </w:rPr>
+        <w:t>–</w:t>
+      </w:r>
+      <w:r>
+        <w:rPr>
+          <w:rFonts w:ascii="Times New Roman" w:hAnsi="Times New Roman" w:cs="Times New Roman"/>
+          <w:sz w:val="24"/>
+          <w:szCs w:val="24"/>
+        </w:rPr>
+        <w:t xml:space="preserve">dijo Lastra </w:t>
+      </w:r>
+      <w:r>
+        <w:rPr>
+          <w:rFonts w:ascii="Times New Roman" w:hAnsi="Times New Roman" w:cs="Times New Roman"/>
+          <w:sz w:val="24"/>
+          <w:szCs w:val="24"/>
+        </w:rPr>
+        <w:t>–</w:t>
+      </w:r>
+      <w:r>
+        <w:rPr>
+          <w:rFonts w:ascii="Times New Roman" w:hAnsi="Times New Roman" w:cs="Times New Roman"/>
+          <w:sz w:val="24"/>
+          <w:szCs w:val="24"/>
+        </w:rPr>
+        <w:t>, es posible que este cerca de alguna playa paradisiaca.</w:t>
+      </w:r>
+    </w:p>
+    <w:p>
+      <w:pPr>
+        <w:pStyle w:val="Prrafodelista"/>
+        <w:numPr>
+          <w:ilvl w:val="0"/>
+          <w:numId w:val="1"/>
+        </w:numPr>
+        <w:tabs>
+          <w:tab w:val="left" w:pos="3810"/>
+        </w:tabs>
+        <w:jc w:val="both"/>
+        <w:rPr>
+          <w:rFonts w:ascii="Times New Roman" w:hAnsi="Times New Roman" w:cs="Times New Roman"/>
+          <w:sz w:val="24"/>
+          <w:szCs w:val="24"/>
+        </w:rPr>
+      </w:pPr>
+      <w:r>
+        <w:rPr>
+          <w:rFonts w:ascii="Times New Roman" w:hAnsi="Times New Roman" w:cs="Times New Roman"/>
+          <w:sz w:val="24"/>
+          <w:szCs w:val="24"/>
+        </w:rPr>
+        <w:t xml:space="preserve">Cuanto me gustaría que ORE estuviese en un lugar así </w:t>
+      </w:r>
+      <w:r>
+        <w:rPr>
+          <w:rFonts w:ascii="Times New Roman" w:hAnsi="Times New Roman" w:cs="Times New Roman"/>
+          <w:sz w:val="24"/>
+          <w:szCs w:val="24"/>
+        </w:rPr>
+        <w:t>–</w:t>
+      </w:r>
+      <w:r>
+        <w:rPr>
+          <w:rFonts w:ascii="Times New Roman" w:hAnsi="Times New Roman" w:cs="Times New Roman"/>
+          <w:sz w:val="24"/>
+          <w:szCs w:val="24"/>
+        </w:rPr>
+        <w:t>dijo Karen imaginando el panorama.</w:t>
+      </w:r>
+    </w:p>
+    <w:p>
+      <w:pPr>
+        <w:tabs>
+          <w:tab w:val="left" w:pos="3810"/>
+        </w:tabs>
+        <w:jc w:val="both"/>
+        <w:rPr>
+          <w:rFonts w:ascii="Times New Roman" w:hAnsi="Times New Roman" w:cs="Times New Roman"/>
+          <w:sz w:val="24"/>
+          <w:szCs w:val="24"/>
+        </w:rPr>
+      </w:pPr>
+      <w:r>
+        <w:rPr>
+          <w:rFonts w:ascii="Times New Roman" w:hAnsi="Times New Roman" w:cs="Times New Roman"/>
+          <w:sz w:val="24"/>
+          <w:szCs w:val="24"/>
+        </w:rPr>
+        <w:t>Después de unas horas más de viaje, al fin llegaron a las instalaciones de CRE. Cuando bajaron del avión se encontraban dentro de un gran hangar, cuando salieron de allí observaron el edificio de CRE, el cual estaba a unos cientos de metros del hangar. Lo sorprendente que era el lugar tenía alrededor de cincuenta pisos de altura y era tan largo que no parecía tener final.</w:t>
+      </w:r>
+    </w:p>
+    <w:p>
+      <w:pPr>
+        <w:pStyle w:val="Prrafodelista"/>
+        <w:numPr>
+          <w:ilvl w:val="0"/>
+          <w:numId w:val="1"/>
+        </w:numPr>
+        <w:tabs>
+          <w:tab w:val="left" w:pos="3810"/>
+        </w:tabs>
+        <w:jc w:val="both"/>
+        <w:rPr>
+          <w:rFonts w:ascii="Times New Roman" w:hAnsi="Times New Roman" w:cs="Times New Roman"/>
+          <w:sz w:val="24"/>
+          <w:szCs w:val="24"/>
+        </w:rPr>
+      </w:pPr>
+      <w:r>
+        <w:rPr>
+          <w:rFonts w:ascii="Times New Roman" w:hAnsi="Times New Roman" w:cs="Times New Roman"/>
+          <w:sz w:val="24"/>
+          <w:szCs w:val="24"/>
+        </w:rPr>
+        <w:lastRenderedPageBreak/>
+        <w:t xml:space="preserve">Imagino que al igual que ORE aquí han de tener pisos subterráneos </w:t>
+      </w:r>
+      <w:r>
+        <w:rPr>
+          <w:rFonts w:ascii="Times New Roman" w:hAnsi="Times New Roman" w:cs="Times New Roman"/>
+          <w:sz w:val="24"/>
+          <w:szCs w:val="24"/>
+        </w:rPr>
+        <w:t>–</w:t>
+      </w:r>
+      <w:r>
+        <w:rPr>
+          <w:rFonts w:ascii="Times New Roman" w:hAnsi="Times New Roman" w:cs="Times New Roman"/>
+          <w:sz w:val="24"/>
+          <w:szCs w:val="24"/>
+        </w:rPr>
+        <w:t>dijo Óscar sorprendido.</w:t>
+      </w:r>
+    </w:p>
+    <w:p>
+      <w:pPr>
+        <w:pStyle w:val="Prrafodelista"/>
+        <w:numPr>
+          <w:ilvl w:val="0"/>
+          <w:numId w:val="1"/>
+        </w:numPr>
+        <w:tabs>
+          <w:tab w:val="left" w:pos="3810"/>
+        </w:tabs>
+        <w:jc w:val="both"/>
+        <w:rPr>
+          <w:rFonts w:ascii="Times New Roman" w:hAnsi="Times New Roman" w:cs="Times New Roman"/>
+          <w:sz w:val="24"/>
+          <w:szCs w:val="24"/>
+        </w:rPr>
+      </w:pPr>
+      <w:r>
+        <w:rPr>
+          <w:rFonts w:ascii="Times New Roman" w:hAnsi="Times New Roman" w:cs="Times New Roman"/>
+          <w:sz w:val="24"/>
+          <w:szCs w:val="24"/>
+        </w:rPr>
+        <w:t xml:space="preserve">Ya creo que son mejores que nosotros </w:t>
+      </w:r>
+      <w:r>
+        <w:rPr>
+          <w:rFonts w:ascii="Times New Roman" w:hAnsi="Times New Roman" w:cs="Times New Roman"/>
+          <w:sz w:val="24"/>
+          <w:szCs w:val="24"/>
+        </w:rPr>
+        <w:t>–</w:t>
+      </w:r>
+      <w:r>
+        <w:rPr>
+          <w:rFonts w:ascii="Times New Roman" w:hAnsi="Times New Roman" w:cs="Times New Roman"/>
+          <w:sz w:val="24"/>
+          <w:szCs w:val="24"/>
+        </w:rPr>
+        <w:t>exclamo Christian.</w:t>
+      </w:r>
+    </w:p>
+    <w:p>
+      <w:pPr>
+        <w:pStyle w:val="Prrafodelista"/>
+        <w:numPr>
+          <w:ilvl w:val="0"/>
+          <w:numId w:val="1"/>
+        </w:numPr>
+        <w:tabs>
+          <w:tab w:val="left" w:pos="3810"/>
+        </w:tabs>
+        <w:jc w:val="both"/>
+        <w:rPr>
+          <w:rFonts w:ascii="Times New Roman" w:hAnsi="Times New Roman" w:cs="Times New Roman"/>
+          <w:sz w:val="24"/>
+          <w:szCs w:val="24"/>
+        </w:rPr>
+      </w:pPr>
+      <w:r>
+        <w:rPr>
+          <w:rFonts w:ascii="Times New Roman" w:hAnsi="Times New Roman" w:cs="Times New Roman"/>
+          <w:sz w:val="24"/>
+          <w:szCs w:val="24"/>
+        </w:rPr>
+        <w:t xml:space="preserve">Un edificio no muestra la capacidad de una organización </w:t>
+      </w:r>
+      <w:r>
+        <w:rPr>
+          <w:rFonts w:ascii="Times New Roman" w:hAnsi="Times New Roman" w:cs="Times New Roman"/>
+          <w:sz w:val="24"/>
+          <w:szCs w:val="24"/>
+        </w:rPr>
+        <w:t>–</w:t>
+      </w:r>
+      <w:r>
+        <w:rPr>
+          <w:rFonts w:ascii="Times New Roman" w:hAnsi="Times New Roman" w:cs="Times New Roman"/>
+          <w:sz w:val="24"/>
+          <w:szCs w:val="24"/>
+        </w:rPr>
+        <w:t>comento Ferwhite algo molesto.</w:t>
+      </w:r>
+    </w:p>
+    <w:p>
+      <w:pPr>
+        <w:tabs>
+          <w:tab w:val="left" w:pos="3810"/>
+        </w:tabs>
+        <w:jc w:val="both"/>
+        <w:rPr>
+          <w:rFonts w:ascii="Times New Roman" w:hAnsi="Times New Roman" w:cs="Times New Roman"/>
+          <w:sz w:val="24"/>
+          <w:szCs w:val="24"/>
+        </w:rPr>
+      </w:pPr>
+      <w:r>
+        <w:rPr>
+          <w:rFonts w:ascii="Times New Roman" w:hAnsi="Times New Roman" w:cs="Times New Roman"/>
+          <w:sz w:val="24"/>
+          <w:szCs w:val="24"/>
+        </w:rPr>
+        <w:t>Un soldado se acercó a ellos y les dijo que los llevaría hasta la entrada de CRE, allí los estaría esperando un coronel.</w:t>
+      </w:r>
+    </w:p>
+    <w:p>
+      <w:pPr>
+        <w:pStyle w:val="Prrafodelista"/>
+        <w:numPr>
+          <w:ilvl w:val="0"/>
+          <w:numId w:val="1"/>
+        </w:numPr>
+        <w:tabs>
+          <w:tab w:val="left" w:pos="3810"/>
+        </w:tabs>
+        <w:jc w:val="both"/>
+        <w:rPr>
+          <w:rFonts w:ascii="Times New Roman" w:hAnsi="Times New Roman" w:cs="Times New Roman"/>
+          <w:sz w:val="24"/>
+          <w:szCs w:val="24"/>
+        </w:rPr>
+      </w:pPr>
+      <w:r>
+        <w:rPr>
+          <w:rFonts w:ascii="Times New Roman" w:hAnsi="Times New Roman" w:cs="Times New Roman"/>
+          <w:sz w:val="24"/>
+          <w:szCs w:val="24"/>
+        </w:rPr>
+        <w:t xml:space="preserve">Soy el coronel Cristian Sbalhs. El general Stinger me comisiono para llevar a cabo las revisiones de las </w:t>
+      </w:r>
+      <w:r>
+        <w:rPr>
+          <w:rFonts w:ascii="Times New Roman" w:hAnsi="Times New Roman" w:cs="Times New Roman"/>
+          <w:sz w:val="24"/>
+          <w:szCs w:val="24"/>
+        </w:rPr>
+        <w:t>prácticas</w:t>
+      </w:r>
+      <w:r>
+        <w:rPr>
+          <w:rFonts w:ascii="Times New Roman" w:hAnsi="Times New Roman" w:cs="Times New Roman"/>
+          <w:sz w:val="24"/>
+          <w:szCs w:val="24"/>
+        </w:rPr>
+        <w:t xml:space="preserve"> que se realizaran.</w:t>
+      </w:r>
+    </w:p>
+    <w:p>
+      <w:pPr>
+        <w:pStyle w:val="Prrafodelista"/>
+        <w:numPr>
+          <w:ilvl w:val="0"/>
+          <w:numId w:val="1"/>
+        </w:numPr>
+        <w:tabs>
+          <w:tab w:val="left" w:pos="3810"/>
+        </w:tabs>
+        <w:jc w:val="both"/>
+        <w:rPr>
+          <w:rFonts w:ascii="Times New Roman" w:hAnsi="Times New Roman" w:cs="Times New Roman"/>
+          <w:sz w:val="24"/>
+          <w:szCs w:val="24"/>
+        </w:rPr>
+      </w:pPr>
+      <w:r>
+        <w:rPr>
+          <w:rFonts w:ascii="Times New Roman" w:hAnsi="Times New Roman" w:cs="Times New Roman"/>
+          <w:sz w:val="24"/>
+          <w:szCs w:val="24"/>
+        </w:rPr>
+        <w:t xml:space="preserve">Me parece perfecto el hecho que no este Stinger vigilando </w:t>
+      </w:r>
+      <w:r>
+        <w:rPr>
+          <w:rFonts w:ascii="Times New Roman" w:hAnsi="Times New Roman" w:cs="Times New Roman"/>
+          <w:sz w:val="24"/>
+          <w:szCs w:val="24"/>
+        </w:rPr>
+        <w:t>–</w:t>
+      </w:r>
+      <w:r>
+        <w:rPr>
+          <w:rFonts w:ascii="Times New Roman" w:hAnsi="Times New Roman" w:cs="Times New Roman"/>
+          <w:sz w:val="24"/>
+          <w:szCs w:val="24"/>
+        </w:rPr>
+        <w:t>susurro Ferwhite a Karen.</w:t>
+      </w:r>
+    </w:p>
+    <w:p>
+      <w:pPr>
+        <w:tabs>
+          <w:tab w:val="left" w:pos="3810"/>
+        </w:tabs>
+        <w:jc w:val="both"/>
+        <w:rPr>
+          <w:rFonts w:ascii="Times New Roman" w:hAnsi="Times New Roman" w:cs="Times New Roman"/>
+          <w:sz w:val="24"/>
+          <w:szCs w:val="24"/>
+        </w:rPr>
+      </w:pPr>
+      <w:r>
+        <w:rPr>
+          <w:rFonts w:ascii="Times New Roman" w:hAnsi="Times New Roman" w:cs="Times New Roman"/>
+          <w:sz w:val="24"/>
+          <w:szCs w:val="24"/>
+        </w:rPr>
+        <w:t>El coronel Sbalhs los dirigió al simulador de CRE, aquel simulador era mucho más grande que el de ORE.</w:t>
+      </w:r>
+    </w:p>
+    <w:p>
+      <w:pPr>
+        <w:pStyle w:val="Prrafodelista"/>
+        <w:numPr>
+          <w:ilvl w:val="0"/>
+          <w:numId w:val="1"/>
+        </w:numPr>
+        <w:tabs>
+          <w:tab w:val="left" w:pos="3810"/>
+        </w:tabs>
+        <w:jc w:val="both"/>
+        <w:rPr>
+          <w:rFonts w:ascii="Times New Roman" w:hAnsi="Times New Roman" w:cs="Times New Roman"/>
+          <w:sz w:val="24"/>
+          <w:szCs w:val="24"/>
+        </w:rPr>
+      </w:pPr>
+      <w:r>
+        <w:rPr>
+          <w:rFonts w:ascii="Times New Roman" w:hAnsi="Times New Roman" w:cs="Times New Roman"/>
+          <w:sz w:val="24"/>
+          <w:szCs w:val="24"/>
+        </w:rPr>
+        <w:t xml:space="preserve">Este simulador es el mejor que existe en todo el mundo. Aquí se entrenan todos los equipos elite de CRE y de otras organizaciones. Ustedes son los primeros elites de ORE que entraran en </w:t>
+      </w:r>
+      <w:r>
+        <w:rPr>
+          <w:rFonts w:ascii="Times New Roman" w:hAnsi="Times New Roman" w:cs="Times New Roman"/>
+          <w:sz w:val="24"/>
+          <w:szCs w:val="24"/>
+        </w:rPr>
+        <w:t>él</w:t>
+      </w:r>
+      <w:r>
+        <w:rPr>
+          <w:rFonts w:ascii="Times New Roman" w:hAnsi="Times New Roman" w:cs="Times New Roman"/>
+          <w:sz w:val="24"/>
+          <w:szCs w:val="24"/>
+        </w:rPr>
+        <w:t>.</w:t>
+      </w:r>
+    </w:p>
+    <w:p>
+      <w:pPr>
+        <w:tabs>
+          <w:tab w:val="left" w:pos="3810"/>
+        </w:tabs>
+        <w:jc w:val="both"/>
+        <w:rPr>
+          <w:rFonts w:ascii="Times New Roman" w:hAnsi="Times New Roman" w:cs="Times New Roman"/>
+          <w:sz w:val="24"/>
+          <w:szCs w:val="24"/>
+        </w:rPr>
+      </w:pPr>
+      <w:r>
+        <w:rPr>
+          <w:rFonts w:ascii="Times New Roman" w:hAnsi="Times New Roman" w:cs="Times New Roman"/>
+          <w:sz w:val="24"/>
+          <w:szCs w:val="24"/>
+        </w:rPr>
+        <w:t xml:space="preserve">El equipo Gamma entro al simulador, el coronel Sbalhs ordeno que se iniciara </w:t>
+      </w:r>
+      <w:r>
+        <w:rPr>
+          <w:rFonts w:ascii="Times New Roman" w:hAnsi="Times New Roman" w:cs="Times New Roman"/>
+          <w:sz w:val="24"/>
+          <w:szCs w:val="24"/>
+        </w:rPr>
+        <w:t xml:space="preserve">la simulación. Ellos no sabían a que se enfrentarían, el entorno se volvió oscuro, apareció una luz proveniente de una luna simulada, el paisaje era </w:t>
+      </w:r>
+      <w:proofErr w:type="spellStart"/>
+      <w:r>
+        <w:rPr>
+          <w:rFonts w:ascii="Times New Roman" w:hAnsi="Times New Roman" w:cs="Times New Roman"/>
+          <w:sz w:val="24"/>
+          <w:szCs w:val="24"/>
+        </w:rPr>
+        <w:t>semi</w:t>
+      </w:r>
+      <w:proofErr w:type="spellEnd"/>
+      <w:r>
+        <w:rPr>
+          <w:rFonts w:ascii="Times New Roman" w:hAnsi="Times New Roman" w:cs="Times New Roman"/>
+          <w:sz w:val="24"/>
+          <w:szCs w:val="24"/>
+        </w:rPr>
+        <w:t>-rocoso.</w:t>
+      </w:r>
+    </w:p>
+    <w:p>
+      <w:pPr>
+        <w:pStyle w:val="Prrafodelista"/>
+        <w:numPr>
+          <w:ilvl w:val="0"/>
+          <w:numId w:val="1"/>
+        </w:numPr>
+        <w:tabs>
+          <w:tab w:val="left" w:pos="3810"/>
+        </w:tabs>
+        <w:jc w:val="both"/>
+        <w:rPr>
+          <w:rFonts w:ascii="Times New Roman" w:hAnsi="Times New Roman" w:cs="Times New Roman"/>
+          <w:sz w:val="24"/>
+          <w:szCs w:val="24"/>
+        </w:rPr>
+      </w:pPr>
+      <w:r>
+        <w:rPr>
+          <w:rFonts w:ascii="Times New Roman" w:hAnsi="Times New Roman" w:cs="Times New Roman"/>
+          <w:sz w:val="24"/>
+          <w:szCs w:val="24"/>
+        </w:rPr>
+        <w:t xml:space="preserve">¿Qué haremos? </w:t>
+      </w:r>
+      <w:r>
+        <w:rPr>
+          <w:rFonts w:ascii="Times New Roman" w:hAnsi="Times New Roman" w:cs="Times New Roman"/>
+          <w:sz w:val="24"/>
+          <w:szCs w:val="24"/>
+        </w:rPr>
+        <w:t>–</w:t>
+      </w:r>
+      <w:r>
+        <w:rPr>
+          <w:rFonts w:ascii="Times New Roman" w:hAnsi="Times New Roman" w:cs="Times New Roman"/>
+          <w:sz w:val="24"/>
+          <w:szCs w:val="24"/>
+        </w:rPr>
+        <w:t>pregunto Óscar.</w:t>
+      </w:r>
+    </w:p>
+    <w:p>
+      <w:pPr>
+        <w:pStyle w:val="Prrafodelista"/>
+        <w:numPr>
+          <w:ilvl w:val="0"/>
+          <w:numId w:val="1"/>
+        </w:numPr>
+        <w:tabs>
+          <w:tab w:val="left" w:pos="3810"/>
+        </w:tabs>
+        <w:jc w:val="both"/>
+        <w:rPr>
+          <w:rFonts w:ascii="Times New Roman" w:hAnsi="Times New Roman" w:cs="Times New Roman"/>
+          <w:sz w:val="24"/>
+          <w:szCs w:val="24"/>
+        </w:rPr>
+      </w:pPr>
+      <w:r>
+        <w:rPr>
+          <w:rFonts w:ascii="Times New Roman" w:hAnsi="Times New Roman" w:cs="Times New Roman"/>
+          <w:sz w:val="24"/>
+          <w:szCs w:val="24"/>
+        </w:rPr>
+        <w:t xml:space="preserve">Formación Delta </w:t>
+      </w:r>
+      <w:r>
+        <w:rPr>
+          <w:rFonts w:ascii="Times New Roman" w:hAnsi="Times New Roman" w:cs="Times New Roman"/>
+          <w:sz w:val="24"/>
+          <w:szCs w:val="24"/>
+        </w:rPr>
+        <w:t>–</w:t>
+      </w:r>
+      <w:r>
+        <w:rPr>
+          <w:rFonts w:ascii="Times New Roman" w:hAnsi="Times New Roman" w:cs="Times New Roman"/>
+          <w:sz w:val="24"/>
+          <w:szCs w:val="24"/>
+        </w:rPr>
+        <w:t>respondió Alex.</w:t>
+      </w:r>
+    </w:p>
+    <w:p>
+      <w:pPr>
+        <w:tabs>
+          <w:tab w:val="left" w:pos="3810"/>
+        </w:tabs>
+        <w:jc w:val="both"/>
+        <w:rPr>
+          <w:rFonts w:ascii="Times New Roman" w:hAnsi="Times New Roman" w:cs="Times New Roman"/>
+          <w:sz w:val="24"/>
+          <w:szCs w:val="24"/>
+        </w:rPr>
+      </w:pPr>
+      <w:r>
+        <w:rPr>
+          <w:rFonts w:ascii="Times New Roman" w:hAnsi="Times New Roman" w:cs="Times New Roman"/>
+          <w:sz w:val="24"/>
+          <w:szCs w:val="24"/>
+        </w:rPr>
+        <w:t>Benjamín y Lastra tomaron posición en una roca alta con visión casi total, en la misma línea se colocó Christian y Karen, en la parte derecha se colocó Ferwhite y en la izquierda Óscar, Alex se colocó en la punta del triángulo que conformaba la formación Delta.</w:t>
+      </w:r>
+    </w:p>
+    <w:p>
+      <w:pPr>
+        <w:pStyle w:val="Prrafodelista"/>
+        <w:numPr>
+          <w:ilvl w:val="0"/>
+          <w:numId w:val="1"/>
+        </w:numPr>
+        <w:tabs>
+          <w:tab w:val="left" w:pos="3810"/>
+        </w:tabs>
+        <w:jc w:val="both"/>
+        <w:rPr>
+          <w:rFonts w:ascii="Times New Roman" w:hAnsi="Times New Roman" w:cs="Times New Roman"/>
+          <w:sz w:val="24"/>
+          <w:szCs w:val="24"/>
+        </w:rPr>
+      </w:pPr>
+      <w:r>
+        <w:rPr>
+          <w:rFonts w:ascii="Times New Roman" w:hAnsi="Times New Roman" w:cs="Times New Roman"/>
+          <w:sz w:val="24"/>
+          <w:szCs w:val="24"/>
+        </w:rPr>
+        <w:t>Christian y Karen; no se muevan de su posición. Ferwhite y Óscar ustedes avancen conmigo, mantengan su distancia. Benjamín y Lastra, a cualquier signo de movimiento enemigo disparen.</w:t>
+      </w:r>
+    </w:p>
+    <w:p>
+      <w:pPr>
+        <w:tabs>
+          <w:tab w:val="left" w:pos="3810"/>
+        </w:tabs>
+        <w:jc w:val="both"/>
+        <w:rPr>
+          <w:rFonts w:ascii="Times New Roman" w:hAnsi="Times New Roman" w:cs="Times New Roman"/>
+          <w:sz w:val="24"/>
+          <w:szCs w:val="24"/>
+        </w:rPr>
+      </w:pPr>
+      <w:r>
+        <w:rPr>
+          <w:rFonts w:ascii="Times New Roman" w:hAnsi="Times New Roman" w:cs="Times New Roman"/>
+          <w:sz w:val="24"/>
+          <w:szCs w:val="24"/>
+        </w:rPr>
+        <w:t>Comenzaron a bajar de la colina en la que encontraban, en poco tiempo Benjamín detecto movimiento en dirección a Óscar, dio un disparo certero dejando aquella cosa muerta.</w:t>
+      </w:r>
+    </w:p>
+    <w:p>
+      <w:pPr>
+        <w:pStyle w:val="Prrafodelista"/>
+        <w:numPr>
+          <w:ilvl w:val="0"/>
+          <w:numId w:val="1"/>
+        </w:numPr>
+        <w:tabs>
+          <w:tab w:val="left" w:pos="3810"/>
+        </w:tabs>
+        <w:jc w:val="both"/>
+        <w:rPr>
+          <w:rFonts w:ascii="Times New Roman" w:hAnsi="Times New Roman" w:cs="Times New Roman"/>
+          <w:sz w:val="24"/>
+          <w:szCs w:val="24"/>
+        </w:rPr>
+      </w:pPr>
+      <w:r>
+        <w:rPr>
+          <w:rFonts w:ascii="Times New Roman" w:hAnsi="Times New Roman" w:cs="Times New Roman"/>
+          <w:sz w:val="24"/>
+          <w:szCs w:val="24"/>
+        </w:rPr>
+        <w:t>Óscar revisa que este muerto.</w:t>
+      </w:r>
+    </w:p>
+    <w:p>
+      <w:pPr>
+        <w:tabs>
+          <w:tab w:val="left" w:pos="3810"/>
+        </w:tabs>
+        <w:jc w:val="both"/>
+        <w:rPr>
+          <w:rFonts w:ascii="Times New Roman" w:hAnsi="Times New Roman" w:cs="Times New Roman"/>
+          <w:sz w:val="24"/>
+          <w:szCs w:val="24"/>
+        </w:rPr>
+      </w:pPr>
+      <w:r>
+        <w:rPr>
+          <w:rFonts w:ascii="Times New Roman" w:hAnsi="Times New Roman" w:cs="Times New Roman"/>
+          <w:sz w:val="24"/>
+          <w:szCs w:val="24"/>
+        </w:rPr>
+        <w:t xml:space="preserve">Óscar se acercó </w:t>
+      </w:r>
+      <w:r>
+        <w:rPr>
+          <w:rFonts w:ascii="Times New Roman" w:hAnsi="Times New Roman" w:cs="Times New Roman"/>
+          <w:sz w:val="24"/>
+          <w:szCs w:val="24"/>
+        </w:rPr>
+        <w:t>que resultó ser un Ram.</w:t>
+      </w:r>
+    </w:p>
+    <w:p>
+      <w:pPr>
+        <w:pStyle w:val="Prrafodelista"/>
+        <w:numPr>
+          <w:ilvl w:val="0"/>
+          <w:numId w:val="1"/>
+        </w:numPr>
+        <w:tabs>
+          <w:tab w:val="left" w:pos="3810"/>
+        </w:tabs>
+        <w:jc w:val="both"/>
+        <w:rPr>
+          <w:rFonts w:ascii="Times New Roman" w:hAnsi="Times New Roman" w:cs="Times New Roman"/>
+          <w:sz w:val="24"/>
+          <w:szCs w:val="24"/>
+        </w:rPr>
+      </w:pPr>
+      <w:r>
+        <w:rPr>
+          <w:rFonts w:ascii="Times New Roman" w:hAnsi="Times New Roman" w:cs="Times New Roman"/>
+          <w:sz w:val="24"/>
+          <w:szCs w:val="24"/>
+        </w:rPr>
+        <w:t>¿Seguro que es un Ram?, no me parecía, se movía muy rápido me costó acertar el tiro.</w:t>
+      </w:r>
+    </w:p>
+    <w:p>
+      <w:pPr>
+        <w:pStyle w:val="Prrafodelista"/>
+        <w:numPr>
+          <w:ilvl w:val="0"/>
+          <w:numId w:val="1"/>
+        </w:numPr>
+        <w:tabs>
+          <w:tab w:val="left" w:pos="3810"/>
+        </w:tabs>
+        <w:jc w:val="both"/>
+        <w:rPr>
+          <w:rFonts w:ascii="Times New Roman" w:hAnsi="Times New Roman" w:cs="Times New Roman"/>
+          <w:sz w:val="24"/>
+          <w:szCs w:val="24"/>
+        </w:rPr>
+      </w:pPr>
+      <w:r>
+        <w:rPr>
+          <w:rFonts w:ascii="Times New Roman" w:hAnsi="Times New Roman" w:cs="Times New Roman"/>
+          <w:sz w:val="24"/>
+          <w:szCs w:val="24"/>
+        </w:rPr>
+        <w:t>Aunque no lo creas, es un Ram</w:t>
+      </w:r>
+      <w:r>
+        <w:rPr>
+          <w:rFonts w:ascii="Times New Roman" w:hAnsi="Times New Roman" w:cs="Times New Roman"/>
+          <w:sz w:val="24"/>
+          <w:szCs w:val="24"/>
+        </w:rPr>
+        <w:t xml:space="preserve"> y de los más bajos de nivel</w:t>
+      </w:r>
+      <w:r>
+        <w:rPr>
+          <w:rFonts w:ascii="Times New Roman" w:hAnsi="Times New Roman" w:cs="Times New Roman"/>
+          <w:sz w:val="24"/>
+          <w:szCs w:val="24"/>
+        </w:rPr>
+        <w:t>.</w:t>
+      </w:r>
+    </w:p>
+    <w:p>
+      <w:pPr>
+        <w:pStyle w:val="Prrafodelista"/>
+        <w:numPr>
+          <w:ilvl w:val="0"/>
+          <w:numId w:val="1"/>
+        </w:numPr>
+        <w:tabs>
+          <w:tab w:val="left" w:pos="3810"/>
+        </w:tabs>
+        <w:jc w:val="both"/>
+        <w:rPr>
+          <w:rFonts w:ascii="Times New Roman" w:hAnsi="Times New Roman" w:cs="Times New Roman"/>
+          <w:sz w:val="24"/>
+          <w:szCs w:val="24"/>
+        </w:rPr>
+      </w:pPr>
+      <w:r>
+        <w:rPr>
+          <w:rFonts w:ascii="Times New Roman" w:hAnsi="Times New Roman" w:cs="Times New Roman"/>
+          <w:sz w:val="24"/>
+          <w:szCs w:val="24"/>
+        </w:rPr>
+        <w:t xml:space="preserve">Alex ¿puedo moverme con ustedes? </w:t>
+      </w:r>
+      <w:r>
+        <w:rPr>
+          <w:rFonts w:ascii="Times New Roman" w:hAnsi="Times New Roman" w:cs="Times New Roman"/>
+          <w:sz w:val="24"/>
+          <w:szCs w:val="24"/>
+        </w:rPr>
+        <w:t>–</w:t>
+      </w:r>
+      <w:r>
+        <w:rPr>
+          <w:rFonts w:ascii="Times New Roman" w:hAnsi="Times New Roman" w:cs="Times New Roman"/>
+          <w:sz w:val="24"/>
+          <w:szCs w:val="24"/>
+        </w:rPr>
+        <w:t>pregunto Karen.</w:t>
+      </w:r>
+    </w:p>
+    <w:p>
+      <w:pPr>
+        <w:pStyle w:val="Prrafodelista"/>
+        <w:numPr>
+          <w:ilvl w:val="0"/>
+          <w:numId w:val="1"/>
+        </w:numPr>
+        <w:tabs>
+          <w:tab w:val="left" w:pos="3810"/>
+        </w:tabs>
+        <w:jc w:val="both"/>
+        <w:rPr>
+          <w:rFonts w:ascii="Times New Roman" w:hAnsi="Times New Roman" w:cs="Times New Roman"/>
+          <w:sz w:val="24"/>
+          <w:szCs w:val="24"/>
+        </w:rPr>
+      </w:pPr>
+      <w:r>
+        <w:rPr>
+          <w:rFonts w:ascii="Times New Roman" w:hAnsi="Times New Roman" w:cs="Times New Roman"/>
+          <w:sz w:val="24"/>
+          <w:szCs w:val="24"/>
+        </w:rPr>
+        <w:t>Continua en tu posición, no nos podemos arriesgar.</w:t>
+      </w:r>
+    </w:p>
+    <w:p>
+      <w:pPr>
+        <w:tabs>
+          <w:tab w:val="left" w:pos="3810"/>
+        </w:tabs>
+        <w:jc w:val="both"/>
+        <w:rPr>
+          <w:rFonts w:ascii="Times New Roman" w:hAnsi="Times New Roman" w:cs="Times New Roman"/>
+          <w:sz w:val="24"/>
+          <w:szCs w:val="24"/>
+        </w:rPr>
+      </w:pPr>
+      <w:r>
+        <w:rPr>
+          <w:rFonts w:ascii="Times New Roman" w:hAnsi="Times New Roman" w:cs="Times New Roman"/>
+          <w:sz w:val="24"/>
+          <w:szCs w:val="24"/>
+        </w:rPr>
+        <w:lastRenderedPageBreak/>
+        <w:t>En aquel momento comenzaron a aparecer en la mira de Benjamín y Lastra cientos de Ram’s, dieron el informe a los demás tan rápido como los vieron aparecer. Los disparos comenzaron, pero aquellas cosas eran tantas y con una rapidez diferente que muchos de los disparos fallaban.</w:t>
+      </w:r>
+      <w:r>
+        <w:rPr>
+          <w:rFonts w:ascii="Times New Roman" w:hAnsi="Times New Roman" w:cs="Times New Roman"/>
+          <w:sz w:val="24"/>
+          <w:szCs w:val="24"/>
+        </w:rPr>
+        <w:t xml:space="preserve"> En poco tiempo aquellos Ram’s llegaron hasta donde Óscar y Ferwhite. Se les estaba dificultando el poder derribarlos, parecían ser más inteligentes que los Ram’s reales.</w:t>
+      </w:r>
+      <w:r>
+        <w:rPr>
+          <w:rFonts w:ascii="Times New Roman" w:hAnsi="Times New Roman" w:cs="Times New Roman"/>
+          <w:sz w:val="24"/>
+          <w:szCs w:val="24"/>
+        </w:rPr>
+        <w:t xml:space="preserve"> Cinco Ram’s derribaron a Ferwhite, Benjamín y Lastra tuvieron la oportunidad de acabar con aquellos Ram’s que atacaban a Ferwhite, aquellos disparos hacían volar en pedazos a cientos de Ram’s.</w:t>
+      </w:r>
+    </w:p>
+    <w:p>
+      <w:pPr>
+        <w:tabs>
+          <w:tab w:val="left" w:pos="3810"/>
+        </w:tabs>
+        <w:jc w:val="both"/>
+        <w:rPr>
+          <w:rFonts w:ascii="Times New Roman" w:hAnsi="Times New Roman" w:cs="Times New Roman"/>
+          <w:sz w:val="24"/>
+          <w:szCs w:val="24"/>
+        </w:rPr>
+      </w:pPr>
+      <w:r>
+        <w:rPr>
+          <w:rFonts w:ascii="Times New Roman" w:hAnsi="Times New Roman" w:cs="Times New Roman"/>
+          <w:sz w:val="24"/>
+          <w:szCs w:val="24"/>
+        </w:rPr>
+        <w:t>Después de unos minutos de batalla, se habían comen</w:t>
+      </w:r>
       <w:bookmarkStart w:id="0" w:name="_GoBack"/>
       <w:bookmarkEnd w:id="0"/>
+      <w:r>
+        <w:rPr>
+          <w:rFonts w:ascii="Times New Roman" w:hAnsi="Times New Roman" w:cs="Times New Roman"/>
+          <w:sz w:val="24"/>
+          <w:szCs w:val="24"/>
+        </w:rPr>
+        <w:t>zado a adaptar a la forma en que los Ram’s se movían. Ahora podían contener a más Ram’s que antes, aun así Christian y Karen seguían sin moverse de su lugar. Karen sentía que se perdía lo mejor que estaba ofreciendo aquella simulación.</w:t>
+      </w:r>
+      <w:r>
+        <w:rPr>
+          <w:rFonts w:ascii="Times New Roman" w:hAnsi="Times New Roman" w:cs="Times New Roman"/>
+          <w:sz w:val="24"/>
+          <w:szCs w:val="24"/>
+        </w:rPr>
+        <w:t xml:space="preserve"> Para su suerte no pasaría mucho tiempo en que los Ram’s comenzaran a aparecer a su lado y así divertirse un poco como ella pensaba.</w:t>
+      </w:r>
+    </w:p>
+    <w:p>
+      <w:pPr>
+        <w:tabs>
+          <w:tab w:val="left" w:pos="3810"/>
+        </w:tabs>
+        <w:jc w:val="both"/>
+        <w:rPr>
+          <w:rFonts w:ascii="Times New Roman" w:hAnsi="Times New Roman" w:cs="Times New Roman"/>
+          <w:sz w:val="24"/>
+          <w:szCs w:val="24"/>
+        </w:rPr>
+      </w:pPr>
+      <w:r>
+        <w:rPr>
+          <w:rFonts w:ascii="Times New Roman" w:hAnsi="Times New Roman" w:cs="Times New Roman"/>
+          <w:sz w:val="24"/>
+          <w:szCs w:val="24"/>
+        </w:rPr>
+        <w:t>Tomo con mucho entusiasmo aquel ataque que en menos de un minuto ya podía derribar a tantos Ram’s como aparecían frente a ella.</w:t>
+      </w:r>
+      <w:r>
+        <w:rPr>
+          <w:rFonts w:ascii="Times New Roman" w:hAnsi="Times New Roman" w:cs="Times New Roman"/>
+          <w:sz w:val="24"/>
+          <w:szCs w:val="24"/>
+        </w:rPr>
+        <w:t xml:space="preserve"> Sin embargo Christian no lo estaba pasando tan bien</w:t>
+      </w:r>
+      <w:r>
+        <w:rPr>
+          <w:rFonts w:ascii="Times New Roman" w:hAnsi="Times New Roman" w:cs="Times New Roman"/>
+          <w:sz w:val="24"/>
+          <w:szCs w:val="24"/>
+        </w:rPr>
+        <w:t xml:space="preserve"> pues como a Óscar y Ferwhite se le estaba complicando adaptarse a la forma de pelear de los Ram’s.</w:t>
+      </w:r>
+    </w:p>
+    <w:p>
+      <w:pPr>
+        <w:tabs>
+          <w:tab w:val="left" w:pos="3810"/>
+        </w:tabs>
+        <w:jc w:val="both"/>
+        <w:rPr>
+          <w:rFonts w:ascii="Times New Roman" w:hAnsi="Times New Roman" w:cs="Times New Roman"/>
+          <w:sz w:val="24"/>
+          <w:szCs w:val="24"/>
+        </w:rPr>
+      </w:pPr>
+      <w:r>
+        <w:rPr>
+          <w:rFonts w:ascii="Times New Roman" w:hAnsi="Times New Roman" w:cs="Times New Roman"/>
+          <w:sz w:val="24"/>
+          <w:szCs w:val="24"/>
+        </w:rPr>
+        <w:t>El ataque de lo Ram’s se detuvo después de unos treinta minutos de disparos. Alex había hecho bien su trabajo como líder</w:t>
+      </w:r>
     </w:p>
     <w:sectPr>
       <w:pgSz w:w="12240" w:h="15840"/>
@@ -34792,7 +37310,7 @@
 
 <file path=word/numbering.xml><?xml version="1.0" encoding="utf-8"?>
 <w:numbering xmlns:wpc="http://schemas.microsoft.com/office/word/2010/wordprocessingCanvas" xmlns:mc="http://schemas.openxmlformats.org/markup-compatibility/2006" xmlns:o="urn:schemas-microsoft-com:office:office" xmlns:r="http://schemas.openxmlformats.org/officeDocument/2006/relationships" xmlns:m="http://schemas.openxmlformats.org/officeDocument/2006/math" xmlns:v="urn:schemas-microsoft-com:vml" xmlns:wp14="http://schemas.microsoft.com/office/word/2010/wordprocessingDrawing" xmlns:wp="http://schemas.openxmlformats.org/drawingml/2006/wordprocessingDrawing" xmlns:w10="urn:schemas-microsoft-com:office:word" xmlns:w="http://schemas.openxmlformats.org/wordprocessingml/2006/main" xmlns:w14="http://schemas.microsoft.com/office/word/2010/wordml" xmlns:w15="http://schemas.microsoft.com/office/word/2012/wordml" xmlns:wpg="http://schemas.microsoft.com/office/word/2010/wordprocessingGroup" xmlns:wpi="http://schemas.microsoft.com/office/word/2010/wordprocessingInk" xmlns:wne="http://schemas.microsoft.com/office/word/2006/wordml" xmlns:wps="http://schemas.microsoft.com/office/word/2010/wordprocessingShape" mc:Ignorable="w14 w15 wp14">
-  <w:abstractNum w:abstractNumId="0">
+  <w:abstractNum w:abstractNumId="0" w15:restartNumberingAfterBreak="0">
     <w:nsid w:val="4AB666A8"/>
     <w:multiLevelType w:val="hybridMultilevel"/>
     <w:tmpl w:val="00FC218E"/>

</xml_diff>

<commit_message>
Agregamos mejoras al la historia
</commit_message>
<xml_diff>
--- a/los dias oscuros mejoras.docx
+++ b/los dias oscuros mejoras.docx
@@ -3020,25 +3020,7 @@
           <w:sz w:val="24"/>
           <w:szCs w:val="24"/>
         </w:rPr>
-        <w:t xml:space="preserve">Continuaron la búsqueda en aquellos libros, la mayoría se veían muy interesantes, pero no respondían la pregunta principal que habían llegado a buscar, Óscar encontró un libro con el seudónimo </w:t>
-      </w:r>
-      <w:proofErr w:type="spellStart"/>
-      <w:r>
-        <w:rPr>
-          <w:rFonts w:ascii="Times New Roman" w:hAnsi="Times New Roman" w:cs="Times New Roman"/>
-          <w:sz w:val="24"/>
-          <w:szCs w:val="24"/>
-        </w:rPr>
-        <w:t>Lw</w:t>
-      </w:r>
-      <w:proofErr w:type="spellEnd"/>
-      <w:r>
-        <w:rPr>
-          <w:rFonts w:ascii="Times New Roman" w:hAnsi="Times New Roman" w:cs="Times New Roman"/>
-          <w:sz w:val="24"/>
-          <w:szCs w:val="24"/>
-        </w:rPr>
-        <w:t xml:space="preserve"> y  de título “Experimentos trascendentales”, aquel libro mostraba muchas cosas parecidas al libro anterior pero con una gran mejora, en aquel libro se mostraban muchos de los experimentos realizados en la colmena, los cuales iban de los más tontos hasta los considerados de elite.</w:t>
+        <w:t>Continuaron la búsqueda en aquellos libros, la mayoría se veían muy interesantes, pero no respondían la pregunta principal que habían llegado a buscar, Óscar encontró un libro con el seudónimo Lw y  de título “Experimentos trascendentales”, aquel libro mostraba muchas cosas parecidas al libro anterior pero con una gran mejora, en aquel libro se mostraban muchos de los experimentos realizados en la colmena, los cuales iban de los más tontos hasta los considerados de elite.</w:t>
       </w:r>
     </w:p>
     <w:p>
@@ -4066,25 +4048,7 @@
           <w:sz w:val="24"/>
           <w:szCs w:val="24"/>
         </w:rPr>
-        <w:t xml:space="preserve">Los ojos de aquel hombre se llenaron de lágrimas, sus manos las </w:t>
-      </w:r>
-      <w:proofErr w:type="gramStart"/>
-      <w:r>
-        <w:rPr>
-          <w:rFonts w:ascii="Times New Roman" w:hAnsi="Times New Roman" w:cs="Times New Roman"/>
-          <w:sz w:val="24"/>
-          <w:szCs w:val="24"/>
-        </w:rPr>
-        <w:t>mantenía</w:t>
-      </w:r>
-      <w:proofErr w:type="gramEnd"/>
-      <w:r>
-        <w:rPr>
-          <w:rFonts w:ascii="Times New Roman" w:hAnsi="Times New Roman" w:cs="Times New Roman"/>
-          <w:sz w:val="24"/>
-          <w:szCs w:val="24"/>
-        </w:rPr>
-        <w:t xml:space="preserve"> empuñadas con fuerza, dio un sorbo a su cerveza y continúo.</w:t>
+        <w:t>Los ojos de aquel hombre se llenaron de lágrimas, sus manos las mantenía empuñadas con fuerza, dio un sorbo a su cerveza y continúo.</w:t>
       </w:r>
     </w:p>
     <w:p>
@@ -7911,23 +7875,13 @@
           <w:szCs w:val="24"/>
         </w:rPr>
       </w:pPr>
-      <w:proofErr w:type="gramStart"/>
-      <w:r>
-        <w:rPr>
-          <w:rFonts w:ascii="Times New Roman" w:hAnsi="Times New Roman" w:cs="Times New Roman"/>
-          <w:sz w:val="24"/>
-          <w:szCs w:val="24"/>
-        </w:rPr>
-        <w:t>¡</w:t>
-      </w:r>
-      <w:proofErr w:type="gramEnd"/>
-      <w:r>
-        <w:rPr>
-          <w:rFonts w:ascii="Times New Roman" w:hAnsi="Times New Roman" w:cs="Times New Roman"/>
-          <w:sz w:val="24"/>
-          <w:szCs w:val="24"/>
-        </w:rPr>
-        <w:t xml:space="preserve">¿Qué? ¿Cómo se puede ir </w:t>
+      <w:r>
+        <w:rPr>
+          <w:rFonts w:ascii="Times New Roman" w:hAnsi="Times New Roman" w:cs="Times New Roman"/>
+          <w:sz w:val="24"/>
+          <w:szCs w:val="24"/>
+        </w:rPr>
+        <w:t xml:space="preserve">¡¿Qué? ¿Cómo se puede ir </w:t>
       </w:r>
       <w:r>
         <w:rPr>
@@ -7943,18 +7897,8 @@
           <w:sz w:val="24"/>
           <w:szCs w:val="24"/>
         </w:rPr>
-        <w:t xml:space="preserve"> y dejarnos con la duda?</w:t>
-      </w:r>
-      <w:proofErr w:type="gramStart"/>
-      <w:r>
-        <w:rPr>
-          <w:rFonts w:ascii="Times New Roman" w:hAnsi="Times New Roman" w:cs="Times New Roman"/>
-          <w:sz w:val="24"/>
-          <w:szCs w:val="24"/>
-        </w:rPr>
-        <w:t>!</w:t>
-      </w:r>
-      <w:proofErr w:type="gramEnd"/>
+        <w:t xml:space="preserve"> y dejarnos con la duda?!</w:t>
+      </w:r>
       <w:r>
         <w:rPr>
           <w:rFonts w:ascii="Times New Roman" w:hAnsi="Times New Roman" w:cs="Times New Roman"/>
@@ -8044,25 +7988,7 @@
           <w:sz w:val="24"/>
           <w:szCs w:val="24"/>
         </w:rPr>
-        <w:t>, dando por nombre al proyecto “</w:t>
-      </w:r>
-      <w:proofErr w:type="spellStart"/>
-      <w:r>
-        <w:rPr>
-          <w:rFonts w:ascii="Times New Roman" w:hAnsi="Times New Roman" w:cs="Times New Roman"/>
-          <w:sz w:val="24"/>
-          <w:szCs w:val="24"/>
-        </w:rPr>
-        <w:t>Elit</w:t>
-      </w:r>
-      <w:proofErr w:type="spellEnd"/>
-      <w:r>
-        <w:rPr>
-          <w:rFonts w:ascii="Times New Roman" w:hAnsi="Times New Roman" w:cs="Times New Roman"/>
-          <w:sz w:val="24"/>
-          <w:szCs w:val="24"/>
-        </w:rPr>
-        <w:t>”</w:t>
+        <w:t>, dando por nombre al proyecto “Elit”</w:t>
       </w:r>
       <w:r>
         <w:rPr>
@@ -8105,18 +8031,8 @@
           <w:sz w:val="24"/>
           <w:szCs w:val="24"/>
         </w:rPr>
-        <w:t xml:space="preserve"> </w:t>
-      </w:r>
-      <w:proofErr w:type="spellStart"/>
-      <w:r>
-        <w:rPr>
-          <w:rFonts w:ascii="Times New Roman" w:hAnsi="Times New Roman" w:cs="Times New Roman"/>
-          <w:sz w:val="24"/>
-          <w:szCs w:val="24"/>
-        </w:rPr>
-        <w:t>elit</w:t>
-      </w:r>
-      <w:proofErr w:type="spellEnd"/>
+        <w:t xml:space="preserve"> elit</w:t>
+      </w:r>
       <w:r>
         <w:rPr>
           <w:rFonts w:ascii="Times New Roman" w:hAnsi="Times New Roman" w:cs="Times New Roman"/>
@@ -8151,23 +8067,13 @@
         </w:rPr>
         <w:t xml:space="preserve">Pero no podían decir nada de lo que había ocurrido con ellos, era de suma confidencialidad el proyecto </w:t>
       </w:r>
-      <w:proofErr w:type="spellStart"/>
-      <w:r>
-        <w:rPr>
-          <w:rFonts w:ascii="Times New Roman" w:hAnsi="Times New Roman" w:cs="Times New Roman"/>
-          <w:sz w:val="24"/>
-          <w:szCs w:val="24"/>
-        </w:rPr>
-        <w:t>elit</w:t>
-      </w:r>
-      <w:proofErr w:type="spellEnd"/>
-      <w:r>
-        <w:rPr>
-          <w:rFonts w:ascii="Times New Roman" w:hAnsi="Times New Roman" w:cs="Times New Roman"/>
-          <w:sz w:val="24"/>
-          <w:szCs w:val="24"/>
-        </w:rPr>
-        <w:t xml:space="preserve">. Aquellos jóvenes no conocían a nadie más que al sus entrenadores, científicos y compañeros, formando amistades más estrechas con sus compañeros de equipo, fueron seleccionado de tres en tres cada equipo. </w:t>
+      <w:r>
+        <w:rPr>
+          <w:rFonts w:ascii="Times New Roman" w:hAnsi="Times New Roman" w:cs="Times New Roman"/>
+          <w:sz w:val="24"/>
+          <w:szCs w:val="24"/>
+        </w:rPr>
+        <w:t xml:space="preserve">elit. Aquellos jóvenes no conocían a nadie más que al sus entrenadores, científicos y compañeros, formando amistades más estrechas con sus compañeros de equipo, fueron seleccionado de tres en tres cada equipo. </w:t>
       </w:r>
     </w:p>
     <w:p>
@@ -8410,25 +8316,7 @@
           <w:sz w:val="24"/>
           <w:szCs w:val="24"/>
         </w:rPr>
-        <w:t xml:space="preserve">Las personas tenían conocimiento de las fuerzas especiales, era claro que si en algún momento en la actualidad veían movilización de fuerzas especiales era porque algo estaba realmente mal. Esta información les hacía ver a los tres lo bien oculto que estaba el proyecto </w:t>
-      </w:r>
-      <w:proofErr w:type="spellStart"/>
-      <w:r>
-        <w:rPr>
-          <w:rFonts w:ascii="Times New Roman" w:hAnsi="Times New Roman" w:cs="Times New Roman"/>
-          <w:sz w:val="24"/>
-          <w:szCs w:val="24"/>
-        </w:rPr>
-        <w:t>elit</w:t>
-      </w:r>
-      <w:proofErr w:type="spellEnd"/>
-      <w:r>
-        <w:rPr>
-          <w:rFonts w:ascii="Times New Roman" w:hAnsi="Times New Roman" w:cs="Times New Roman"/>
-          <w:sz w:val="24"/>
-          <w:szCs w:val="24"/>
-        </w:rPr>
-        <w:t>.</w:t>
+        <w:t>Las personas tenían conocimiento de las fuerzas especiales, era claro que si en algún momento en la actualidad veían movilización de fuerzas especiales era porque algo estaba realmente mal. Esta información les hacía ver a los tres lo bien oculto que estaba el proyecto elit.</w:t>
       </w:r>
     </w:p>
     <w:p>
@@ -8451,25 +8339,7 @@
           <w:sz w:val="24"/>
           <w:szCs w:val="24"/>
         </w:rPr>
-        <w:t xml:space="preserve">Es algo obvio que nadie tenga conocimiento del proyecto </w:t>
-      </w:r>
-      <w:proofErr w:type="spellStart"/>
-      <w:r>
-        <w:rPr>
-          <w:rFonts w:ascii="Times New Roman" w:hAnsi="Times New Roman" w:cs="Times New Roman"/>
-          <w:sz w:val="24"/>
-          <w:szCs w:val="24"/>
-        </w:rPr>
-        <w:t>elit</w:t>
-      </w:r>
-      <w:proofErr w:type="spellEnd"/>
-      <w:r>
-        <w:rPr>
-          <w:rFonts w:ascii="Times New Roman" w:hAnsi="Times New Roman" w:cs="Times New Roman"/>
-          <w:sz w:val="24"/>
-          <w:szCs w:val="24"/>
-        </w:rPr>
-        <w:t>, ¿no? –comento Benjamín.</w:t>
+        <w:t>Es algo obvio que nadie tenga conocimiento del proyecto elit, ¿no? –comento Benjamín.</w:t>
       </w:r>
     </w:p>
     <w:p>
@@ -9760,25 +9630,7 @@
           <w:sz w:val="24"/>
           <w:szCs w:val="24"/>
         </w:rPr>
-        <w:t xml:space="preserve">Benjamín llego a un edificio con aspecto muy elegante, cada parte del edificio estaba hecho en vidrio </w:t>
-      </w:r>
-      <w:proofErr w:type="spellStart"/>
-      <w:r>
-        <w:rPr>
-          <w:rFonts w:ascii="Times New Roman" w:hAnsi="Times New Roman" w:cs="Times New Roman"/>
-          <w:sz w:val="24"/>
-          <w:szCs w:val="24"/>
-        </w:rPr>
-        <w:t>semi</w:t>
-      </w:r>
-      <w:proofErr w:type="spellEnd"/>
-      <w:r>
-        <w:rPr>
-          <w:rFonts w:ascii="Times New Roman" w:hAnsi="Times New Roman" w:cs="Times New Roman"/>
-          <w:sz w:val="24"/>
-          <w:szCs w:val="24"/>
-        </w:rPr>
-        <w:t>-oscuro, al entrar en él pudo observar a muchas personas vestidas de blanco, algo contrastante con la aparecía del edificio.</w:t>
+        <w:t>Benjamín llego a un edificio con aspecto muy elegante, cada parte del edificio estaba hecho en vidrio semi-oscuro, al entrar en él pudo observar a muchas personas vestidas de blanco, algo contrastante con la aparecía del edificio.</w:t>
       </w:r>
     </w:p>
     <w:p>
@@ -9907,23 +9759,13 @@
         </w:rPr>
         <w:t xml:space="preserve">Benjamín se dirigió a uno de los cubículos, cuando entro observo una pantalla </w:t>
       </w:r>
-      <w:proofErr w:type="spellStart"/>
-      <w:r>
-        <w:rPr>
-          <w:rFonts w:ascii="Times New Roman" w:hAnsi="Times New Roman" w:cs="Times New Roman"/>
-          <w:sz w:val="24"/>
-          <w:szCs w:val="24"/>
-        </w:rPr>
-        <w:t>touch</w:t>
-      </w:r>
-      <w:proofErr w:type="spellEnd"/>
-      <w:r>
-        <w:rPr>
-          <w:rFonts w:ascii="Times New Roman" w:hAnsi="Times New Roman" w:cs="Times New Roman"/>
-          <w:sz w:val="24"/>
-          <w:szCs w:val="24"/>
-        </w:rPr>
-        <w:t>, comenzó la búsqueda de las personas que habían llegado a la zona CA-1 durante el último año, la cantidad de personas era demasiado grande,  la zona CA-1 era mucho más habitada que antes de los días oscuros. Más de tres mil personas habían entrado en los últimos cuatro meses, tenía que ser más específico en la búsqueda, logro buscar a todas las personas de nombre Xavi de entre esas más de tres mil</w:t>
+      <w:r>
+        <w:rPr>
+          <w:rFonts w:ascii="Times New Roman" w:hAnsi="Times New Roman" w:cs="Times New Roman"/>
+          <w:sz w:val="24"/>
+          <w:szCs w:val="24"/>
+        </w:rPr>
+        <w:t>touch, comenzó la búsqueda de las personas que habían llegado a la zona CA-1 durante el último año, la cantidad de personas era demasiado grande,  la zona CA-1 era mucho más habitada que antes de los días oscuros. Más de tres mil personas habían entrado en los últimos cuatro meses, tenía que ser más específico en la búsqueda, logro buscar a todas las personas de nombre Xavi de entre esas más de tres mil</w:t>
       </w:r>
       <w:r>
         <w:rPr>
@@ -9950,25 +9792,7 @@
           <w:sz w:val="24"/>
           <w:szCs w:val="24"/>
         </w:rPr>
-        <w:t xml:space="preserve">Benjamín tenía una idea para lograr encontrar al Xavi indicado, todos los resultados deberían de tener el lugar del cual llegaron aquellas personas, Xavi perteneció a las fuerzas especiales, lo cual hacia que no tuviese un lugar del cual provenir. Busco cada uno de los resultados y encontró uno que el lugar del cual provenía decía </w:t>
-      </w:r>
-      <w:proofErr w:type="spellStart"/>
-      <w:r>
-        <w:rPr>
-          <w:rFonts w:ascii="Times New Roman" w:hAnsi="Times New Roman" w:cs="Times New Roman"/>
-          <w:sz w:val="24"/>
-          <w:szCs w:val="24"/>
-        </w:rPr>
-        <w:t>undefinide</w:t>
-      </w:r>
-      <w:proofErr w:type="spellEnd"/>
-      <w:r>
-        <w:rPr>
-          <w:rFonts w:ascii="Times New Roman" w:hAnsi="Times New Roman" w:cs="Times New Roman"/>
-          <w:sz w:val="24"/>
-          <w:szCs w:val="24"/>
-        </w:rPr>
-        <w:t>.</w:t>
+        <w:t>Benjamín tenía una idea para lograr encontrar al Xavi indicado, todos los resultados deberían de tener el lugar del cual llegaron aquellas personas, Xavi perteneció a las fuerzas especiales, lo cual hacia que no tuviese un lugar del cual provenir. Busco cada uno de los resultados y encontró uno que el lugar del cual provenía decía undefinide.</w:t>
       </w:r>
     </w:p>
     <w:p>
@@ -11794,25 +11618,7 @@
           <w:sz w:val="24"/>
           <w:szCs w:val="24"/>
         </w:rPr>
-        <w:t xml:space="preserve">Fue un largo tiempo, aun no podíamos ir a luchar contra Ratmok, para nuestra suerte el ataque tras los ocho meses de cero ataques, comenzó en Estados unidos, gracias a su fuerza militar Ratmok tardo seis meses en tomar el poder de aquel país, el momento en que se declaró Estados unidos bajo el mando de Ratmok, fue cuando </w:t>
-      </w:r>
-      <w:proofErr w:type="spellStart"/>
-      <w:r>
-        <w:rPr>
-          <w:rFonts w:ascii="Times New Roman" w:hAnsi="Times New Roman" w:cs="Times New Roman"/>
-          <w:sz w:val="24"/>
-          <w:szCs w:val="24"/>
-        </w:rPr>
-        <w:t>hakeo</w:t>
-      </w:r>
-      <w:proofErr w:type="spellEnd"/>
-      <w:r>
-        <w:rPr>
-          <w:rFonts w:ascii="Times New Roman" w:hAnsi="Times New Roman" w:cs="Times New Roman"/>
-          <w:sz w:val="24"/>
-          <w:szCs w:val="24"/>
-        </w:rPr>
-        <w:t xml:space="preserve"> el pentágono y tomo el control total.</w:t>
+        <w:t>Fue un largo tiempo, aun no podíamos ir a luchar contra Ratmok, para nuestra suerte el ataque tras los ocho meses de cero ataques, comenzó en Estados unidos, gracias a su fuerza militar Ratmok tardo seis meses en tomar el poder de aquel país, el momento en que se declaró Estados unidos bajo el mando de Ratmok, fue cuando hakeo el pentágono y tomo el control total.</w:t>
       </w:r>
     </w:p>
     <w:p>
@@ -13374,25 +13180,7 @@
           <w:sz w:val="24"/>
           <w:szCs w:val="24"/>
         </w:rPr>
-        <w:t xml:space="preserve"> reunir a </w:t>
-      </w:r>
-      <w:proofErr w:type="gramStart"/>
-      <w:r>
-        <w:rPr>
-          <w:rFonts w:ascii="Times New Roman" w:hAnsi="Times New Roman" w:cs="Times New Roman"/>
-          <w:sz w:val="24"/>
-          <w:szCs w:val="24"/>
-        </w:rPr>
-        <w:t>los</w:t>
-      </w:r>
-      <w:proofErr w:type="gramEnd"/>
-      <w:r>
-        <w:rPr>
-          <w:rFonts w:ascii="Times New Roman" w:hAnsi="Times New Roman" w:cs="Times New Roman"/>
-          <w:sz w:val="24"/>
-          <w:szCs w:val="24"/>
-        </w:rPr>
-        <w:t xml:space="preserve"> elites, ya lo han hecho por nosotros</w:t>
+        <w:t xml:space="preserve"> reunir a los elites, ya lo han hecho por nosotros</w:t>
       </w:r>
       <w:r>
         <w:rPr>
@@ -15809,25 +15597,7 @@
           <w:sz w:val="24"/>
           <w:szCs w:val="24"/>
         </w:rPr>
-        <w:t xml:space="preserve">¿A </w:t>
-      </w:r>
-      <w:proofErr w:type="spellStart"/>
-      <w:r>
-        <w:rPr>
-          <w:rFonts w:ascii="Times New Roman" w:hAnsi="Times New Roman" w:cs="Times New Roman"/>
-          <w:sz w:val="24"/>
-          <w:szCs w:val="24"/>
-        </w:rPr>
-        <w:t>que</w:t>
-      </w:r>
-      <w:proofErr w:type="spellEnd"/>
-      <w:r>
-        <w:rPr>
-          <w:rFonts w:ascii="Times New Roman" w:hAnsi="Times New Roman" w:cs="Times New Roman"/>
-          <w:sz w:val="24"/>
-          <w:szCs w:val="24"/>
-        </w:rPr>
-        <w:t xml:space="preserve"> te refieres con eso?</w:t>
+        <w:t>¿A que te refieres con eso?</w:t>
       </w:r>
     </w:p>
     <w:p>
@@ -18498,25 +18268,7 @@
           <w:sz w:val="24"/>
           <w:szCs w:val="24"/>
         </w:rPr>
-        <w:t xml:space="preserve">Aquella noche apenas y pudieron dormir al pensar cómo podría atacar esa nueva amenaza, a la mañana siguiente y un poco desvelados los tres fueron a la cafetería por un café y después pasarían unos minutos en el domo del área verde. Unos minutos después llego Karen a donde ellos, saludando a los tres, ella se </w:t>
-      </w:r>
-      <w:proofErr w:type="gramStart"/>
-      <w:r>
-        <w:rPr>
-          <w:rFonts w:ascii="Times New Roman" w:hAnsi="Times New Roman" w:cs="Times New Roman"/>
-          <w:sz w:val="24"/>
-          <w:szCs w:val="24"/>
-        </w:rPr>
-        <w:t>sentó</w:t>
-      </w:r>
-      <w:proofErr w:type="gramEnd"/>
-      <w:r>
-        <w:rPr>
-          <w:rFonts w:ascii="Times New Roman" w:hAnsi="Times New Roman" w:cs="Times New Roman"/>
-          <w:sz w:val="24"/>
-          <w:szCs w:val="24"/>
-        </w:rPr>
-        <w:t xml:space="preserve"> junto a Benjamín. Christian miro la forma en la que Karen saludo a Benjamín, lo cual hizo que sonriera.</w:t>
+        <w:t>Aquella noche apenas y pudieron dormir al pensar cómo podría atacar esa nueva amenaza, a la mañana siguiente y un poco desvelados los tres fueron a la cafetería por un café y después pasarían unos minutos en el domo del área verde. Unos minutos después llego Karen a donde ellos, saludando a los tres, ella se sentó junto a Benjamín. Christian miro la forma en la que Karen saludo a Benjamín, lo cual hizo que sonriera.</w:t>
       </w:r>
     </w:p>
     <w:p>
@@ -23406,61 +23158,7 @@
           <w:sz w:val="24"/>
           <w:szCs w:val="24"/>
         </w:rPr>
-        <w:t>te rodearían los zombis, yo vi la serie “</w:t>
-      </w:r>
-      <w:proofErr w:type="spellStart"/>
-      <w:r>
-        <w:rPr>
-          <w:rFonts w:ascii="Times New Roman" w:hAnsi="Times New Roman" w:cs="Times New Roman"/>
-          <w:sz w:val="24"/>
-          <w:szCs w:val="24"/>
-        </w:rPr>
-        <w:t>The</w:t>
-      </w:r>
-      <w:proofErr w:type="spellEnd"/>
-      <w:r>
-        <w:rPr>
-          <w:rFonts w:ascii="Times New Roman" w:hAnsi="Times New Roman" w:cs="Times New Roman"/>
-          <w:sz w:val="24"/>
-          <w:szCs w:val="24"/>
-        </w:rPr>
-        <w:t xml:space="preserve"> </w:t>
-      </w:r>
-      <w:proofErr w:type="spellStart"/>
-      <w:r>
-        <w:rPr>
-          <w:rFonts w:ascii="Times New Roman" w:hAnsi="Times New Roman" w:cs="Times New Roman"/>
-          <w:sz w:val="24"/>
-          <w:szCs w:val="24"/>
-        </w:rPr>
-        <w:t>walking</w:t>
-      </w:r>
-      <w:proofErr w:type="spellEnd"/>
-      <w:r>
-        <w:rPr>
-          <w:rFonts w:ascii="Times New Roman" w:hAnsi="Times New Roman" w:cs="Times New Roman"/>
-          <w:sz w:val="24"/>
-          <w:szCs w:val="24"/>
-        </w:rPr>
-        <w:t xml:space="preserve"> </w:t>
-      </w:r>
-      <w:proofErr w:type="spellStart"/>
-      <w:r>
-        <w:rPr>
-          <w:rFonts w:ascii="Times New Roman" w:hAnsi="Times New Roman" w:cs="Times New Roman"/>
-          <w:sz w:val="24"/>
-          <w:szCs w:val="24"/>
-        </w:rPr>
-        <w:t>dead</w:t>
-      </w:r>
-      <w:proofErr w:type="spellEnd"/>
-      <w:r>
-        <w:rPr>
-          <w:rFonts w:ascii="Times New Roman" w:hAnsi="Times New Roman" w:cs="Times New Roman"/>
-          <w:sz w:val="24"/>
-          <w:szCs w:val="24"/>
-        </w:rPr>
-        <w:t xml:space="preserve">” y las veces que estuvieron en los bosques fueron atacador por cientos de zombis. Para mí la mejor  </w:t>
+        <w:t xml:space="preserve">te rodearían los zombis, yo vi la serie “The walking dead” y las veces que estuvieron en los bosques fueron atacador por cientos de zombis. Para mí la mejor  </w:t>
       </w:r>
       <w:r>
         <w:rPr>
@@ -23769,25 +23467,7 @@
           <w:sz w:val="24"/>
           <w:szCs w:val="24"/>
         </w:rPr>
-        <w:t xml:space="preserve">Al instante un ser de esos salía de la casa lanzándose sobre Lastra y derribándolo, ni Alex ni Ferwhite </w:t>
-      </w:r>
-      <w:proofErr w:type="gramStart"/>
-      <w:r>
-        <w:rPr>
-          <w:rFonts w:ascii="Times New Roman" w:hAnsi="Times New Roman" w:cs="Times New Roman"/>
-          <w:sz w:val="24"/>
-          <w:szCs w:val="24"/>
-        </w:rPr>
-        <w:t>podían</w:t>
-      </w:r>
-      <w:proofErr w:type="gramEnd"/>
-      <w:r>
-        <w:rPr>
-          <w:rFonts w:ascii="Times New Roman" w:hAnsi="Times New Roman" w:cs="Times New Roman"/>
-          <w:sz w:val="24"/>
-          <w:szCs w:val="24"/>
-        </w:rPr>
-        <w:t xml:space="preserve"> disparar pues podían herir o matar a Lastra. Ferwhite activo los puños eléctricos de su traje, tomo impulso y golpeo aquella cosa tan fuerte como puedo, haciendo que se estrellase contra la pared de la casa, liberando así a Lastra. Aquella cosa quedó inmóvil, Alex se acercó lentamente a ella y alumbro con la linterna de su arma, de pronto aquella cosa reacciono lanzándose esta vez contra Alex, quien esquivo las garras de aquella cosa por centímetros.</w:t>
+        <w:t>Al instante un ser de esos salía de la casa lanzándose sobre Lastra y derribándolo, ni Alex ni Ferwhite podían disparar pues podían herir o matar a Lastra. Ferwhite activo los puños eléctricos de su traje, tomo impulso y golpeo aquella cosa tan fuerte como puedo, haciendo que se estrellase contra la pared de la casa, liberando así a Lastra. Aquella cosa quedó inmóvil, Alex se acercó lentamente a ella y alumbro con la linterna de su arma, de pronto aquella cosa reacciono lanzándose esta vez contra Alex, quien esquivo las garras de aquella cosa por centímetros.</w:t>
       </w:r>
     </w:p>
     <w:p>
@@ -25459,61 +25139,7 @@
           <w:sz w:val="24"/>
           <w:szCs w:val="24"/>
         </w:rPr>
-        <w:t xml:space="preserve">Ratmok, pero los principales señores oscuros eran los dos científicos más atroces de aquellos ocho, Armen Golding y Leiv </w:t>
-      </w:r>
-      <w:proofErr w:type="spellStart"/>
-      <w:r>
-        <w:rPr>
-          <w:rFonts w:ascii="Times New Roman" w:hAnsi="Times New Roman" w:cs="Times New Roman"/>
-          <w:sz w:val="24"/>
-          <w:szCs w:val="24"/>
-        </w:rPr>
-        <w:t>Winderhost</w:t>
-      </w:r>
-      <w:proofErr w:type="spellEnd"/>
-      <w:r>
-        <w:rPr>
-          <w:rFonts w:ascii="Times New Roman" w:hAnsi="Times New Roman" w:cs="Times New Roman"/>
-          <w:sz w:val="24"/>
-          <w:szCs w:val="24"/>
-        </w:rPr>
-        <w:t xml:space="preserve">. Al final de los días oscuros, dos de los siete científicos habían muerto en una lucha contra las fuerzas especiales, el registro muestra que fueron Miguel Hertz y Luciano </w:t>
-      </w:r>
-      <w:proofErr w:type="spellStart"/>
-      <w:r>
-        <w:rPr>
-          <w:rFonts w:ascii="Times New Roman" w:hAnsi="Times New Roman" w:cs="Times New Roman"/>
-          <w:sz w:val="24"/>
-          <w:szCs w:val="24"/>
-        </w:rPr>
-        <w:t>Gemer</w:t>
-      </w:r>
-      <w:proofErr w:type="spellEnd"/>
-      <w:r>
-        <w:rPr>
-          <w:rFonts w:ascii="Times New Roman" w:hAnsi="Times New Roman" w:cs="Times New Roman"/>
-          <w:sz w:val="24"/>
-          <w:szCs w:val="24"/>
-        </w:rPr>
-        <w:t xml:space="preserve">, tres más fueron enviados a la prisión de la isla palma, pero los otros dos, Armen Golding y Leiv </w:t>
-      </w:r>
-      <w:proofErr w:type="spellStart"/>
-      <w:r>
-        <w:rPr>
-          <w:rFonts w:ascii="Times New Roman" w:hAnsi="Times New Roman" w:cs="Times New Roman"/>
-          <w:sz w:val="24"/>
-          <w:szCs w:val="24"/>
-        </w:rPr>
-        <w:t>Winderhost</w:t>
-      </w:r>
-      <w:proofErr w:type="spellEnd"/>
-      <w:r>
-        <w:rPr>
-          <w:rFonts w:ascii="Times New Roman" w:hAnsi="Times New Roman" w:cs="Times New Roman"/>
-          <w:sz w:val="24"/>
-          <w:szCs w:val="24"/>
-        </w:rPr>
-        <w:t xml:space="preserve"> de nuevo se esfumaron.</w:t>
+        <w:t>Ratmok, pero los principales señores oscuros eran los dos científicos más atroces de aquellos ocho, Armen Golding y Leiv Winderhost. Al final de los días oscuros, dos de los siete científicos habían muerto en una lucha contra las fuerzas especiales, el registro muestra que fueron Miguel Hertz y Luciano Gemer, tres más fueron enviados a la prisión de la isla palma, pero los otros dos, Armen Golding y Leiv Winderhost de nuevo se esfumaron.</w:t>
       </w:r>
     </w:p>
     <w:p>
@@ -25652,25 +25278,7 @@
           <w:sz w:val="24"/>
           <w:szCs w:val="24"/>
         </w:rPr>
-        <w:t xml:space="preserve">Él era quien quería que todos fueran más animales que humanos, Leiv </w:t>
-      </w:r>
-      <w:proofErr w:type="spellStart"/>
-      <w:r>
-        <w:rPr>
-          <w:rFonts w:ascii="Times New Roman" w:hAnsi="Times New Roman" w:cs="Times New Roman"/>
-          <w:sz w:val="24"/>
-          <w:szCs w:val="24"/>
-        </w:rPr>
-        <w:t>Winderhost</w:t>
-      </w:r>
-      <w:proofErr w:type="spellEnd"/>
-      <w:r>
-        <w:rPr>
-          <w:rFonts w:ascii="Times New Roman" w:hAnsi="Times New Roman" w:cs="Times New Roman"/>
-          <w:sz w:val="24"/>
-          <w:szCs w:val="24"/>
-        </w:rPr>
-        <w:t xml:space="preserve"> tenía una idea diferente sobre quienes deberían tener el privilegio de ser así, </w:t>
+        <w:t xml:space="preserve">Él era quien quería que todos fueran más animales que humanos, Leiv Winderhost tenía una idea diferente sobre quienes deberían tener el privilegio de ser así, </w:t>
       </w:r>
       <w:r>
         <w:rPr>
@@ -26884,25 +26492,7 @@
           <w:sz w:val="24"/>
           <w:szCs w:val="24"/>
         </w:rPr>
-        <w:t xml:space="preserve">cerré el navegador y me puse a jugar un juego que había descargado de </w:t>
-      </w:r>
-      <w:proofErr w:type="spellStart"/>
-      <w:r>
-        <w:rPr>
-          <w:rFonts w:ascii="Times New Roman" w:hAnsi="Times New Roman" w:cs="Times New Roman"/>
-          <w:sz w:val="24"/>
-          <w:szCs w:val="24"/>
-        </w:rPr>
-        <w:t>steam</w:t>
-      </w:r>
-      <w:proofErr w:type="spellEnd"/>
-      <w:r>
-        <w:rPr>
-          <w:rFonts w:ascii="Times New Roman" w:hAnsi="Times New Roman" w:cs="Times New Roman"/>
-          <w:sz w:val="24"/>
-          <w:szCs w:val="24"/>
-        </w:rPr>
-        <w:t xml:space="preserve">, fue en ese momento cuando mi madre entro en el cuarto con cara de terror mientras me gritaba “!TENEMOS QUE SALIR DE AQUÍ RAPIDO!” – pateo el balón de nuevo, mientras Alex estaba en la portería al haber fallado el tiro –, pensé que estaba loca. Pero no tenía otra opción más que hacer lo que ella me </w:t>
+        <w:t xml:space="preserve">cerré el navegador y me puse a jugar un juego que había descargado de steam, fue en ese momento cuando mi madre entro en el cuarto con cara de terror mientras me gritaba “!TENEMOS QUE SALIR DE AQUÍ RAPIDO!” – pateo el balón de nuevo, mientras Alex estaba en la portería al haber fallado el tiro –, pensé que estaba loca. Pero no tenía otra opción más que hacer lo que ella me </w:t>
       </w:r>
       <w:r>
         <w:rPr>
@@ -27681,25 +27271,7 @@
           <w:sz w:val="24"/>
           <w:szCs w:val="24"/>
         </w:rPr>
-        <w:t xml:space="preserve">No dije nada, veo que </w:t>
-      </w:r>
-      <w:proofErr w:type="gramStart"/>
-      <w:r>
-        <w:rPr>
-          <w:rFonts w:ascii="Times New Roman" w:hAnsi="Times New Roman" w:cs="Times New Roman"/>
-          <w:sz w:val="24"/>
-          <w:szCs w:val="24"/>
-        </w:rPr>
-        <w:t>estas</w:t>
-      </w:r>
-      <w:proofErr w:type="gramEnd"/>
-      <w:r>
-        <w:rPr>
-          <w:rFonts w:ascii="Times New Roman" w:hAnsi="Times New Roman" w:cs="Times New Roman"/>
-          <w:sz w:val="24"/>
-          <w:szCs w:val="24"/>
-        </w:rPr>
-        <w:t xml:space="preserve"> muy ocupado, no te molesto más.</w:t>
+        <w:t>No dije nada, veo que estas muy ocupado, no te molesto más.</w:t>
       </w:r>
     </w:p>
     <w:p>
@@ -31581,25 +31153,7 @@
           <w:sz w:val="24"/>
           <w:szCs w:val="24"/>
         </w:rPr>
-        <w:t xml:space="preserve">Recuerdan las palabras de Jexma –dijo Alex de forma metódica –, cuando hablo de Armen Golding y Leiv </w:t>
-      </w:r>
-      <w:proofErr w:type="spellStart"/>
-      <w:r>
-        <w:rPr>
-          <w:rFonts w:ascii="Times New Roman" w:hAnsi="Times New Roman" w:cs="Times New Roman"/>
-          <w:sz w:val="24"/>
-          <w:szCs w:val="24"/>
-        </w:rPr>
-        <w:t>Winderhost</w:t>
-      </w:r>
-      <w:proofErr w:type="spellEnd"/>
-      <w:r>
-        <w:rPr>
-          <w:rFonts w:ascii="Times New Roman" w:hAnsi="Times New Roman" w:cs="Times New Roman"/>
-          <w:sz w:val="24"/>
-          <w:szCs w:val="24"/>
-        </w:rPr>
-        <w:t xml:space="preserve">, eran parte de los mejores científicos del mundo, no serían tan tontos para tener un nuevo experimento exitoso en un solo laboratorio con poca seguridad – en ese momento Alex se dio cuenta de sus propias palabras, </w:t>
+        <w:t xml:space="preserve">Recuerdan las palabras de Jexma –dijo Alex de forma metódica –, cuando hablo de Armen Golding y Leiv Winderhost, eran parte de los mejores científicos del mundo, no serían tan tontos para tener un nuevo experimento exitoso en un solo laboratorio con poca seguridad – en ese momento Alex se dio cuenta de sus propias palabras, </w:t>
       </w:r>
       <w:r>
         <w:rPr>
@@ -32670,23 +32224,13 @@
           <w:szCs w:val="24"/>
         </w:rPr>
       </w:pPr>
-      <w:proofErr w:type="gramStart"/>
-      <w:r>
-        <w:rPr>
-          <w:rFonts w:ascii="Times New Roman" w:hAnsi="Times New Roman" w:cs="Times New Roman"/>
-          <w:sz w:val="24"/>
-          <w:szCs w:val="24"/>
-        </w:rPr>
-        <w:t>¡</w:t>
-      </w:r>
-      <w:proofErr w:type="gramEnd"/>
-      <w:r>
-        <w:rPr>
-          <w:rFonts w:ascii="Times New Roman" w:hAnsi="Times New Roman" w:cs="Times New Roman"/>
-          <w:sz w:val="24"/>
-          <w:szCs w:val="24"/>
-        </w:rPr>
-        <w:t>NO ES LO MISMO ESTAR DETRÁS DE UN ESCRITORIO, QUE ESTAR EN EL CAMPO DE BATALLA. SI PUDIESE LO LLEVARIA Y LO MATARIA CON MIS PROPIAS MANOS.</w:t>
+      <w:r>
+        <w:rPr>
+          <w:rFonts w:ascii="Times New Roman" w:hAnsi="Times New Roman" w:cs="Times New Roman"/>
+          <w:sz w:val="24"/>
+          <w:szCs w:val="24"/>
+        </w:rPr>
+        <w:t>¡NO ES LO MISMO ESTAR DETRÁS DE UN ESCRITORIO, QUE ESTAR EN EL CAMPO DE BATALLA. SI PUDIESE LO LLEVARIA Y LO MATARIA CON MIS PROPIAS MANOS.</w:t>
       </w:r>
     </w:p>
     <w:p>
@@ -32749,25 +32293,7 @@
           <w:sz w:val="24"/>
           <w:szCs w:val="24"/>
         </w:rPr>
-        <w:t xml:space="preserve">–grito Ferwhite, haciendo así que Ferwhite se callara – </w:t>
-      </w:r>
-      <w:proofErr w:type="gramStart"/>
-      <w:r>
-        <w:rPr>
-          <w:rFonts w:ascii="Times New Roman" w:hAnsi="Times New Roman" w:cs="Times New Roman"/>
-          <w:sz w:val="24"/>
-          <w:szCs w:val="24"/>
-        </w:rPr>
-        <w:t>¡</w:t>
-      </w:r>
-      <w:proofErr w:type="gramEnd"/>
-      <w:r>
-        <w:rPr>
-          <w:rFonts w:ascii="Times New Roman" w:hAnsi="Times New Roman" w:cs="Times New Roman"/>
-          <w:sz w:val="24"/>
-          <w:szCs w:val="24"/>
-        </w:rPr>
-        <w:t>no debes faltar al respeto a tus superiores</w:t>
+        <w:t>–grito Ferwhite, haciendo así que Ferwhite se callara – ¡no debes faltar al respeto a tus superiores</w:t>
       </w:r>
       <w:r>
         <w:rPr>
@@ -33262,25 +32788,7 @@
           <w:sz w:val="24"/>
           <w:szCs w:val="24"/>
         </w:rPr>
-        <w:t xml:space="preserve">, los mejores de toda la </w:t>
-      </w:r>
-      <w:proofErr w:type="spellStart"/>
-      <w:r>
-        <w:rPr>
-          <w:rFonts w:ascii="Times New Roman" w:hAnsi="Times New Roman" w:cs="Times New Roman"/>
-          <w:sz w:val="24"/>
-          <w:szCs w:val="24"/>
-        </w:rPr>
-        <w:t>elit</w:t>
-      </w:r>
-      <w:proofErr w:type="spellEnd"/>
-      <w:r>
-        <w:rPr>
-          <w:rFonts w:ascii="Times New Roman" w:hAnsi="Times New Roman" w:cs="Times New Roman"/>
-          <w:sz w:val="24"/>
-          <w:szCs w:val="24"/>
-        </w:rPr>
-        <w:t>, preparados para cualquier misión.</w:t>
+        <w:t>, los mejores de toda la elit, preparados para cualquier misión.</w:t>
       </w:r>
     </w:p>
     <w:p>
@@ -35633,39 +35141,7 @@
           <w:sz w:val="24"/>
           <w:szCs w:val="24"/>
         </w:rPr>
-        <w:t xml:space="preserve">Basta Fer </w:t>
-      </w:r>
-      <w:r>
-        <w:rPr>
-          <w:rFonts w:ascii="Times New Roman" w:hAnsi="Times New Roman" w:cs="Times New Roman"/>
-          <w:sz w:val="24"/>
-          <w:szCs w:val="24"/>
-        </w:rPr>
-        <w:t>–</w:t>
-      </w:r>
-      <w:r>
-        <w:rPr>
-          <w:rFonts w:ascii="Times New Roman" w:hAnsi="Times New Roman" w:cs="Times New Roman"/>
-          <w:sz w:val="24"/>
-          <w:szCs w:val="24"/>
-        </w:rPr>
-        <w:t xml:space="preserve">dijo Karen </w:t>
-      </w:r>
-      <w:r>
-        <w:rPr>
-          <w:rFonts w:ascii="Times New Roman" w:hAnsi="Times New Roman" w:cs="Times New Roman"/>
-          <w:sz w:val="24"/>
-          <w:szCs w:val="24"/>
-        </w:rPr>
-        <w:t>–</w:t>
-      </w:r>
-      <w:r>
-        <w:rPr>
-          <w:rFonts w:ascii="Times New Roman" w:hAnsi="Times New Roman" w:cs="Times New Roman"/>
-          <w:sz w:val="24"/>
-          <w:szCs w:val="24"/>
-        </w:rPr>
-        <w:t xml:space="preserve"> te estas obsesionando con eso.</w:t>
+        <w:t>Basta Fer –dijo Karen – te estas obsesionando con eso.</w:t>
       </w:r>
     </w:p>
     <w:p>
@@ -35734,23 +35210,7 @@
           <w:sz w:val="24"/>
           <w:szCs w:val="24"/>
         </w:rPr>
-        <w:t xml:space="preserve">Gracias por ayudarme </w:t>
-      </w:r>
-      <w:r>
-        <w:rPr>
-          <w:rFonts w:ascii="Times New Roman" w:hAnsi="Times New Roman" w:cs="Times New Roman"/>
-          <w:sz w:val="24"/>
-          <w:szCs w:val="24"/>
-        </w:rPr>
-        <w:t>–</w:t>
-      </w:r>
-      <w:r>
-        <w:rPr>
-          <w:rFonts w:ascii="Times New Roman" w:hAnsi="Times New Roman" w:cs="Times New Roman"/>
-          <w:sz w:val="24"/>
-          <w:szCs w:val="24"/>
-        </w:rPr>
-        <w:t>ella sonrió al ver que Ferwhite había reaccionado al fin.</w:t>
+        <w:t>Gracias por ayudarme –ella sonrió al ver que Ferwhite había reaccionado al fin.</w:t>
       </w:r>
     </w:p>
     <w:p>
@@ -35823,23 +35283,7 @@
           <w:sz w:val="24"/>
           <w:szCs w:val="24"/>
         </w:rPr>
-        <w:t xml:space="preserve">Tal vez sea igual que en ORE </w:t>
-      </w:r>
-      <w:r>
-        <w:rPr>
-          <w:rFonts w:ascii="Times New Roman" w:hAnsi="Times New Roman" w:cs="Times New Roman"/>
-          <w:sz w:val="24"/>
-          <w:szCs w:val="24"/>
-        </w:rPr>
-        <w:t>–</w:t>
-      </w:r>
-      <w:r>
-        <w:rPr>
-          <w:rFonts w:ascii="Times New Roman" w:hAnsi="Times New Roman" w:cs="Times New Roman"/>
-          <w:sz w:val="24"/>
-          <w:szCs w:val="24"/>
-        </w:rPr>
-        <w:t>comento Christian.</w:t>
+        <w:t>Tal vez sea igual que en ORE –comento Christian.</w:t>
       </w:r>
     </w:p>
     <w:p>
@@ -35891,39 +35335,7 @@
           <w:sz w:val="24"/>
           <w:szCs w:val="24"/>
         </w:rPr>
-        <w:t xml:space="preserve">Ni que lo digas </w:t>
-      </w:r>
-      <w:r>
-        <w:rPr>
-          <w:rFonts w:ascii="Times New Roman" w:hAnsi="Times New Roman" w:cs="Times New Roman"/>
-          <w:sz w:val="24"/>
-          <w:szCs w:val="24"/>
-        </w:rPr>
-        <w:t>–</w:t>
-      </w:r>
-      <w:r>
-        <w:rPr>
-          <w:rFonts w:ascii="Times New Roman" w:hAnsi="Times New Roman" w:cs="Times New Roman"/>
-          <w:sz w:val="24"/>
-          <w:szCs w:val="24"/>
-        </w:rPr>
-        <w:t xml:space="preserve">dijo Óscar </w:t>
-      </w:r>
-      <w:r>
-        <w:rPr>
-          <w:rFonts w:ascii="Times New Roman" w:hAnsi="Times New Roman" w:cs="Times New Roman"/>
-          <w:sz w:val="24"/>
-          <w:szCs w:val="24"/>
-        </w:rPr>
-        <w:t>–</w:t>
-      </w:r>
-      <w:r>
-        <w:rPr>
-          <w:rFonts w:ascii="Times New Roman" w:hAnsi="Times New Roman" w:cs="Times New Roman"/>
-          <w:sz w:val="24"/>
-          <w:szCs w:val="24"/>
-        </w:rPr>
-        <w:t>. De tantas veces que nos han hecho el cambio de disciplina en ORE, da pereza volver a iniciar.</w:t>
+        <w:t>Ni que lo digas –dijo Óscar –. De tantas veces que nos han hecho el cambio de disciplina en ORE, da pereza volver a iniciar.</w:t>
       </w:r>
     </w:p>
     <w:p>
@@ -35949,23 +35361,7 @@
           <w:sz w:val="24"/>
           <w:szCs w:val="24"/>
         </w:rPr>
-        <w:t xml:space="preserve">Que gran actitud equipo </w:t>
-      </w:r>
-      <w:r>
-        <w:rPr>
-          <w:rFonts w:ascii="Times New Roman" w:hAnsi="Times New Roman" w:cs="Times New Roman"/>
-          <w:sz w:val="24"/>
-          <w:szCs w:val="24"/>
-        </w:rPr>
-        <w:t>–</w:t>
-      </w:r>
-      <w:r>
-        <w:rPr>
-          <w:rFonts w:ascii="Times New Roman" w:hAnsi="Times New Roman" w:cs="Times New Roman"/>
-          <w:sz w:val="24"/>
-          <w:szCs w:val="24"/>
-        </w:rPr>
-        <w:t>dijo Lastra en tono de total desacuerdo.</w:t>
+        <w:t>Que gran actitud equipo –dijo Lastra en tono de total desacuerdo.</w:t>
       </w:r>
     </w:p>
     <w:p>
@@ -35991,39 +35387,7 @@
           <w:sz w:val="24"/>
           <w:szCs w:val="24"/>
         </w:rPr>
-        <w:t xml:space="preserve">Estoy de acuerdo con Lastra </w:t>
-      </w:r>
-      <w:r>
-        <w:rPr>
-          <w:rFonts w:ascii="Times New Roman" w:hAnsi="Times New Roman" w:cs="Times New Roman"/>
-          <w:sz w:val="24"/>
-          <w:szCs w:val="24"/>
-        </w:rPr>
-        <w:t>–</w:t>
-      </w:r>
-      <w:r>
-        <w:rPr>
-          <w:rFonts w:ascii="Times New Roman" w:hAnsi="Times New Roman" w:cs="Times New Roman"/>
-          <w:sz w:val="24"/>
-          <w:szCs w:val="24"/>
-        </w:rPr>
-        <w:t xml:space="preserve">dijo Karen sorpresivamente </w:t>
-      </w:r>
-      <w:r>
-        <w:rPr>
-          <w:rFonts w:ascii="Times New Roman" w:hAnsi="Times New Roman" w:cs="Times New Roman"/>
-          <w:sz w:val="24"/>
-          <w:szCs w:val="24"/>
-        </w:rPr>
-        <w:t>–</w:t>
-      </w:r>
-      <w:r>
-        <w:rPr>
-          <w:rFonts w:ascii="Times New Roman" w:hAnsi="Times New Roman" w:cs="Times New Roman"/>
-          <w:sz w:val="24"/>
-          <w:szCs w:val="24"/>
-        </w:rPr>
-        <w:t>, no dudo que llegue a ser fastidioso, pero nos hará mejores.</w:t>
+        <w:t>Estoy de acuerdo con Lastra –dijo Karen sorpresivamente –, no dudo que llegue a ser fastidioso, pero nos hará mejores.</w:t>
       </w:r>
     </w:p>
     <w:p>
@@ -36049,23 +35413,7 @@
           <w:sz w:val="24"/>
           <w:szCs w:val="24"/>
         </w:rPr>
-        <w:t xml:space="preserve">Al menos que nos paguen por este trabajo </w:t>
-      </w:r>
-      <w:r>
-        <w:rPr>
-          <w:rFonts w:ascii="Times New Roman" w:hAnsi="Times New Roman" w:cs="Times New Roman"/>
-          <w:sz w:val="24"/>
-          <w:szCs w:val="24"/>
-        </w:rPr>
-        <w:t>–</w:t>
-      </w:r>
-      <w:r>
-        <w:rPr>
-          <w:rFonts w:ascii="Times New Roman" w:hAnsi="Times New Roman" w:cs="Times New Roman"/>
-          <w:sz w:val="24"/>
-          <w:szCs w:val="24"/>
-        </w:rPr>
-        <w:t xml:space="preserve"> dijo Christian.</w:t>
+        <w:t>Al menos que nos paguen por este trabajo – dijo Christian.</w:t>
       </w:r>
     </w:p>
     <w:p>
@@ -36091,23 +35439,7 @@
           <w:sz w:val="24"/>
           <w:szCs w:val="24"/>
         </w:rPr>
-        <w:t xml:space="preserve">¿Qué trabajo? Esto es más como un servicio social </w:t>
-      </w:r>
-      <w:r>
-        <w:rPr>
-          <w:rFonts w:ascii="Times New Roman" w:hAnsi="Times New Roman" w:cs="Times New Roman"/>
-          <w:sz w:val="24"/>
-          <w:szCs w:val="24"/>
-        </w:rPr>
-        <w:t>–</w:t>
-      </w:r>
-      <w:r>
-        <w:rPr>
-          <w:rFonts w:ascii="Times New Roman" w:hAnsi="Times New Roman" w:cs="Times New Roman"/>
-          <w:sz w:val="24"/>
-          <w:szCs w:val="24"/>
-        </w:rPr>
-        <w:t>exclamo Óscar.</w:t>
+        <w:t>¿Qué trabajo? Esto es más como un servicio social –exclamo Óscar.</w:t>
       </w:r>
     </w:p>
     <w:p>
@@ -36180,23 +35512,7 @@
           <w:sz w:val="24"/>
           <w:szCs w:val="24"/>
         </w:rPr>
-        <w:t xml:space="preserve">¿En qué parte del mundo esta ORE? </w:t>
-      </w:r>
-      <w:r>
-        <w:rPr>
-          <w:rFonts w:ascii="Times New Roman" w:hAnsi="Times New Roman" w:cs="Times New Roman"/>
-          <w:sz w:val="24"/>
-          <w:szCs w:val="24"/>
-        </w:rPr>
-        <w:t>–</w:t>
-      </w:r>
-      <w:r>
-        <w:rPr>
-          <w:rFonts w:ascii="Times New Roman" w:hAnsi="Times New Roman" w:cs="Times New Roman"/>
-          <w:sz w:val="24"/>
-          <w:szCs w:val="24"/>
-        </w:rPr>
-        <w:t>pregunto Lastra mientras miraba por la ventanilla.</w:t>
+        <w:t>¿En qué parte del mundo esta ORE? –pregunto Lastra mientras miraba por la ventanilla.</w:t>
       </w:r>
     </w:p>
     <w:p>
@@ -36222,39 +35538,7 @@
           <w:sz w:val="24"/>
           <w:szCs w:val="24"/>
         </w:rPr>
-        <w:t xml:space="preserve">Posiblemente en Alaska </w:t>
-      </w:r>
-      <w:r>
-        <w:rPr>
-          <w:rFonts w:ascii="Times New Roman" w:hAnsi="Times New Roman" w:cs="Times New Roman"/>
-          <w:sz w:val="24"/>
-          <w:szCs w:val="24"/>
-        </w:rPr>
-        <w:t>–</w:t>
-      </w:r>
-      <w:r>
-        <w:rPr>
-          <w:rFonts w:ascii="Times New Roman" w:hAnsi="Times New Roman" w:cs="Times New Roman"/>
-          <w:sz w:val="24"/>
-          <w:szCs w:val="24"/>
-        </w:rPr>
-        <w:t xml:space="preserve">respondió Óscar </w:t>
-      </w:r>
-      <w:r>
-        <w:rPr>
-          <w:rFonts w:ascii="Times New Roman" w:hAnsi="Times New Roman" w:cs="Times New Roman"/>
-          <w:sz w:val="24"/>
-          <w:szCs w:val="24"/>
-        </w:rPr>
-        <w:t>–</w:t>
-      </w:r>
-      <w:r>
-        <w:rPr>
-          <w:rFonts w:ascii="Times New Roman" w:hAnsi="Times New Roman" w:cs="Times New Roman"/>
-          <w:sz w:val="24"/>
-          <w:szCs w:val="24"/>
-        </w:rPr>
-        <w:t>, es uno de los lugares fríos que están cerca de CA1.</w:t>
+        <w:t>Posiblemente en Alaska –respondió Óscar –, es uno de los lugares fríos que están cerca de CA1.</w:t>
       </w:r>
     </w:p>
     <w:p>
@@ -36280,39 +35564,7 @@
           <w:sz w:val="24"/>
           <w:szCs w:val="24"/>
         </w:rPr>
-        <w:t xml:space="preserve">No creo, tal vez sea en la Antártida </w:t>
-      </w:r>
-      <w:r>
-        <w:rPr>
-          <w:rFonts w:ascii="Times New Roman" w:hAnsi="Times New Roman" w:cs="Times New Roman"/>
-          <w:sz w:val="24"/>
-          <w:szCs w:val="24"/>
-        </w:rPr>
-        <w:t>–</w:t>
-      </w:r>
-      <w:r>
-        <w:rPr>
-          <w:rFonts w:ascii="Times New Roman" w:hAnsi="Times New Roman" w:cs="Times New Roman"/>
-          <w:sz w:val="24"/>
-          <w:szCs w:val="24"/>
-        </w:rPr>
-        <w:t>comento Christian</w:t>
-      </w:r>
-      <w:r>
-        <w:rPr>
-          <w:rFonts w:ascii="Times New Roman" w:hAnsi="Times New Roman" w:cs="Times New Roman"/>
-          <w:sz w:val="24"/>
-          <w:szCs w:val="24"/>
-        </w:rPr>
-        <w:t>–</w:t>
-      </w:r>
-      <w:r>
-        <w:rPr>
-          <w:rFonts w:ascii="Times New Roman" w:hAnsi="Times New Roman" w:cs="Times New Roman"/>
-          <w:sz w:val="24"/>
-          <w:szCs w:val="24"/>
-        </w:rPr>
-        <w:t>. Ese es el único motivo por el cual siempre tardamos en llegar a los lugares a los que nos envían.</w:t>
+        <w:t>No creo, tal vez sea en la Antártida –comento Christian–. Ese es el único motivo por el cual siempre tardamos en llegar a los lugares a los que nos envían.</w:t>
       </w:r>
     </w:p>
     <w:p>
@@ -36338,23 +35590,7 @@
           <w:sz w:val="24"/>
           <w:szCs w:val="24"/>
         </w:rPr>
-        <w:t xml:space="preserve">Tal vez, pero no estoy muy seguro que sea la Antártida </w:t>
-      </w:r>
-      <w:r>
-        <w:rPr>
-          <w:rFonts w:ascii="Times New Roman" w:hAnsi="Times New Roman" w:cs="Times New Roman"/>
-          <w:sz w:val="24"/>
-          <w:szCs w:val="24"/>
-        </w:rPr>
-        <w:t>–</w:t>
-      </w:r>
-      <w:r>
-        <w:rPr>
-          <w:rFonts w:ascii="Times New Roman" w:hAnsi="Times New Roman" w:cs="Times New Roman"/>
-          <w:sz w:val="24"/>
-          <w:szCs w:val="24"/>
-        </w:rPr>
-        <w:t>dijo Benjamín.</w:t>
+        <w:t>Tal vez, pero no estoy muy seguro que sea la Antártida –dijo Benjamín.</w:t>
       </w:r>
     </w:p>
     <w:p>
@@ -36380,39 +35616,7 @@
           <w:sz w:val="24"/>
           <w:szCs w:val="24"/>
         </w:rPr>
-        <w:t xml:space="preserve">Lo más probable sea que CRE esté en un lugar más cálido </w:t>
-      </w:r>
-      <w:r>
-        <w:rPr>
-          <w:rFonts w:ascii="Times New Roman" w:hAnsi="Times New Roman" w:cs="Times New Roman"/>
-          <w:sz w:val="24"/>
-          <w:szCs w:val="24"/>
-        </w:rPr>
-        <w:t>–</w:t>
-      </w:r>
-      <w:r>
-        <w:rPr>
-          <w:rFonts w:ascii="Times New Roman" w:hAnsi="Times New Roman" w:cs="Times New Roman"/>
-          <w:sz w:val="24"/>
-          <w:szCs w:val="24"/>
-        </w:rPr>
-        <w:t xml:space="preserve">dijo Lastra </w:t>
-      </w:r>
-      <w:r>
-        <w:rPr>
-          <w:rFonts w:ascii="Times New Roman" w:hAnsi="Times New Roman" w:cs="Times New Roman"/>
-          <w:sz w:val="24"/>
-          <w:szCs w:val="24"/>
-        </w:rPr>
-        <w:t>–</w:t>
-      </w:r>
-      <w:r>
-        <w:rPr>
-          <w:rFonts w:ascii="Times New Roman" w:hAnsi="Times New Roman" w:cs="Times New Roman"/>
-          <w:sz w:val="24"/>
-          <w:szCs w:val="24"/>
-        </w:rPr>
-        <w:t>, es posible que este cerca de alguna playa paradisiaca.</w:t>
+        <w:t>Lo más probable sea que CRE esté en un lugar más cálido –dijo Lastra –, es posible que este cerca de alguna playa paradisiaca.</w:t>
       </w:r>
     </w:p>
     <w:p>
@@ -36438,23 +35642,7 @@
           <w:sz w:val="24"/>
           <w:szCs w:val="24"/>
         </w:rPr>
-        <w:t xml:space="preserve">Cuanto me gustaría que ORE estuviese en un lugar así </w:t>
-      </w:r>
-      <w:r>
-        <w:rPr>
-          <w:rFonts w:ascii="Times New Roman" w:hAnsi="Times New Roman" w:cs="Times New Roman"/>
-          <w:sz w:val="24"/>
-          <w:szCs w:val="24"/>
-        </w:rPr>
-        <w:t>–</w:t>
-      </w:r>
-      <w:r>
-        <w:rPr>
-          <w:rFonts w:ascii="Times New Roman" w:hAnsi="Times New Roman" w:cs="Times New Roman"/>
-          <w:sz w:val="24"/>
-          <w:szCs w:val="24"/>
-        </w:rPr>
-        <w:t>dijo Karen imaginando el panorama.</w:t>
+        <w:t>Cuanto me gustaría que ORE estuviese en un lugar así –dijo Karen imaginando el panorama.</w:t>
       </w:r>
     </w:p>
     <w:p>
@@ -36502,23 +35690,7 @@
           <w:szCs w:val="24"/>
         </w:rPr>
         <w:lastRenderedPageBreak/>
-        <w:t xml:space="preserve">Imagino que al igual que ORE aquí han de tener pisos subterráneos </w:t>
-      </w:r>
-      <w:r>
-        <w:rPr>
-          <w:rFonts w:ascii="Times New Roman" w:hAnsi="Times New Roman" w:cs="Times New Roman"/>
-          <w:sz w:val="24"/>
-          <w:szCs w:val="24"/>
-        </w:rPr>
-        <w:t>–</w:t>
-      </w:r>
-      <w:r>
-        <w:rPr>
-          <w:rFonts w:ascii="Times New Roman" w:hAnsi="Times New Roman" w:cs="Times New Roman"/>
-          <w:sz w:val="24"/>
-          <w:szCs w:val="24"/>
-        </w:rPr>
-        <w:t>dijo Óscar sorprendido.</w:t>
+        <w:t>Imagino que al igual que ORE aquí han de tener pisos subterráneos –dijo Óscar sorprendido.</w:t>
       </w:r>
     </w:p>
     <w:p>
@@ -36544,23 +35716,7 @@
           <w:sz w:val="24"/>
           <w:szCs w:val="24"/>
         </w:rPr>
-        <w:t xml:space="preserve">Ya creo que son mejores que nosotros </w:t>
-      </w:r>
-      <w:r>
-        <w:rPr>
-          <w:rFonts w:ascii="Times New Roman" w:hAnsi="Times New Roman" w:cs="Times New Roman"/>
-          <w:sz w:val="24"/>
-          <w:szCs w:val="24"/>
-        </w:rPr>
-        <w:t>–</w:t>
-      </w:r>
-      <w:r>
-        <w:rPr>
-          <w:rFonts w:ascii="Times New Roman" w:hAnsi="Times New Roman" w:cs="Times New Roman"/>
-          <w:sz w:val="24"/>
-          <w:szCs w:val="24"/>
-        </w:rPr>
-        <w:t>exclamo Christian.</w:t>
+        <w:t>Ya creo que son mejores que nosotros –exclamo Christian.</w:t>
       </w:r>
     </w:p>
     <w:p>
@@ -36586,23 +35742,7 @@
           <w:sz w:val="24"/>
           <w:szCs w:val="24"/>
         </w:rPr>
-        <w:t xml:space="preserve">Un edificio no muestra la capacidad de una organización </w:t>
-      </w:r>
-      <w:r>
-        <w:rPr>
-          <w:rFonts w:ascii="Times New Roman" w:hAnsi="Times New Roman" w:cs="Times New Roman"/>
-          <w:sz w:val="24"/>
-          <w:szCs w:val="24"/>
-        </w:rPr>
-        <w:t>–</w:t>
-      </w:r>
-      <w:r>
-        <w:rPr>
-          <w:rFonts w:ascii="Times New Roman" w:hAnsi="Times New Roman" w:cs="Times New Roman"/>
-          <w:sz w:val="24"/>
-          <w:szCs w:val="24"/>
-        </w:rPr>
-        <w:t>comento Ferwhite algo molesto.</w:t>
+        <w:t>Un edificio no muestra la capacidad de una organización –comento Ferwhite algo molesto.</w:t>
       </w:r>
     </w:p>
     <w:p>
@@ -36691,23 +35831,7 @@
           <w:sz w:val="24"/>
           <w:szCs w:val="24"/>
         </w:rPr>
-        <w:t xml:space="preserve">Me parece perfecto el hecho que no este Stinger vigilando </w:t>
-      </w:r>
-      <w:r>
-        <w:rPr>
-          <w:rFonts w:ascii="Times New Roman" w:hAnsi="Times New Roman" w:cs="Times New Roman"/>
-          <w:sz w:val="24"/>
-          <w:szCs w:val="24"/>
-        </w:rPr>
-        <w:t>–</w:t>
-      </w:r>
-      <w:r>
-        <w:rPr>
-          <w:rFonts w:ascii="Times New Roman" w:hAnsi="Times New Roman" w:cs="Times New Roman"/>
-          <w:sz w:val="24"/>
-          <w:szCs w:val="24"/>
-        </w:rPr>
-        <w:t>susurro Ferwhite a Karen.</w:t>
+        <w:t>Me parece perfecto el hecho que no este Stinger vigilando –susurro Ferwhite a Karen.</w:t>
       </w:r>
     </w:p>
     <w:p>
@@ -36799,25 +35923,7 @@
           <w:sz w:val="24"/>
           <w:szCs w:val="24"/>
         </w:rPr>
-        <w:t xml:space="preserve">la simulación. Ellos no sabían a que se enfrentarían, el entorno se volvió oscuro, apareció una luz proveniente de una luna simulada, el paisaje era </w:t>
-      </w:r>
-      <w:proofErr w:type="spellStart"/>
-      <w:r>
-        <w:rPr>
-          <w:rFonts w:ascii="Times New Roman" w:hAnsi="Times New Roman" w:cs="Times New Roman"/>
-          <w:sz w:val="24"/>
-          <w:szCs w:val="24"/>
-        </w:rPr>
-        <w:t>semi</w:t>
-      </w:r>
-      <w:proofErr w:type="spellEnd"/>
-      <w:r>
-        <w:rPr>
-          <w:rFonts w:ascii="Times New Roman" w:hAnsi="Times New Roman" w:cs="Times New Roman"/>
-          <w:sz w:val="24"/>
-          <w:szCs w:val="24"/>
-        </w:rPr>
-        <w:t>-rocoso.</w:t>
+        <w:t>la simulación. Ellos no sabían a que se enfrentarían, el entorno se volvió oscuro, apareció una luz proveniente de una luna simulada, el paisaje era semi-rocoso.</w:t>
       </w:r>
     </w:p>
     <w:p>
@@ -36843,23 +35949,7 @@
           <w:sz w:val="24"/>
           <w:szCs w:val="24"/>
         </w:rPr>
-        <w:t xml:space="preserve">¿Qué haremos? </w:t>
-      </w:r>
-      <w:r>
-        <w:rPr>
-          <w:rFonts w:ascii="Times New Roman" w:hAnsi="Times New Roman" w:cs="Times New Roman"/>
-          <w:sz w:val="24"/>
-          <w:szCs w:val="24"/>
-        </w:rPr>
-        <w:t>–</w:t>
-      </w:r>
-      <w:r>
-        <w:rPr>
-          <w:rFonts w:ascii="Times New Roman" w:hAnsi="Times New Roman" w:cs="Times New Roman"/>
-          <w:sz w:val="24"/>
-          <w:szCs w:val="24"/>
-        </w:rPr>
-        <w:t>pregunto Óscar.</w:t>
+        <w:t>¿Qué haremos? –pregunto Óscar.</w:t>
       </w:r>
     </w:p>
     <w:p>
@@ -36885,23 +35975,7 @@
           <w:sz w:val="24"/>
           <w:szCs w:val="24"/>
         </w:rPr>
-        <w:t xml:space="preserve">Formación Delta </w:t>
-      </w:r>
-      <w:r>
-        <w:rPr>
-          <w:rFonts w:ascii="Times New Roman" w:hAnsi="Times New Roman" w:cs="Times New Roman"/>
-          <w:sz w:val="24"/>
-          <w:szCs w:val="24"/>
-        </w:rPr>
-        <w:t>–</w:t>
-      </w:r>
-      <w:r>
-        <w:rPr>
-          <w:rFonts w:ascii="Times New Roman" w:hAnsi="Times New Roman" w:cs="Times New Roman"/>
-          <w:sz w:val="24"/>
-          <w:szCs w:val="24"/>
-        </w:rPr>
-        <w:t>respondió Alex.</w:t>
+        <w:t>Formación Delta –respondió Alex.</w:t>
       </w:r>
     </w:p>
     <w:p>
@@ -37118,23 +36192,7 @@
           <w:sz w:val="24"/>
           <w:szCs w:val="24"/>
         </w:rPr>
-        <w:t xml:space="preserve">Alex ¿puedo moverme con ustedes? </w:t>
-      </w:r>
-      <w:r>
-        <w:rPr>
-          <w:rFonts w:ascii="Times New Roman" w:hAnsi="Times New Roman" w:cs="Times New Roman"/>
-          <w:sz w:val="24"/>
-          <w:szCs w:val="24"/>
-        </w:rPr>
-        <w:t>–</w:t>
-      </w:r>
-      <w:r>
-        <w:rPr>
-          <w:rFonts w:ascii="Times New Roman" w:hAnsi="Times New Roman" w:cs="Times New Roman"/>
-          <w:sz w:val="24"/>
-          <w:szCs w:val="24"/>
-        </w:rPr>
-        <w:t>pregunto Karen.</w:t>
+        <w:t>Alex ¿puedo moverme con ustedes? –pregunto Karen.</w:t>
       </w:r>
     </w:p>
     <w:p>
@@ -37219,17 +36277,7 @@
           <w:sz w:val="24"/>
           <w:szCs w:val="24"/>
         </w:rPr>
-        <w:t>Después de unos minutos de batalla, se habían comen</w:t>
-      </w:r>
-      <w:bookmarkStart w:id="0" w:name="_GoBack"/>
-      <w:bookmarkEnd w:id="0"/>
-      <w:r>
-        <w:rPr>
-          <w:rFonts w:ascii="Times New Roman" w:hAnsi="Times New Roman" w:cs="Times New Roman"/>
-          <w:sz w:val="24"/>
-          <w:szCs w:val="24"/>
-        </w:rPr>
-        <w:t>zado a adaptar a la forma en que los Ram’s se movían. Ahora podían contener a más Ram’s que antes, aun así Christian y Karen seguían sin moverse de su lugar. Karen sentía que se perdía lo mejor que estaba ofreciendo aquella simulación.</w:t>
+        <w:t>Después de unos minutos de batalla, se habían comenzado a adaptar a la forma en que los Ram’s se movían. Ahora podían contener a más Ram’s que antes, aun así Christian y Karen seguían sin moverse de su lugar. Karen sentía que se perdía lo mejor que estaba ofreciendo aquella simulación.</w:t>
       </w:r>
       <w:r>
         <w:rPr>
@@ -37295,8 +36343,766 @@
           <w:sz w:val="24"/>
           <w:szCs w:val="24"/>
         </w:rPr>
-        <w:t>El ataque de lo Ram’s se detuvo después de unos treinta minutos de disparos. Alex había hecho bien su trabajo como líder</w:t>
-      </w:r>
+        <w:t xml:space="preserve">El ataque de lo Ram’s se detuvo después de unos treinta minutos de disparos. Alex había </w:t>
+      </w:r>
+      <w:r>
+        <w:rPr>
+          <w:rFonts w:ascii="Times New Roman" w:hAnsi="Times New Roman" w:cs="Times New Roman"/>
+          <w:sz w:val="24"/>
+          <w:szCs w:val="24"/>
+        </w:rPr>
+        <w:t>liderado bien la ofensa, la formación Delta había funcionado de forma perfecta.</w:t>
+      </w:r>
+    </w:p>
+    <w:p>
+      <w:pPr>
+        <w:pStyle w:val="Prrafodelista"/>
+        <w:numPr>
+          <w:ilvl w:val="0"/>
+          <w:numId w:val="1"/>
+        </w:numPr>
+        <w:tabs>
+          <w:tab w:val="left" w:pos="3810"/>
+        </w:tabs>
+        <w:jc w:val="both"/>
+        <w:rPr>
+          <w:rFonts w:ascii="Times New Roman" w:hAnsi="Times New Roman" w:cs="Times New Roman"/>
+          <w:sz w:val="24"/>
+          <w:szCs w:val="24"/>
+        </w:rPr>
+      </w:pPr>
+      <w:r>
+        <w:rPr>
+          <w:rFonts w:ascii="Times New Roman" w:hAnsi="Times New Roman" w:cs="Times New Roman"/>
+          <w:sz w:val="24"/>
+          <w:szCs w:val="24"/>
+        </w:rPr>
+        <w:t xml:space="preserve">Fue emocionante </w:t>
+      </w:r>
+      <w:r>
+        <w:rPr>
+          <w:rFonts w:ascii="Times New Roman" w:hAnsi="Times New Roman" w:cs="Times New Roman"/>
+          <w:sz w:val="24"/>
+          <w:szCs w:val="24"/>
+        </w:rPr>
+        <w:t>–</w:t>
+      </w:r>
+      <w:r>
+        <w:rPr>
+          <w:rFonts w:ascii="Times New Roman" w:hAnsi="Times New Roman" w:cs="Times New Roman"/>
+          <w:sz w:val="24"/>
+          <w:szCs w:val="24"/>
+        </w:rPr>
+        <w:t>dijo Karen con entusiasmo.</w:t>
+      </w:r>
+    </w:p>
+    <w:p>
+      <w:pPr>
+        <w:pStyle w:val="Prrafodelista"/>
+        <w:numPr>
+          <w:ilvl w:val="0"/>
+          <w:numId w:val="1"/>
+        </w:numPr>
+        <w:tabs>
+          <w:tab w:val="left" w:pos="3810"/>
+        </w:tabs>
+        <w:jc w:val="both"/>
+        <w:rPr>
+          <w:rFonts w:ascii="Times New Roman" w:hAnsi="Times New Roman" w:cs="Times New Roman"/>
+          <w:sz w:val="24"/>
+          <w:szCs w:val="24"/>
+        </w:rPr>
+      </w:pPr>
+      <w:r>
+        <w:rPr>
+          <w:rFonts w:ascii="Times New Roman" w:hAnsi="Times New Roman" w:cs="Times New Roman"/>
+          <w:sz w:val="24"/>
+          <w:szCs w:val="24"/>
+        </w:rPr>
+        <w:t xml:space="preserve">No para mí </w:t>
+      </w:r>
+      <w:r>
+        <w:rPr>
+          <w:rFonts w:ascii="Times New Roman" w:hAnsi="Times New Roman" w:cs="Times New Roman"/>
+          <w:sz w:val="24"/>
+          <w:szCs w:val="24"/>
+        </w:rPr>
+        <w:t>–</w:t>
+      </w:r>
+      <w:r>
+        <w:rPr>
+          <w:rFonts w:ascii="Times New Roman" w:hAnsi="Times New Roman" w:cs="Times New Roman"/>
+          <w:sz w:val="24"/>
+          <w:szCs w:val="24"/>
+        </w:rPr>
+        <w:t xml:space="preserve">exclamo Christian </w:t>
+      </w:r>
+      <w:r>
+        <w:rPr>
+          <w:rFonts w:ascii="Times New Roman" w:hAnsi="Times New Roman" w:cs="Times New Roman"/>
+          <w:sz w:val="24"/>
+          <w:szCs w:val="24"/>
+        </w:rPr>
+        <w:t>–</w:t>
+      </w:r>
+      <w:r>
+        <w:rPr>
+          <w:rFonts w:ascii="Times New Roman" w:hAnsi="Times New Roman" w:cs="Times New Roman"/>
+          <w:sz w:val="24"/>
+          <w:szCs w:val="24"/>
+        </w:rPr>
+        <w:t xml:space="preserve"> fui el último en entrar en combate, las cosas se me complicaron.</w:t>
+      </w:r>
+    </w:p>
+    <w:p>
+      <w:pPr>
+        <w:pStyle w:val="Prrafodelista"/>
+        <w:numPr>
+          <w:ilvl w:val="0"/>
+          <w:numId w:val="1"/>
+        </w:numPr>
+        <w:tabs>
+          <w:tab w:val="left" w:pos="3810"/>
+        </w:tabs>
+        <w:jc w:val="both"/>
+        <w:rPr>
+          <w:rFonts w:ascii="Times New Roman" w:hAnsi="Times New Roman" w:cs="Times New Roman"/>
+          <w:sz w:val="24"/>
+          <w:szCs w:val="24"/>
+        </w:rPr>
+      </w:pPr>
+      <w:r>
+        <w:rPr>
+          <w:rFonts w:ascii="Times New Roman" w:hAnsi="Times New Roman" w:cs="Times New Roman"/>
+          <w:sz w:val="24"/>
+          <w:szCs w:val="24"/>
+        </w:rPr>
+        <w:t xml:space="preserve">Deja de ser llorón </w:t>
+      </w:r>
+      <w:r>
+        <w:rPr>
+          <w:rFonts w:ascii="Times New Roman" w:hAnsi="Times New Roman" w:cs="Times New Roman"/>
+          <w:sz w:val="24"/>
+          <w:szCs w:val="24"/>
+        </w:rPr>
+        <w:t>–</w:t>
+      </w:r>
+      <w:r>
+        <w:rPr>
+          <w:rFonts w:ascii="Times New Roman" w:hAnsi="Times New Roman" w:cs="Times New Roman"/>
+          <w:sz w:val="24"/>
+          <w:szCs w:val="24"/>
+        </w:rPr>
+        <w:t xml:space="preserve"> comento Óscar riéndose de Christian.</w:t>
+      </w:r>
+    </w:p>
+    <w:p>
+      <w:pPr>
+        <w:tabs>
+          <w:tab w:val="left" w:pos="3810"/>
+        </w:tabs>
+        <w:jc w:val="both"/>
+        <w:rPr>
+          <w:rFonts w:ascii="Times New Roman" w:hAnsi="Times New Roman" w:cs="Times New Roman"/>
+          <w:sz w:val="24"/>
+          <w:szCs w:val="24"/>
+        </w:rPr>
+      </w:pPr>
+      <w:r>
+        <w:rPr>
+          <w:rFonts w:ascii="Times New Roman" w:hAnsi="Times New Roman" w:cs="Times New Roman"/>
+          <w:sz w:val="24"/>
+          <w:szCs w:val="24"/>
+        </w:rPr>
+        <w:t>En un instante el aspecto del simulador cambio, de nueva cuenta era una gran habitación gris. La puerta del simulador se abrió y entro el coronel Sbalhs.</w:t>
+      </w:r>
+    </w:p>
+    <w:p>
+      <w:pPr>
+        <w:pStyle w:val="Prrafodelista"/>
+        <w:numPr>
+          <w:ilvl w:val="0"/>
+          <w:numId w:val="1"/>
+        </w:numPr>
+        <w:tabs>
+          <w:tab w:val="left" w:pos="3810"/>
+        </w:tabs>
+        <w:jc w:val="both"/>
+        <w:rPr>
+          <w:rFonts w:ascii="Times New Roman" w:hAnsi="Times New Roman" w:cs="Times New Roman"/>
+          <w:sz w:val="24"/>
+          <w:szCs w:val="24"/>
+        </w:rPr>
+      </w:pPr>
+      <w:r>
+        <w:rPr>
+          <w:rFonts w:ascii="Times New Roman" w:hAnsi="Times New Roman" w:cs="Times New Roman"/>
+          <w:sz w:val="24"/>
+          <w:szCs w:val="24"/>
+        </w:rPr>
+        <w:t xml:space="preserve">Bien hecho, ha sido una táctica efectiva. Sin embargo tardaron un poco en terminar la misión, trecientos Ram’s en treinta minutos es mucho tiempo. Deberían ser más efectivos, el nivel de esos Ram’s </w:t>
+      </w:r>
+      <w:r>
+        <w:rPr>
+          <w:rFonts w:ascii="Times New Roman" w:hAnsi="Times New Roman" w:cs="Times New Roman"/>
+          <w:sz w:val="24"/>
+          <w:szCs w:val="24"/>
+        </w:rPr>
+        <w:t>es de los más bajos.</w:t>
+      </w:r>
+    </w:p>
+    <w:p>
+      <w:pPr>
+        <w:pStyle w:val="Prrafodelista"/>
+        <w:numPr>
+          <w:ilvl w:val="0"/>
+          <w:numId w:val="1"/>
+        </w:numPr>
+        <w:tabs>
+          <w:tab w:val="left" w:pos="3810"/>
+        </w:tabs>
+        <w:jc w:val="both"/>
+        <w:rPr>
+          <w:rFonts w:ascii="Times New Roman" w:hAnsi="Times New Roman" w:cs="Times New Roman"/>
+          <w:sz w:val="24"/>
+          <w:szCs w:val="24"/>
+        </w:rPr>
+      </w:pPr>
+      <w:r>
+        <w:rPr>
+          <w:rFonts w:ascii="Times New Roman" w:hAnsi="Times New Roman" w:cs="Times New Roman"/>
+          <w:sz w:val="24"/>
+          <w:szCs w:val="24"/>
+        </w:rPr>
+        <w:t xml:space="preserve">¿Qué no son los Ram’s normales? </w:t>
+      </w:r>
+      <w:r>
+        <w:rPr>
+          <w:rFonts w:ascii="Times New Roman" w:hAnsi="Times New Roman" w:cs="Times New Roman"/>
+          <w:sz w:val="24"/>
+          <w:szCs w:val="24"/>
+        </w:rPr>
+        <w:t>–</w:t>
+      </w:r>
+      <w:r>
+        <w:rPr>
+          <w:rFonts w:ascii="Times New Roman" w:hAnsi="Times New Roman" w:cs="Times New Roman"/>
+          <w:sz w:val="24"/>
+          <w:szCs w:val="24"/>
+        </w:rPr>
+        <w:t>pregunto Christian.</w:t>
+      </w:r>
+    </w:p>
+    <w:p>
+      <w:pPr>
+        <w:pStyle w:val="Prrafodelista"/>
+        <w:numPr>
+          <w:ilvl w:val="0"/>
+          <w:numId w:val="1"/>
+        </w:numPr>
+        <w:tabs>
+          <w:tab w:val="left" w:pos="3810"/>
+        </w:tabs>
+        <w:jc w:val="both"/>
+        <w:rPr>
+          <w:rFonts w:ascii="Times New Roman" w:hAnsi="Times New Roman" w:cs="Times New Roman"/>
+          <w:sz w:val="24"/>
+          <w:szCs w:val="24"/>
+        </w:rPr>
+      </w:pPr>
+      <w:r>
+        <w:rPr>
+          <w:rFonts w:ascii="Times New Roman" w:hAnsi="Times New Roman" w:cs="Times New Roman"/>
+          <w:sz w:val="24"/>
+          <w:szCs w:val="24"/>
+        </w:rPr>
+        <w:t>No, estos son de nivel cero, existen tres niveles. Si no logran avanzar con rapidez no podrán luchar contra los Low’s, los cuales en nivel cero son dos veces más fuertes que los Ram’s de nivel tres.</w:t>
+      </w:r>
+    </w:p>
+    <w:p>
+      <w:pPr>
+        <w:pStyle w:val="Prrafodelista"/>
+        <w:numPr>
+          <w:ilvl w:val="0"/>
+          <w:numId w:val="1"/>
+        </w:numPr>
+        <w:tabs>
+          <w:tab w:val="left" w:pos="3810"/>
+        </w:tabs>
+        <w:jc w:val="both"/>
+        <w:rPr>
+          <w:rFonts w:ascii="Times New Roman" w:hAnsi="Times New Roman" w:cs="Times New Roman"/>
+          <w:sz w:val="24"/>
+          <w:szCs w:val="24"/>
+        </w:rPr>
+      </w:pPr>
+      <w:r>
+        <w:rPr>
+          <w:rFonts w:ascii="Times New Roman" w:hAnsi="Times New Roman" w:cs="Times New Roman"/>
+          <w:sz w:val="24"/>
+          <w:szCs w:val="24"/>
+        </w:rPr>
+        <w:t xml:space="preserve">Nosotros podemos pasar sin dificultad a luchar contra los Low’s </w:t>
+      </w:r>
+      <w:r>
+        <w:rPr>
+          <w:rFonts w:ascii="Times New Roman" w:hAnsi="Times New Roman" w:cs="Times New Roman"/>
+          <w:sz w:val="24"/>
+          <w:szCs w:val="24"/>
+        </w:rPr>
+        <w:t>–</w:t>
+      </w:r>
+      <w:r>
+        <w:rPr>
+          <w:rFonts w:ascii="Times New Roman" w:hAnsi="Times New Roman" w:cs="Times New Roman"/>
+          <w:sz w:val="24"/>
+          <w:szCs w:val="24"/>
+        </w:rPr>
+        <w:t xml:space="preserve">dijo Karen </w:t>
+      </w:r>
+      <w:r>
+        <w:rPr>
+          <w:rFonts w:ascii="Times New Roman" w:hAnsi="Times New Roman" w:cs="Times New Roman"/>
+          <w:sz w:val="24"/>
+          <w:szCs w:val="24"/>
+        </w:rPr>
+        <w:t>–</w:t>
+      </w:r>
+      <w:r>
+        <w:rPr>
+          <w:rFonts w:ascii="Times New Roman" w:hAnsi="Times New Roman" w:cs="Times New Roman"/>
+          <w:sz w:val="24"/>
+          <w:szCs w:val="24"/>
+        </w:rPr>
+        <w:t xml:space="preserve"> no pueden negarnos esa diversión.</w:t>
+      </w:r>
+    </w:p>
+    <w:p>
+      <w:pPr>
+        <w:pStyle w:val="Prrafodelista"/>
+        <w:numPr>
+          <w:ilvl w:val="0"/>
+          <w:numId w:val="1"/>
+        </w:numPr>
+        <w:tabs>
+          <w:tab w:val="left" w:pos="3810"/>
+        </w:tabs>
+        <w:jc w:val="both"/>
+        <w:rPr>
+          <w:rFonts w:ascii="Times New Roman" w:hAnsi="Times New Roman" w:cs="Times New Roman"/>
+          <w:sz w:val="24"/>
+          <w:szCs w:val="24"/>
+        </w:rPr>
+      </w:pPr>
+      <w:r>
+        <w:rPr>
+          <w:rFonts w:ascii="Times New Roman" w:hAnsi="Times New Roman" w:cs="Times New Roman"/>
+          <w:sz w:val="24"/>
+          <w:szCs w:val="24"/>
+        </w:rPr>
+        <w:t>Señorita Laudin, estos entrenamientos no son una diversión ni mucho menos un juego. Usted está aquí para</w:t>
+      </w:r>
+      <w:r>
+        <w:rPr>
+          <w:rFonts w:ascii="Times New Roman" w:hAnsi="Times New Roman" w:cs="Times New Roman"/>
+          <w:sz w:val="24"/>
+          <w:szCs w:val="24"/>
+        </w:rPr>
+        <w:t xml:space="preserve"> mejorar su nivel de batalla, que sin duda el nivel en el que están aún no es el adecuado.</w:t>
+      </w:r>
+    </w:p>
+    <w:p>
+      <w:pPr>
+        <w:tabs>
+          <w:tab w:val="left" w:pos="3810"/>
+        </w:tabs>
+        <w:jc w:val="both"/>
+        <w:rPr>
+          <w:rFonts w:ascii="Times New Roman" w:hAnsi="Times New Roman" w:cs="Times New Roman"/>
+          <w:sz w:val="24"/>
+          <w:szCs w:val="24"/>
+        </w:rPr>
+      </w:pPr>
+      <w:r>
+        <w:rPr>
+          <w:rFonts w:ascii="Times New Roman" w:hAnsi="Times New Roman" w:cs="Times New Roman"/>
+          <w:sz w:val="24"/>
+          <w:szCs w:val="24"/>
+        </w:rPr>
+        <w:t>Esas palabras molestaron a Karen.</w:t>
+      </w:r>
+    </w:p>
+    <w:p>
+      <w:pPr>
+        <w:pStyle w:val="Prrafodelista"/>
+        <w:numPr>
+          <w:ilvl w:val="0"/>
+          <w:numId w:val="1"/>
+        </w:numPr>
+        <w:tabs>
+          <w:tab w:val="left" w:pos="3810"/>
+        </w:tabs>
+        <w:jc w:val="both"/>
+        <w:rPr>
+          <w:rFonts w:ascii="Times New Roman" w:hAnsi="Times New Roman" w:cs="Times New Roman"/>
+          <w:sz w:val="24"/>
+          <w:szCs w:val="24"/>
+        </w:rPr>
+      </w:pPr>
+      <w:r>
+        <w:rPr>
+          <w:rFonts w:ascii="Times New Roman" w:hAnsi="Times New Roman" w:cs="Times New Roman"/>
+          <w:sz w:val="24"/>
+          <w:szCs w:val="24"/>
+        </w:rPr>
+        <w:lastRenderedPageBreak/>
+        <w:t xml:space="preserve">Talvez el equipo Delta no pueda ni con los Ram’s de nivel dos </w:t>
+      </w:r>
+      <w:r>
+        <w:rPr>
+          <w:rFonts w:ascii="Times New Roman" w:hAnsi="Times New Roman" w:cs="Times New Roman"/>
+          <w:sz w:val="24"/>
+          <w:szCs w:val="24"/>
+        </w:rPr>
+        <w:t>–</w:t>
+      </w:r>
+      <w:r>
+        <w:rPr>
+          <w:rFonts w:ascii="Times New Roman" w:hAnsi="Times New Roman" w:cs="Times New Roman"/>
+          <w:sz w:val="24"/>
+          <w:szCs w:val="24"/>
+        </w:rPr>
+        <w:t>susurro Ferwhite a Karen.</w:t>
+      </w:r>
+    </w:p>
+    <w:p>
+      <w:pPr>
+        <w:pStyle w:val="Prrafodelista"/>
+        <w:numPr>
+          <w:ilvl w:val="0"/>
+          <w:numId w:val="1"/>
+        </w:numPr>
+        <w:tabs>
+          <w:tab w:val="left" w:pos="3810"/>
+        </w:tabs>
+        <w:jc w:val="both"/>
+        <w:rPr>
+          <w:rFonts w:ascii="Times New Roman" w:hAnsi="Times New Roman" w:cs="Times New Roman"/>
+          <w:sz w:val="24"/>
+          <w:szCs w:val="24"/>
+        </w:rPr>
+      </w:pPr>
+      <w:r>
+        <w:rPr>
+          <w:rFonts w:ascii="Times New Roman" w:hAnsi="Times New Roman" w:cs="Times New Roman"/>
+          <w:sz w:val="24"/>
+          <w:szCs w:val="24"/>
+        </w:rPr>
+        <w:t>No estoy muy segura de eso, ellos entrenan todos los días en este simulador.</w:t>
+      </w:r>
+    </w:p>
+    <w:p>
+      <w:pPr>
+        <w:pStyle w:val="Prrafodelista"/>
+        <w:numPr>
+          <w:ilvl w:val="0"/>
+          <w:numId w:val="1"/>
+        </w:numPr>
+        <w:tabs>
+          <w:tab w:val="left" w:pos="3810"/>
+        </w:tabs>
+        <w:jc w:val="both"/>
+        <w:rPr>
+          <w:rFonts w:ascii="Times New Roman" w:hAnsi="Times New Roman" w:cs="Times New Roman"/>
+          <w:sz w:val="24"/>
+          <w:szCs w:val="24"/>
+        </w:rPr>
+      </w:pPr>
+      <w:r>
+        <w:rPr>
+          <w:rFonts w:ascii="Times New Roman" w:hAnsi="Times New Roman" w:cs="Times New Roman"/>
+          <w:sz w:val="24"/>
+          <w:szCs w:val="24"/>
+        </w:rPr>
+        <w:t>Son unos estúpidos y con el líder que tienen no creo que estén muy alejados en nivel.</w:t>
+      </w:r>
+    </w:p>
+    <w:p>
+      <w:pPr>
+        <w:tabs>
+          <w:tab w:val="left" w:pos="3810"/>
+        </w:tabs>
+        <w:jc w:val="both"/>
+        <w:rPr>
+          <w:rFonts w:ascii="Times New Roman" w:hAnsi="Times New Roman" w:cs="Times New Roman"/>
+          <w:sz w:val="24"/>
+          <w:szCs w:val="24"/>
+        </w:rPr>
+      </w:pPr>
+      <w:r>
+        <w:rPr>
+          <w:rFonts w:ascii="Times New Roman" w:hAnsi="Times New Roman" w:cs="Times New Roman"/>
+          <w:sz w:val="24"/>
+          <w:szCs w:val="24"/>
+        </w:rPr>
+        <w:t>El coronel Sbalhs miro a la puerta y dijo:</w:t>
+      </w:r>
+    </w:p>
+    <w:p>
+      <w:pPr>
+        <w:pStyle w:val="Prrafodelista"/>
+        <w:numPr>
+          <w:ilvl w:val="0"/>
+          <w:numId w:val="1"/>
+        </w:numPr>
+        <w:tabs>
+          <w:tab w:val="left" w:pos="3810"/>
+        </w:tabs>
+        <w:jc w:val="both"/>
+        <w:rPr>
+          <w:rFonts w:ascii="Times New Roman" w:hAnsi="Times New Roman" w:cs="Times New Roman"/>
+          <w:sz w:val="24"/>
+          <w:szCs w:val="24"/>
+        </w:rPr>
+      </w:pPr>
+      <w:r>
+        <w:rPr>
+          <w:rFonts w:ascii="Times New Roman" w:hAnsi="Times New Roman" w:cs="Times New Roman"/>
+          <w:sz w:val="24"/>
+          <w:szCs w:val="24"/>
+        </w:rPr>
+        <w:t>Equipo Delta.</w:t>
+      </w:r>
+    </w:p>
+    <w:p>
+      <w:pPr>
+        <w:tabs>
+          <w:tab w:val="left" w:pos="3810"/>
+        </w:tabs>
+        <w:jc w:val="both"/>
+        <w:rPr>
+          <w:rFonts w:ascii="Times New Roman" w:hAnsi="Times New Roman" w:cs="Times New Roman"/>
+          <w:sz w:val="24"/>
+          <w:szCs w:val="24"/>
+        </w:rPr>
+      </w:pPr>
+      <w:r>
+        <w:rPr>
+          <w:rFonts w:ascii="Times New Roman" w:hAnsi="Times New Roman" w:cs="Times New Roman"/>
+          <w:sz w:val="24"/>
+          <w:szCs w:val="24"/>
+        </w:rPr>
+        <w:t>La puerta se abrió y comenzaron a entrar uno por uno los integrantes del equipo Delta. Ferwhite al mirar a Andrés se llenó de coraje, las cosas para el habían estado bien hasta ese momento.</w:t>
+      </w:r>
+    </w:p>
+    <w:p>
+      <w:pPr>
+        <w:pStyle w:val="Prrafodelista"/>
+        <w:numPr>
+          <w:ilvl w:val="0"/>
+          <w:numId w:val="1"/>
+        </w:numPr>
+        <w:tabs>
+          <w:tab w:val="left" w:pos="3810"/>
+        </w:tabs>
+        <w:jc w:val="both"/>
+        <w:rPr>
+          <w:rFonts w:ascii="Times New Roman" w:hAnsi="Times New Roman" w:cs="Times New Roman"/>
+          <w:sz w:val="24"/>
+          <w:szCs w:val="24"/>
+        </w:rPr>
+      </w:pPr>
+      <w:r>
+        <w:rPr>
+          <w:rFonts w:ascii="Times New Roman" w:hAnsi="Times New Roman" w:cs="Times New Roman"/>
+          <w:sz w:val="24"/>
+          <w:szCs w:val="24"/>
+        </w:rPr>
+        <w:t xml:space="preserve">Ahora que están los dos equipos daré las indicaciones, ustedes los dos mejores equipos de ORE y CRE tienen un entrenamiento bastante amplio. Sin duda sus habilidades se mejoraran en un ciento </w:t>
+      </w:r>
+      <w:r>
+        <w:rPr>
+          <w:rFonts w:ascii="Times New Roman" w:hAnsi="Times New Roman" w:cs="Times New Roman"/>
+          <w:sz w:val="24"/>
+          <w:szCs w:val="24"/>
+        </w:rPr>
+        <w:t>por ciento</w:t>
+      </w:r>
+      <w:r>
+        <w:rPr>
+          <w:rFonts w:ascii="Times New Roman" w:hAnsi="Times New Roman" w:cs="Times New Roman"/>
+          <w:sz w:val="24"/>
+          <w:szCs w:val="24"/>
+        </w:rPr>
+        <w:t>.</w:t>
+      </w:r>
+    </w:p>
+    <w:p>
+      <w:pPr>
+        <w:tabs>
+          <w:tab w:val="left" w:pos="3810"/>
+        </w:tabs>
+        <w:jc w:val="both"/>
+        <w:rPr>
+          <w:rFonts w:ascii="Times New Roman" w:hAnsi="Times New Roman" w:cs="Times New Roman"/>
+          <w:sz w:val="24"/>
+          <w:szCs w:val="24"/>
+        </w:rPr>
+      </w:pPr>
+      <w:r>
+        <w:rPr>
+          <w:rFonts w:ascii="Times New Roman" w:hAnsi="Times New Roman" w:cs="Times New Roman"/>
+          <w:sz w:val="24"/>
+          <w:szCs w:val="24"/>
+        </w:rPr>
+        <w:t>Ferwhite miraba a Andrés quien le guiñaba un ojo, lo cual hacia enojar a Ferwhite cada vez más.</w:t>
+      </w:r>
+    </w:p>
+    <w:p>
+      <w:pPr>
+        <w:pStyle w:val="Prrafodelista"/>
+        <w:numPr>
+          <w:ilvl w:val="0"/>
+          <w:numId w:val="1"/>
+        </w:numPr>
+        <w:tabs>
+          <w:tab w:val="left" w:pos="3810"/>
+        </w:tabs>
+        <w:jc w:val="both"/>
+        <w:rPr>
+          <w:rFonts w:ascii="Times New Roman" w:hAnsi="Times New Roman" w:cs="Times New Roman"/>
+          <w:sz w:val="24"/>
+          <w:szCs w:val="24"/>
+        </w:rPr>
+      </w:pPr>
+      <w:r>
+        <w:rPr>
+          <w:rFonts w:ascii="Times New Roman" w:hAnsi="Times New Roman" w:cs="Times New Roman"/>
+          <w:sz w:val="24"/>
+          <w:szCs w:val="24"/>
+        </w:rPr>
+        <w:t>Aunque sin embargo el equipo Gamma aún no tiene el nivel para luchar contra los Low’s.</w:t>
+      </w:r>
+    </w:p>
+    <w:p>
+      <w:pPr>
+        <w:tabs>
+          <w:tab w:val="left" w:pos="3810"/>
+        </w:tabs>
+        <w:jc w:val="both"/>
+        <w:rPr>
+          <w:rFonts w:ascii="Times New Roman" w:hAnsi="Times New Roman" w:cs="Times New Roman"/>
+          <w:sz w:val="24"/>
+          <w:szCs w:val="24"/>
+        </w:rPr>
+      </w:pPr>
+      <w:r>
+        <w:rPr>
+          <w:rFonts w:ascii="Times New Roman" w:hAnsi="Times New Roman" w:cs="Times New Roman"/>
+          <w:sz w:val="24"/>
+          <w:szCs w:val="24"/>
+        </w:rPr>
+        <w:t xml:space="preserve">Era indiscutible que el equipo Delta disfrutaba escuchar aquellas palabras del coronel. Sbalhs se retiró para poder dar comienzo a la simulación, en poco tiempo el simulador comenzó a cambiar, en poco tiempo el escenario se había vuelto prístino, parecía de la segunda guerra mundial. Había pasado </w:t>
+      </w:r>
+      <w:r>
+        <w:rPr>
+          <w:rFonts w:ascii="Times New Roman" w:hAnsi="Times New Roman" w:cs="Times New Roman"/>
+          <w:sz w:val="24"/>
+          <w:szCs w:val="24"/>
+        </w:rPr>
+        <w:t>al menos tres minutos, ellos esperaban que los Ram’s se aparecieran; en ese momento Andrés hablo:</w:t>
+      </w:r>
+    </w:p>
+    <w:p>
+      <w:pPr>
+        <w:pStyle w:val="Prrafodelista"/>
+        <w:numPr>
+          <w:ilvl w:val="0"/>
+          <w:numId w:val="1"/>
+        </w:numPr>
+        <w:tabs>
+          <w:tab w:val="left" w:pos="3810"/>
+        </w:tabs>
+        <w:jc w:val="both"/>
+        <w:rPr>
+          <w:rFonts w:ascii="Times New Roman" w:hAnsi="Times New Roman" w:cs="Times New Roman"/>
+          <w:sz w:val="24"/>
+          <w:szCs w:val="24"/>
+        </w:rPr>
+      </w:pPr>
+      <w:r>
+        <w:rPr>
+          <w:rFonts w:ascii="Times New Roman" w:hAnsi="Times New Roman" w:cs="Times New Roman"/>
+          <w:sz w:val="24"/>
+          <w:szCs w:val="24"/>
+        </w:rPr>
+        <w:t>Coronel Sbalhs, detenga la simulación.</w:t>
+      </w:r>
+    </w:p>
+    <w:p>
+      <w:pPr>
+        <w:tabs>
+          <w:tab w:val="left" w:pos="3810"/>
+        </w:tabs>
+        <w:jc w:val="both"/>
+        <w:rPr>
+          <w:rFonts w:ascii="Times New Roman" w:hAnsi="Times New Roman" w:cs="Times New Roman"/>
+          <w:sz w:val="24"/>
+          <w:szCs w:val="24"/>
+        </w:rPr>
+      </w:pPr>
+      <w:r>
+        <w:rPr>
+          <w:rFonts w:ascii="Times New Roman" w:hAnsi="Times New Roman" w:cs="Times New Roman"/>
+          <w:sz w:val="24"/>
+          <w:szCs w:val="24"/>
+        </w:rPr>
+        <w:t>El escenario desapareció, Andrés salió del simulador.</w:t>
+      </w:r>
+    </w:p>
+    <w:p>
+      <w:pPr>
+        <w:pStyle w:val="Prrafodelista"/>
+        <w:numPr>
+          <w:ilvl w:val="0"/>
+          <w:numId w:val="1"/>
+        </w:numPr>
+        <w:tabs>
+          <w:tab w:val="left" w:pos="3810"/>
+        </w:tabs>
+        <w:jc w:val="both"/>
+        <w:rPr>
+          <w:rFonts w:ascii="Times New Roman" w:hAnsi="Times New Roman" w:cs="Times New Roman"/>
+          <w:sz w:val="24"/>
+          <w:szCs w:val="24"/>
+        </w:rPr>
+      </w:pPr>
+      <w:r>
+        <w:rPr>
+          <w:rFonts w:ascii="Times New Roman" w:hAnsi="Times New Roman" w:cs="Times New Roman"/>
+          <w:sz w:val="24"/>
+          <w:szCs w:val="24"/>
+        </w:rPr>
+        <w:t xml:space="preserve">Le dio miedo </w:t>
+      </w:r>
+      <w:r>
+        <w:rPr>
+          <w:rFonts w:ascii="Times New Roman" w:hAnsi="Times New Roman" w:cs="Times New Roman"/>
+          <w:sz w:val="24"/>
+          <w:szCs w:val="24"/>
+        </w:rPr>
+        <w:t>–</w:t>
+      </w:r>
+      <w:r>
+        <w:rPr>
+          <w:rFonts w:ascii="Times New Roman" w:hAnsi="Times New Roman" w:cs="Times New Roman"/>
+          <w:sz w:val="24"/>
+          <w:szCs w:val="24"/>
+        </w:rPr>
+        <w:t>dijo Óscar riéndose.</w:t>
+      </w:r>
+      <w:bookmarkStart w:id="0" w:name="_GoBack"/>
+      <w:bookmarkEnd w:id="0"/>
     </w:p>
     <w:sectPr>
       <w:pgSz w:w="12240" w:h="15840"/>

</xml_diff>